<commit_message>
user mobility eary parts added
</commit_message>
<xml_diff>
--- a/paper2.docx
+++ b/paper2.docx
@@ -84,7 +84,10 @@
         <w:t>Wireless Mesh Network (WMN) technology is a multi-hop high-speed networking technology for broadband network access.</w:t>
       </w:r>
       <w:r>
-        <w:t xml:space="preserve"> WMNs are easy to deploy and cheap</w:t>
+        <w:t xml:space="preserve"> WMNs are easy to deploy and </w:t>
+      </w:r>
+      <w:r>
+        <w:t>economical</w:t>
       </w:r>
       <w:r>
         <w:t xml:space="preserve"> systems</w:t>
@@ -99,7 +102,19 @@
         <w:t>Internet</w:t>
       </w:r>
       <w:r>
-        <w:t xml:space="preserve"> access is proposed and networks simulations for this system are shown.</w:t>
+        <w:t xml:space="preserve"> access is proposed and </w:t>
+      </w:r>
+      <w:r>
+        <w:t>unit tests and real-life scenario simulation results</w:t>
+      </w:r>
+      <w:r>
+        <w:t xml:space="preserve"> are </w:t>
+      </w:r>
+      <w:r>
+        <w:t>presented</w:t>
+      </w:r>
+      <w:r>
+        <w:t>.</w:t>
       </w:r>
     </w:p>
     <w:p>
@@ -222,7 +237,19 @@
         <w:t>].</w:t>
       </w:r>
       <w:r>
-        <w:t xml:space="preserve"> The designed system had successful results in unit tests and these results are presented in this paper too.</w:t>
+        <w:t xml:space="preserve"> The designed system had successful results in</w:t>
+      </w:r>
+      <w:r>
+        <w:t xml:space="preserve"> both</w:t>
+      </w:r>
+      <w:r>
+        <w:t xml:space="preserve"> unit tests and </w:t>
+      </w:r>
+      <w:r>
+        <w:t>real-life scenario simulations. Simulation</w:t>
+      </w:r>
+      <w:r>
+        <w:t xml:space="preserve"> results are presented in this paper too.</w:t>
       </w:r>
     </w:p>
     <w:p>
@@ -1851,23 +1878,7 @@
           <w:sz w:val="20"/>
           <w:szCs w:val="20"/>
         </w:rPr>
-        <w:t xml:space="preserve"> </w:t>
-      </w:r>
-      <w:proofErr w:type="gramStart"/>
-      <w:r>
-        <w:rPr>
-          <w:sz w:val="20"/>
-          <w:szCs w:val="20"/>
-        </w:rPr>
-        <w:t>is</w:t>
-      </w:r>
-      <w:proofErr w:type="gramEnd"/>
-      <w:r>
-        <w:rPr>
-          <w:sz w:val="20"/>
-          <w:szCs w:val="20"/>
-        </w:rPr>
-        <w:t xml:space="preserve"> the first token</w:t>
+        <w:t xml:space="preserve"> is the first token</w:t>
       </w:r>
       <w:r>
         <w:rPr>
@@ -3784,14 +3795,7 @@
           <w:sz w:val="16"/>
           <w:szCs w:val="16"/>
         </w:rPr>
-        <w:t xml:space="preserve"> </w:t>
-      </w:r>
-      <w:r>
-        <w:rPr>
-          <w:sz w:val="16"/>
-          <w:szCs w:val="16"/>
-        </w:rPr>
-        <w:t>protocol</w:t>
+        <w:t xml:space="preserve"> protocol</w:t>
       </w:r>
       <w:r>
         <w:rPr>
@@ -4013,21 +4017,7 @@
           <w:sz w:val="16"/>
           <w:szCs w:val="16"/>
         </w:rPr>
-        <w:t xml:space="preserve"> </w:t>
-      </w:r>
-      <w:r>
-        <w:rPr>
-          <w:sz w:val="16"/>
-          <w:szCs w:val="16"/>
-        </w:rPr>
-        <w:t>protocol</w:t>
-      </w:r>
-      <w:r>
-        <w:rPr>
-          <w:sz w:val="16"/>
-          <w:szCs w:val="16"/>
-        </w:rPr>
-        <w:t>s</w:t>
+        <w:t xml:space="preserve"> protocols</w:t>
       </w:r>
       <w:r>
         <w:rPr>
@@ -4201,14 +4191,7 @@
           <w:sz w:val="16"/>
           <w:szCs w:val="16"/>
         </w:rPr>
-        <w:t xml:space="preserve"> </w:t>
-      </w:r>
-      <w:r>
-        <w:rPr>
-          <w:sz w:val="16"/>
-          <w:szCs w:val="16"/>
-        </w:rPr>
-        <w:t>protocol</w:t>
+        <w:t xml:space="preserve"> protocol</w:t>
       </w:r>
       <w:r>
         <w:rPr>
@@ -4274,53 +4257,35 @@
           <w:lang w:val="en-GB"/>
         </w:rPr>
         <w:lastRenderedPageBreak/>
-        <w:t xml:space="preserve">Results for </w:t>
-      </w:r>
-      <w:r>
-        <w:rPr>
-          <w:lang w:val="en-GB"/>
-        </w:rPr>
+        <w:t>Results for Update Packets</w:t>
+      </w:r>
+    </w:p>
+    <w:p>
+      <w:pPr>
+        <w:pStyle w:val="IEEEParagraph"/>
+      </w:pPr>
+      <w:r>
         <w:t>Update Packets</w:t>
       </w:r>
-    </w:p>
-    <w:p>
-      <w:pPr>
-        <w:pStyle w:val="IEEEParagraph"/>
-      </w:pPr>
+      <w:r>
+        <w:t xml:space="preserve"> pro</w:t>
+      </w:r>
+      <w:r>
+        <w:t>tocol takes place between</w:t>
+      </w:r>
+      <w:r>
+        <w:t xml:space="preserve"> AP </w:t>
+      </w:r>
+      <w:r>
+        <w:t>and</w:t>
+      </w:r>
+      <w:r>
+        <w:t xml:space="preserve"> TTP. In this simulation access point updates the user info stored at operator. Figure 12 shows the average delay of </w:t>
+      </w:r>
       <w:r>
         <w:t>Update Packets</w:t>
       </w:r>
       <w:r>
-        <w:t xml:space="preserve"> pro</w:t>
-      </w:r>
-      <w:r>
-        <w:t>tocol takes place between</w:t>
-      </w:r>
-      <w:r>
-        <w:t xml:space="preserve"> AP </w:t>
-      </w:r>
-      <w:r>
-        <w:t>and</w:t>
-      </w:r>
-      <w:r>
-        <w:t xml:space="preserve"> </w:t>
-      </w:r>
-      <w:r>
-        <w:t>TTP</w:t>
-      </w:r>
-      <w:r>
-        <w:t>. In this simulation access point updates the user info stored at operator. Figure 1</w:t>
-      </w:r>
-      <w:r>
-        <w:t>2</w:t>
-      </w:r>
-      <w:r>
-        <w:t xml:space="preserve"> shows the average delay of </w:t>
-      </w:r>
-      <w:r>
-        <w:t>Update Packets</w:t>
-      </w:r>
-      <w:r>
         <w:t xml:space="preserve"> protocol over time.</w:t>
       </w:r>
     </w:p>
@@ -4331,6 +4296,7 @@
       <w:r>
         <w:rPr>
           <w:noProof/>
+          <w:lang w:val="en-US" w:eastAsia="en-US"/>
         </w:rPr>
         <w:drawing>
           <wp:inline distT="0" distB="0" distL="0" distR="0" wp14:anchorId="6D489455" wp14:editId="77FE4ED2">
@@ -4393,73 +4359,2688 @@
           <w:sz w:val="16"/>
           <w:szCs w:val="16"/>
         </w:rPr>
-        <w:t>Figure 12. Update Packets protocol</w:t>
-      </w:r>
-      <w:r>
+        <w:t>Figure 12. Update Packets protocol Unit Test Result</w:t>
+      </w:r>
+    </w:p>
+    <w:p>
+      <w:pPr>
+        <w:pStyle w:val="IEEEParagraph"/>
+        <w:jc w:val="center"/>
+        <w:rPr>
+          <w:szCs w:val="20"/>
+        </w:rPr>
+      </w:pPr>
+    </w:p>
+    <w:p>
+      <w:pPr>
+        <w:pStyle w:val="IEEEParagraph"/>
+      </w:pPr>
+      <w:r>
+        <w:t>In the simulation scenario, APs update</w:t>
+      </w:r>
+      <w:r>
+        <w:t xml:space="preserve"> operator </w:t>
+      </w:r>
+      <w:r>
+        <w:t xml:space="preserve">once in </w:t>
+      </w:r>
+      <w:r>
+        <w:t xml:space="preserve">every second. Our simulation showed </w:t>
+      </w:r>
+      <w:r>
+        <w:t>that</w:t>
+      </w:r>
+      <w:r>
+        <w:t xml:space="preserve"> </w:t>
+      </w:r>
+      <w:r>
+        <w:t>there is</w:t>
+      </w:r>
+      <w:r>
+        <w:t xml:space="preserve"> a 0.08 </w:t>
+      </w:r>
+      <w:r>
+        <w:t xml:space="preserve">second </w:t>
+      </w:r>
+      <w:r>
+        <w:t xml:space="preserve">maximum network delay for updating operator for </w:t>
+      </w:r>
+      <w:r>
+        <w:t xml:space="preserve">the </w:t>
+      </w:r>
+      <w:r>
+        <w:t>client usage</w:t>
+      </w:r>
+      <w:r>
+        <w:t>.</w:t>
+      </w:r>
+    </w:p>
+    <w:p>
+      <w:pPr>
+        <w:pStyle w:val="IEEEHeading1"/>
+      </w:pPr>
+      <w:r>
+        <w:t>User Modeling And Mobility</w:t>
+      </w:r>
+    </w:p>
+    <w:p>
+      <w:pPr>
+        <w:pStyle w:val="IEEEParagraph"/>
+        <w:rPr>
+          <w:rFonts w:cs="Helvetica"/>
+        </w:rPr>
+      </w:pPr>
+      <w:r>
+        <w:rPr>
+          <w:rFonts w:cs="Helvetica"/>
+        </w:rPr>
+        <w:t>The proposed system</w:t>
+      </w:r>
+      <w:r>
+        <w:rPr>
+          <w:rFonts w:cs="Helvetica"/>
+        </w:rPr>
+        <w:t xml:space="preserve"> intend</w:t>
+      </w:r>
+      <w:r>
+        <w:rPr>
+          <w:rFonts w:cs="Helvetica"/>
+        </w:rPr>
+        <w:t>s</w:t>
+      </w:r>
+      <w:r>
+        <w:rPr>
+          <w:rFonts w:cs="Helvetica"/>
+        </w:rPr>
+        <w:t xml:space="preserve"> to serve a variety of users</w:t>
+      </w:r>
+      <w:r>
+        <w:rPr>
+          <w:rFonts w:cs="Helvetica"/>
+        </w:rPr>
+        <w:t xml:space="preserve"> (a.k.a. network clients)</w:t>
+      </w:r>
+      <w:r>
+        <w:rPr>
+          <w:rFonts w:cs="Helvetica"/>
+        </w:rPr>
+        <w:t>. Network clients differ in their network usage frequency</w:t>
+      </w:r>
+      <w:r>
+        <w:rPr>
+          <w:rFonts w:cs="Helvetica"/>
+        </w:rPr>
+        <w:t xml:space="preserve"> with respect to</w:t>
+      </w:r>
+      <w:r>
+        <w:rPr>
+          <w:rFonts w:cs="Helvetica"/>
+        </w:rPr>
+        <w:t xml:space="preserve"> time </w:t>
+      </w:r>
+      <w:r>
+        <w:rPr>
+          <w:rFonts w:cs="Helvetica"/>
+        </w:rPr>
+        <w:t xml:space="preserve">of day, their mobility patterns </w:t>
+      </w:r>
+      <w:r>
+        <w:rPr>
+          <w:rFonts w:cs="Helvetica"/>
+        </w:rPr>
+        <w:t xml:space="preserve">and </w:t>
+      </w:r>
+      <w:r>
+        <w:rPr>
+          <w:rFonts w:cs="Helvetica"/>
+        </w:rPr>
+        <w:t>frequency of usage</w:t>
+      </w:r>
+      <w:r>
+        <w:rPr>
+          <w:rFonts w:cs="Helvetica"/>
+        </w:rPr>
+        <w:t>.</w:t>
+      </w:r>
+    </w:p>
+    <w:p>
+      <w:pPr>
+        <w:pStyle w:val="IEEEParagraph"/>
+        <w:rPr>
+          <w:rFonts w:cs="Helvetica"/>
+        </w:rPr>
+      </w:pPr>
+      <w:r>
+        <w:rPr>
+          <w:rFonts w:cs="Helvetica"/>
+        </w:rPr>
+        <w:t>C</w:t>
+      </w:r>
+      <w:r>
+        <w:rPr>
+          <w:rFonts w:cs="Helvetica"/>
+        </w:rPr>
+        <w:t>ertain kind</w:t>
+      </w:r>
+      <w:r>
+        <w:rPr>
+          <w:rFonts w:cs="Helvetica"/>
+        </w:rPr>
+        <w:t>s</w:t>
+      </w:r>
+      <w:r>
+        <w:rPr>
+          <w:rFonts w:cs="Helvetica"/>
+        </w:rPr>
+        <w:t xml:space="preserve"> of </w:t>
+      </w:r>
+      <w:r>
+        <w:rPr>
+          <w:rFonts w:cs="Helvetica"/>
+        </w:rPr>
+        <w:t>actions are defined, such as authorization (initial or reuse of a connection card), disconnection, packet transfer (network usage), payment related roaming and payment related AP handover. All of these actions are triggered as a result of a random event. Connection and network usage related actions are triggered according to a two-state Markov Chain model</w:t>
+      </w:r>
+      <w:r>
+        <w:rPr>
+          <w:rFonts w:cs="Helvetica"/>
+        </w:rPr>
+        <w:t xml:space="preserve"> [8]</w:t>
+      </w:r>
+      <w:r>
+        <w:rPr>
+          <w:rFonts w:cs="Helvetica"/>
+        </w:rPr>
+        <w:t>. Roaming and handoff related actions are triggered by user mobility.</w:t>
+      </w:r>
+    </w:p>
+    <w:p>
+      <w:pPr>
+        <w:pStyle w:val="IEEEParagraph"/>
+      </w:pPr>
+    </w:p>
+    <w:p>
+      <w:pPr>
+        <w:pStyle w:val="IEEEHeading2"/>
+        <w:numPr>
+          <w:ilvl w:val="1"/>
+          <w:numId w:val="7"/>
+        </w:numPr>
+        <w:rPr>
+          <w:lang w:val="en-GB"/>
+        </w:rPr>
+      </w:pPr>
+      <w:r>
+        <w:rPr>
+          <w:lang w:val="en-GB"/>
+        </w:rPr>
+        <w:t>User Actions</w:t>
+      </w:r>
+    </w:p>
+    <w:p>
+      <w:pPr>
+        <w:pStyle w:val="IEEEParagraph"/>
+      </w:pPr>
+      <w:r>
+        <w:t xml:space="preserve">In real-life scenario simulations, network usage related actions are modelled using two-state Markov Chain as shown in Figure 3. There are two states that a user could be in: </w:t>
+      </w:r>
+      <w:r>
+        <w:rPr>
+          <w:i/>
+        </w:rPr>
+        <w:t>Connected</w:t>
+      </w:r>
+      <w:r>
+        <w:t xml:space="preserve"> and </w:t>
+      </w:r>
+      <w:r>
+        <w:rPr>
+          <w:i/>
+        </w:rPr>
+        <w:t>Not Connected</w:t>
+      </w:r>
+      <w:r>
+        <w:t>. State transitions or staying in the same state triggers some actions as described below.</w:t>
+      </w:r>
+    </w:p>
+    <w:p>
+      <w:pPr>
+        <w:pStyle w:val="IEEEParagraph"/>
+        <w:jc w:val="center"/>
+      </w:pPr>
+      <w:r>
+        <w:rPr>
+          <w:noProof/>
+        </w:rPr>
+        <w:drawing>
+          <wp:inline distT="0" distB="0" distL="0" distR="0" wp14:anchorId="512C0B2A" wp14:editId="6E4E6BC5">
+            <wp:extent cx="2918362" cy="1194435"/>
+            <wp:effectExtent l="0" t="0" r="0" b="0"/>
+            <wp:docPr id="10" name="Picture 1" descr="C:\Users\SUUSER\Desktop\Dersler\Tez\images\stateDiagram.png"/>
+            <wp:cNvGraphicFramePr>
+              <a:graphicFrameLocks xmlns:a="http://schemas.openxmlformats.org/drawingml/2006/main" noChangeAspect="1"/>
+            </wp:cNvGraphicFramePr>
+            <a:graphic xmlns:a="http://schemas.openxmlformats.org/drawingml/2006/main">
+              <a:graphicData uri="http://schemas.openxmlformats.org/drawingml/2006/picture">
+                <pic:pic xmlns:pic="http://schemas.openxmlformats.org/drawingml/2006/picture">
+                  <pic:nvPicPr>
+                    <pic:cNvPr id="0" name="Picture 1" descr="C:\Users\SUUSER\Desktop\Dersler\Tez\images\stateDiagram.png"/>
+                    <pic:cNvPicPr>
+                      <a:picLocks noChangeAspect="1" noChangeArrowheads="1"/>
+                    </pic:cNvPicPr>
+                  </pic:nvPicPr>
+                  <pic:blipFill>
+                    <a:blip r:embed="rId24"/>
+                    <a:srcRect/>
+                    <a:stretch>
+                      <a:fillRect/>
+                    </a:stretch>
+                  </pic:blipFill>
+                  <pic:spPr bwMode="auto">
+                    <a:xfrm>
+                      <a:off x="0" y="0"/>
+                      <a:ext cx="2921147" cy="1195575"/>
+                    </a:xfrm>
+                    <a:prstGeom prst="rect">
+                      <a:avLst/>
+                    </a:prstGeom>
+                    <a:noFill/>
+                    <a:ln w="9525">
+                      <a:noFill/>
+                      <a:miter lim="800000"/>
+                      <a:headEnd/>
+                      <a:tailEnd/>
+                    </a:ln>
+                  </pic:spPr>
+                </pic:pic>
+              </a:graphicData>
+            </a:graphic>
+          </wp:inline>
+        </w:drawing>
+      </w:r>
+    </w:p>
+    <w:p>
+      <w:pPr>
+        <w:pStyle w:val="IEEEParagraph"/>
+        <w:jc w:val="center"/>
         <w:rPr>
           <w:sz w:val="16"/>
           <w:szCs w:val="16"/>
         </w:rPr>
-        <w:t xml:space="preserve"> Unit Test Result</w:t>
-      </w:r>
-    </w:p>
-    <w:p>
-      <w:pPr>
-        <w:pStyle w:val="IEEEParagraph"/>
-        <w:jc w:val="center"/>
-        <w:rPr>
-          <w:szCs w:val="20"/>
-        </w:rPr>
-      </w:pPr>
-    </w:p>
-    <w:p>
-      <w:pPr>
-        <w:pStyle w:val="IEEEParagraph"/>
-      </w:pPr>
-      <w:r>
-        <w:t>In the simulation scenario, APs update</w:t>
-      </w:r>
-      <w:r>
-        <w:t xml:space="preserve"> operator </w:t>
-      </w:r>
-      <w:r>
-        <w:t xml:space="preserve">once in </w:t>
-      </w:r>
-      <w:r>
-        <w:t xml:space="preserve">every second. Our simulation showed </w:t>
-      </w:r>
-      <w:r>
-        <w:t>tha</w:t>
+      </w:pPr>
+      <w:r>
+        <w:rPr>
+          <w:sz w:val="16"/>
+          <w:szCs w:val="16"/>
+        </w:rPr>
+        <w:t>Figure 13. State Diagram of Clients</w:t>
+      </w:r>
+    </w:p>
+    <w:p>
+      <w:pPr>
+        <w:pStyle w:val="IEEEParagraph"/>
+        <w:rPr>
+          <w:szCs w:val="20"/>
+        </w:rPr>
+      </w:pPr>
+    </w:p>
+    <w:p>
+      <w:pPr>
+        <w:pStyle w:val="IEEEParagraph"/>
+        <w:rPr>
+          <w:rFonts w:eastAsiaTheme="minorEastAsia"/>
+        </w:rPr>
+      </w:pPr>
+      <w:r>
+        <w:t xml:space="preserve">The initial state is </w:t>
+      </w:r>
+      <w:r>
+        <w:rPr>
+          <w:i/>
+        </w:rPr>
+        <w:t>Not Connected</w:t>
+      </w:r>
+      <w:r>
+        <w:t xml:space="preserve">. In this state, a user switches to </w:t>
+      </w:r>
+      <w:r>
+        <w:rPr>
+          <w:i/>
+        </w:rPr>
+        <w:t>Connected</w:t>
+      </w:r>
+      <w:r>
+        <w:t xml:space="preserve"> state with the probability value of </w:t>
+      </w:r>
+      <m:oMath>
+        <m:r>
+          <w:rPr>
+            <w:rFonts w:ascii="Cambria Math" w:hAnsi="Cambria Math"/>
+          </w:rPr>
+          <m:t>BecomeA</m:t>
+        </m:r>
+        <m:r>
+          <w:rPr>
+            <w:rFonts w:ascii="Cambria Math" w:hAnsi="Cambria Math"/>
+          </w:rPr>
+          <m:t>ctiveProb</m:t>
+        </m:r>
+      </m:oMath>
+      <w:r>
+        <w:t xml:space="preserve">. This state transition triggers Initial Authorization (if the connection card is used for the first time) or Reuse of a Connection Card protocol (if the connection has been used before). In this way, this user starts using the </w:t>
+      </w:r>
+      <w:r>
+        <w:lastRenderedPageBreak/>
+        <w:t xml:space="preserve">network and getting the service. While in Not Connected state, a user stays in the same state with probability value of </w:t>
+      </w:r>
+      <m:oMath>
+        <m:r>
+          <w:rPr>
+            <w:rFonts w:ascii="Cambria Math" w:hAnsi="Cambria Math"/>
+          </w:rPr>
+          <m:t>1-BecomeActiveProb</m:t>
+        </m:r>
+      </m:oMath>
+      <w:r>
+        <w:rPr>
+          <w:rFonts w:eastAsiaTheme="minorEastAsia"/>
+        </w:rPr>
+        <w:t>.</w:t>
+      </w:r>
+    </w:p>
+    <w:p>
+      <w:pPr>
+        <w:pStyle w:val="IEEEParagraph"/>
+        <w:rPr>
+          <w:rFonts w:eastAsiaTheme="minorEastAsia"/>
+        </w:rPr>
+      </w:pPr>
+      <w:r>
+        <w:rPr>
+          <w:rFonts w:eastAsiaTheme="minorEastAsia"/>
+        </w:rPr>
+        <w:t xml:space="preserve">While in </w:t>
+      </w:r>
+      <w:r>
+        <w:rPr>
+          <w:rFonts w:eastAsiaTheme="minorEastAsia"/>
+          <w:i/>
+        </w:rPr>
+        <w:t>Connected</w:t>
+      </w:r>
+      <w:r>
+        <w:rPr>
+          <w:rFonts w:eastAsiaTheme="minorEastAsia"/>
+        </w:rPr>
+        <w:t xml:space="preserve"> state, the user stays connected (i.e. stay in the same state) with probability </w:t>
+      </w:r>
+      <m:oMath>
+        <m:r>
+          <w:rPr>
+            <w:rFonts w:ascii="Cambria Math" w:eastAsiaTheme="minorEastAsia" w:hAnsi="Cambria Math"/>
+          </w:rPr>
+          <m:t>StayAc</m:t>
+        </m:r>
+        <m:r>
+          <w:rPr>
+            <w:rFonts w:ascii="Cambria Math" w:eastAsiaTheme="minorEastAsia" w:hAnsi="Cambria Math"/>
+          </w:rPr>
+          <m:t>tiveProb</m:t>
+        </m:r>
+      </m:oMath>
+      <w:r>
+        <w:rPr>
+          <w:rFonts w:eastAsiaTheme="minorEastAsia"/>
+        </w:rPr>
+        <w:t xml:space="preserve">. This triggers Packet Transfer protocol. In other words, the user continues to get service via the currently connected AP. In </w:t>
+      </w:r>
+      <w:r>
+        <w:rPr>
+          <w:rFonts w:eastAsiaTheme="minorEastAsia"/>
+          <w:i/>
+        </w:rPr>
+        <w:t>Connected</w:t>
+      </w:r>
+      <w:r>
+        <w:rPr>
+          <w:rFonts w:eastAsiaTheme="minorEastAsia"/>
+        </w:rPr>
+        <w:t xml:space="preserve"> state, transition to </w:t>
+      </w:r>
+      <w:r>
+        <w:rPr>
+          <w:rFonts w:eastAsiaTheme="minorEastAsia"/>
+          <w:i/>
+        </w:rPr>
+        <w:t>Not Connected</w:t>
+      </w:r>
+      <w:r>
+        <w:rPr>
+          <w:rFonts w:eastAsiaTheme="minorEastAsia"/>
+        </w:rPr>
+        <w:t xml:space="preserve"> state occurs with probability of</w:t>
+      </w:r>
+      <m:oMath>
+        <m:r>
+          <w:rPr>
+            <w:rFonts w:ascii="Cambria Math" w:eastAsiaTheme="minorEastAsia" w:hAnsi="Cambria Math"/>
+          </w:rPr>
+          <m:t xml:space="preserve"> 1-StayActiveProb</m:t>
+        </m:r>
+      </m:oMath>
+      <w:r>
+        <w:rPr>
+          <w:rFonts w:eastAsiaTheme="minorEastAsia"/>
+        </w:rPr>
+        <w:t>. This transition disconnects the user via Disconnection protocol.</w:t>
+      </w:r>
+    </w:p>
+    <w:p>
+      <w:pPr>
+        <w:pStyle w:val="IEEEParagraph"/>
+        <w:rPr>
+          <w:rFonts w:eastAsiaTheme="minorEastAsia"/>
+        </w:rPr>
+      </w:pPr>
+      <w:r>
+        <w:rPr>
+          <w:rFonts w:eastAsiaTheme="minorEastAsia"/>
+        </w:rPr>
+        <w:t xml:space="preserve">In this 2-state Markov chain model, the average connection duration, </w:t>
+      </w:r>
+      <m:oMath>
+        <m:sSub>
+          <m:sSubPr>
+            <m:ctrlPr>
+              <w:rPr>
+                <w:rFonts w:ascii="Cambria Math" w:hAnsi="Cambria Math" w:cs="Helvetica"/>
+                <w:i/>
+              </w:rPr>
+            </m:ctrlPr>
+          </m:sSubPr>
+          <m:e>
+            <m:r>
+              <w:rPr>
+                <w:rFonts w:ascii="Cambria Math" w:hAnsi="Cambria Math" w:cs="Helvetica"/>
+              </w:rPr>
+              <m:t>T</m:t>
+            </m:r>
+          </m:e>
+          <m:sub>
+            <m:r>
+              <w:rPr>
+                <w:rFonts w:ascii="Cambria Math" w:hAnsi="Cambria Math" w:cs="Helvetica"/>
+              </w:rPr>
+              <m:t>con</m:t>
+            </m:r>
+          </m:sub>
+        </m:sSub>
+      </m:oMath>
+      <w:r>
+        <w:rPr>
+          <w:rFonts w:eastAsiaTheme="minorEastAsia"/>
+        </w:rPr>
+        <w:t xml:space="preserve">, is calculated as the expected value of staying in </w:t>
+      </w:r>
+      <w:r>
+        <w:rPr>
+          <w:rFonts w:eastAsiaTheme="minorEastAsia"/>
+          <w:i/>
+        </w:rPr>
+        <w:t>Connected</w:t>
+      </w:r>
+      <w:r>
+        <w:rPr>
+          <w:rFonts w:eastAsiaTheme="minorEastAsia"/>
+        </w:rPr>
+        <w:t xml:space="preserve"> state, as given below.</w:t>
+      </w:r>
+    </w:p>
+    <w:p>
+      <w:pPr>
+        <w:spacing w:after="100"/>
+        <w:jc w:val="right"/>
+        <w:rPr>
+          <w:rFonts w:eastAsiaTheme="minorEastAsia" w:cs="Helvetica"/>
+          <w:sz w:val="20"/>
+          <w:szCs w:val="20"/>
+        </w:rPr>
+      </w:pPr>
+      <m:oMath>
+        <m:sSub>
+          <m:sSubPr>
+            <m:ctrlPr>
+              <w:rPr>
+                <w:rFonts w:ascii="Cambria Math" w:hAnsi="Cambria Math" w:cs="Helvetica"/>
+                <w:i/>
+                <w:sz w:val="20"/>
+                <w:szCs w:val="20"/>
+              </w:rPr>
+            </m:ctrlPr>
+          </m:sSubPr>
+          <m:e>
+            <m:r>
+              <w:rPr>
+                <w:rFonts w:ascii="Cambria Math" w:hAnsi="Cambria Math" w:cs="Helvetica"/>
+                <w:sz w:val="20"/>
+                <w:szCs w:val="20"/>
+              </w:rPr>
+              <m:t>T</m:t>
+            </m:r>
+          </m:e>
+          <m:sub>
+            <m:r>
+              <w:rPr>
+                <w:rFonts w:ascii="Cambria Math" w:hAnsi="Cambria Math" w:cs="Helvetica"/>
+                <w:sz w:val="20"/>
+                <w:szCs w:val="20"/>
+              </w:rPr>
+              <m:t>con</m:t>
+            </m:r>
+          </m:sub>
+        </m:sSub>
+        <m:r>
+          <w:rPr>
+            <w:rFonts w:ascii="Cambria Math" w:eastAsiaTheme="minorEastAsia" w:hAnsi="Cambria Math" w:cs="Helvetica"/>
+            <w:sz w:val="20"/>
+            <w:szCs w:val="20"/>
+          </w:rPr>
+          <m:t>=</m:t>
+        </m:r>
+        <m:nary>
+          <m:naryPr>
+            <m:chr m:val="∑"/>
+            <m:limLoc m:val="undOvr"/>
+            <m:ctrlPr>
+              <w:rPr>
+                <w:rFonts w:ascii="Cambria Math" w:eastAsiaTheme="minorEastAsia" w:hAnsi="Cambria Math" w:cs="Helvetica"/>
+                <w:i/>
+                <w:sz w:val="20"/>
+                <w:szCs w:val="20"/>
+              </w:rPr>
+            </m:ctrlPr>
+          </m:naryPr>
+          <m:sub>
+            <m:r>
+              <w:rPr>
+                <w:rFonts w:ascii="Cambria Math" w:eastAsiaTheme="minorEastAsia" w:hAnsi="Cambria Math" w:cs="Helvetica"/>
+                <w:sz w:val="20"/>
+                <w:szCs w:val="20"/>
+              </w:rPr>
+              <m:t>i=1</m:t>
+            </m:r>
+          </m:sub>
+          <m:sup>
+            <m:r>
+              <m:rPr>
+                <m:sty m:val="p"/>
+              </m:rPr>
+              <w:rPr>
+                <w:rFonts w:ascii="Cambria Math" w:hAnsi="Cambria Math" w:cs="Arial"/>
+                <w:color w:val="000000"/>
+                <w:sz w:val="20"/>
+                <w:szCs w:val="20"/>
+                <w:shd w:val="clear" w:color="auto" w:fill="FFFFFF"/>
+              </w:rPr>
+              <m:t>∞</m:t>
+            </m:r>
+          </m:sup>
+          <m:e>
+            <m:d>
+              <m:dPr>
+                <m:ctrlPr>
+                  <w:rPr>
+                    <w:rFonts w:ascii="Cambria Math" w:eastAsiaTheme="minorEastAsia" w:hAnsi="Cambria Math" w:cs="Helvetica"/>
+                    <w:i/>
+                    <w:sz w:val="20"/>
+                    <w:szCs w:val="20"/>
+                  </w:rPr>
+                </m:ctrlPr>
+              </m:dPr>
+              <m:e>
+                <m:r>
+                  <w:rPr>
+                    <w:rFonts w:ascii="Cambria Math" w:eastAsiaTheme="minorEastAsia" w:hAnsi="Cambria Math" w:cs="Helvetica"/>
+                    <w:sz w:val="20"/>
+                    <w:szCs w:val="20"/>
+                  </w:rPr>
+                  <m:t>1-</m:t>
+                </m:r>
+                <m:sSub>
+                  <m:sSubPr>
+                    <m:ctrlPr>
+                      <w:rPr>
+                        <w:rFonts w:ascii="Cambria Math" w:eastAsiaTheme="minorEastAsia" w:hAnsi="Cambria Math" w:cs="Helvetica"/>
+                        <w:i/>
+                        <w:sz w:val="20"/>
+                        <w:szCs w:val="20"/>
+                      </w:rPr>
+                    </m:ctrlPr>
+                  </m:sSubPr>
+                  <m:e>
+                    <m:r>
+                      <w:rPr>
+                        <w:rFonts w:ascii="Cambria Math" w:eastAsiaTheme="minorEastAsia" w:hAnsi="Cambria Math" w:cs="Helvetica"/>
+                        <w:sz w:val="20"/>
+                        <w:szCs w:val="20"/>
+                      </w:rPr>
+                      <m:t>P</m:t>
+                    </m:r>
+                  </m:e>
+                  <m:sub>
+                    <m:r>
+                      <w:rPr>
+                        <w:rFonts w:ascii="Cambria Math" w:eastAsiaTheme="minorEastAsia" w:hAnsi="Cambria Math" w:cs="Helvetica"/>
+                        <w:sz w:val="20"/>
+                        <w:szCs w:val="20"/>
+                      </w:rPr>
+                      <m:t>S</m:t>
+                    </m:r>
+                    <m:r>
+                      <w:rPr>
+                        <w:rFonts w:ascii="Cambria Math" w:eastAsiaTheme="minorEastAsia" w:hAnsi="Cambria Math" w:cs="Helvetica"/>
+                        <w:sz w:val="20"/>
+                        <w:szCs w:val="20"/>
+                      </w:rPr>
+                      <m:t>A</m:t>
+                    </m:r>
+                  </m:sub>
+                </m:sSub>
+              </m:e>
+            </m:d>
+            <m:r>
+              <w:rPr>
+                <w:rFonts w:ascii="Cambria Math" w:eastAsiaTheme="minorEastAsia" w:hAnsi="Cambria Math" w:cs="Helvetica"/>
+                <w:sz w:val="20"/>
+                <w:szCs w:val="20"/>
+              </w:rPr>
+              <m:t>∙i∙</m:t>
+            </m:r>
+            <m:sSup>
+              <m:sSupPr>
+                <m:ctrlPr>
+                  <w:rPr>
+                    <w:rFonts w:ascii="Cambria Math" w:eastAsiaTheme="minorEastAsia" w:hAnsi="Cambria Math" w:cs="Helvetica"/>
+                    <w:i/>
+                    <w:sz w:val="20"/>
+                    <w:szCs w:val="20"/>
+                  </w:rPr>
+                </m:ctrlPr>
+              </m:sSupPr>
+              <m:e>
+                <m:sSub>
+                  <m:sSubPr>
+                    <m:ctrlPr>
+                      <w:rPr>
+                        <w:rFonts w:ascii="Cambria Math" w:eastAsiaTheme="minorEastAsia" w:hAnsi="Cambria Math" w:cs="Helvetica"/>
+                        <w:i/>
+                        <w:sz w:val="20"/>
+                        <w:szCs w:val="20"/>
+                      </w:rPr>
+                    </m:ctrlPr>
+                  </m:sSubPr>
+                  <m:e>
+                    <m:r>
+                      <w:rPr>
+                        <w:rFonts w:ascii="Cambria Math" w:eastAsiaTheme="minorEastAsia" w:hAnsi="Cambria Math" w:cs="Helvetica"/>
+                        <w:sz w:val="20"/>
+                        <w:szCs w:val="20"/>
+                      </w:rPr>
+                      <m:t>P</m:t>
+                    </m:r>
+                  </m:e>
+                  <m:sub>
+                    <m:r>
+                      <w:rPr>
+                        <w:rFonts w:ascii="Cambria Math" w:eastAsiaTheme="minorEastAsia" w:hAnsi="Cambria Math" w:cs="Helvetica"/>
+                        <w:sz w:val="20"/>
+                        <w:szCs w:val="20"/>
+                      </w:rPr>
+                      <m:t>SA</m:t>
+                    </m:r>
+                  </m:sub>
+                </m:sSub>
+              </m:e>
+              <m:sup>
+                <m:r>
+                  <w:rPr>
+                    <w:rFonts w:ascii="Cambria Math" w:eastAsiaTheme="minorEastAsia" w:hAnsi="Cambria Math" w:cs="Helvetica"/>
+                    <w:sz w:val="20"/>
+                    <w:szCs w:val="20"/>
+                  </w:rPr>
+                  <m:t>i-1</m:t>
+                </m:r>
+              </m:sup>
+            </m:sSup>
+          </m:e>
+        </m:nary>
+        <m:r>
+          <w:rPr>
+            <w:rFonts w:ascii="Cambria Math" w:eastAsiaTheme="minorEastAsia" w:hAnsi="Cambria Math" w:cs="Helvetica"/>
+            <w:sz w:val="20"/>
+            <w:szCs w:val="20"/>
+          </w:rPr>
+          <m:t>=</m:t>
+        </m:r>
+        <m:d>
+          <m:dPr>
+            <m:ctrlPr>
+              <w:rPr>
+                <w:rFonts w:ascii="Cambria Math" w:eastAsiaTheme="minorEastAsia" w:hAnsi="Cambria Math" w:cs="Helvetica"/>
+                <w:i/>
+                <w:sz w:val="20"/>
+                <w:szCs w:val="20"/>
+              </w:rPr>
+            </m:ctrlPr>
+          </m:dPr>
+          <m:e>
+            <m:r>
+              <w:rPr>
+                <w:rFonts w:ascii="Cambria Math" w:eastAsiaTheme="minorEastAsia" w:hAnsi="Cambria Math" w:cs="Helvetica"/>
+                <w:sz w:val="20"/>
+                <w:szCs w:val="20"/>
+              </w:rPr>
+              <m:t>1-</m:t>
+            </m:r>
+            <m:sSub>
+              <m:sSubPr>
+                <m:ctrlPr>
+                  <w:rPr>
+                    <w:rFonts w:ascii="Cambria Math" w:eastAsiaTheme="minorEastAsia" w:hAnsi="Cambria Math" w:cs="Helvetica"/>
+                    <w:i/>
+                    <w:sz w:val="20"/>
+                    <w:szCs w:val="20"/>
+                  </w:rPr>
+                </m:ctrlPr>
+              </m:sSubPr>
+              <m:e>
+                <m:r>
+                  <w:rPr>
+                    <w:rFonts w:ascii="Cambria Math" w:eastAsiaTheme="minorEastAsia" w:hAnsi="Cambria Math" w:cs="Helvetica"/>
+                    <w:sz w:val="20"/>
+                    <w:szCs w:val="20"/>
+                  </w:rPr>
+                  <m:t>P</m:t>
+                </m:r>
+              </m:e>
+              <m:sub>
+                <m:r>
+                  <w:rPr>
+                    <w:rFonts w:ascii="Cambria Math" w:eastAsiaTheme="minorEastAsia" w:hAnsi="Cambria Math" w:cs="Helvetica"/>
+                    <w:sz w:val="20"/>
+                    <w:szCs w:val="20"/>
+                  </w:rPr>
+                  <m:t>SA</m:t>
+                </m:r>
+              </m:sub>
+            </m:sSub>
+          </m:e>
+        </m:d>
+        <m:nary>
+          <m:naryPr>
+            <m:chr m:val="∑"/>
+            <m:limLoc m:val="undOvr"/>
+            <m:ctrlPr>
+              <w:rPr>
+                <w:rFonts w:ascii="Cambria Math" w:eastAsiaTheme="minorEastAsia" w:hAnsi="Cambria Math" w:cs="Helvetica"/>
+                <w:i/>
+                <w:sz w:val="20"/>
+                <w:szCs w:val="20"/>
+              </w:rPr>
+            </m:ctrlPr>
+          </m:naryPr>
+          <m:sub>
+            <m:r>
+              <w:rPr>
+                <w:rFonts w:ascii="Cambria Math" w:eastAsiaTheme="minorEastAsia" w:hAnsi="Cambria Math" w:cs="Helvetica"/>
+                <w:sz w:val="20"/>
+                <w:szCs w:val="20"/>
+              </w:rPr>
+              <m:t>i=1</m:t>
+            </m:r>
+          </m:sub>
+          <m:sup>
+            <m:r>
+              <m:rPr>
+                <m:sty m:val="p"/>
+              </m:rPr>
+              <w:rPr>
+                <w:rFonts w:ascii="Cambria Math" w:hAnsi="Cambria Math" w:cs="Arial"/>
+                <w:color w:val="000000"/>
+                <w:sz w:val="20"/>
+                <w:szCs w:val="20"/>
+                <w:shd w:val="clear" w:color="auto" w:fill="FFFFFF"/>
+              </w:rPr>
+              <m:t>∞</m:t>
+            </m:r>
+          </m:sup>
+          <m:e>
+            <m:r>
+              <w:rPr>
+                <w:rFonts w:ascii="Cambria Math" w:eastAsiaTheme="minorEastAsia" w:hAnsi="Cambria Math" w:cs="Helvetica"/>
+                <w:sz w:val="20"/>
+                <w:szCs w:val="20"/>
+              </w:rPr>
+              <m:t>i∙</m:t>
+            </m:r>
+            <m:sSup>
+              <m:sSupPr>
+                <m:ctrlPr>
+                  <w:rPr>
+                    <w:rFonts w:ascii="Cambria Math" w:eastAsiaTheme="minorEastAsia" w:hAnsi="Cambria Math" w:cs="Helvetica"/>
+                    <w:i/>
+                    <w:sz w:val="20"/>
+                    <w:szCs w:val="20"/>
+                  </w:rPr>
+                </m:ctrlPr>
+              </m:sSupPr>
+              <m:e>
+                <m:sSub>
+                  <m:sSubPr>
+                    <m:ctrlPr>
+                      <w:rPr>
+                        <w:rFonts w:ascii="Cambria Math" w:eastAsiaTheme="minorEastAsia" w:hAnsi="Cambria Math" w:cs="Helvetica"/>
+                        <w:i/>
+                        <w:sz w:val="20"/>
+                        <w:szCs w:val="20"/>
+                      </w:rPr>
+                    </m:ctrlPr>
+                  </m:sSubPr>
+                  <m:e>
+                    <m:r>
+                      <w:rPr>
+                        <w:rFonts w:ascii="Cambria Math" w:eastAsiaTheme="minorEastAsia" w:hAnsi="Cambria Math" w:cs="Helvetica"/>
+                        <w:sz w:val="20"/>
+                        <w:szCs w:val="20"/>
+                      </w:rPr>
+                      <m:t>P</m:t>
+                    </m:r>
+                  </m:e>
+                  <m:sub>
+                    <m:r>
+                      <w:rPr>
+                        <w:rFonts w:ascii="Cambria Math" w:eastAsiaTheme="minorEastAsia" w:hAnsi="Cambria Math" w:cs="Helvetica"/>
+                        <w:sz w:val="20"/>
+                        <w:szCs w:val="20"/>
+                      </w:rPr>
+                      <m:t>SA</m:t>
+                    </m:r>
+                  </m:sub>
+                </m:sSub>
+              </m:e>
+              <m:sup>
+                <m:r>
+                  <w:rPr>
+                    <w:rFonts w:ascii="Cambria Math" w:eastAsiaTheme="minorEastAsia" w:hAnsi="Cambria Math" w:cs="Helvetica"/>
+                    <w:sz w:val="20"/>
+                    <w:szCs w:val="20"/>
+                  </w:rPr>
+                  <m:t>i-1</m:t>
+                </m:r>
+              </m:sup>
+            </m:sSup>
+          </m:e>
+        </m:nary>
+        <m:r>
+          <w:rPr>
+            <w:rFonts w:ascii="Cambria Math" w:eastAsiaTheme="minorEastAsia" w:hAnsi="Cambria Math" w:cs="Helvetica"/>
+            <w:sz w:val="20"/>
+            <w:szCs w:val="20"/>
+          </w:rPr>
+          <m:t xml:space="preserve">= </m:t>
+        </m:r>
+        <m:f>
+          <m:fPr>
+            <m:ctrlPr>
+              <w:rPr>
+                <w:rFonts w:ascii="Cambria Math" w:eastAsiaTheme="minorEastAsia" w:hAnsi="Cambria Math" w:cs="Helvetica"/>
+                <w:i/>
+                <w:sz w:val="20"/>
+                <w:szCs w:val="20"/>
+              </w:rPr>
+            </m:ctrlPr>
+          </m:fPr>
+          <m:num>
+            <m:r>
+              <w:rPr>
+                <w:rFonts w:ascii="Cambria Math" w:eastAsiaTheme="minorEastAsia" w:hAnsi="Cambria Math" w:cs="Helvetica"/>
+                <w:sz w:val="20"/>
+                <w:szCs w:val="20"/>
+              </w:rPr>
+              <m:t>1</m:t>
+            </m:r>
+          </m:num>
+          <m:den>
+            <m:r>
+              <w:rPr>
+                <w:rFonts w:ascii="Cambria Math" w:eastAsiaTheme="minorEastAsia" w:hAnsi="Cambria Math" w:cs="Helvetica"/>
+                <w:sz w:val="20"/>
+                <w:szCs w:val="20"/>
+              </w:rPr>
+              <m:t>1-</m:t>
+            </m:r>
+            <m:sSub>
+              <m:sSubPr>
+                <m:ctrlPr>
+                  <w:rPr>
+                    <w:rFonts w:ascii="Cambria Math" w:eastAsiaTheme="minorEastAsia" w:hAnsi="Cambria Math" w:cs="Helvetica"/>
+                    <w:i/>
+                    <w:sz w:val="20"/>
+                    <w:szCs w:val="20"/>
+                  </w:rPr>
+                </m:ctrlPr>
+              </m:sSubPr>
+              <m:e>
+                <m:r>
+                  <w:rPr>
+                    <w:rFonts w:ascii="Cambria Math" w:eastAsiaTheme="minorEastAsia" w:hAnsi="Cambria Math" w:cs="Helvetica"/>
+                    <w:sz w:val="20"/>
+                    <w:szCs w:val="20"/>
+                  </w:rPr>
+                  <m:t>P</m:t>
+                </m:r>
+              </m:e>
+              <m:sub>
+                <m:r>
+                  <w:rPr>
+                    <w:rFonts w:ascii="Cambria Math" w:eastAsiaTheme="minorEastAsia" w:hAnsi="Cambria Math" w:cs="Helvetica"/>
+                    <w:sz w:val="20"/>
+                    <w:szCs w:val="20"/>
+                  </w:rPr>
+                  <m:t>SA</m:t>
+                </m:r>
+              </m:sub>
+            </m:sSub>
+          </m:den>
+        </m:f>
+      </m:oMath>
+      <w:r>
+        <w:rPr>
+          <w:rFonts w:eastAsiaTheme="minorEastAsia" w:cs="Helvetica"/>
+          <w:sz w:val="20"/>
+          <w:szCs w:val="20"/>
+        </w:rPr>
+        <w:tab/>
+        <w:t xml:space="preserve">         </w:t>
+      </w:r>
+      <m:oMath>
+        <m:r>
+          <w:rPr>
+            <w:rFonts w:ascii="Cambria Math" w:eastAsiaTheme="minorEastAsia" w:hAnsi="Cambria Math" w:cs="Helvetica"/>
+            <w:sz w:val="20"/>
+            <w:szCs w:val="20"/>
+          </w:rPr>
+          <m:t xml:space="preserve"> </m:t>
+        </m:r>
+      </m:oMath>
+      <w:r>
+        <w:rPr>
+          <w:rFonts w:eastAsiaTheme="minorEastAsia" w:cs="Helvetica"/>
+          <w:sz w:val="20"/>
+          <w:szCs w:val="20"/>
+        </w:rPr>
+        <w:t xml:space="preserve"> </w:t>
+      </w:r>
+      <w:r>
+        <w:rPr>
+          <w:rFonts w:eastAsiaTheme="minorEastAsia" w:cs="Helvetica"/>
+          <w:sz w:val="20"/>
+          <w:szCs w:val="20"/>
+        </w:rPr>
+        <w:t>Eq. 1</w:t>
+      </w:r>
+      <w:r>
+        <w:rPr>
+          <w:rFonts w:eastAsiaTheme="minorEastAsia" w:cs="Helvetica"/>
+          <w:sz w:val="20"/>
+          <w:szCs w:val="20"/>
+        </w:rPr>
+        <w:t xml:space="preserve">    </w:t>
+      </w:r>
+    </w:p>
+    <w:p>
+      <w:pPr>
+        <w:spacing w:after="100"/>
+        <w:jc w:val="both"/>
+        <w:rPr>
+          <w:rFonts w:eastAsiaTheme="minorEastAsia" w:cs="Helvetica"/>
+          <w:sz w:val="20"/>
+          <w:szCs w:val="20"/>
+        </w:rPr>
+      </w:pPr>
+      <w:r>
+        <w:rPr>
+          <w:rFonts w:eastAsiaTheme="minorEastAsia" w:cs="Helvetica"/>
+          <w:sz w:val="20"/>
+          <w:szCs w:val="20"/>
+        </w:rPr>
+        <w:t xml:space="preserve">            </w:t>
+      </w:r>
+    </w:p>
+    <w:p>
+      <w:pPr>
+        <w:pStyle w:val="IEEEParagraph"/>
+        <w:rPr>
+          <w:rFonts w:eastAsiaTheme="minorEastAsia"/>
+        </w:rPr>
+      </w:pPr>
+      <w:r>
+        <w:rPr>
+          <w:rFonts w:eastAsiaTheme="minorEastAsia"/>
+        </w:rPr>
+        <w:t xml:space="preserve">where, </w:t>
+      </w:r>
+      <m:oMath>
+        <m:sSub>
+          <m:sSubPr>
+            <m:ctrlPr>
+              <w:rPr>
+                <w:rFonts w:ascii="Cambria Math" w:eastAsiaTheme="minorEastAsia" w:hAnsi="Cambria Math" w:cs="Helvetica"/>
+                <w:i/>
+              </w:rPr>
+            </m:ctrlPr>
+          </m:sSubPr>
+          <m:e>
+            <m:r>
+              <w:rPr>
+                <w:rFonts w:ascii="Cambria Math" w:eastAsiaTheme="minorEastAsia" w:hAnsi="Cambria Math" w:cs="Helvetica"/>
+              </w:rPr>
+              <m:t>P</m:t>
+            </m:r>
+          </m:e>
+          <m:sub>
+            <m:r>
+              <w:rPr>
+                <w:rFonts w:ascii="Cambria Math" w:eastAsiaTheme="minorEastAsia" w:hAnsi="Cambria Math" w:cs="Helvetica"/>
+              </w:rPr>
+              <m:t>SA</m:t>
+            </m:r>
+          </m:sub>
+        </m:sSub>
+      </m:oMath>
+      <w:r>
+        <w:rPr>
+          <w:rFonts w:eastAsiaTheme="minorEastAsia"/>
+        </w:rPr>
+        <w:t xml:space="preserve"> denotes </w:t>
+      </w:r>
+      <m:oMath>
+        <m:r>
+          <w:rPr>
+            <w:rFonts w:ascii="Cambria Math" w:eastAsiaTheme="minorEastAsia" w:hAnsi="Cambria Math"/>
+          </w:rPr>
+          <m:t>StayActiveProb</m:t>
+        </m:r>
+      </m:oMath>
+      <w:r>
+        <w:rPr>
+          <w:rFonts w:eastAsiaTheme="minorEastAsia"/>
+        </w:rPr>
+        <w:t>.</w:t>
+      </w:r>
+    </w:p>
+    <w:p>
+      <w:pPr>
+        <w:pStyle w:val="IEEEParagraph"/>
+        <w:rPr>
+          <w:rFonts w:eastAsiaTheme="minorEastAsia"/>
+        </w:rPr>
+      </w:pPr>
+      <w:r>
+        <w:rPr>
+          <w:rFonts w:eastAsiaTheme="minorEastAsia"/>
+        </w:rPr>
+        <w:t xml:space="preserve">The expected value of staying in </w:t>
+      </w:r>
+      <w:r>
+        <w:rPr>
+          <w:rFonts w:eastAsiaTheme="minorEastAsia"/>
+          <w:i/>
+        </w:rPr>
+        <w:t>Not Connected</w:t>
+      </w:r>
+      <w:r>
+        <w:rPr>
+          <w:rFonts w:eastAsiaTheme="minorEastAsia"/>
+        </w:rPr>
+        <w:t xml:space="preserve"> state is the average idle time for a user between two connections. This value, </w:t>
+      </w:r>
+      <m:oMath>
+        <m:sSub>
+          <m:sSubPr>
+            <m:ctrlPr>
+              <w:rPr>
+                <w:rFonts w:ascii="Cambria Math" w:hAnsi="Cambria Math" w:cs="Helvetica"/>
+                <w:i/>
+              </w:rPr>
+            </m:ctrlPr>
+          </m:sSubPr>
+          <m:e>
+            <m:r>
+              <w:rPr>
+                <w:rFonts w:ascii="Cambria Math" w:hAnsi="Cambria Math" w:cs="Helvetica"/>
+              </w:rPr>
+              <m:t>T</m:t>
+            </m:r>
+          </m:e>
+          <m:sub>
+            <m:r>
+              <w:rPr>
+                <w:rFonts w:ascii="Cambria Math" w:hAnsi="Cambria Math" w:cs="Helvetica"/>
+              </w:rPr>
+              <m:t>idle</m:t>
+            </m:r>
+          </m:sub>
+        </m:sSub>
+      </m:oMath>
+      <w:r>
+        <w:rPr>
+          <w:rFonts w:eastAsiaTheme="minorEastAsia"/>
+        </w:rPr>
+        <w:t>, is calculated as follows.</w:t>
+      </w:r>
+    </w:p>
+    <w:p>
+      <w:pPr>
+        <w:spacing w:after="100"/>
+        <w:jc w:val="right"/>
+        <w:rPr>
+          <w:rFonts w:eastAsiaTheme="minorEastAsia" w:cs="Helvetica"/>
+          <w:sz w:val="20"/>
+          <w:szCs w:val="20"/>
+        </w:rPr>
+      </w:pPr>
+      <m:oMath>
+        <m:sSub>
+          <m:sSubPr>
+            <m:ctrlPr>
+              <w:rPr>
+                <w:rFonts w:ascii="Cambria Math" w:hAnsi="Cambria Math" w:cs="Helvetica"/>
+                <w:i/>
+                <w:sz w:val="20"/>
+                <w:szCs w:val="20"/>
+              </w:rPr>
+            </m:ctrlPr>
+          </m:sSubPr>
+          <m:e>
+            <m:r>
+              <w:rPr>
+                <w:rFonts w:ascii="Cambria Math" w:hAnsi="Cambria Math" w:cs="Helvetica"/>
+                <w:sz w:val="20"/>
+                <w:szCs w:val="20"/>
+              </w:rPr>
+              <m:t>T</m:t>
+            </m:r>
+          </m:e>
+          <m:sub>
+            <m:r>
+              <w:rPr>
+                <w:rFonts w:ascii="Cambria Math" w:hAnsi="Cambria Math" w:cs="Helvetica"/>
+                <w:sz w:val="20"/>
+                <w:szCs w:val="20"/>
+              </w:rPr>
+              <m:t>idle</m:t>
+            </m:r>
+          </m:sub>
+        </m:sSub>
+        <m:r>
+          <w:rPr>
+            <w:rFonts w:ascii="Cambria Math" w:eastAsiaTheme="minorEastAsia" w:hAnsi="Cambria Math" w:cs="Helvetica"/>
+            <w:sz w:val="20"/>
+            <w:szCs w:val="20"/>
+          </w:rPr>
+          <m:t>=</m:t>
+        </m:r>
+        <m:nary>
+          <m:naryPr>
+            <m:chr m:val="∑"/>
+            <m:limLoc m:val="undOvr"/>
+            <m:ctrlPr>
+              <w:rPr>
+                <w:rFonts w:ascii="Cambria Math" w:eastAsiaTheme="minorEastAsia" w:hAnsi="Cambria Math" w:cs="Helvetica"/>
+                <w:i/>
+                <w:sz w:val="20"/>
+                <w:szCs w:val="20"/>
+              </w:rPr>
+            </m:ctrlPr>
+          </m:naryPr>
+          <m:sub>
+            <m:r>
+              <w:rPr>
+                <w:rFonts w:ascii="Cambria Math" w:eastAsiaTheme="minorEastAsia" w:hAnsi="Cambria Math" w:cs="Helvetica"/>
+                <w:sz w:val="20"/>
+                <w:szCs w:val="20"/>
+              </w:rPr>
+              <m:t>i=1</m:t>
+            </m:r>
+          </m:sub>
+          <m:sup>
+            <m:r>
+              <m:rPr>
+                <m:sty m:val="p"/>
+              </m:rPr>
+              <w:rPr>
+                <w:rFonts w:ascii="Cambria Math" w:hAnsi="Cambria Math" w:cs="Arial"/>
+                <w:color w:val="000000"/>
+                <w:sz w:val="20"/>
+                <w:szCs w:val="20"/>
+                <w:shd w:val="clear" w:color="auto" w:fill="FFFFFF"/>
+              </w:rPr>
+              <m:t>∞</m:t>
+            </m:r>
+          </m:sup>
+          <m:e>
+            <m:sSub>
+              <m:sSubPr>
+                <m:ctrlPr>
+                  <w:rPr>
+                    <w:rFonts w:ascii="Cambria Math" w:eastAsiaTheme="minorEastAsia" w:hAnsi="Cambria Math" w:cs="Helvetica"/>
+                    <w:i/>
+                    <w:sz w:val="20"/>
+                    <w:szCs w:val="20"/>
+                  </w:rPr>
+                </m:ctrlPr>
+              </m:sSubPr>
+              <m:e>
+                <m:r>
+                  <w:rPr>
+                    <w:rFonts w:ascii="Cambria Math" w:eastAsiaTheme="minorEastAsia" w:hAnsi="Cambria Math" w:cs="Helvetica"/>
+                    <w:sz w:val="20"/>
+                    <w:szCs w:val="20"/>
+                  </w:rPr>
+                  <m:t>P</m:t>
+                </m:r>
+              </m:e>
+              <m:sub>
+                <m:r>
+                  <w:rPr>
+                    <w:rFonts w:ascii="Cambria Math" w:eastAsiaTheme="minorEastAsia" w:hAnsi="Cambria Math" w:cs="Helvetica"/>
+                    <w:sz w:val="20"/>
+                    <w:szCs w:val="20"/>
+                  </w:rPr>
+                  <m:t>BA</m:t>
+                </m:r>
+              </m:sub>
+            </m:sSub>
+            <m:r>
+              <w:rPr>
+                <w:rFonts w:ascii="Cambria Math" w:eastAsiaTheme="minorEastAsia" w:hAnsi="Cambria Math" w:cs="Helvetica"/>
+                <w:sz w:val="20"/>
+                <w:szCs w:val="20"/>
+              </w:rPr>
+              <m:t>∙i∙</m:t>
+            </m:r>
+            <m:sSup>
+              <m:sSupPr>
+                <m:ctrlPr>
+                  <w:rPr>
+                    <w:rFonts w:ascii="Cambria Math" w:eastAsiaTheme="minorEastAsia" w:hAnsi="Cambria Math" w:cs="Helvetica"/>
+                    <w:i/>
+                    <w:sz w:val="20"/>
+                    <w:szCs w:val="20"/>
+                  </w:rPr>
+                </m:ctrlPr>
+              </m:sSupPr>
+              <m:e>
+                <m:sSub>
+                  <m:sSubPr>
+                    <m:ctrlPr>
+                      <w:rPr>
+                        <w:rFonts w:ascii="Cambria Math" w:eastAsiaTheme="minorEastAsia" w:hAnsi="Cambria Math" w:cs="Helvetica"/>
+                        <w:i/>
+                        <w:sz w:val="20"/>
+                        <w:szCs w:val="20"/>
+                      </w:rPr>
+                    </m:ctrlPr>
+                  </m:sSubPr>
+                  <m:e>
+                    <m:r>
+                      <w:rPr>
+                        <w:rFonts w:ascii="Cambria Math" w:eastAsiaTheme="minorEastAsia" w:hAnsi="Cambria Math" w:cs="Helvetica"/>
+                        <w:sz w:val="20"/>
+                        <w:szCs w:val="20"/>
+                      </w:rPr>
+                      <m:t>(1-P</m:t>
+                    </m:r>
+                  </m:e>
+                  <m:sub>
+                    <m:r>
+                      <w:rPr>
+                        <w:rFonts w:ascii="Cambria Math" w:eastAsiaTheme="minorEastAsia" w:hAnsi="Cambria Math" w:cs="Helvetica"/>
+                        <w:sz w:val="20"/>
+                        <w:szCs w:val="20"/>
+                      </w:rPr>
+                      <m:t>BA</m:t>
+                    </m:r>
+                  </m:sub>
+                </m:sSub>
+                <m:r>
+                  <w:rPr>
+                    <w:rFonts w:ascii="Cambria Math" w:eastAsiaTheme="minorEastAsia" w:hAnsi="Cambria Math" w:cs="Helvetica"/>
+                    <w:sz w:val="20"/>
+                    <w:szCs w:val="20"/>
+                  </w:rPr>
+                  <m:t>)</m:t>
+                </m:r>
+              </m:e>
+              <m:sup>
+                <m:r>
+                  <w:rPr>
+                    <w:rFonts w:ascii="Cambria Math" w:eastAsiaTheme="minorEastAsia" w:hAnsi="Cambria Math" w:cs="Helvetica"/>
+                    <w:sz w:val="20"/>
+                    <w:szCs w:val="20"/>
+                  </w:rPr>
+                  <m:t>i-1</m:t>
+                </m:r>
+              </m:sup>
+            </m:sSup>
+          </m:e>
+        </m:nary>
+        <m:r>
+          <w:rPr>
+            <w:rFonts w:ascii="Cambria Math" w:eastAsiaTheme="minorEastAsia" w:hAnsi="Cambria Math" w:cs="Helvetica"/>
+            <w:sz w:val="20"/>
+            <w:szCs w:val="20"/>
+          </w:rPr>
+          <m:t>=</m:t>
+        </m:r>
+        <m:sSub>
+          <m:sSubPr>
+            <m:ctrlPr>
+              <w:rPr>
+                <w:rFonts w:ascii="Cambria Math" w:eastAsiaTheme="minorEastAsia" w:hAnsi="Cambria Math" w:cs="Helvetica"/>
+                <w:i/>
+                <w:sz w:val="20"/>
+                <w:szCs w:val="20"/>
+              </w:rPr>
+            </m:ctrlPr>
+          </m:sSubPr>
+          <m:e>
+            <m:r>
+              <w:rPr>
+                <w:rFonts w:ascii="Cambria Math" w:eastAsiaTheme="minorEastAsia" w:hAnsi="Cambria Math" w:cs="Helvetica"/>
+                <w:sz w:val="20"/>
+                <w:szCs w:val="20"/>
+              </w:rPr>
+              <m:t>P</m:t>
+            </m:r>
+          </m:e>
+          <m:sub>
+            <m:r>
+              <w:rPr>
+                <w:rFonts w:ascii="Cambria Math" w:eastAsiaTheme="minorEastAsia" w:hAnsi="Cambria Math" w:cs="Helvetica"/>
+                <w:sz w:val="20"/>
+                <w:szCs w:val="20"/>
+              </w:rPr>
+              <m:t>BA</m:t>
+            </m:r>
+          </m:sub>
+        </m:sSub>
+        <m:nary>
+          <m:naryPr>
+            <m:chr m:val="∑"/>
+            <m:limLoc m:val="undOvr"/>
+            <m:ctrlPr>
+              <w:rPr>
+                <w:rFonts w:ascii="Cambria Math" w:eastAsiaTheme="minorEastAsia" w:hAnsi="Cambria Math" w:cs="Helvetica"/>
+                <w:i/>
+                <w:sz w:val="20"/>
+                <w:szCs w:val="20"/>
+              </w:rPr>
+            </m:ctrlPr>
+          </m:naryPr>
+          <m:sub>
+            <m:r>
+              <w:rPr>
+                <w:rFonts w:ascii="Cambria Math" w:eastAsiaTheme="minorEastAsia" w:hAnsi="Cambria Math" w:cs="Helvetica"/>
+                <w:sz w:val="20"/>
+                <w:szCs w:val="20"/>
+              </w:rPr>
+              <m:t>i=1</m:t>
+            </m:r>
+          </m:sub>
+          <m:sup>
+            <m:r>
+              <m:rPr>
+                <m:sty m:val="p"/>
+              </m:rPr>
+              <w:rPr>
+                <w:rFonts w:ascii="Cambria Math" w:hAnsi="Cambria Math" w:cs="Arial"/>
+                <w:color w:val="000000"/>
+                <w:sz w:val="20"/>
+                <w:szCs w:val="20"/>
+                <w:shd w:val="clear" w:color="auto" w:fill="FFFFFF"/>
+              </w:rPr>
+              <m:t>∞</m:t>
+            </m:r>
+          </m:sup>
+          <m:e>
+            <m:r>
+              <w:rPr>
+                <w:rFonts w:ascii="Cambria Math" w:eastAsiaTheme="minorEastAsia" w:hAnsi="Cambria Math" w:cs="Helvetica"/>
+                <w:sz w:val="20"/>
+                <w:szCs w:val="20"/>
+              </w:rPr>
+              <m:t>i∙</m:t>
+            </m:r>
+            <m:sSup>
+              <m:sSupPr>
+                <m:ctrlPr>
+                  <w:rPr>
+                    <w:rFonts w:ascii="Cambria Math" w:eastAsiaTheme="minorEastAsia" w:hAnsi="Cambria Math" w:cs="Helvetica"/>
+                    <w:i/>
+                    <w:sz w:val="20"/>
+                    <w:szCs w:val="20"/>
+                  </w:rPr>
+                </m:ctrlPr>
+              </m:sSupPr>
+              <m:e>
+                <m:sSub>
+                  <m:sSubPr>
+                    <m:ctrlPr>
+                      <w:rPr>
+                        <w:rFonts w:ascii="Cambria Math" w:eastAsiaTheme="minorEastAsia" w:hAnsi="Cambria Math" w:cs="Helvetica"/>
+                        <w:i/>
+                        <w:sz w:val="20"/>
+                        <w:szCs w:val="20"/>
+                      </w:rPr>
+                    </m:ctrlPr>
+                  </m:sSubPr>
+                  <m:e>
+                    <m:r>
+                      <w:rPr>
+                        <w:rFonts w:ascii="Cambria Math" w:eastAsiaTheme="minorEastAsia" w:hAnsi="Cambria Math" w:cs="Helvetica"/>
+                        <w:sz w:val="20"/>
+                        <w:szCs w:val="20"/>
+                      </w:rPr>
+                      <m:t>(1-P</m:t>
+                    </m:r>
+                  </m:e>
+                  <m:sub>
+                    <m:r>
+                      <w:rPr>
+                        <w:rFonts w:ascii="Cambria Math" w:eastAsiaTheme="minorEastAsia" w:hAnsi="Cambria Math" w:cs="Helvetica"/>
+                        <w:sz w:val="20"/>
+                        <w:szCs w:val="20"/>
+                      </w:rPr>
+                      <m:t>BA</m:t>
+                    </m:r>
+                  </m:sub>
+                </m:sSub>
+                <m:r>
+                  <w:rPr>
+                    <w:rFonts w:ascii="Cambria Math" w:eastAsiaTheme="minorEastAsia" w:hAnsi="Cambria Math" w:cs="Helvetica"/>
+                    <w:sz w:val="20"/>
+                    <w:szCs w:val="20"/>
+                  </w:rPr>
+                  <m:t>)</m:t>
+                </m:r>
+              </m:e>
+              <m:sup>
+                <m:r>
+                  <w:rPr>
+                    <w:rFonts w:ascii="Cambria Math" w:eastAsiaTheme="minorEastAsia" w:hAnsi="Cambria Math" w:cs="Helvetica"/>
+                    <w:sz w:val="20"/>
+                    <w:szCs w:val="20"/>
+                  </w:rPr>
+                  <m:t>i-1</m:t>
+                </m:r>
+              </m:sup>
+            </m:sSup>
+          </m:e>
+        </m:nary>
+        <m:r>
+          <w:rPr>
+            <w:rFonts w:ascii="Cambria Math" w:eastAsiaTheme="minorEastAsia" w:hAnsi="Cambria Math" w:cs="Helvetica"/>
+            <w:sz w:val="20"/>
+            <w:szCs w:val="20"/>
+          </w:rPr>
+          <m:t xml:space="preserve">= </m:t>
+        </m:r>
+        <m:f>
+          <m:fPr>
+            <m:ctrlPr>
+              <w:rPr>
+                <w:rFonts w:ascii="Cambria Math" w:eastAsiaTheme="minorEastAsia" w:hAnsi="Cambria Math" w:cs="Helvetica"/>
+                <w:i/>
+                <w:sz w:val="20"/>
+                <w:szCs w:val="20"/>
+              </w:rPr>
+            </m:ctrlPr>
+          </m:fPr>
+          <m:num>
+            <m:r>
+              <w:rPr>
+                <w:rFonts w:ascii="Cambria Math" w:eastAsiaTheme="minorEastAsia" w:hAnsi="Cambria Math" w:cs="Helvetica"/>
+                <w:sz w:val="20"/>
+                <w:szCs w:val="20"/>
+              </w:rPr>
+              <m:t>1</m:t>
+            </m:r>
+          </m:num>
+          <m:den>
+            <m:r>
+              <w:rPr>
+                <w:rFonts w:ascii="Cambria Math" w:eastAsiaTheme="minorEastAsia" w:hAnsi="Cambria Math" w:cs="Helvetica"/>
+                <w:sz w:val="20"/>
+                <w:szCs w:val="20"/>
+              </w:rPr>
+              <m:t>1-(1-</m:t>
+            </m:r>
+            <m:sSub>
+              <m:sSubPr>
+                <m:ctrlPr>
+                  <w:rPr>
+                    <w:rFonts w:ascii="Cambria Math" w:eastAsiaTheme="minorEastAsia" w:hAnsi="Cambria Math" w:cs="Helvetica"/>
+                    <w:i/>
+                    <w:sz w:val="20"/>
+                    <w:szCs w:val="20"/>
+                  </w:rPr>
+                </m:ctrlPr>
+              </m:sSubPr>
+              <m:e>
+                <m:r>
+                  <w:rPr>
+                    <w:rFonts w:ascii="Cambria Math" w:eastAsiaTheme="minorEastAsia" w:hAnsi="Cambria Math" w:cs="Helvetica"/>
+                    <w:sz w:val="20"/>
+                    <w:szCs w:val="20"/>
+                  </w:rPr>
+                  <m:t>P</m:t>
+                </m:r>
+              </m:e>
+              <m:sub>
+                <m:r>
+                  <w:rPr>
+                    <w:rFonts w:ascii="Cambria Math" w:eastAsiaTheme="minorEastAsia" w:hAnsi="Cambria Math" w:cs="Helvetica"/>
+                    <w:sz w:val="20"/>
+                    <w:szCs w:val="20"/>
+                  </w:rPr>
+                  <m:t>BA</m:t>
+                </m:r>
+              </m:sub>
+            </m:sSub>
+            <m:r>
+              <w:rPr>
+                <w:rFonts w:ascii="Cambria Math" w:eastAsiaTheme="minorEastAsia" w:hAnsi="Cambria Math" w:cs="Helvetica"/>
+                <w:sz w:val="20"/>
+                <w:szCs w:val="20"/>
+              </w:rPr>
+              <m:t>)</m:t>
+            </m:r>
+          </m:den>
+        </m:f>
+        <m:r>
+          <w:rPr>
+            <w:rFonts w:ascii="Cambria Math" w:eastAsiaTheme="minorEastAsia" w:hAnsi="Cambria Math" w:cs="Helvetica"/>
+            <w:sz w:val="20"/>
+            <w:szCs w:val="20"/>
+          </w:rPr>
+          <m:t>=</m:t>
+        </m:r>
+        <m:f>
+          <m:fPr>
+            <m:ctrlPr>
+              <w:rPr>
+                <w:rFonts w:ascii="Cambria Math" w:eastAsiaTheme="minorEastAsia" w:hAnsi="Cambria Math" w:cs="Helvetica"/>
+                <w:i/>
+                <w:sz w:val="20"/>
+                <w:szCs w:val="20"/>
+              </w:rPr>
+            </m:ctrlPr>
+          </m:fPr>
+          <m:num>
+            <m:r>
+              <w:rPr>
+                <w:rFonts w:ascii="Cambria Math" w:eastAsiaTheme="minorEastAsia" w:hAnsi="Cambria Math" w:cs="Helvetica"/>
+                <w:sz w:val="20"/>
+                <w:szCs w:val="20"/>
+              </w:rPr>
+              <m:t>1</m:t>
+            </m:r>
+          </m:num>
+          <m:den>
+            <m:sSub>
+              <m:sSubPr>
+                <m:ctrlPr>
+                  <w:rPr>
+                    <w:rFonts w:ascii="Cambria Math" w:eastAsiaTheme="minorEastAsia" w:hAnsi="Cambria Math" w:cs="Helvetica"/>
+                    <w:i/>
+                    <w:sz w:val="20"/>
+                    <w:szCs w:val="20"/>
+                  </w:rPr>
+                </m:ctrlPr>
+              </m:sSubPr>
+              <m:e>
+                <m:r>
+                  <w:rPr>
+                    <w:rFonts w:ascii="Cambria Math" w:eastAsiaTheme="minorEastAsia" w:hAnsi="Cambria Math" w:cs="Helvetica"/>
+                    <w:sz w:val="20"/>
+                    <w:szCs w:val="20"/>
+                  </w:rPr>
+                  <m:t>P</m:t>
+                </m:r>
+              </m:e>
+              <m:sub>
+                <m:r>
+                  <w:rPr>
+                    <w:rFonts w:ascii="Cambria Math" w:eastAsiaTheme="minorEastAsia" w:hAnsi="Cambria Math" w:cs="Helvetica"/>
+                    <w:sz w:val="20"/>
+                    <w:szCs w:val="20"/>
+                  </w:rPr>
+                  <m:t>BA</m:t>
+                </m:r>
+              </m:sub>
+            </m:sSub>
+          </m:den>
+        </m:f>
+      </m:oMath>
+      <w:r>
+        <w:rPr>
+          <w:rFonts w:eastAsiaTheme="minorEastAsia" w:cs="Helvetica"/>
+          <w:sz w:val="20"/>
+          <w:szCs w:val="20"/>
+        </w:rPr>
+        <w:tab/>
+        <w:t xml:space="preserve">       </w:t>
+      </w:r>
+      <w:r>
+        <w:rPr>
+          <w:rFonts w:eastAsiaTheme="minorEastAsia" w:cs="Helvetica"/>
+          <w:sz w:val="20"/>
+          <w:szCs w:val="20"/>
+        </w:rPr>
+        <w:t>Eq. 2</w:t>
+      </w:r>
+    </w:p>
+    <w:p>
+      <w:pPr>
+        <w:spacing w:after="100"/>
+        <w:jc w:val="both"/>
+        <w:rPr>
+          <w:rFonts w:eastAsiaTheme="minorEastAsia" w:cs="Helvetica"/>
+          <w:sz w:val="20"/>
+          <w:szCs w:val="20"/>
+        </w:rPr>
+      </w:pPr>
+    </w:p>
+    <w:p>
+      <w:pPr>
+        <w:pStyle w:val="IEEEParagraph"/>
+        <w:rPr>
+          <w:rFonts w:eastAsiaTheme="minorEastAsia"/>
+        </w:rPr>
+      </w:pPr>
+      <w:r>
+        <w:rPr>
+          <w:rFonts w:eastAsiaTheme="minorEastAsia"/>
+        </w:rPr>
+        <w:t xml:space="preserve">where, </w:t>
+      </w:r>
+      <m:oMath>
+        <m:sSub>
+          <m:sSubPr>
+            <m:ctrlPr>
+              <w:rPr>
+                <w:rFonts w:ascii="Cambria Math" w:eastAsiaTheme="minorEastAsia" w:hAnsi="Cambria Math" w:cs="Helvetica"/>
+                <w:i/>
+              </w:rPr>
+            </m:ctrlPr>
+          </m:sSubPr>
+          <m:e>
+            <m:r>
+              <w:rPr>
+                <w:rFonts w:ascii="Cambria Math" w:eastAsiaTheme="minorEastAsia" w:hAnsi="Cambria Math" w:cs="Helvetica"/>
+              </w:rPr>
+              <m:t>P</m:t>
+            </m:r>
+          </m:e>
+          <m:sub>
+            <m:r>
+              <w:rPr>
+                <w:rFonts w:ascii="Cambria Math" w:eastAsiaTheme="minorEastAsia" w:hAnsi="Cambria Math" w:cs="Helvetica"/>
+              </w:rPr>
+              <m:t>BA</m:t>
+            </m:r>
+          </m:sub>
+        </m:sSub>
+      </m:oMath>
+      <w:r>
+        <w:rPr>
+          <w:rFonts w:eastAsiaTheme="minorEastAsia"/>
+        </w:rPr>
+        <w:t xml:space="preserve"> denotes </w:t>
+      </w:r>
+      <m:oMath>
+        <m:r>
+          <w:rPr>
+            <w:rFonts w:ascii="Cambria Math" w:eastAsiaTheme="minorEastAsia" w:hAnsi="Cambria Math"/>
+          </w:rPr>
+          <m:t>Beco</m:t>
+        </m:r>
+        <m:r>
+          <w:rPr>
+            <w:rFonts w:ascii="Cambria Math" w:eastAsiaTheme="minorEastAsia" w:hAnsi="Cambria Math"/>
+          </w:rPr>
+          <m:t>meActiveProb</m:t>
+        </m:r>
+      </m:oMath>
+      <w:r>
+        <w:rPr>
+          <w:rFonts w:eastAsiaTheme="minorEastAsia"/>
+        </w:rPr>
+        <w:t>.</w:t>
+      </w:r>
+    </w:p>
+    <w:p>
+      <w:pPr>
+        <w:pStyle w:val="IEEEHeading2"/>
+        <w:numPr>
+          <w:ilvl w:val="1"/>
+          <w:numId w:val="7"/>
+        </w:numPr>
+        <w:rPr>
+          <w:lang w:val="en-GB"/>
+        </w:rPr>
+      </w:pPr>
+      <w:r>
+        <w:rPr>
+          <w:lang w:val="en-GB"/>
+        </w:rPr>
+        <w:t>Client Types</w:t>
+      </w:r>
+    </w:p>
+    <w:p>
+      <w:pPr>
+        <w:pStyle w:val="IEEEParagraph"/>
+        <w:rPr>
+          <w:rFonts w:cs="Helvetica"/>
+        </w:rPr>
+      </w:pPr>
+      <w:r>
+        <w:rPr>
+          <w:rFonts w:cs="Helvetica"/>
+        </w:rPr>
+        <w:t>Three different user types are defined with different networking and mobility requirements. Considering whether they are working, studying or domestic provides the differentiation among these types.</w:t>
+      </w:r>
+    </w:p>
+    <w:p>
+      <w:pPr>
+        <w:pStyle w:val="IEEEParagraph"/>
+        <w:rPr>
+          <w:szCs w:val="20"/>
+        </w:rPr>
+      </w:pPr>
+      <w:r>
+        <w:rPr>
+          <w:szCs w:val="20"/>
+        </w:rPr>
+        <w:t>The network usage within one day has been mode</w:t>
+      </w:r>
+      <w:r>
+        <w:rPr>
+          <w:szCs w:val="20"/>
+        </w:rPr>
+        <w:t>l</w:t>
+      </w:r>
+      <w:r>
+        <w:rPr>
+          <w:szCs w:val="20"/>
+        </w:rPr>
+        <w:t>led in three time slots: (i) night (00:00 – 07:59), (ii) daytime (08:00 – 15:59), and (iii) evening (16:00 – 23:59).</w:t>
+      </w:r>
+    </w:p>
+    <w:p>
+      <w:pPr>
+        <w:pStyle w:val="IEEEParagraph"/>
+        <w:rPr>
+          <w:rFonts w:cs="Helvetica"/>
+        </w:rPr>
+      </w:pPr>
+      <w:r>
+        <w:rPr>
+          <w:rFonts w:cs="Helvetica"/>
+        </w:rPr>
+        <w:t>User types are described as follows:</w:t>
+      </w:r>
+    </w:p>
+    <w:p>
+      <w:pPr>
+        <w:pStyle w:val="ListParagraph"/>
+        <w:numPr>
+          <w:ilvl w:val="0"/>
+          <w:numId w:val="15"/>
+        </w:numPr>
+        <w:spacing w:after="100"/>
+        <w:jc w:val="both"/>
+        <w:rPr>
+          <w:rFonts w:ascii="Times New Roman" w:hAnsi="Times New Roman" w:cs="Times New Roman"/>
+          <w:sz w:val="20"/>
+          <w:szCs w:val="20"/>
+        </w:rPr>
+      </w:pPr>
+      <w:r>
+        <w:rPr>
+          <w:rFonts w:ascii="Times New Roman" w:hAnsi="Times New Roman" w:cs="Times New Roman"/>
+          <w:b/>
+          <w:sz w:val="20"/>
+          <w:szCs w:val="20"/>
+        </w:rPr>
+        <w:t xml:space="preserve">Students: </w:t>
+      </w:r>
+      <w:r>
+        <w:rPr>
+          <w:rFonts w:ascii="Times New Roman" w:hAnsi="Times New Roman" w:cs="Times New Roman"/>
+          <w:sz w:val="20"/>
+          <w:szCs w:val="20"/>
+        </w:rPr>
+        <w:t xml:space="preserve">This kind of clients uses network services mostly in the evening when they return back from school. During the day and night, there is possibility to use network services, but this is relatively small. Thus, the probabilities for being active are higher for evening. Students are assumed to be mobile at the beginning and end of the </w:t>
+      </w:r>
+      <w:r>
+        <w:rPr>
+          <w:rFonts w:ascii="Times New Roman" w:hAnsi="Times New Roman" w:cs="Times New Roman"/>
+          <w:i/>
+          <w:sz w:val="20"/>
+          <w:szCs w:val="20"/>
+        </w:rPr>
+        <w:t>daytime</w:t>
+      </w:r>
+      <w:r>
+        <w:rPr>
+          <w:rFonts w:ascii="Times New Roman" w:hAnsi="Times New Roman" w:cs="Times New Roman"/>
+          <w:sz w:val="20"/>
+          <w:szCs w:val="20"/>
+        </w:rPr>
+        <w:t xml:space="preserve"> slot since they go to their school. Until the end of the </w:t>
+      </w:r>
+      <w:r>
+        <w:rPr>
+          <w:rFonts w:ascii="Times New Roman" w:hAnsi="Times New Roman" w:cs="Times New Roman"/>
+          <w:i/>
+          <w:sz w:val="20"/>
+          <w:szCs w:val="20"/>
+        </w:rPr>
+        <w:t>night</w:t>
+      </w:r>
+      <w:r>
+        <w:rPr>
+          <w:rFonts w:ascii="Times New Roman" w:hAnsi="Times New Roman" w:cs="Times New Roman"/>
+          <w:sz w:val="20"/>
+          <w:szCs w:val="20"/>
+        </w:rPr>
+        <w:t xml:space="preserve"> slot, students would more likely to get service in their homes in an immobile way. it is possible for a student to go out with his/her friends and use “Seamless Mobility” and “Packet Transfer” protocols all the time.</w:t>
+      </w:r>
+    </w:p>
+    <w:p>
+      <w:pPr>
+        <w:pStyle w:val="ListParagraph"/>
+        <w:numPr>
+          <w:ilvl w:val="0"/>
+          <w:numId w:val="15"/>
+        </w:numPr>
+        <w:spacing w:after="100"/>
+        <w:jc w:val="both"/>
+        <w:rPr>
+          <w:rFonts w:ascii="Times New Roman" w:hAnsi="Times New Roman" w:cs="Times New Roman"/>
+          <w:b/>
+          <w:sz w:val="20"/>
+          <w:szCs w:val="20"/>
+        </w:rPr>
+      </w:pPr>
+      <w:r>
+        <w:rPr>
+          <w:rFonts w:ascii="Times New Roman" w:hAnsi="Times New Roman" w:cs="Times New Roman"/>
+          <w:b/>
+          <w:sz w:val="20"/>
+          <w:szCs w:val="20"/>
+        </w:rPr>
+        <w:t xml:space="preserve">Employees: </w:t>
+      </w:r>
+      <w:r>
+        <w:rPr>
+          <w:rFonts w:ascii="Times New Roman" w:hAnsi="Times New Roman" w:cs="Times New Roman"/>
+          <w:sz w:val="20"/>
+          <w:szCs w:val="20"/>
+        </w:rPr>
+        <w:t xml:space="preserve">This kind of clients has routine lives. They are immobile and not so active during nights and evenings. However, during the daytime, they are very active and use network services at their work places. Moreover, they are mobile as they commute </w:t>
+      </w:r>
+      <w:r>
+        <w:rPr>
+          <w:rFonts w:ascii="Times New Roman" w:hAnsi="Times New Roman" w:cs="Times New Roman"/>
+          <w:sz w:val="20"/>
+          <w:szCs w:val="20"/>
+        </w:rPr>
+        <w:lastRenderedPageBreak/>
+        <w:t xml:space="preserve">to/from work from/to home at the beginning and end of the working times. </w:t>
+      </w:r>
+    </w:p>
+    <w:p>
+      <w:pPr>
+        <w:pStyle w:val="IEEEParagraph"/>
+        <w:numPr>
+          <w:ilvl w:val="0"/>
+          <w:numId w:val="15"/>
+        </w:numPr>
+      </w:pPr>
+      <w:r>
+        <w:rPr>
+          <w:rFonts w:cs="Helvetica"/>
+          <w:b/>
+        </w:rPr>
+        <w:t>Domestics</w:t>
+      </w:r>
+      <w:r>
+        <w:rPr>
+          <w:rFonts w:cs="Helvetica"/>
+          <w:b/>
+        </w:rPr>
+        <w:t xml:space="preserve">: </w:t>
+      </w:r>
+      <w:r>
+        <w:rPr>
+          <w:rFonts w:cs="Helvetica"/>
+        </w:rPr>
+        <w:t xml:space="preserve">This type of users </w:t>
+      </w:r>
+      <w:r>
+        <w:rPr>
+          <w:rFonts w:cs="Helvetica"/>
+        </w:rPr>
+        <w:t xml:space="preserve">does not work outside and spend their time at home. </w:t>
+      </w:r>
+      <w:r>
+        <w:rPr>
+          <w:rFonts w:cs="Helvetica"/>
+        </w:rPr>
+        <w:t>Usually</w:t>
+      </w:r>
+      <w:r>
+        <w:rPr>
+          <w:rFonts w:cs="Helvetica"/>
+        </w:rPr>
+        <w:t xml:space="preserve"> </w:t>
+      </w:r>
+      <w:r>
+        <w:rPr>
+          <w:rFonts w:cs="Helvetica"/>
+        </w:rPr>
+        <w:t>they get</w:t>
+      </w:r>
+      <w:r>
+        <w:rPr>
+          <w:rFonts w:cs="Helvetica"/>
+        </w:rPr>
+        <w:t xml:space="preserve"> Internet service in an immobile way. </w:t>
+      </w:r>
+      <w:r>
+        <w:rPr>
+          <w:rFonts w:cs="Helvetica"/>
+        </w:rPr>
+        <w:t>These</w:t>
+      </w:r>
+      <w:r>
+        <w:rPr>
+          <w:rFonts w:cs="Helvetica"/>
+        </w:rPr>
+        <w:t xml:space="preserve"> users are highly active </w:t>
+      </w:r>
+      <w:r>
+        <w:rPr>
+          <w:rFonts w:cs="Helvetica"/>
+        </w:rPr>
+        <w:t>at all times</w:t>
+      </w:r>
+      <w:r>
+        <w:rPr>
+          <w:rFonts w:cs="Helvetica"/>
+        </w:rPr>
+        <w:t>.</w:t>
+      </w:r>
+    </w:p>
+    <w:p>
+      <w:pPr>
+        <w:pStyle w:val="IEEEParagraph"/>
+        <w:rPr>
+          <w:rFonts w:eastAsiaTheme="minorEastAsia" w:cs="Helvetica"/>
+        </w:rPr>
+      </w:pPr>
+      <w:r>
+        <w:rPr>
+          <w:rFonts w:cs="Helvetica"/>
+        </w:rPr>
+        <w:t xml:space="preserve">The parameters of </w:t>
+      </w:r>
+      <m:oMath>
+        <m:r>
+          <w:rPr>
+            <w:rFonts w:ascii="Cambria Math" w:eastAsiaTheme="minorEastAsia" w:hAnsi="Cambria Math"/>
+          </w:rPr>
+          <m:t>StayActiveProb</m:t>
+        </m:r>
+      </m:oMath>
+      <w:r>
+        <w:rPr>
+          <w:rFonts w:eastAsiaTheme="minorEastAsia" w:cs="Helvetica"/>
+        </w:rPr>
+        <w:t xml:space="preserve"> and </w:t>
+      </w:r>
+      <m:oMath>
+        <m:r>
+          <w:rPr>
+            <w:rFonts w:ascii="Cambria Math" w:eastAsiaTheme="minorEastAsia" w:hAnsi="Cambria Math"/>
+          </w:rPr>
+          <m:t>BecomeActiveProb</m:t>
+        </m:r>
+      </m:oMath>
+      <w:r>
+        <w:rPr>
+          <w:rFonts w:eastAsiaTheme="minorEastAsia" w:cs="Helvetica"/>
+        </w:rPr>
+        <w:t xml:space="preserve"> are determined based on the abovementioned discussion about the client type characteristics and the time slots. These values are given below. The triplets </w:t>
+      </w:r>
+      <m:oMath>
+        <m:r>
+          <w:rPr>
+            <w:rFonts w:ascii="Cambria Math" w:hAnsi="Cambria Math" w:cs="Helvetica"/>
+          </w:rPr>
+          <m:t>{x,</m:t>
+        </m:r>
+        <m:r>
+          <w:rPr>
+            <w:rStyle w:val="apple-converted-space"/>
+            <w:rFonts w:ascii="Cambria Math" w:hAnsi="Cambria Math" w:cs="Helvetica"/>
+          </w:rPr>
+          <m:t> </m:t>
+        </m:r>
+        <m:r>
+          <w:rPr>
+            <w:rFonts w:ascii="Cambria Math" w:hAnsi="Cambria Math" w:cs="Helvetica"/>
+          </w:rPr>
+          <m:t>y,</m:t>
+        </m:r>
+        <m:r>
+          <w:rPr>
+            <w:rStyle w:val="apple-converted-space"/>
+            <w:rFonts w:ascii="Cambria Math" w:hAnsi="Cambria Math" w:cs="Helvetica"/>
+          </w:rPr>
+          <m:t> </m:t>
+        </m:r>
+        <m:r>
+          <w:rPr>
+            <w:rFonts w:ascii="Cambria Math" w:hAnsi="Cambria Math" w:cs="Helvetica"/>
+          </w:rPr>
+          <m:t>z}</m:t>
+        </m:r>
+      </m:oMath>
+      <w:r>
+        <w:rPr>
+          <w:rFonts w:eastAsiaTheme="minorEastAsia" w:cs="Helvetica"/>
+        </w:rPr>
+        <w:t xml:space="preserve"> specify the probability values for night, daytime and evening, respectively.</w:t>
+      </w:r>
+    </w:p>
+    <w:p>
+      <w:pPr>
+        <w:pStyle w:val="IEEEParagraph"/>
+        <w:rPr>
+          <w:rFonts w:eastAsiaTheme="minorEastAsia" w:cs="Helvetica"/>
+        </w:rPr>
+      </w:pPr>
+    </w:p>
+    <w:p>
+      <w:pPr>
+        <w:pStyle w:val="NormalWeb"/>
+        <w:shd w:val="clear" w:color="auto" w:fill="FFFFFF"/>
+        <w:spacing w:before="0" w:beforeAutospacing="0" w:after="0" w:afterAutospacing="0"/>
+        <w:rPr>
+          <w:rFonts w:ascii="Cambria Math" w:hAnsi="Cambria Math" w:cs="Helvetica"/>
+          <w:sz w:val="20"/>
+          <w:szCs w:val="20"/>
+          <w:oMath/>
+        </w:rPr>
+      </w:pPr>
+      <m:oMathPara>
+        <m:oMath>
+          <m:r>
+            <w:rPr>
+              <w:rFonts w:ascii="Cambria Math" w:hAnsi="Cambria Math" w:cs="Helvetica"/>
+              <w:sz w:val="20"/>
+              <w:szCs w:val="20"/>
+            </w:rPr>
+            <m:t>becomeActiveProb&lt;Domestic&gt;  = {0.40,</m:t>
+          </m:r>
+          <m:r>
+            <w:rPr>
+              <w:rStyle w:val="apple-converted-space"/>
+              <w:rFonts w:ascii="Cambria Math" w:eastAsiaTheme="majorEastAsia" w:hAnsi="Cambria Math" w:cs="Helvetica"/>
+              <w:sz w:val="20"/>
+              <w:szCs w:val="20"/>
+            </w:rPr>
+            <m:t> 0.</m:t>
+          </m:r>
+          <m:r>
+            <w:rPr>
+              <w:rFonts w:ascii="Cambria Math" w:hAnsi="Cambria Math" w:cs="Helvetica"/>
+              <w:sz w:val="20"/>
+              <w:szCs w:val="20"/>
+            </w:rPr>
+            <m:t>60,</m:t>
+          </m:r>
+          <m:r>
+            <w:rPr>
+              <w:rStyle w:val="apple-converted-space"/>
+              <w:rFonts w:ascii="Cambria Math" w:eastAsiaTheme="majorEastAsia" w:hAnsi="Cambria Math" w:cs="Helvetica"/>
+              <w:sz w:val="20"/>
+              <w:szCs w:val="20"/>
+            </w:rPr>
+            <m:t> 0.</m:t>
+          </m:r>
+          <m:r>
+            <w:rPr>
+              <w:rFonts w:ascii="Cambria Math" w:hAnsi="Cambria Math" w:cs="Helvetica"/>
+              <w:sz w:val="20"/>
+              <w:szCs w:val="20"/>
+            </w:rPr>
+            <m:t>60};</m:t>
+          </m:r>
+        </m:oMath>
+      </m:oMathPara>
+    </w:p>
+    <w:p>
+      <w:pPr>
+        <w:pStyle w:val="NormalWeb"/>
+        <w:shd w:val="clear" w:color="auto" w:fill="FFFFFF"/>
+        <w:spacing w:before="0" w:beforeAutospacing="0" w:after="0" w:afterAutospacing="0"/>
+        <w:rPr>
+          <w:rFonts w:ascii="Cambria Math" w:hAnsi="Cambria Math" w:cs="Helvetica"/>
+          <w:sz w:val="20"/>
+          <w:szCs w:val="20"/>
+          <w:oMath/>
+        </w:rPr>
+      </w:pPr>
+      <m:oMathPara>
+        <m:oMath>
+          <m:r>
+            <w:rPr>
+              <w:rFonts w:ascii="Cambria Math" w:hAnsi="Cambria Math" w:cs="Helvetica"/>
+              <w:sz w:val="20"/>
+              <w:szCs w:val="20"/>
+            </w:rPr>
+            <m:t>becomeActiveProb&lt;Student&gt;  = {0.20,</m:t>
+          </m:r>
+          <m:r>
+            <w:rPr>
+              <w:rStyle w:val="apple-converted-space"/>
+              <w:rFonts w:ascii="Cambria Math" w:eastAsiaTheme="majorEastAsia" w:hAnsi="Cambria Math" w:cs="Helvetica"/>
+              <w:sz w:val="20"/>
+              <w:szCs w:val="20"/>
+            </w:rPr>
+            <m:t> 0.</m:t>
+          </m:r>
+          <m:r>
+            <w:rPr>
+              <w:rFonts w:ascii="Cambria Math" w:hAnsi="Cambria Math" w:cs="Helvetica"/>
+              <w:sz w:val="20"/>
+              <w:szCs w:val="20"/>
+            </w:rPr>
+            <m:t>20,</m:t>
+          </m:r>
+          <m:r>
+            <w:rPr>
+              <w:rStyle w:val="apple-converted-space"/>
+              <w:rFonts w:ascii="Cambria Math" w:eastAsiaTheme="majorEastAsia" w:hAnsi="Cambria Math" w:cs="Helvetica"/>
+              <w:sz w:val="20"/>
+              <w:szCs w:val="20"/>
+            </w:rPr>
+            <m:t> 0.</m:t>
+          </m:r>
+          <m:r>
+            <w:rPr>
+              <w:rFonts w:ascii="Cambria Math" w:hAnsi="Cambria Math" w:cs="Helvetica"/>
+              <w:sz w:val="20"/>
+              <w:szCs w:val="20"/>
+            </w:rPr>
+            <m:t>80};</m:t>
+          </m:r>
+        </m:oMath>
+      </m:oMathPara>
+    </w:p>
+    <w:p>
+      <w:pPr>
+        <w:pStyle w:val="NormalWeb"/>
+        <w:shd w:val="clear" w:color="auto" w:fill="FFFFFF"/>
+        <w:spacing w:before="0" w:beforeAutospacing="0" w:after="0" w:afterAutospacing="0"/>
+        <w:rPr>
+          <w:rFonts w:ascii="Cambria Math" w:hAnsi="Cambria Math" w:cs="Helvetica"/>
+          <w:sz w:val="20"/>
+          <w:szCs w:val="20"/>
+          <w:oMath/>
+        </w:rPr>
+      </w:pPr>
+      <m:oMathPara>
+        <m:oMath>
+          <m:r>
+            <w:rPr>
+              <w:rFonts w:ascii="Cambria Math" w:hAnsi="Cambria Math" w:cs="Helvetica"/>
+              <w:sz w:val="20"/>
+              <w:szCs w:val="20"/>
+            </w:rPr>
+            <m:t>becomeActiveProb&lt;Employee&gt;  = {0.20,</m:t>
+          </m:r>
+          <m:r>
+            <w:rPr>
+              <w:rStyle w:val="apple-converted-space"/>
+              <w:rFonts w:ascii="Cambria Math" w:eastAsiaTheme="majorEastAsia" w:hAnsi="Cambria Math" w:cs="Helvetica"/>
+              <w:sz w:val="20"/>
+              <w:szCs w:val="20"/>
+            </w:rPr>
+            <m:t> 0.</m:t>
+          </m:r>
+          <m:r>
+            <w:rPr>
+              <w:rFonts w:ascii="Cambria Math" w:hAnsi="Cambria Math" w:cs="Helvetica"/>
+              <w:sz w:val="20"/>
+              <w:szCs w:val="20"/>
+            </w:rPr>
+            <m:t>99,</m:t>
+          </m:r>
+          <m:r>
+            <w:rPr>
+              <w:rStyle w:val="apple-converted-space"/>
+              <w:rFonts w:ascii="Cambria Math" w:eastAsiaTheme="majorEastAsia" w:hAnsi="Cambria Math" w:cs="Helvetica"/>
+              <w:sz w:val="20"/>
+              <w:szCs w:val="20"/>
+            </w:rPr>
+            <m:t> 0.</m:t>
+          </m:r>
+          <m:r>
+            <w:rPr>
+              <w:rFonts w:ascii="Cambria Math" w:hAnsi="Cambria Math" w:cs="Helvetica"/>
+              <w:sz w:val="20"/>
+              <w:szCs w:val="20"/>
+            </w:rPr>
+            <m:t>20};</m:t>
+          </m:r>
+        </m:oMath>
+      </m:oMathPara>
+    </w:p>
+    <w:p>
+      <w:pPr>
+        <w:pStyle w:val="NormalWeb"/>
+        <w:shd w:val="clear" w:color="auto" w:fill="FFFFFF"/>
+        <w:spacing w:before="0" w:beforeAutospacing="0" w:after="0" w:afterAutospacing="0"/>
+        <w:rPr>
+          <w:rFonts w:ascii="Cambria Math" w:hAnsi="Cambria Math" w:cs="Helvetica"/>
+          <w:sz w:val="20"/>
+          <w:szCs w:val="20"/>
+          <w:oMath/>
+        </w:rPr>
+      </w:pPr>
+    </w:p>
+    <w:p>
+      <w:pPr>
+        <w:pStyle w:val="NormalWeb"/>
+        <w:shd w:val="clear" w:color="auto" w:fill="FFFFFF"/>
+        <w:spacing w:before="0" w:beforeAutospacing="0" w:after="0" w:afterAutospacing="0"/>
+        <w:rPr>
+          <w:rFonts w:ascii="Cambria Math" w:hAnsi="Cambria Math" w:cs="Helvetica"/>
+          <w:sz w:val="20"/>
+          <w:szCs w:val="20"/>
+          <w:oMath/>
+        </w:rPr>
+      </w:pPr>
+      <m:oMathPara>
+        <m:oMath>
+          <m:r>
+            <w:rPr>
+              <w:rFonts w:ascii="Cambria Math" w:hAnsi="Cambria Math" w:cs="Helvetica"/>
+              <w:sz w:val="20"/>
+              <w:szCs w:val="20"/>
+            </w:rPr>
+            <m:t>stayActiveProb&lt;Domestic&gt;  = {0.90,</m:t>
+          </m:r>
+          <m:r>
+            <w:rPr>
+              <w:rStyle w:val="apple-converted-space"/>
+              <w:rFonts w:ascii="Cambria Math" w:eastAsiaTheme="majorEastAsia" w:hAnsi="Cambria Math" w:cs="Helvetica"/>
+              <w:sz w:val="20"/>
+              <w:szCs w:val="20"/>
+            </w:rPr>
+            <m:t> 0.</m:t>
+          </m:r>
+          <m:r>
+            <w:rPr>
+              <w:rFonts w:ascii="Cambria Math" w:hAnsi="Cambria Math" w:cs="Helvetica"/>
+              <w:sz w:val="20"/>
+              <w:szCs w:val="20"/>
+            </w:rPr>
+            <m:t>98,</m:t>
+          </m:r>
+          <m:r>
+            <w:rPr>
+              <w:rStyle w:val="apple-converted-space"/>
+              <w:rFonts w:ascii="Cambria Math" w:eastAsiaTheme="majorEastAsia" w:hAnsi="Cambria Math" w:cs="Helvetica"/>
+              <w:sz w:val="20"/>
+              <w:szCs w:val="20"/>
+            </w:rPr>
+            <m:t> 0.</m:t>
+          </m:r>
+          <m:r>
+            <w:rPr>
+              <w:rFonts w:ascii="Cambria Math" w:hAnsi="Cambria Math" w:cs="Helvetica"/>
+              <w:sz w:val="20"/>
+              <w:szCs w:val="20"/>
+            </w:rPr>
+            <m:t>80};</m:t>
+          </m:r>
+        </m:oMath>
+      </m:oMathPara>
+    </w:p>
+    <w:p>
+      <w:pPr>
+        <w:pStyle w:val="NormalWeb"/>
+        <w:shd w:val="clear" w:color="auto" w:fill="FFFFFF"/>
+        <w:spacing w:before="0" w:beforeAutospacing="0" w:after="0" w:afterAutospacing="0"/>
+        <w:rPr>
+          <w:rFonts w:ascii="Cambria Math" w:hAnsi="Cambria Math" w:cs="Helvetica"/>
+          <w:sz w:val="20"/>
+          <w:szCs w:val="20"/>
+          <w:oMath/>
+        </w:rPr>
+      </w:pPr>
+      <m:oMathPara>
+        <m:oMath>
+          <m:r>
+            <w:rPr>
+              <w:rFonts w:ascii="Cambria Math" w:hAnsi="Cambria Math" w:cs="Helvetica"/>
+              <w:sz w:val="20"/>
+              <w:szCs w:val="20"/>
+            </w:rPr>
+            <m:t>stayActiveProb&lt;Student&gt; = {0.30,</m:t>
+          </m:r>
+          <m:r>
+            <w:rPr>
+              <w:rStyle w:val="apple-converted-space"/>
+              <w:rFonts w:ascii="Cambria Math" w:eastAsiaTheme="majorEastAsia" w:hAnsi="Cambria Math" w:cs="Helvetica"/>
+              <w:sz w:val="20"/>
+              <w:szCs w:val="20"/>
+            </w:rPr>
+            <m:t> 0.</m:t>
+          </m:r>
+          <m:r>
+            <w:rPr>
+              <w:rFonts w:ascii="Cambria Math" w:hAnsi="Cambria Math" w:cs="Helvetica"/>
+              <w:sz w:val="20"/>
+              <w:szCs w:val="20"/>
+            </w:rPr>
+            <m:t>20,</m:t>
+          </m:r>
+          <m:r>
+            <w:rPr>
+              <w:rStyle w:val="apple-converted-space"/>
+              <w:rFonts w:ascii="Cambria Math" w:eastAsiaTheme="majorEastAsia" w:hAnsi="Cambria Math" w:cs="Helvetica"/>
+              <w:sz w:val="20"/>
+              <w:szCs w:val="20"/>
+            </w:rPr>
+            <m:t> 0.</m:t>
+          </m:r>
+          <m:r>
+            <w:rPr>
+              <w:rFonts w:ascii="Cambria Math" w:hAnsi="Cambria Math" w:cs="Helvetica"/>
+              <w:sz w:val="20"/>
+              <w:szCs w:val="20"/>
+            </w:rPr>
+            <m:t>98};</m:t>
+          </m:r>
+        </m:oMath>
+      </m:oMathPara>
+    </w:p>
+    <w:p>
+      <w:pPr>
+        <w:pStyle w:val="IEEEParagraph"/>
+        <w:rPr>
+          <w:szCs w:val="20"/>
+        </w:rPr>
+      </w:pPr>
+      <m:oMathPara>
+        <m:oMath>
+          <m:r>
+            <w:rPr>
+              <w:rFonts w:ascii="Cambria Math" w:hAnsi="Cambria Math" w:cs="Helvetica"/>
+              <w:szCs w:val="20"/>
+            </w:rPr>
+            <m:t>stayActiveProb&lt;Employee&gt;  = {0.30,</m:t>
+          </m:r>
+          <m:r>
+            <w:rPr>
+              <w:rStyle w:val="apple-converted-space"/>
+              <w:rFonts w:ascii="Cambria Math" w:hAnsi="Cambria Math" w:cs="Helvetica"/>
+              <w:szCs w:val="20"/>
+            </w:rPr>
+            <m:t> 0.</m:t>
+          </m:r>
+          <m:r>
+            <w:rPr>
+              <w:rFonts w:ascii="Cambria Math" w:hAnsi="Cambria Math" w:cs="Helvetica"/>
+              <w:szCs w:val="20"/>
+            </w:rPr>
+            <m:t>99,</m:t>
+          </m:r>
+          <m:r>
+            <w:rPr>
+              <w:rStyle w:val="apple-converted-space"/>
+              <w:rFonts w:ascii="Cambria Math" w:hAnsi="Cambria Math" w:cs="Helvetica"/>
+              <w:szCs w:val="20"/>
+            </w:rPr>
+            <m:t> 0.</m:t>
+          </m:r>
+          <m:r>
+            <w:rPr>
+              <w:rFonts w:ascii="Cambria Math" w:hAnsi="Cambria Math" w:cs="Helvetica"/>
+              <w:szCs w:val="20"/>
+            </w:rPr>
+            <m:t>20};</m:t>
+          </m:r>
+        </m:oMath>
+      </m:oMathPara>
+    </w:p>
+    <w:p>
+      <w:pPr>
+        <w:pStyle w:val="IEEEParagraph"/>
+        <w:rPr>
+          <w:szCs w:val="20"/>
+        </w:rPr>
+      </w:pPr>
+    </w:p>
+    <w:p>
+      <w:pPr>
+        <w:pStyle w:val="IEEEParagraph"/>
+        <w:rPr>
+          <w:rFonts w:eastAsiaTheme="minorEastAsia" w:cs="Helvetica"/>
+        </w:rPr>
+      </w:pPr>
+      <w:r>
+        <w:rPr>
+          <w:rFonts w:cs="Helvetica"/>
+        </w:rPr>
+        <w:t xml:space="preserve">These values also determine the average connection duration and idle time by using Eqs. 1 and 2. For example, a domestic client remains idle during daytime for </w:t>
+      </w:r>
+      <m:oMath>
+        <m:f>
+          <m:fPr>
+            <m:ctrlPr>
+              <w:rPr>
+                <w:rFonts w:ascii="Cambria Math" w:eastAsiaTheme="minorEastAsia" w:hAnsi="Cambria Math" w:cs="Helvetica"/>
+                <w:i/>
+              </w:rPr>
+            </m:ctrlPr>
+          </m:fPr>
+          <m:num>
+            <m:r>
+              <w:rPr>
+                <w:rFonts w:ascii="Cambria Math" w:eastAsiaTheme="minorEastAsia" w:hAnsi="Cambria Math" w:cs="Helvetica"/>
+              </w:rPr>
+              <m:t>1</m:t>
+            </m:r>
+          </m:num>
+          <m:den>
+            <m:r>
+              <w:rPr>
+                <w:rFonts w:ascii="Cambria Math" w:eastAsiaTheme="minorEastAsia" w:hAnsi="Cambria Math" w:cs="Helvetica"/>
+              </w:rPr>
+              <m:t>1-(1-0.6)</m:t>
+            </m:r>
+          </m:den>
+        </m:f>
+        <m:r>
+          <w:rPr>
+            <w:rFonts w:ascii="Cambria Math" w:eastAsiaTheme="minorEastAsia" w:hAnsi="Cambria Math" w:cs="Helvetica"/>
+          </w:rPr>
+          <m:t>=</m:t>
+        </m:r>
+        <m:f>
+          <m:fPr>
+            <m:ctrlPr>
+              <w:rPr>
+                <w:rFonts w:ascii="Cambria Math" w:eastAsiaTheme="minorEastAsia" w:hAnsi="Cambria Math" w:cs="Helvetica"/>
+                <w:i/>
+              </w:rPr>
+            </m:ctrlPr>
+          </m:fPr>
+          <m:num>
+            <m:r>
+              <w:rPr>
+                <w:rFonts w:ascii="Cambria Math" w:eastAsiaTheme="minorEastAsia" w:hAnsi="Cambria Math" w:cs="Helvetica"/>
+              </w:rPr>
+              <m:t>1</m:t>
+            </m:r>
+          </m:num>
+          <m:den>
+            <m:r>
+              <w:rPr>
+                <w:rFonts w:ascii="Cambria Math" w:eastAsiaTheme="minorEastAsia" w:hAnsi="Cambria Math" w:cs="Helvetica"/>
+              </w:rPr>
+              <m:t>0.6</m:t>
+            </m:r>
+          </m:den>
+        </m:f>
+        <m:r>
+          <w:rPr>
+            <w:rFonts w:ascii="Cambria Math" w:eastAsiaTheme="minorEastAsia" w:hAnsi="Cambria Math" w:cs="Helvetica"/>
+          </w:rPr>
+          <m:t>=1.67</m:t>
+        </m:r>
+      </m:oMath>
+      <w:r>
+        <w:rPr>
+          <w:rFonts w:eastAsiaTheme="minorEastAsia" w:cs="Helvetica"/>
+        </w:rPr>
+        <w:t xml:space="preserve"> minutes between connections. Once connected, average connection time for this category </w:t>
+      </w:r>
+      <w:r>
+        <w:rPr>
+          <w:rFonts w:eastAsiaTheme="minorEastAsia" w:cs="Helvetica"/>
+        </w:rPr>
+        <w:t xml:space="preserve">is </w:t>
+      </w:r>
+      <m:oMath>
+        <m:f>
+          <m:fPr>
+            <m:ctrlPr>
+              <w:rPr>
+                <w:rFonts w:ascii="Cambria Math" w:eastAsiaTheme="minorEastAsia" w:hAnsi="Cambria Math" w:cs="Helvetica"/>
+                <w:i/>
+              </w:rPr>
+            </m:ctrlPr>
+          </m:fPr>
+          <m:num>
+            <m:r>
+              <w:rPr>
+                <w:rFonts w:ascii="Cambria Math" w:eastAsiaTheme="minorEastAsia" w:hAnsi="Cambria Math" w:cs="Helvetica"/>
+              </w:rPr>
+              <m:t>1</m:t>
+            </m:r>
+          </m:num>
+          <m:den>
+            <m:r>
+              <w:rPr>
+                <w:rFonts w:ascii="Cambria Math" w:eastAsiaTheme="minorEastAsia" w:hAnsi="Cambria Math" w:cs="Helvetica"/>
+              </w:rPr>
+              <m:t>1-0.98</m:t>
+            </m:r>
+          </m:den>
+        </m:f>
+        <m:r>
+          <w:rPr>
+            <w:rFonts w:ascii="Cambria Math" w:eastAsiaTheme="minorEastAsia" w:hAnsi="Cambria Math" w:cs="Helvetica"/>
+          </w:rPr>
+          <m:t>=</m:t>
+        </m:r>
+        <m:f>
+          <m:fPr>
+            <m:ctrlPr>
+              <w:rPr>
+                <w:rFonts w:ascii="Cambria Math" w:eastAsiaTheme="minorEastAsia" w:hAnsi="Cambria Math" w:cs="Helvetica"/>
+                <w:i/>
+              </w:rPr>
+            </m:ctrlPr>
+          </m:fPr>
+          <m:num>
+            <m:r>
+              <w:rPr>
+                <w:rFonts w:ascii="Cambria Math" w:eastAsiaTheme="minorEastAsia" w:hAnsi="Cambria Math" w:cs="Helvetica"/>
+              </w:rPr>
+              <m:t>1</m:t>
+            </m:r>
+          </m:num>
+          <m:den>
+            <m:r>
+              <w:rPr>
+                <w:rFonts w:ascii="Cambria Math" w:eastAsiaTheme="minorEastAsia" w:hAnsi="Cambria Math" w:cs="Helvetica"/>
+              </w:rPr>
+              <m:t>0.02</m:t>
+            </m:r>
+          </m:den>
+        </m:f>
+        <m:r>
+          <w:rPr>
+            <w:rFonts w:ascii="Cambria Math" w:eastAsiaTheme="minorEastAsia" w:hAnsi="Cambria Math" w:cs="Helvetica"/>
+          </w:rPr>
+          <m:t>=50</m:t>
+        </m:r>
+      </m:oMath>
+      <w:r>
+        <w:rPr>
+          <w:rFonts w:eastAsiaTheme="minorEastAsia" w:cs="Helvetica"/>
+        </w:rPr>
+        <w:t xml:space="preserve"> minutes.</w:t>
+      </w:r>
+    </w:p>
+    <w:p>
+      <w:pPr>
+        <w:pStyle w:val="IEEEHeading2"/>
+        <w:numPr>
+          <w:ilvl w:val="1"/>
+          <w:numId w:val="7"/>
+        </w:numPr>
+        <w:rPr>
+          <w:lang w:val="en-GB"/>
+        </w:rPr>
+      </w:pPr>
+      <w:r>
+        <w:rPr>
+          <w:lang w:val="en-GB"/>
+        </w:rPr>
+        <w:t>User Mobility and Timing</w:t>
       </w:r>
       <w:bookmarkStart w:id="0" w:name="_GoBack"/>
       <w:bookmarkEnd w:id="0"/>
-      <w:r>
-        <w:t>t</w:t>
-      </w:r>
-      <w:r>
-        <w:t xml:space="preserve"> </w:t>
-      </w:r>
-      <w:r>
-        <w:t>there is</w:t>
-      </w:r>
-      <w:r>
-        <w:t xml:space="preserve"> a 0.08 </w:t>
-      </w:r>
-      <w:r>
-        <w:t xml:space="preserve">second </w:t>
-      </w:r>
-      <w:r>
-        <w:t xml:space="preserve">maximum network delay for updating operator for </w:t>
-      </w:r>
-      <w:r>
-        <w:t xml:space="preserve">the </w:t>
-      </w:r>
-      <w:r>
-        <w:t>client usage</w:t>
-      </w:r>
-      <w:r>
-        <w:t>.</w:t>
-      </w:r>
+    </w:p>
+    <w:p>
+      <w:pPr>
+        <w:pStyle w:val="IEEEParagraph"/>
+        <w:rPr>
+          <w:szCs w:val="20"/>
+        </w:rPr>
+      </w:pPr>
     </w:p>
     <w:p>
       <w:pPr>
@@ -4492,11 +7073,7 @@
         <w:t>U</w:t>
       </w:r>
       <w:r>
-        <w:t xml:space="preserve">nit tests set an </w:t>
-      </w:r>
-      <w:r>
-        <w:lastRenderedPageBreak/>
-        <w:t xml:space="preserve">example for how the system will behave in empty hours. In this way, the first proof-of-concept implementation of the system </w:t>
+        <w:t xml:space="preserve">nit tests set an example for how the system will behave in empty hours. In this way, the first proof-of-concept implementation of the system </w:t>
       </w:r>
       <w:r>
         <w:t xml:space="preserve">is provided </w:t>
@@ -4547,13 +7124,8 @@
       <w:pPr>
         <w:pStyle w:val="IEEEReferenceItem"/>
       </w:pPr>
-      <w:proofErr w:type="spellStart"/>
-      <w:r>
-        <w:t>Akyildiz</w:t>
-      </w:r>
-      <w:proofErr w:type="spellEnd"/>
-      <w:r>
-        <w:t>, I. F., Wang, X.,</w:t>
+      <w:r>
+        <w:t>Akyildiz, I. F., Wang, X.,</w:t>
       </w:r>
       <w:r>
         <w:t xml:space="preserve"> </w:t>
@@ -4608,7 +7180,7 @@
       <w:r>
         <w:t xml:space="preserve">Network Simulator 3 Official Web Site: </w:t>
       </w:r>
-      <w:hyperlink r:id="rId24" w:history="1">
+      <w:hyperlink r:id="rId25" w:history="1">
         <w:r>
           <w:rPr>
             <w:rStyle w:val="Hyperlink"/>
@@ -4625,33 +7197,11 @@
           <w:szCs w:val="16"/>
         </w:rPr>
       </w:pPr>
-      <w:proofErr w:type="spellStart"/>
       <w:r>
         <w:rPr>
           <w:szCs w:val="16"/>
         </w:rPr>
-        <w:t>Rivest</w:t>
-      </w:r>
-      <w:proofErr w:type="spellEnd"/>
-      <w:r>
-        <w:rPr>
-          <w:szCs w:val="16"/>
-        </w:rPr>
-        <w:t xml:space="preserve">, R., Shamir, A., and </w:t>
-      </w:r>
-      <w:proofErr w:type="spellStart"/>
-      <w:r>
-        <w:rPr>
-          <w:szCs w:val="16"/>
-        </w:rPr>
-        <w:t>Adleman</w:t>
-      </w:r>
-      <w:proofErr w:type="spellEnd"/>
-      <w:r>
-        <w:rPr>
-          <w:szCs w:val="16"/>
-        </w:rPr>
-        <w:t xml:space="preserve">, L. (1978) A method for obtaining digital signatures and public-key cryptosystems, </w:t>
+        <w:t xml:space="preserve">Rivest, R., Shamir, A., and Adleman, L. (1978) A method for obtaining digital signatures and public-key cryptosystems, </w:t>
       </w:r>
       <w:r>
         <w:rPr>
@@ -4699,7 +7249,7 @@
         </w:rPr>
         <w:t xml:space="preserve">FIPS PUB 197 (2001) Announcing the Advanced Encryption Standard (AES), </w:t>
       </w:r>
-      <w:hyperlink r:id="rId25" w:history="1">
+      <w:hyperlink r:id="rId26" w:history="1">
         <w:r>
           <w:rPr>
             <w:rStyle w:val="Hyperlink"/>
@@ -4727,17 +7277,8 @@
           <w:i/>
           <w:szCs w:val="16"/>
         </w:rPr>
-        <w:t xml:space="preserve">Person Education, </w:t>
-      </w:r>
-      <w:proofErr w:type="spellStart"/>
-      <w:r>
-        <w:rPr>
-          <w:i/>
-          <w:szCs w:val="16"/>
-        </w:rPr>
-        <w:t>Inc</w:t>
-      </w:r>
-      <w:proofErr w:type="spellEnd"/>
+        <w:t>Person Education, Inc</w:t>
+      </w:r>
     </w:p>
     <w:p>
       <w:pPr>
@@ -4766,46 +7307,51 @@
           <w:szCs w:val="16"/>
           <w:shd w:val="clear" w:color="auto" w:fill="FFFFFF"/>
         </w:rPr>
-        <w:t xml:space="preserve">Kai Yang, </w:t>
-      </w:r>
-      <w:proofErr w:type="spellStart"/>
+        <w:t xml:space="preserve">Kai Yang, Jian-feng Ma, Zi-hui Miao (2009) </w:t>
+      </w:r>
       <w:r>
         <w:rPr>
           <w:szCs w:val="16"/>
-          <w:shd w:val="clear" w:color="auto" w:fill="FFFFFF"/>
-        </w:rPr>
-        <w:t>Jian-feng</w:t>
-      </w:r>
-      <w:proofErr w:type="spellEnd"/>
-      <w:r>
+        </w:rPr>
+        <w:t>Hybrid routing protocol for wireless mesh network, Computational Intelligence and Security – CIS ’09</w:t>
+      </w:r>
+    </w:p>
+    <w:p>
+      <w:pPr>
+        <w:pStyle w:val="IEEEReferenceItem"/>
         <w:rPr>
           <w:szCs w:val="16"/>
-          <w:shd w:val="clear" w:color="auto" w:fill="FFFFFF"/>
-        </w:rPr>
-        <w:t xml:space="preserve"> Ma, </w:t>
-      </w:r>
-      <w:proofErr w:type="spellStart"/>
-      <w:r>
-        <w:rPr>
-          <w:szCs w:val="16"/>
-          <w:shd w:val="clear" w:color="auto" w:fill="FFFFFF"/>
-        </w:rPr>
-        <w:t>Zi-hui</w:t>
-      </w:r>
-      <w:proofErr w:type="spellEnd"/>
-      <w:r>
-        <w:rPr>
-          <w:szCs w:val="16"/>
-          <w:shd w:val="clear" w:color="auto" w:fill="FFFFFF"/>
-        </w:rPr>
-        <w:t xml:space="preserve"> Miao (2009) </w:t>
-      </w:r>
-      <w:r>
-        <w:rPr>
-          <w:szCs w:val="16"/>
-        </w:rPr>
-        <w:t>Hybrid routing protocol for wireless mesh network, Computational Intelligence and Security – CIS ’09</w:t>
-      </w:r>
+        </w:rPr>
+      </w:pPr>
+      <w:r>
+        <w:rPr>
+          <w:lang w:eastAsia="tr-TR"/>
+        </w:rPr>
+        <w:t xml:space="preserve">Everitt,B.S. (2002) </w:t>
+      </w:r>
+      <w:r>
+        <w:rPr>
+          <w:i/>
+          <w:iCs/>
+          <w:lang w:eastAsia="tr-TR"/>
+        </w:rPr>
+        <w:t>The Cambridge Dictionary of Statistics</w:t>
+      </w:r>
+      <w:r>
+        <w:rPr>
+          <w:lang w:eastAsia="tr-TR"/>
+        </w:rPr>
+        <w:t xml:space="preserve">. CUP. </w:t>
+      </w:r>
+      <w:hyperlink r:id="rId27" w:history="1">
+        <w:r>
+          <w:rPr>
+            <w:color w:val="003B9A"/>
+            <w:lang w:eastAsia="tr-TR"/>
+          </w:rPr>
+          <w:t>ISBN 0-521-81099-X</w:t>
+        </w:r>
+      </w:hyperlink>
     </w:p>
     <w:p>
       <w:pPr>
@@ -4827,7 +7373,6 @@
           <w:ilvl w:val="0"/>
           <w:numId w:val="0"/>
         </w:numPr>
-        <w:ind w:left="432" w:hanging="432"/>
         <w:rPr>
           <w:szCs w:val="16"/>
         </w:rPr>
@@ -5574,6 +8119,119 @@
     </w:lvl>
   </w:abstractNum>
   <w:abstractNum w:abstractNumId="6">
+    <w:nsid w:val="55166E93"/>
+    <w:multiLevelType w:val="hybridMultilevel"/>
+    <w:tmpl w:val="7536F444"/>
+    <w:lvl w:ilvl="0" w:tplc="04090001">
+      <w:start w:val="1"/>
+      <w:numFmt w:val="bullet"/>
+      <w:lvlText w:val=""/>
+      <w:lvlJc w:val="left"/>
+      <w:pPr>
+        <w:ind w:left="720" w:hanging="360"/>
+      </w:pPr>
+      <w:rPr>
+        <w:rFonts w:ascii="Symbol" w:hAnsi="Symbol" w:hint="default"/>
+      </w:rPr>
+    </w:lvl>
+    <w:lvl w:ilvl="1" w:tplc="04090003" w:tentative="1">
+      <w:start w:val="1"/>
+      <w:numFmt w:val="bullet"/>
+      <w:lvlText w:val="o"/>
+      <w:lvlJc w:val="left"/>
+      <w:pPr>
+        <w:ind w:left="1440" w:hanging="360"/>
+      </w:pPr>
+      <w:rPr>
+        <w:rFonts w:ascii="Courier New" w:hAnsi="Courier New" w:cs="Courier New" w:hint="default"/>
+      </w:rPr>
+    </w:lvl>
+    <w:lvl w:ilvl="2" w:tplc="04090005" w:tentative="1">
+      <w:start w:val="1"/>
+      <w:numFmt w:val="bullet"/>
+      <w:lvlText w:val=""/>
+      <w:lvlJc w:val="left"/>
+      <w:pPr>
+        <w:ind w:left="2160" w:hanging="360"/>
+      </w:pPr>
+      <w:rPr>
+        <w:rFonts w:ascii="Wingdings" w:hAnsi="Wingdings" w:hint="default"/>
+      </w:rPr>
+    </w:lvl>
+    <w:lvl w:ilvl="3" w:tplc="04090001" w:tentative="1">
+      <w:start w:val="1"/>
+      <w:numFmt w:val="bullet"/>
+      <w:lvlText w:val=""/>
+      <w:lvlJc w:val="left"/>
+      <w:pPr>
+        <w:ind w:left="2880" w:hanging="360"/>
+      </w:pPr>
+      <w:rPr>
+        <w:rFonts w:ascii="Symbol" w:hAnsi="Symbol" w:hint="default"/>
+      </w:rPr>
+    </w:lvl>
+    <w:lvl w:ilvl="4" w:tplc="04090003" w:tentative="1">
+      <w:start w:val="1"/>
+      <w:numFmt w:val="bullet"/>
+      <w:lvlText w:val="o"/>
+      <w:lvlJc w:val="left"/>
+      <w:pPr>
+        <w:ind w:left="3600" w:hanging="360"/>
+      </w:pPr>
+      <w:rPr>
+        <w:rFonts w:ascii="Courier New" w:hAnsi="Courier New" w:cs="Courier New" w:hint="default"/>
+      </w:rPr>
+    </w:lvl>
+    <w:lvl w:ilvl="5" w:tplc="04090005" w:tentative="1">
+      <w:start w:val="1"/>
+      <w:numFmt w:val="bullet"/>
+      <w:lvlText w:val=""/>
+      <w:lvlJc w:val="left"/>
+      <w:pPr>
+        <w:ind w:left="4320" w:hanging="360"/>
+      </w:pPr>
+      <w:rPr>
+        <w:rFonts w:ascii="Wingdings" w:hAnsi="Wingdings" w:hint="default"/>
+      </w:rPr>
+    </w:lvl>
+    <w:lvl w:ilvl="6" w:tplc="04090001" w:tentative="1">
+      <w:start w:val="1"/>
+      <w:numFmt w:val="bullet"/>
+      <w:lvlText w:val=""/>
+      <w:lvlJc w:val="left"/>
+      <w:pPr>
+        <w:ind w:left="5040" w:hanging="360"/>
+      </w:pPr>
+      <w:rPr>
+        <w:rFonts w:ascii="Symbol" w:hAnsi="Symbol" w:hint="default"/>
+      </w:rPr>
+    </w:lvl>
+    <w:lvl w:ilvl="7" w:tplc="04090003" w:tentative="1">
+      <w:start w:val="1"/>
+      <w:numFmt w:val="bullet"/>
+      <w:lvlText w:val="o"/>
+      <w:lvlJc w:val="left"/>
+      <w:pPr>
+        <w:ind w:left="5760" w:hanging="360"/>
+      </w:pPr>
+      <w:rPr>
+        <w:rFonts w:ascii="Courier New" w:hAnsi="Courier New" w:cs="Courier New" w:hint="default"/>
+      </w:rPr>
+    </w:lvl>
+    <w:lvl w:ilvl="8" w:tplc="04090005" w:tentative="1">
+      <w:start w:val="1"/>
+      <w:numFmt w:val="bullet"/>
+      <w:lvlText w:val=""/>
+      <w:lvlJc w:val="left"/>
+      <w:pPr>
+        <w:ind w:left="6480" w:hanging="360"/>
+      </w:pPr>
+      <w:rPr>
+        <w:rFonts w:ascii="Wingdings" w:hAnsi="Wingdings" w:hint="default"/>
+      </w:rPr>
+    </w:lvl>
+  </w:abstractNum>
+  <w:abstractNum w:abstractNumId="7">
     <w:nsid w:val="557E07F7"/>
     <w:multiLevelType w:val="hybridMultilevel"/>
     <w:tmpl w:val="8BBA08B4"/>
@@ -5659,7 +8317,7 @@
       </w:pPr>
     </w:lvl>
   </w:abstractNum>
-  <w:abstractNum w:abstractNumId="7">
+  <w:abstractNum w:abstractNumId="8">
     <w:nsid w:val="5B034380"/>
     <w:multiLevelType w:val="hybridMultilevel"/>
     <w:tmpl w:val="87705D7A"/>
@@ -5750,7 +8408,7 @@
       </w:pPr>
     </w:lvl>
   </w:abstractNum>
-  <w:abstractNum w:abstractNumId="8">
+  <w:abstractNum w:abstractNumId="9">
     <w:nsid w:val="5C253839"/>
     <w:multiLevelType w:val="multilevel"/>
     <w:tmpl w:val="3A08A7FA"/>
@@ -5839,7 +8497,7 @@
       </w:pPr>
     </w:lvl>
   </w:abstractNum>
-  <w:abstractNum w:abstractNumId="9">
+  <w:abstractNum w:abstractNumId="10">
     <w:nsid w:val="68A96055"/>
     <w:multiLevelType w:val="hybridMultilevel"/>
     <w:tmpl w:val="F2D8E3B6"/>
@@ -5925,7 +8583,7 @@
       </w:pPr>
     </w:lvl>
   </w:abstractNum>
-  <w:abstractNum w:abstractNumId="10">
+  <w:abstractNum w:abstractNumId="11">
     <w:nsid w:val="6A7F4B21"/>
     <w:multiLevelType w:val="multilevel"/>
     <w:tmpl w:val="9C62DC70"/>
@@ -6064,7 +8722,7 @@
       </w:rPr>
     </w:lvl>
   </w:abstractNum>
-  <w:abstractNum w:abstractNumId="11">
+  <w:abstractNum w:abstractNumId="12">
     <w:nsid w:val="6F1D6A21"/>
     <w:multiLevelType w:val="singleLevel"/>
     <w:tmpl w:val="2578F0C2"/>
@@ -6091,7 +8749,7 @@
     <w:abstractNumId w:val="5"/>
   </w:num>
   <w:num w:numId="2">
-    <w:abstractNumId w:val="10"/>
+    <w:abstractNumId w:val="11"/>
   </w:num>
   <w:num w:numId="3">
     <w:abstractNumId w:val="5"/>
@@ -6115,19 +8773,22 @@
     <w:abstractNumId w:val="3"/>
   </w:num>
   <w:num w:numId="10">
-    <w:abstractNumId w:val="6"/>
+    <w:abstractNumId w:val="7"/>
   </w:num>
   <w:num w:numId="11">
-    <w:abstractNumId w:val="7"/>
+    <w:abstractNumId w:val="8"/>
   </w:num>
   <w:num w:numId="12">
-    <w:abstractNumId w:val="8"/>
+    <w:abstractNumId w:val="9"/>
   </w:num>
   <w:num w:numId="13">
-    <w:abstractNumId w:val="9"/>
+    <w:abstractNumId w:val="10"/>
   </w:num>
   <w:num w:numId="14">
-    <w:abstractNumId w:val="11"/>
+    <w:abstractNumId w:val="12"/>
+  </w:num>
+  <w:num w:numId="15">
+    <w:abstractNumId w:val="6"/>
   </w:num>
   <w:numIdMacAtCleanup w:val="8"/>
 </w:numbering>
@@ -6155,11 +8816,14 @@
     <w:lsdException w:name="heading 7" w:semiHidden="1" w:unhideWhenUsed="1" w:qFormat="1"/>
     <w:lsdException w:name="heading 8" w:semiHidden="1" w:unhideWhenUsed="1" w:qFormat="1"/>
     <w:lsdException w:name="heading 9" w:semiHidden="1" w:unhideWhenUsed="1" w:qFormat="1"/>
+    <w:lsdException w:name="annotation text" w:uiPriority="99"/>
     <w:lsdException w:name="caption" w:qFormat="1"/>
+    <w:lsdException w:name="annotation reference" w:uiPriority="99"/>
     <w:lsdException w:name="Title" w:qFormat="1"/>
     <w:lsdException w:name="Subtitle" w:qFormat="1"/>
     <w:lsdException w:name="Strong" w:qFormat="1"/>
     <w:lsdException w:name="Emphasis" w:qFormat="1"/>
+    <w:lsdException w:name="Normal (Web)" w:uiPriority="99"/>
     <w:lsdException w:name="Placeholder Text" w:semiHidden="1" w:uiPriority="99"/>
     <w:lsdException w:name="No Spacing" w:uiPriority="1" w:qFormat="1"/>
     <w:lsdException w:name="Light Shading" w:uiPriority="60"/>
@@ -6348,7 +9012,6 @@
   <w:style w:type="character" w:default="1" w:styleId="DefaultParagraphFont">
     <w:name w:val="Default Paragraph Font"/>
     <w:uiPriority w:val="1"/>
-    <w:semiHidden/>
     <w:unhideWhenUsed/>
   </w:style>
   <w:style w:type="table" w:default="1" w:styleId="TableNormal">
@@ -6877,6 +9540,64 @@
       <w:lang w:val="en-US" w:eastAsia="en-US"/>
     </w:rPr>
   </w:style>
+  <w:style w:type="character" w:styleId="CommentReference">
+    <w:name w:val="annotation reference"/>
+    <w:basedOn w:val="DefaultParagraphFont"/>
+    <w:uiPriority w:val="99"/>
+    <w:unhideWhenUsed/>
+    <w:rsid w:val="00C545DA"/>
+    <w:rPr>
+      <w:sz w:val="16"/>
+      <w:szCs w:val="16"/>
+    </w:rPr>
+  </w:style>
+  <w:style w:type="paragraph" w:styleId="CommentText">
+    <w:name w:val="annotation text"/>
+    <w:basedOn w:val="Normal"/>
+    <w:link w:val="CommentTextChar"/>
+    <w:uiPriority w:val="99"/>
+    <w:unhideWhenUsed/>
+    <w:rsid w:val="00C545DA"/>
+    <w:pPr>
+      <w:spacing w:after="200"/>
+    </w:pPr>
+    <w:rPr>
+      <w:rFonts w:ascii="Helvetica" w:eastAsiaTheme="minorHAnsi" w:hAnsi="Helvetica" w:cstheme="minorBidi"/>
+      <w:sz w:val="20"/>
+      <w:szCs w:val="20"/>
+      <w:lang w:val="en-US" w:eastAsia="en-US"/>
+    </w:rPr>
+  </w:style>
+  <w:style w:type="character" w:customStyle="1" w:styleId="CommentTextChar">
+    <w:name w:val="Comment Text Char"/>
+    <w:basedOn w:val="DefaultParagraphFont"/>
+    <w:link w:val="CommentText"/>
+    <w:uiPriority w:val="99"/>
+    <w:rsid w:val="00C545DA"/>
+    <w:rPr>
+      <w:rFonts w:ascii="Helvetica" w:eastAsiaTheme="minorHAnsi" w:hAnsi="Helvetica" w:cstheme="minorBidi"/>
+      <w:lang w:val="en-US" w:eastAsia="en-US"/>
+    </w:rPr>
+  </w:style>
+  <w:style w:type="character" w:customStyle="1" w:styleId="apple-converted-space">
+    <w:name w:val="apple-converted-space"/>
+    <w:basedOn w:val="DefaultParagraphFont"/>
+    <w:rsid w:val="008D4A3F"/>
+  </w:style>
+  <w:style w:type="paragraph" w:styleId="NormalWeb">
+    <w:name w:val="Normal (Web)"/>
+    <w:basedOn w:val="Normal"/>
+    <w:uiPriority w:val="99"/>
+    <w:unhideWhenUsed/>
+    <w:rsid w:val="008D4A3F"/>
+    <w:pPr>
+      <w:spacing w:before="100" w:beforeAutospacing="1" w:after="100" w:afterAutospacing="1"/>
+    </w:pPr>
+    <w:rPr>
+      <w:rFonts w:eastAsia="Times New Roman"/>
+      <w:lang w:val="tr-TR" w:eastAsia="tr-TR"/>
+    </w:rPr>
+  </w:style>
 </w:styles>
 </file>
 

</xml_diff>

<commit_message>
3 protokol eklendi komple revizyon lazim
</commit_message>
<xml_diff>
--- a/paper2.docx
+++ b/paper2.docx
@@ -7919,8 +7919,6 @@
       <w:r>
         <w:t>Simulation Results for Client Types</w:t>
       </w:r>
-      <w:bookmarkStart w:id="0" w:name="_GoBack"/>
-      <w:bookmarkEnd w:id="0"/>
     </w:p>
     <w:p>
       <w:pPr>
@@ -8419,6 +8417,614 @@
     </w:p>
     <w:p>
       <w:pPr>
+        <w:pStyle w:val="IEEEParagraph"/>
+      </w:pPr>
+      <w:r>
+        <w:t xml:space="preserve">Final simulations gave the results in Table 2. Charts on Figure 3 and Figure 4 are drawn using the results in Table 2. Figure 3 explains the total amount of </w:t>
+      </w:r>
+      <w:proofErr w:type="gramStart"/>
+      <w:r>
+        <w:t>internet</w:t>
+      </w:r>
+      <w:proofErr w:type="gramEnd"/>
+      <w:r>
+        <w:t xml:space="preserve"> usage times for client types. These results show variance but it is not very distinctive between users. Figure 4 shows average </w:t>
+      </w:r>
+      <w:proofErr w:type="gramStart"/>
+      <w:r>
+        <w:t>internet</w:t>
+      </w:r>
+      <w:proofErr w:type="gramEnd"/>
+      <w:r>
+        <w:t xml:space="preserve"> usage times and delays. Considering the results it is very convenient that over 100 minutes of Internet service, workers have only waited for 1 minute. In average over 1000 minutes of Internet service need a delay of 13-16 minutes of waiting, which is considerable and satisfactory.</w:t>
+      </w:r>
+    </w:p>
+    <w:p>
+      <w:pPr>
+        <w:pStyle w:val="IEEEHeading2"/>
+        <w:numPr>
+          <w:ilvl w:val="1"/>
+          <w:numId w:val="7"/>
+        </w:numPr>
+        <w:rPr>
+          <w:lang w:val="en-GB"/>
+        </w:rPr>
+      </w:pPr>
+      <w:r>
+        <w:rPr>
+          <w:lang w:val="en-GB"/>
+        </w:rPr>
+        <w:t>Real-Life Scenario Simulation Result for Initial Authorization</w:t>
+      </w:r>
+    </w:p>
+    <w:p>
+      <w:pPr>
+        <w:pStyle w:val="IEEEParagraph"/>
+        <w:jc w:val="center"/>
+      </w:pPr>
+      <w:r>
+        <w:rPr>
+          <w:rFonts w:cs="Helvetica"/>
+          <w:noProof/>
+        </w:rPr>
+        <w:drawing>
+          <wp:inline distT="0" distB="0" distL="0" distR="0" wp14:anchorId="28DC3D42" wp14:editId="4619A30E">
+            <wp:extent cx="2950845" cy="1487535"/>
+            <wp:effectExtent l="0" t="0" r="0" b="0"/>
+            <wp:docPr id="41" name="Picture 1" descr="C:\Users\SUUSER\Desktop\finalResults\initialauthorization.png"/>
+            <wp:cNvGraphicFramePr>
+              <a:graphicFrameLocks xmlns:a="http://schemas.openxmlformats.org/drawingml/2006/main" noChangeAspect="1"/>
+            </wp:cNvGraphicFramePr>
+            <a:graphic xmlns:a="http://schemas.openxmlformats.org/drawingml/2006/main">
+              <a:graphicData uri="http://schemas.openxmlformats.org/drawingml/2006/picture">
+                <pic:pic xmlns:pic="http://schemas.openxmlformats.org/drawingml/2006/picture">
+                  <pic:nvPicPr>
+                    <pic:cNvPr id="0" name="Picture 1" descr="C:\Users\SUUSER\Desktop\finalResults\initialauthorization.png"/>
+                    <pic:cNvPicPr>
+                      <a:picLocks noChangeAspect="1" noChangeArrowheads="1"/>
+                    </pic:cNvPicPr>
+                  </pic:nvPicPr>
+                  <pic:blipFill>
+                    <a:blip r:embed="rId27"/>
+                    <a:srcRect/>
+                    <a:stretch>
+                      <a:fillRect/>
+                    </a:stretch>
+                  </pic:blipFill>
+                  <pic:spPr bwMode="auto">
+                    <a:xfrm>
+                      <a:off x="0" y="0"/>
+                      <a:ext cx="2950983" cy="1487604"/>
+                    </a:xfrm>
+                    <a:prstGeom prst="rect">
+                      <a:avLst/>
+                    </a:prstGeom>
+                    <a:noFill/>
+                    <a:ln w="9525">
+                      <a:noFill/>
+                      <a:miter lim="800000"/>
+                      <a:headEnd/>
+                      <a:tailEnd/>
+                    </a:ln>
+                  </pic:spPr>
+                </pic:pic>
+              </a:graphicData>
+            </a:graphic>
+          </wp:inline>
+        </w:drawing>
+      </w:r>
+    </w:p>
+    <w:p>
+      <w:pPr>
+        <w:pStyle w:val="IEEEParagraph"/>
+        <w:jc w:val="center"/>
+        <w:rPr>
+          <w:sz w:val="16"/>
+          <w:szCs w:val="16"/>
+        </w:rPr>
+      </w:pPr>
+      <w:r>
+        <w:rPr>
+          <w:sz w:val="16"/>
+          <w:szCs w:val="16"/>
+        </w:rPr>
+        <w:t>Figure 16. Result for Initial Authorization Protocol</w:t>
+      </w:r>
+    </w:p>
+    <w:p>
+      <w:pPr>
+        <w:pStyle w:val="IEEEParagraph"/>
+        <w:rPr>
+          <w:szCs w:val="20"/>
+        </w:rPr>
+      </w:pPr>
+    </w:p>
+    <w:p>
+      <w:pPr>
+        <w:pStyle w:val="IEEEParagraph"/>
+        <w:rPr>
+          <w:rFonts w:cs="Helvetica"/>
+        </w:rPr>
+      </w:pPr>
+      <w:r>
+        <w:rPr>
+          <w:rFonts w:cs="Helvetica"/>
+          <w:i/>
+        </w:rPr>
+        <w:t xml:space="preserve">Initial Authorization </w:t>
+      </w:r>
+      <w:r>
+        <w:rPr>
+          <w:rFonts w:cs="Helvetica"/>
+        </w:rPr>
+        <w:t>protocol is used at the beginning of the service for each user. As it is seen on the chart every one of the 300 users a</w:t>
+      </w:r>
+      <w:r>
+        <w:rPr>
+          <w:rFonts w:cs="Helvetica"/>
+        </w:rPr>
+        <w:t>re authenticated at the end of 4</w:t>
+      </w:r>
+      <w:r>
+        <w:rPr>
+          <w:rFonts w:cs="Helvetica"/>
+        </w:rPr>
+        <w:t>0th minute. This means there will be users that are out of the system at the end of the first hour despite the high probability of getting active at the morning.</w:t>
+      </w:r>
+    </w:p>
+    <w:p>
+      <w:pPr>
+        <w:pStyle w:val="IEEEParagraph"/>
+        <w:rPr>
+          <w:szCs w:val="20"/>
+        </w:rPr>
+      </w:pPr>
+      <w:r>
+        <w:rPr>
+          <w:rFonts w:cs="Helvetica"/>
+        </w:rPr>
+        <w:t xml:space="preserve">Simulation starts around the 10th minute of the morning. At the beginning there is a huge amount of users, trying to authenticate. </w:t>
+      </w:r>
+      <w:r>
+        <w:rPr>
+          <w:rFonts w:cs="Helvetica"/>
+        </w:rPr>
+        <w:t>Figure 5 show that, t</w:t>
+      </w:r>
+      <w:r>
+        <w:rPr>
+          <w:rFonts w:cs="Helvetica"/>
+        </w:rPr>
+        <w:t>his process of the users varies between 0.6 and 2</w:t>
+      </w:r>
+      <w:r>
+        <w:rPr>
+          <w:rFonts w:cs="Helvetica"/>
+        </w:rPr>
+        <w:t>.5</w:t>
+      </w:r>
+      <w:r>
+        <w:rPr>
+          <w:rFonts w:cs="Helvetica"/>
+        </w:rPr>
+        <w:t xml:space="preserve"> seconds. After 10 minutes it achieves a balance and we have an </w:t>
+      </w:r>
+      <w:r>
+        <w:rPr>
+          <w:rFonts w:cs="Helvetica"/>
+          <w:i/>
+        </w:rPr>
+        <w:t xml:space="preserve">Initial Authorization </w:t>
+      </w:r>
+      <w:r>
+        <w:rPr>
+          <w:rFonts w:cs="Helvetica"/>
+        </w:rPr>
+        <w:t>delay of 1 second, which means when a users opens up their mobile device they have internet service after 1 second.</w:t>
+      </w:r>
+    </w:p>
+    <w:p>
+      <w:pPr>
+        <w:pStyle w:val="IEEEHeading2"/>
+        <w:numPr>
+          <w:ilvl w:val="1"/>
+          <w:numId w:val="7"/>
+        </w:numPr>
+        <w:rPr>
+          <w:lang w:val="en-GB"/>
+        </w:rPr>
+      </w:pPr>
+      <w:r>
+        <w:rPr>
+          <w:lang w:val="en-GB"/>
+        </w:rPr>
+        <w:t xml:space="preserve">Real-Life Scenario Simulation Result for </w:t>
+      </w:r>
+      <w:r>
+        <w:rPr>
+          <w:lang w:val="en-GB"/>
+        </w:rPr>
+        <w:t>Reuse of a Connection Card Protocol</w:t>
+      </w:r>
+    </w:p>
+    <w:p>
+      <w:pPr>
+        <w:pStyle w:val="IEEEParagraph"/>
+        <w:jc w:val="center"/>
+      </w:pPr>
+      <w:r>
+        <w:rPr>
+          <w:rFonts w:cs="Helvetica"/>
+          <w:noProof/>
+        </w:rPr>
+        <w:lastRenderedPageBreak/>
+        <w:drawing>
+          <wp:inline distT="0" distB="0" distL="0" distR="0" wp14:anchorId="586C1926" wp14:editId="34DAB325">
+            <wp:extent cx="2919518" cy="1477897"/>
+            <wp:effectExtent l="0" t="0" r="0" b="0"/>
+            <wp:docPr id="42" name="Picture 2" descr="C:\Users\SUUSER\Desktop\finalResults\reuse.png"/>
+            <wp:cNvGraphicFramePr>
+              <a:graphicFrameLocks xmlns:a="http://schemas.openxmlformats.org/drawingml/2006/main" noChangeAspect="1"/>
+            </wp:cNvGraphicFramePr>
+            <a:graphic xmlns:a="http://schemas.openxmlformats.org/drawingml/2006/main">
+              <a:graphicData uri="http://schemas.openxmlformats.org/drawingml/2006/picture">
+                <pic:pic xmlns:pic="http://schemas.openxmlformats.org/drawingml/2006/picture">
+                  <pic:nvPicPr>
+                    <pic:cNvPr id="0" name="Picture 2" descr="C:\Users\SUUSER\Desktop\finalResults\reuse.png"/>
+                    <pic:cNvPicPr>
+                      <a:picLocks noChangeAspect="1" noChangeArrowheads="1"/>
+                    </pic:cNvPicPr>
+                  </pic:nvPicPr>
+                  <pic:blipFill>
+                    <a:blip r:embed="rId28"/>
+                    <a:srcRect/>
+                    <a:stretch>
+                      <a:fillRect/>
+                    </a:stretch>
+                  </pic:blipFill>
+                  <pic:spPr bwMode="auto">
+                    <a:xfrm>
+                      <a:off x="0" y="0"/>
+                      <a:ext cx="2920328" cy="1478307"/>
+                    </a:xfrm>
+                    <a:prstGeom prst="rect">
+                      <a:avLst/>
+                    </a:prstGeom>
+                    <a:noFill/>
+                    <a:ln w="9525">
+                      <a:noFill/>
+                      <a:miter lim="800000"/>
+                      <a:headEnd/>
+                      <a:tailEnd/>
+                    </a:ln>
+                  </pic:spPr>
+                </pic:pic>
+              </a:graphicData>
+            </a:graphic>
+          </wp:inline>
+        </w:drawing>
+      </w:r>
+    </w:p>
+    <w:p>
+      <w:pPr>
+        <w:pStyle w:val="IEEEParagraph"/>
+        <w:jc w:val="center"/>
+        <w:rPr>
+          <w:sz w:val="16"/>
+          <w:szCs w:val="16"/>
+        </w:rPr>
+      </w:pPr>
+      <w:r>
+        <w:rPr>
+          <w:sz w:val="16"/>
+          <w:szCs w:val="16"/>
+        </w:rPr>
+        <w:t>Figure 17. Result for Reuse of a Connection Card</w:t>
+      </w:r>
+    </w:p>
+    <w:p>
+      <w:pPr>
+        <w:pStyle w:val="IEEEParagraph"/>
+        <w:rPr>
+          <w:szCs w:val="20"/>
+        </w:rPr>
+      </w:pPr>
+    </w:p>
+    <w:p>
+      <w:pPr>
+        <w:pStyle w:val="IEEEParagraph"/>
+        <w:rPr>
+          <w:rFonts w:cs="Helvetica"/>
+        </w:rPr>
+      </w:pPr>
+      <w:r>
+        <w:rPr>
+          <w:rFonts w:cs="Helvetica"/>
+          <w:i/>
+        </w:rPr>
+        <w:t>Reuse of a Connection Card</w:t>
+      </w:r>
+      <w:r>
+        <w:rPr>
+          <w:rFonts w:cs="Helvetica"/>
+        </w:rPr>
+        <w:t xml:space="preserve"> protocol is used after disconnecting from the system. As it is seen it is a highly used protocol in </w:t>
+      </w:r>
+      <w:proofErr w:type="spellStart"/>
+      <w:r>
+        <w:rPr>
+          <w:rFonts w:cs="Helvetica"/>
+        </w:rPr>
+        <w:t>SSPayWMN</w:t>
+      </w:r>
+      <w:proofErr w:type="spellEnd"/>
+      <w:r>
+        <w:rPr>
+          <w:rFonts w:cs="Helvetica"/>
+        </w:rPr>
+        <w:t xml:space="preserve"> system. It starts around the 50th minute and used for the entire time of the simulation.</w:t>
+      </w:r>
+    </w:p>
+    <w:p>
+      <w:pPr>
+        <w:pStyle w:val="IEEEParagraph"/>
+        <w:rPr>
+          <w:rFonts w:cs="Helvetica"/>
+        </w:rPr>
+      </w:pPr>
+      <w:r>
+        <w:rPr>
+          <w:rFonts w:cs="Helvetica"/>
+        </w:rPr>
+        <w:t>As seen on Figure 6, a</w:t>
+      </w:r>
+      <w:r>
+        <w:rPr>
+          <w:rFonts w:cs="Helvetica"/>
+        </w:rPr>
+        <w:t>t the beginning of the protoc</w:t>
+      </w:r>
+      <w:r>
+        <w:rPr>
+          <w:rFonts w:cs="Helvetica"/>
+        </w:rPr>
+        <w:t>ol the delay changes between 0.1 and 0.6</w:t>
+      </w:r>
+      <w:r>
+        <w:rPr>
+          <w:rFonts w:cs="Helvetica"/>
+        </w:rPr>
+        <w:t xml:space="preserve"> second. After some time protocol achieves a balance and we have a 0.4 second of </w:t>
+      </w:r>
+      <w:r>
+        <w:rPr>
+          <w:rFonts w:cs="Helvetica"/>
+          <w:i/>
+        </w:rPr>
+        <w:t>Reuse of a Connection Card</w:t>
+      </w:r>
+      <w:r>
+        <w:rPr>
+          <w:rFonts w:cs="Helvetica"/>
+        </w:rPr>
+        <w:t xml:space="preserve"> protocol delay.</w:t>
+      </w:r>
+    </w:p>
+    <w:p>
+      <w:pPr>
+        <w:pStyle w:val="IEEEHeading2"/>
+        <w:numPr>
+          <w:ilvl w:val="1"/>
+          <w:numId w:val="7"/>
+        </w:numPr>
+        <w:rPr>
+          <w:lang w:val="en-GB"/>
+        </w:rPr>
+      </w:pPr>
+      <w:r>
+        <w:rPr>
+          <w:lang w:val="en-GB"/>
+        </w:rPr>
+        <w:t xml:space="preserve">Real-Life Scenario Simulation Result for </w:t>
+      </w:r>
+      <w:r>
+        <w:rPr>
+          <w:lang w:val="en-GB"/>
+        </w:rPr>
+        <w:t>Changing Alias</w:t>
+      </w:r>
+    </w:p>
+    <w:p>
+      <w:pPr>
+        <w:pStyle w:val="IEEEParagraph"/>
+      </w:pPr>
+      <w:r>
+        <w:rPr>
+          <w:rFonts w:cs="Helvetica"/>
+          <w:noProof/>
+        </w:rPr>
+        <w:drawing>
+          <wp:inline distT="0" distB="0" distL="0" distR="0" wp14:anchorId="663288F2" wp14:editId="65AC84BA">
+            <wp:extent cx="2967336" cy="1495848"/>
+            <wp:effectExtent l="0" t="0" r="0" b="0"/>
+            <wp:docPr id="43" name="Picture 3" descr="C:\Users\SUUSER\Desktop\finalResults\changealias.png"/>
+            <wp:cNvGraphicFramePr>
+              <a:graphicFrameLocks xmlns:a="http://schemas.openxmlformats.org/drawingml/2006/main" noChangeAspect="1"/>
+            </wp:cNvGraphicFramePr>
+            <a:graphic xmlns:a="http://schemas.openxmlformats.org/drawingml/2006/main">
+              <a:graphicData uri="http://schemas.openxmlformats.org/drawingml/2006/picture">
+                <pic:pic xmlns:pic="http://schemas.openxmlformats.org/drawingml/2006/picture">
+                  <pic:nvPicPr>
+                    <pic:cNvPr id="0" name="Picture 3" descr="C:\Users\SUUSER\Desktop\finalResults\changealias.png"/>
+                    <pic:cNvPicPr>
+                      <a:picLocks noChangeAspect="1" noChangeArrowheads="1"/>
+                    </pic:cNvPicPr>
+                  </pic:nvPicPr>
+                  <pic:blipFill>
+                    <a:blip r:embed="rId29"/>
+                    <a:srcRect/>
+                    <a:stretch>
+                      <a:fillRect/>
+                    </a:stretch>
+                  </pic:blipFill>
+                  <pic:spPr bwMode="auto">
+                    <a:xfrm>
+                      <a:off x="0" y="0"/>
+                      <a:ext cx="2967474" cy="1495918"/>
+                    </a:xfrm>
+                    <a:prstGeom prst="rect">
+                      <a:avLst/>
+                    </a:prstGeom>
+                    <a:noFill/>
+                    <a:ln w="9525">
+                      <a:noFill/>
+                      <a:miter lim="800000"/>
+                      <a:headEnd/>
+                      <a:tailEnd/>
+                    </a:ln>
+                  </pic:spPr>
+                </pic:pic>
+              </a:graphicData>
+            </a:graphic>
+          </wp:inline>
+        </w:drawing>
+      </w:r>
+    </w:p>
+    <w:p>
+      <w:pPr>
+        <w:pStyle w:val="IEEEParagraph"/>
+        <w:jc w:val="center"/>
+        <w:rPr>
+          <w:sz w:val="16"/>
+          <w:szCs w:val="16"/>
+        </w:rPr>
+      </w:pPr>
+      <w:r>
+        <w:rPr>
+          <w:sz w:val="16"/>
+          <w:szCs w:val="16"/>
+        </w:rPr>
+        <w:t>Figure 18. Result for Changing Alias Protocol</w:t>
+      </w:r>
+    </w:p>
+    <w:p>
+      <w:pPr>
+        <w:pStyle w:val="IEEEParagraph"/>
+        <w:rPr>
+          <w:szCs w:val="20"/>
+        </w:rPr>
+      </w:pPr>
+    </w:p>
+    <w:p>
+      <w:pPr>
+        <w:pStyle w:val="IEEEParagraph"/>
+        <w:rPr>
+          <w:rFonts w:cs="Helvetica"/>
+        </w:rPr>
+      </w:pPr>
+      <w:r>
+        <w:rPr>
+          <w:rFonts w:cs="Helvetica"/>
+        </w:rPr>
+        <w:t xml:space="preserve">Every active client uses </w:t>
+      </w:r>
+      <w:r>
+        <w:rPr>
+          <w:rFonts w:cs="Helvetica"/>
+          <w:i/>
+        </w:rPr>
+        <w:t>Changing Alias</w:t>
+      </w:r>
+      <w:r>
+        <w:rPr>
+          <w:rFonts w:cs="Helvetica"/>
+        </w:rPr>
+        <w:t xml:space="preserve"> protocol</w:t>
+      </w:r>
+      <w:r>
+        <w:rPr>
+          <w:rFonts w:cs="Helvetica"/>
+        </w:rPr>
+        <w:t xml:space="preserve"> in the system in every 50 minutes. The protocol is first used at 50th minute and it is used entire time of the simulation.</w:t>
+      </w:r>
+    </w:p>
+    <w:p>
+      <w:pPr>
+        <w:pStyle w:val="IEEEParagraph"/>
+        <w:rPr>
+          <w:szCs w:val="20"/>
+        </w:rPr>
+      </w:pPr>
+      <w:r>
+        <w:rPr>
+          <w:rFonts w:cs="Helvetica"/>
+        </w:rPr>
+        <w:t>As one can see on Figure 7, a</w:t>
+      </w:r>
+      <w:r>
+        <w:rPr>
+          <w:rFonts w:cs="Helvetica"/>
+        </w:rPr>
+        <w:t>t the beginning of the protocol the delay for</w:t>
+      </w:r>
+      <w:r>
+        <w:rPr>
+          <w:rFonts w:cs="Helvetica"/>
+        </w:rPr>
+        <w:t xml:space="preserve"> the protocol varies between 0.1 and 0.4</w:t>
+      </w:r>
+      <w:r>
+        <w:rPr>
+          <w:rFonts w:cs="Helvetica"/>
+        </w:rPr>
+        <w:t xml:space="preserve"> seconds. After some time the average delay for the protocol achieves a bal</w:t>
+      </w:r>
+      <w:r>
+        <w:rPr>
+          <w:rFonts w:cs="Helvetica"/>
+        </w:rPr>
+        <w:t>ance and we have an average of 0.4</w:t>
+      </w:r>
+      <w:r>
+        <w:rPr>
+          <w:rFonts w:cs="Helvetica"/>
+        </w:rPr>
+        <w:t xml:space="preserve"> seconds for </w:t>
+      </w:r>
+      <w:r>
+        <w:rPr>
+          <w:rFonts w:cs="Helvetica"/>
+          <w:i/>
+        </w:rPr>
+        <w:t>Changing Alias</w:t>
+      </w:r>
+      <w:r>
+        <w:rPr>
+          <w:rFonts w:cs="Helvetica"/>
+        </w:rPr>
+        <w:t xml:space="preserve"> protocol.</w:t>
+      </w:r>
+      <w:bookmarkStart w:id="0" w:name="_GoBack"/>
+      <w:bookmarkEnd w:id="0"/>
+    </w:p>
+    <w:p>
+      <w:pPr>
+        <w:pStyle w:val="IEEEParagraph"/>
+        <w:rPr>
+          <w:szCs w:val="20"/>
+        </w:rPr>
+      </w:pPr>
+    </w:p>
+    <w:p>
+      <w:pPr>
+        <w:pStyle w:val="IEEEParagraph"/>
+        <w:rPr>
+          <w:szCs w:val="20"/>
+        </w:rPr>
+      </w:pPr>
+    </w:p>
+    <w:p>
+      <w:pPr>
         <w:pStyle w:val="IEEEHeading1"/>
       </w:pPr>
       <w:r>
@@ -8480,11 +9086,7 @@
         <w:t xml:space="preserve"> is a combination of these protocols. </w:t>
       </w:r>
       <w:r>
-        <w:t xml:space="preserve">Unit tests show </w:t>
-      </w:r>
-      <w:r>
-        <w:lastRenderedPageBreak/>
-        <w:t>that the proposed system is a considerable and an effective pre-payment system.</w:t>
+        <w:t>Unit tests show that the proposed system is a considerable and an effective pre-payment system.</w:t>
       </w:r>
     </w:p>
     <w:p>
@@ -8505,6 +9107,7 @@
       </w:pPr>
       <w:proofErr w:type="spellStart"/>
       <w:r>
+        <w:lastRenderedPageBreak/>
         <w:t>Akyildiz</w:t>
       </w:r>
       <w:proofErr w:type="spellEnd"/>
@@ -8564,7 +9167,7 @@
       <w:r>
         <w:t xml:space="preserve">Network Simulator 3 Official Web Site: </w:t>
       </w:r>
-      <w:hyperlink r:id="rId27" w:history="1">
+      <w:hyperlink r:id="rId30" w:history="1">
         <w:r>
           <w:rPr>
             <w:rStyle w:val="Hyperlink"/>
@@ -8655,7 +9258,7 @@
         </w:rPr>
         <w:t xml:space="preserve">FIPS PUB 197 (2001) Announcing the Advanced Encryption Standard (AES), </w:t>
       </w:r>
-      <w:hyperlink r:id="rId28" w:history="1">
+      <w:hyperlink r:id="rId31" w:history="1">
         <w:r>
           <w:rPr>
             <w:rStyle w:val="Hyperlink"/>
@@ -8676,6 +9279,7 @@
         <w:rPr>
           <w:szCs w:val="16"/>
         </w:rPr>
+        <w:lastRenderedPageBreak/>
         <w:t xml:space="preserve">Trappe, W., and Washington, L. (2006) Introduction to cryptography with coding theory, </w:t>
       </w:r>
       <w:r>
@@ -8806,7 +9410,7 @@
         </w:rPr>
         <w:t xml:space="preserve">. CUP. </w:t>
       </w:r>
-      <w:hyperlink r:id="rId29" w:history="1">
+      <w:hyperlink r:id="rId32" w:history="1">
         <w:r>
           <w:rPr>
             <w:color w:val="003B9A"/>

</xml_diff>

<commit_message>
kontrolsuz ama icerik olarak tamam
</commit_message>
<xml_diff>
--- a/paper2.docx
+++ b/paper2.docx
@@ -1878,23 +1878,7 @@
           <w:sz w:val="20"/>
           <w:szCs w:val="20"/>
         </w:rPr>
-        <w:t xml:space="preserve"> </w:t>
-      </w:r>
-      <w:proofErr w:type="gramStart"/>
-      <w:r>
-        <w:rPr>
-          <w:sz w:val="20"/>
-          <w:szCs w:val="20"/>
-        </w:rPr>
-        <w:t>is</w:t>
-      </w:r>
-      <w:proofErr w:type="gramEnd"/>
-      <w:r>
-        <w:rPr>
-          <w:sz w:val="20"/>
-          <w:szCs w:val="20"/>
-        </w:rPr>
-        <w:t xml:space="preserve"> the first token</w:t>
+        <w:t xml:space="preserve"> is the first token</w:t>
       </w:r>
       <w:r>
         <w:rPr>
@@ -4626,6 +4610,7 @@
       <w:r>
         <w:rPr>
           <w:noProof/>
+          <w:lang w:val="en-US" w:eastAsia="en-US"/>
         </w:rPr>
         <w:drawing>
           <wp:inline distT="0" distB="0" distL="0" distR="0" wp14:anchorId="512C0B2A" wp14:editId="6E4E6BC5">
@@ -4732,13 +4717,7 @@
           <w:rPr>
             <w:rFonts w:ascii="Cambria Math" w:hAnsi="Cambria Math"/>
           </w:rPr>
-          <m:t>BecomeA</m:t>
-        </m:r>
-        <m:r>
-          <w:rPr>
-            <w:rFonts w:ascii="Cambria Math" w:hAnsi="Cambria Math"/>
-          </w:rPr>
-          <m:t>ctiveProb</m:t>
+          <m:t>BecomeActiveProb</m:t>
         </m:r>
       </m:oMath>
       <w:r>
@@ -4794,13 +4773,7 @@
           <w:rPr>
             <w:rFonts w:ascii="Cambria Math" w:eastAsiaTheme="minorEastAsia" w:hAnsi="Cambria Math"/>
           </w:rPr>
-          <m:t>StayAc</m:t>
-        </m:r>
-        <m:r>
-          <w:rPr>
-            <w:rFonts w:ascii="Cambria Math" w:eastAsiaTheme="minorEastAsia" w:hAnsi="Cambria Math"/>
-          </w:rPr>
-          <m:t>tiveProb</m:t>
+          <m:t>StayActiveProb</m:t>
         </m:r>
       </m:oMath>
       <w:r>
@@ -5049,15 +5022,7 @@
                         <w:sz w:val="20"/>
                         <w:szCs w:val="20"/>
                       </w:rPr>
-                      <m:t>S</m:t>
-                    </m:r>
-                    <m:r>
-                      <w:rPr>
-                        <w:rFonts w:ascii="Cambria Math" w:eastAsiaTheme="minorEastAsia" w:hAnsi="Cambria Math" w:cs="Helvetica"/>
-                        <w:sz w:val="20"/>
-                        <w:szCs w:val="20"/>
-                      </w:rPr>
-                      <m:t>A</m:t>
+                      <m:t>SA</m:t>
                     </m:r>
                   </m:sub>
                 </m:sSub>
@@ -5439,19 +5404,11 @@
           <w:rFonts w:eastAsiaTheme="minorEastAsia"/>
         </w:rPr>
       </w:pPr>
-      <w:proofErr w:type="gramStart"/>
       <w:r>
         <w:rPr>
           <w:rFonts w:eastAsiaTheme="minorEastAsia"/>
         </w:rPr>
-        <w:t>where</w:t>
-      </w:r>
-      <w:proofErr w:type="gramEnd"/>
-      <w:r>
-        <w:rPr>
-          <w:rFonts w:eastAsiaTheme="minorEastAsia"/>
-        </w:rPr>
-        <w:t xml:space="preserve">, </w:t>
+        <w:t xml:space="preserve">where, </w:t>
       </w:r>
       <m:oMath>
         <m:sSub>
@@ -6093,19 +6050,11 @@
           <w:rFonts w:eastAsiaTheme="minorEastAsia"/>
         </w:rPr>
       </w:pPr>
-      <w:proofErr w:type="gramStart"/>
       <w:r>
         <w:rPr>
           <w:rFonts w:eastAsiaTheme="minorEastAsia"/>
         </w:rPr>
-        <w:t>where</w:t>
-      </w:r>
-      <w:proofErr w:type="gramEnd"/>
-      <w:r>
-        <w:rPr>
-          <w:rFonts w:eastAsiaTheme="minorEastAsia"/>
-        </w:rPr>
-        <w:t xml:space="preserve">, </w:t>
+        <w:t xml:space="preserve">where, </w:t>
       </w:r>
       <m:oMath>
         <m:sSub>
@@ -6146,7 +6095,13 @@
           <w:rPr>
             <w:rFonts w:ascii="Cambria Math" w:eastAsiaTheme="minorEastAsia" w:hAnsi="Cambria Math"/>
           </w:rPr>
-          <m:t>BecomeActiveProb</m:t>
+          <m:t>Beco</m:t>
+        </m:r>
+        <m:r>
+          <w:rPr>
+            <w:rFonts w:ascii="Cambria Math" w:eastAsiaTheme="minorEastAsia" w:hAnsi="Cambria Math"/>
+          </w:rPr>
+          <m:t>meActiveProb</m:t>
         </m:r>
       </m:oMath>
       <w:r>
@@ -6211,21 +6166,7 @@
         <w:rPr>
           <w:szCs w:val="20"/>
         </w:rPr>
-        <w:t>led in three time slots: (</w:t>
-      </w:r>
-      <w:proofErr w:type="spellStart"/>
-      <w:r>
-        <w:rPr>
-          <w:szCs w:val="20"/>
-        </w:rPr>
-        <w:t>i</w:t>
-      </w:r>
-      <w:proofErr w:type="spellEnd"/>
-      <w:r>
-        <w:rPr>
-          <w:szCs w:val="20"/>
-        </w:rPr>
-        <w:t>) night (00:00 – 07:59), (ii) daytime (08:00 – 15:59), and (iii) evening (16:00 – 23:59).</w:t>
+        <w:t>led in three time slots: (i) night (00:00 – 07:59), (ii) daytime (08:00 – 15:59), and (iii) evening (16:00 – 23:59).</w:t>
       </w:r>
     </w:p>
     <w:p>
@@ -6495,19 +6436,11 @@
           </w:rPr>
           <m:t> </m:t>
         </m:r>
-        <w:proofErr w:type="gramStart"/>
         <m:r>
           <w:rPr>
             <w:rFonts w:ascii="Cambria Math" w:hAnsi="Cambria Math" w:cs="Helvetica"/>
           </w:rPr>
-          <m:t>z</m:t>
-        </m:r>
-        <w:proofErr w:type="gramEnd"/>
-        <m:r>
-          <w:rPr>
-            <w:rFonts w:ascii="Cambria Math" w:hAnsi="Cambria Math" w:cs="Helvetica"/>
-          </w:rPr>
-          <m:t>}</m:t>
+          <m:t>z}</m:t>
         </m:r>
       </m:oMath>
       <w:r>
@@ -6545,7 +6478,15 @@
               <w:sz w:val="20"/>
               <w:szCs w:val="20"/>
             </w:rPr>
-            <m:t>becomeActiveProb&lt;Domestic&gt;  = {0.40,</m:t>
+            <m:t>beco</m:t>
+          </m:r>
+          <m:r>
+            <w:rPr>
+              <w:rFonts w:ascii="Cambria Math" w:hAnsi="Cambria Math" w:cs="Helvetica"/>
+              <w:sz w:val="20"/>
+              <w:szCs w:val="20"/>
+            </w:rPr>
+            <m:t>meActiveProb&lt;Domestic&gt;  = {0.40,</m:t>
           </m:r>
           <m:r>
             <w:rPr>
@@ -6735,7 +6676,15 @@
               <w:sz w:val="20"/>
               <w:szCs w:val="20"/>
             </w:rPr>
-            <m:t>stayActiveProb&lt;Domestic&gt;  = {0.90,</m:t>
+            <m:t>stayActiveProb&lt;Domesti</m:t>
+          </m:r>
+          <m:r>
+            <w:rPr>
+              <w:rFonts w:ascii="Cambria Math" w:hAnsi="Cambria Math" w:cs="Helvetica"/>
+              <w:sz w:val="20"/>
+              <w:szCs w:val="20"/>
+            </w:rPr>
+            <m:t>c&gt;  = {0.90,</m:t>
           </m:r>
           <m:r>
             <w:rPr>
@@ -6901,35 +6850,7 @@
         <w:rPr>
           <w:rFonts w:cs="Helvetica"/>
         </w:rPr>
-        <w:t xml:space="preserve">These values also determine the average connection duration and idle time by using </w:t>
-      </w:r>
-      <w:proofErr w:type="spellStart"/>
-      <w:r>
-        <w:rPr>
-          <w:rFonts w:cs="Helvetica"/>
-        </w:rPr>
-        <w:t>Eqs</w:t>
-      </w:r>
-      <w:proofErr w:type="spellEnd"/>
-      <w:r>
-        <w:rPr>
-          <w:rFonts w:cs="Helvetica"/>
-        </w:rPr>
-        <w:t xml:space="preserve">. </w:t>
-      </w:r>
-      <w:proofErr w:type="gramStart"/>
-      <w:r>
-        <w:rPr>
-          <w:rFonts w:cs="Helvetica"/>
-        </w:rPr>
-        <w:t>1 and 2.</w:t>
-      </w:r>
-      <w:proofErr w:type="gramEnd"/>
-      <w:r>
-        <w:rPr>
-          <w:rFonts w:cs="Helvetica"/>
-        </w:rPr>
-        <w:t xml:space="preserve"> For example, a domestic client remains idle during daytime for </w:t>
+        <w:t xml:space="preserve">These values also determine the average connection duration and idle time by using Eqs. 1 and 2. For example, a domestic client remains idle during daytime for </w:t>
       </w:r>
       <m:oMath>
         <m:f>
@@ -7119,18 +7040,10 @@
         <w:t>Simulations are run for 1440 seconds, but every second in the simulation time stands for 1 minute in real lif</w:t>
       </w:r>
       <w:r>
-        <w:t xml:space="preserve">e. In the simulations the </w:t>
-      </w:r>
-      <w:proofErr w:type="gramStart"/>
-      <w:r>
-        <w:t xml:space="preserve">night </w:t>
-      </w:r>
-      <w:r>
-        <w:t>time</w:t>
-      </w:r>
-      <w:proofErr w:type="gramEnd"/>
-      <w:r>
-        <w:t xml:space="preserve"> begins at 00:00 a.m. and lasts until 07:59. Daytime period starts at 08:00 and finishes at 15:59. Evening starts at 16:00 and finishes at 23:59.</w:t>
+        <w:t xml:space="preserve">e. In the simulations the night </w:t>
+      </w:r>
+      <w:r>
+        <w:t>time begins at 00:00 a.m. and lasts until 07:59. Daytime period starts at 08:00 and finishes at 15:59. Evening starts at 16:00 and finishes at 23:59.</w:t>
       </w:r>
     </w:p>
     <w:p>
@@ -7289,21 +7202,7 @@
         <w:rPr>
           <w:rFonts w:cs="Helvetica"/>
         </w:rPr>
-        <w:t xml:space="preserve">In real-life scenario simulations, there are two operators and they have same amount of access points. In current simulations, each operator has 50 access points. </w:t>
-      </w:r>
-      <w:proofErr w:type="gramStart"/>
-      <w:r>
-        <w:rPr>
-          <w:rFonts w:cs="Helvetica"/>
-        </w:rPr>
-        <w:t>If there is an active connection during the movement of a client, he/she either handovers or roams.</w:t>
-      </w:r>
-      <w:proofErr w:type="gramEnd"/>
-      <w:r>
-        <w:rPr>
-          <w:rFonts w:cs="Helvetica"/>
-        </w:rPr>
-        <w:t xml:space="preserve"> In such a case, d</w:t>
+        <w:t>In real-life scenario simulations, there are two operators and they have same amount of access points. In current simulations, each operator has 50 access points. If there is an active connection during the movement of a client, he/she either handovers or roams. In such a case, d</w:t>
       </w:r>
       <w:r>
         <w:rPr>
@@ -7670,6 +7569,7 @@
       <w:r>
         <w:rPr>
           <w:noProof/>
+          <w:lang w:val="en-US" w:eastAsia="en-US"/>
         </w:rPr>
         <w:drawing>
           <wp:inline distT="0" distB="0" distL="0" distR="0" wp14:anchorId="124AC006" wp14:editId="21719B78">
@@ -7732,23 +7632,7 @@
           <w:sz w:val="16"/>
           <w:szCs w:val="16"/>
         </w:rPr>
-        <w:t xml:space="preserve">Figure 14. Total Amount of Internet Usage Times for Client Types </w:t>
-      </w:r>
-      <w:proofErr w:type="spellStart"/>
-      <w:r>
-        <w:rPr>
-          <w:sz w:val="16"/>
-          <w:szCs w:val="16"/>
-        </w:rPr>
-        <w:t>vs</w:t>
-      </w:r>
-      <w:proofErr w:type="spellEnd"/>
-      <w:r>
-        <w:rPr>
-          <w:sz w:val="16"/>
-          <w:szCs w:val="16"/>
-        </w:rPr>
-        <w:t xml:space="preserve"> Total Delays</w:t>
+        <w:t>Figure 14. Total Amount of Internet Usage Times for Client Types vs Total Delays</w:t>
       </w:r>
     </w:p>
     <w:p>
@@ -7770,6 +7654,7 @@
       <w:r>
         <w:rPr>
           <w:noProof/>
+          <w:lang w:val="en-US" w:eastAsia="en-US"/>
         </w:rPr>
         <w:drawing>
           <wp:inline distT="0" distB="0" distL="0" distR="0" wp14:anchorId="7B1962F0" wp14:editId="227A4D20">
@@ -7832,57 +7717,31 @@
           <w:sz w:val="16"/>
           <w:szCs w:val="16"/>
         </w:rPr>
-        <w:t>Figure 15</w:t>
-      </w:r>
-      <w:r>
-        <w:rPr>
-          <w:sz w:val="16"/>
-          <w:szCs w:val="16"/>
-        </w:rPr>
-        <w:t xml:space="preserve">. </w:t>
-      </w:r>
-      <w:r>
-        <w:rPr>
-          <w:sz w:val="16"/>
-          <w:szCs w:val="16"/>
-        </w:rPr>
-        <w:t>Average Usage Times for Client Types vs. Average Delays</w:t>
-      </w:r>
-    </w:p>
-    <w:p>
-      <w:pPr>
-        <w:pStyle w:val="IEEEParagraph"/>
-        <w:rPr>
-          <w:szCs w:val="20"/>
-        </w:rPr>
-      </w:pPr>
-    </w:p>
-    <w:p>
-      <w:pPr>
-        <w:pStyle w:val="IEEEParagraph"/>
-      </w:pPr>
-      <w:r>
-        <w:t>As described before we have grouped the clients into 3 groups. The client roles and probabilistic values affect their behavio</w:t>
-      </w:r>
-      <w:r>
-        <w:t>u</w:t>
-      </w:r>
-      <w:r>
-        <w:t>r in the system, which results difference between overall values of the simulations.</w:t>
-      </w:r>
-    </w:p>
-    <w:p>
-      <w:pPr>
-        <w:pStyle w:val="IEEEParagraph"/>
-      </w:pPr>
-      <w:r>
-        <w:t xml:space="preserve">When we look at </w:t>
-      </w:r>
-      <w:r>
-        <w:t>Figure 14 and Figure 15</w:t>
-      </w:r>
-      <w:r>
-        <w:t>, we see the following results in the simulations.</w:t>
+        <w:t>Figure 15. Average Usage Times for Client Types vs. Average Delays</w:t>
+      </w:r>
+    </w:p>
+    <w:p>
+      <w:pPr>
+        <w:pStyle w:val="IEEEParagraph"/>
+        <w:rPr>
+          <w:szCs w:val="20"/>
+        </w:rPr>
+      </w:pPr>
+    </w:p>
+    <w:p>
+      <w:pPr>
+        <w:pStyle w:val="IEEEParagraph"/>
+      </w:pPr>
+      <w:r>
+        <w:t>As described before we have grouped the clients into 3 groups. The client roles and probabilistic values affect their behaviour in the system, which results difference between overall values of the simulations.</w:t>
+      </w:r>
+    </w:p>
+    <w:p>
+      <w:pPr>
+        <w:pStyle w:val="IEEEParagraph"/>
+      </w:pPr>
+      <w:r>
+        <w:t>When we look at Figure 14 and Figure 15, we see the following results in the simulations.</w:t>
       </w:r>
     </w:p>
     <w:p>
@@ -7915,8 +7774,6 @@
       </w:r>
       <w:r>
         <w:br w:type="textWrapping" w:clear="all"/>
-      </w:r>
-      <w:r>
         <w:t>Simulation Results for Client Types</w:t>
       </w:r>
     </w:p>
@@ -8420,23 +8277,7 @@
         <w:pStyle w:val="IEEEParagraph"/>
       </w:pPr>
       <w:r>
-        <w:t xml:space="preserve">Final simulations gave the results in Table 2. Charts on Figure 3 and Figure 4 are drawn using the results in Table 2. Figure 3 explains the total amount of </w:t>
-      </w:r>
-      <w:proofErr w:type="gramStart"/>
-      <w:r>
-        <w:t>internet</w:t>
-      </w:r>
-      <w:proofErr w:type="gramEnd"/>
-      <w:r>
-        <w:t xml:space="preserve"> usage times for client types. These results show variance but it is not very distinctive between users. Figure 4 shows average </w:t>
-      </w:r>
-      <w:proofErr w:type="gramStart"/>
-      <w:r>
-        <w:t>internet</w:t>
-      </w:r>
-      <w:proofErr w:type="gramEnd"/>
-      <w:r>
-        <w:t xml:space="preserve"> usage times and delays. Considering the results it is very convenient that over 100 minutes of Internet service, workers have only waited for 1 minute. In average over 1000 minutes of Internet service need a delay of 13-16 minutes of waiting, which is considerable and satisfactory.</w:t>
+        <w:t>Final simulations gave the results in Table 2. Charts on Figure 3 and Figure 4 are drawn using the results in Table 2. Figure 3 explains the total amount of internet usage times for client types. These results show variance but it is not very distinctive between users. Figure 4 shows average internet usage times and delays. Considering the results it is very convenient that over 100 minutes of Internet service, workers have only waited for 1 minute. In average over 1000 minutes of Internet service need a delay of 13-16 minutes of waiting, which is considerable and satisfactory.</w:t>
       </w:r>
     </w:p>
     <w:p>
@@ -8466,6 +8307,7 @@
         <w:rPr>
           <w:rFonts w:cs="Helvetica"/>
           <w:noProof/>
+          <w:lang w:val="en-US" w:eastAsia="en-US"/>
         </w:rPr>
         <w:drawing>
           <wp:inline distT="0" distB="0" distL="0" distR="0" wp14:anchorId="28DC3D42" wp14:editId="4619A30E">
@@ -8638,13 +8480,7 @@
         <w:rPr>
           <w:lang w:val="en-GB"/>
         </w:rPr>
-        <w:t xml:space="preserve">Real-Life Scenario Simulation Result for </w:t>
-      </w:r>
-      <w:r>
-        <w:rPr>
-          <w:lang w:val="en-GB"/>
-        </w:rPr>
-        <w:t>Reuse of a Connection Card Protocol</w:t>
+        <w:t>Real-Life Scenario Simulation Result for Reuse of a Connection Card Protocol</w:t>
       </w:r>
     </w:p>
     <w:p>
@@ -8656,6 +8492,7 @@
         <w:rPr>
           <w:rFonts w:cs="Helvetica"/>
           <w:noProof/>
+          <w:lang w:val="en-US" w:eastAsia="en-US"/>
         </w:rPr>
         <w:lastRenderedPageBreak/>
         <w:drawing>
@@ -8748,21 +8585,7 @@
         <w:rPr>
           <w:rFonts w:cs="Helvetica"/>
         </w:rPr>
-        <w:t xml:space="preserve"> protocol is used after disconnecting from the system. As it is seen it is a highly used protocol in </w:t>
-      </w:r>
-      <w:proofErr w:type="spellStart"/>
-      <w:r>
-        <w:rPr>
-          <w:rFonts w:cs="Helvetica"/>
-        </w:rPr>
-        <w:t>SSPayWMN</w:t>
-      </w:r>
-      <w:proofErr w:type="spellEnd"/>
-      <w:r>
-        <w:rPr>
-          <w:rFonts w:cs="Helvetica"/>
-        </w:rPr>
-        <w:t xml:space="preserve"> system. It starts around the 50th minute and used for the entire time of the simulation.</w:t>
+        <w:t xml:space="preserve"> protocol is used after disconnecting from the system. As it is seen it is a highly used protocol in SSPayWMN system. It starts around the 50th minute and used for the entire time of the simulation.</w:t>
       </w:r>
     </w:p>
     <w:p>
@@ -8825,13 +8648,7 @@
         <w:rPr>
           <w:lang w:val="en-GB"/>
         </w:rPr>
-        <w:t xml:space="preserve">Real-Life Scenario Simulation Result for </w:t>
-      </w:r>
-      <w:r>
-        <w:rPr>
-          <w:lang w:val="en-GB"/>
-        </w:rPr>
-        <w:t>Changing Alias</w:t>
+        <w:t>Real-Life Scenario Simulation Result for Changing Alias</w:t>
       </w:r>
     </w:p>
     <w:p>
@@ -8842,6 +8659,7 @@
         <w:rPr>
           <w:rFonts w:cs="Helvetica"/>
           <w:noProof/>
+          <w:lang w:val="en-US" w:eastAsia="en-US"/>
         </w:rPr>
         <w:drawing>
           <wp:inline distT="0" distB="0" distL="0" distR="0" wp14:anchorId="663288F2" wp14:editId="65AC84BA">
@@ -9004,27 +8822,1136 @@
         </w:rPr>
         <w:t xml:space="preserve"> protocol.</w:t>
       </w:r>
+    </w:p>
+    <w:p>
+      <w:pPr>
+        <w:pStyle w:val="IEEEHeading2"/>
+        <w:numPr>
+          <w:ilvl w:val="1"/>
+          <w:numId w:val="7"/>
+        </w:numPr>
+        <w:rPr>
+          <w:lang w:val="en-GB"/>
+        </w:rPr>
+      </w:pPr>
+      <w:r>
+        <w:rPr>
+          <w:lang w:val="en-GB"/>
+        </w:rPr>
+        <w:t xml:space="preserve">Real-Life Scenario Simulation Result for </w:t>
+      </w:r>
+      <w:r>
+        <w:rPr>
+          <w:lang w:val="en-GB"/>
+        </w:rPr>
+        <w:t>Disconnection</w:t>
+      </w:r>
+    </w:p>
+    <w:p>
+      <w:pPr>
+        <w:pStyle w:val="IEEEParagraph"/>
+        <w:jc w:val="center"/>
+        <w:rPr>
+          <w:szCs w:val="20"/>
+        </w:rPr>
+      </w:pPr>
+      <w:r>
+        <w:rPr>
+          <w:rFonts w:cs="Helvetica"/>
+          <w:noProof/>
+        </w:rPr>
+        <w:drawing>
+          <wp:inline distT="0" distB="0" distL="0" distR="0" wp14:anchorId="0415E046" wp14:editId="48150D05">
+            <wp:extent cx="3035601" cy="1536659"/>
+            <wp:effectExtent l="0" t="0" r="0" b="0"/>
+            <wp:docPr id="44" name="Picture 4" descr="C:\Users\SUUSER\Desktop\finalResults\disconnection.png"/>
+            <wp:cNvGraphicFramePr>
+              <a:graphicFrameLocks xmlns:a="http://schemas.openxmlformats.org/drawingml/2006/main" noChangeAspect="1"/>
+            </wp:cNvGraphicFramePr>
+            <a:graphic xmlns:a="http://schemas.openxmlformats.org/drawingml/2006/main">
+              <a:graphicData uri="http://schemas.openxmlformats.org/drawingml/2006/picture">
+                <pic:pic xmlns:pic="http://schemas.openxmlformats.org/drawingml/2006/picture">
+                  <pic:nvPicPr>
+                    <pic:cNvPr id="0" name="Picture 4" descr="C:\Users\SUUSER\Desktop\finalResults\disconnection.png"/>
+                    <pic:cNvPicPr>
+                      <a:picLocks noChangeAspect="1" noChangeArrowheads="1"/>
+                    </pic:cNvPicPr>
+                  </pic:nvPicPr>
+                  <pic:blipFill>
+                    <a:blip r:embed="rId30"/>
+                    <a:srcRect/>
+                    <a:stretch>
+                      <a:fillRect/>
+                    </a:stretch>
+                  </pic:blipFill>
+                  <pic:spPr bwMode="auto">
+                    <a:xfrm>
+                      <a:off x="0" y="0"/>
+                      <a:ext cx="3036444" cy="1537085"/>
+                    </a:xfrm>
+                    <a:prstGeom prst="rect">
+                      <a:avLst/>
+                    </a:prstGeom>
+                    <a:noFill/>
+                    <a:ln w="9525">
+                      <a:noFill/>
+                      <a:miter lim="800000"/>
+                      <a:headEnd/>
+                      <a:tailEnd/>
+                    </a:ln>
+                  </pic:spPr>
+                </pic:pic>
+              </a:graphicData>
+            </a:graphic>
+          </wp:inline>
+        </w:drawing>
+      </w:r>
+    </w:p>
+    <w:p>
+      <w:pPr>
+        <w:pStyle w:val="IEEEParagraph"/>
+        <w:jc w:val="center"/>
+        <w:rPr>
+          <w:sz w:val="16"/>
+          <w:szCs w:val="16"/>
+        </w:rPr>
+      </w:pPr>
+      <w:r>
+        <w:rPr>
+          <w:sz w:val="16"/>
+          <w:szCs w:val="16"/>
+        </w:rPr>
+        <w:t>Figure 19. Result for Disconnection Protocol</w:t>
+      </w:r>
+    </w:p>
+    <w:p>
+      <w:pPr>
+        <w:pStyle w:val="IEEEParagraph"/>
+        <w:rPr>
+          <w:szCs w:val="20"/>
+        </w:rPr>
+      </w:pPr>
+    </w:p>
+    <w:p>
+      <w:pPr>
+        <w:pStyle w:val="IEEEParagraph"/>
+        <w:rPr>
+          <w:rFonts w:cs="Helvetica"/>
+        </w:rPr>
+      </w:pPr>
+      <w:r>
+        <w:rPr>
+          <w:rFonts w:cs="Helvetica"/>
+          <w:i/>
+        </w:rPr>
+        <w:lastRenderedPageBreak/>
+        <w:t>Disconnection</w:t>
+      </w:r>
+      <w:r>
+        <w:rPr>
+          <w:rFonts w:cs="Helvetica"/>
+        </w:rPr>
+        <w:t xml:space="preserve"> protocol has prerequisite protocols, which are </w:t>
+      </w:r>
+      <w:r>
+        <w:rPr>
+          <w:rFonts w:cs="Helvetica"/>
+          <w:i/>
+        </w:rPr>
+        <w:t>Initial Authorization</w:t>
+      </w:r>
+      <w:r>
+        <w:rPr>
+          <w:rFonts w:cs="Helvetica"/>
+        </w:rPr>
+        <w:t xml:space="preserve"> or </w:t>
+      </w:r>
+      <w:r>
+        <w:rPr>
+          <w:rFonts w:cs="Helvetica"/>
+          <w:i/>
+        </w:rPr>
+        <w:t>Reuse of</w:t>
+      </w:r>
+      <w:r>
+        <w:rPr>
+          <w:rFonts w:cs="Helvetica"/>
+          <w:i/>
+        </w:rPr>
+        <w:t xml:space="preserve"> </w:t>
+      </w:r>
+      <w:r>
+        <w:rPr>
+          <w:rFonts w:cs="Helvetica"/>
+          <w:i/>
+        </w:rPr>
+        <w:t>a</w:t>
+      </w:r>
+      <w:r>
+        <w:rPr>
+          <w:rFonts w:cs="Helvetica"/>
+          <w:i/>
+        </w:rPr>
+        <w:t xml:space="preserve"> </w:t>
+      </w:r>
+      <w:r>
+        <w:rPr>
+          <w:rFonts w:cs="Helvetica"/>
+          <w:i/>
+        </w:rPr>
+        <w:t>Connection Card</w:t>
+      </w:r>
+      <w:r>
+        <w:rPr>
+          <w:rFonts w:cs="Helvetica"/>
+        </w:rPr>
+        <w:t xml:space="preserve"> protocols because a user needs to be in the system in order to disconnect from it.</w:t>
+      </w:r>
+    </w:p>
+    <w:p>
+      <w:pPr>
+        <w:pStyle w:val="IEEEParagraph"/>
+        <w:rPr>
+          <w:rFonts w:cs="Helvetica"/>
+        </w:rPr>
+      </w:pPr>
+      <w:r>
+        <w:rPr>
+          <w:rFonts w:cs="Helvetica"/>
+          <w:i/>
+        </w:rPr>
+        <w:t xml:space="preserve">Disconnection </w:t>
+      </w:r>
+      <w:r>
+        <w:rPr>
+          <w:rFonts w:cs="Helvetica"/>
+        </w:rPr>
+        <w:t>protocol first appears around 30</w:t>
+      </w:r>
+      <w:r>
+        <w:rPr>
+          <w:rFonts w:cs="Helvetica"/>
+          <w:vertAlign w:val="superscript"/>
+        </w:rPr>
+        <w:t>th</w:t>
+      </w:r>
+      <w:r>
+        <w:rPr>
+          <w:rFonts w:cs="Helvetica"/>
+        </w:rPr>
+        <w:t xml:space="preserve"> minute and it is used through the entire time of the simulation.</w:t>
+      </w:r>
+      <w:r>
+        <w:rPr>
+          <w:rFonts w:cs="Helvetica"/>
+        </w:rPr>
+        <w:t xml:space="preserve"> Figure 8 shows that, a</w:t>
+      </w:r>
+      <w:r>
+        <w:rPr>
+          <w:rFonts w:cs="Helvetica"/>
+        </w:rPr>
+        <w:t xml:space="preserve">t the beginning of the system </w:t>
+      </w:r>
+      <w:r>
+        <w:rPr>
+          <w:rFonts w:cs="Helvetica"/>
+          <w:i/>
+        </w:rPr>
+        <w:t>Disconnection</w:t>
+      </w:r>
+      <w:r>
+        <w:rPr>
+          <w:rFonts w:cs="Helvetica"/>
+        </w:rPr>
+        <w:t xml:space="preserve"> protocol delay varies between 0.1 and 0.5</w:t>
+      </w:r>
+      <w:r>
+        <w:rPr>
+          <w:rFonts w:cs="Helvetica"/>
+        </w:rPr>
+        <w:t xml:space="preserve"> second but through time the average delay achieves a balance around 0.4 second.</w:t>
+      </w:r>
+    </w:p>
+    <w:p>
+      <w:pPr>
+        <w:pStyle w:val="IEEEHeading2"/>
+        <w:numPr>
+          <w:ilvl w:val="1"/>
+          <w:numId w:val="7"/>
+        </w:numPr>
+        <w:rPr>
+          <w:lang w:val="en-GB"/>
+        </w:rPr>
+      </w:pPr>
+      <w:r>
+        <w:rPr>
+          <w:lang w:val="en-GB"/>
+        </w:rPr>
+        <w:t xml:space="preserve">Real-Life Scenario Simulation Result for </w:t>
+      </w:r>
+      <w:r>
+        <w:rPr>
+          <w:lang w:val="en-GB"/>
+        </w:rPr>
+        <w:t>Update Packets</w:t>
+      </w:r>
+    </w:p>
+    <w:p>
+      <w:pPr>
+        <w:pStyle w:val="IEEEParagraph"/>
+        <w:jc w:val="center"/>
+        <w:rPr>
+          <w:szCs w:val="20"/>
+        </w:rPr>
+      </w:pPr>
+      <w:r>
+        <w:rPr>
+          <w:rFonts w:cs="Helvetica"/>
+          <w:noProof/>
+        </w:rPr>
+        <w:drawing>
+          <wp:inline distT="0" distB="0" distL="0" distR="0" wp14:anchorId="1A4EF7AB" wp14:editId="539EA58B">
+            <wp:extent cx="2959595" cy="1488808"/>
+            <wp:effectExtent l="0" t="0" r="0" b="0"/>
+            <wp:docPr id="45" name="Picture 5" descr="C:\Users\SUUSER\Desktop\finalResults\updatepackets.png"/>
+            <wp:cNvGraphicFramePr>
+              <a:graphicFrameLocks xmlns:a="http://schemas.openxmlformats.org/drawingml/2006/main" noChangeAspect="1"/>
+            </wp:cNvGraphicFramePr>
+            <a:graphic xmlns:a="http://schemas.openxmlformats.org/drawingml/2006/main">
+              <a:graphicData uri="http://schemas.openxmlformats.org/drawingml/2006/picture">
+                <pic:pic xmlns:pic="http://schemas.openxmlformats.org/drawingml/2006/picture">
+                  <pic:nvPicPr>
+                    <pic:cNvPr id="0" name="Picture 5" descr="C:\Users\SUUSER\Desktop\finalResults\updatepackets.png"/>
+                    <pic:cNvPicPr>
+                      <a:picLocks noChangeAspect="1" noChangeArrowheads="1"/>
+                    </pic:cNvPicPr>
+                  </pic:nvPicPr>
+                  <pic:blipFill>
+                    <a:blip r:embed="rId31"/>
+                    <a:srcRect/>
+                    <a:stretch>
+                      <a:fillRect/>
+                    </a:stretch>
+                  </pic:blipFill>
+                  <pic:spPr bwMode="auto">
+                    <a:xfrm>
+                      <a:off x="0" y="0"/>
+                      <a:ext cx="2960523" cy="1489275"/>
+                    </a:xfrm>
+                    <a:prstGeom prst="rect">
+                      <a:avLst/>
+                    </a:prstGeom>
+                    <a:noFill/>
+                    <a:ln w="9525">
+                      <a:noFill/>
+                      <a:miter lim="800000"/>
+                      <a:headEnd/>
+                      <a:tailEnd/>
+                    </a:ln>
+                  </pic:spPr>
+                </pic:pic>
+              </a:graphicData>
+            </a:graphic>
+          </wp:inline>
+        </w:drawing>
+      </w:r>
+    </w:p>
+    <w:p>
+      <w:pPr>
+        <w:pStyle w:val="IEEEParagraph"/>
+        <w:jc w:val="center"/>
+        <w:rPr>
+          <w:sz w:val="16"/>
+          <w:szCs w:val="16"/>
+        </w:rPr>
+      </w:pPr>
+      <w:r>
+        <w:rPr>
+          <w:sz w:val="16"/>
+          <w:szCs w:val="16"/>
+        </w:rPr>
+        <w:t>Figure 20. Result for Update Packets Protocol</w:t>
+      </w:r>
+    </w:p>
+    <w:p>
+      <w:pPr>
+        <w:pStyle w:val="IEEEParagraph"/>
+        <w:rPr>
+          <w:szCs w:val="20"/>
+        </w:rPr>
+      </w:pPr>
+    </w:p>
+    <w:p>
+      <w:pPr>
+        <w:pStyle w:val="IEEEParagraph"/>
+        <w:rPr>
+          <w:rFonts w:cs="Helvetica"/>
+        </w:rPr>
+      </w:pPr>
+      <w:r>
+        <w:rPr>
+          <w:rFonts w:cs="Helvetica"/>
+        </w:rPr>
+        <w:t>Update Packets protocol is a</w:t>
+      </w:r>
+      <w:r>
+        <w:rPr>
+          <w:rFonts w:cs="Helvetica"/>
+        </w:rPr>
+        <w:t>n</w:t>
+      </w:r>
+      <w:r>
+        <w:rPr>
+          <w:rFonts w:cs="Helvetica"/>
+        </w:rPr>
+        <w:t xml:space="preserve"> end-to-end one way protocol. It is expected to get lower delay values for this one. </w:t>
+      </w:r>
+      <w:r>
+        <w:rPr>
+          <w:rFonts w:cs="Helvetica"/>
+        </w:rPr>
+        <w:t xml:space="preserve">Only access points use </w:t>
+      </w:r>
+      <w:r>
+        <w:rPr>
+          <w:rFonts w:cs="Helvetica"/>
+          <w:i/>
+        </w:rPr>
+        <w:t>Update Packets</w:t>
+      </w:r>
+      <w:r>
+        <w:rPr>
+          <w:rFonts w:cs="Helvetica"/>
+        </w:rPr>
+        <w:t xml:space="preserve"> protocol and they send packets to TTP</w:t>
+      </w:r>
+      <w:r>
+        <w:rPr>
+          <w:rFonts w:cs="Helvetica"/>
+        </w:rPr>
+        <w:t>. The packets are sent every 10 minute</w:t>
+      </w:r>
+      <w:r>
+        <w:rPr>
+          <w:rFonts w:cs="Helvetica"/>
+        </w:rPr>
+        <w:t>s</w:t>
+      </w:r>
+      <w:r>
+        <w:rPr>
+          <w:rFonts w:cs="Helvetica"/>
+        </w:rPr>
+        <w:t>.</w:t>
+      </w:r>
+    </w:p>
+    <w:p>
+      <w:pPr>
+        <w:pStyle w:val="IEEEParagraph"/>
+        <w:rPr>
+          <w:rFonts w:cs="Helvetica"/>
+        </w:rPr>
+      </w:pPr>
+      <w:r>
+        <w:rPr>
+          <w:rFonts w:cs="Helvetica"/>
+        </w:rPr>
+        <w:t>As it is seen on Figure 9, a</w:t>
+      </w:r>
+      <w:r>
+        <w:rPr>
+          <w:rFonts w:cs="Helvetica"/>
+        </w:rPr>
+        <w:t xml:space="preserve">t the beginning of the protocol, the average delay value varies between </w:t>
+      </w:r>
+      <w:r>
+        <w:rPr>
+          <w:rFonts w:cs="Helvetica"/>
+        </w:rPr>
+        <w:t>0.6 and 1.4</w:t>
+      </w:r>
+      <w:r>
+        <w:rPr>
+          <w:rFonts w:cs="Helvetica"/>
+        </w:rPr>
+        <w:t xml:space="preserve"> second but then after some time the protoc</w:t>
+      </w:r>
+      <w:r>
+        <w:rPr>
+          <w:rFonts w:cs="Helvetica"/>
+        </w:rPr>
+        <w:t>ol achieves a balance around 0.4</w:t>
+      </w:r>
+      <w:r>
+        <w:rPr>
+          <w:rFonts w:cs="Helvetica"/>
+        </w:rPr>
+        <w:t xml:space="preserve"> second.</w:t>
+      </w:r>
+    </w:p>
+    <w:p>
+      <w:pPr>
+        <w:pStyle w:val="IEEEHeading2"/>
+        <w:numPr>
+          <w:ilvl w:val="1"/>
+          <w:numId w:val="7"/>
+        </w:numPr>
+        <w:rPr>
+          <w:lang w:val="en-GB"/>
+        </w:rPr>
+      </w:pPr>
+      <w:r>
+        <w:rPr>
+          <w:lang w:val="en-GB"/>
+        </w:rPr>
+        <w:t xml:space="preserve">Real-Life Scenario Simulation Result for </w:t>
+      </w:r>
+      <w:r>
+        <w:rPr>
+          <w:lang w:val="en-GB"/>
+        </w:rPr>
+        <w:t>Seamless Mobility in Home Operator Protocol</w:t>
+      </w:r>
+    </w:p>
+    <w:p>
+      <w:pPr>
+        <w:pStyle w:val="IEEEParagraph"/>
+      </w:pPr>
+      <w:r>
+        <w:rPr>
+          <w:rFonts w:cs="Helvetica"/>
+          <w:noProof/>
+        </w:rPr>
+        <w:drawing>
+          <wp:inline distT="0" distB="0" distL="0" distR="0" wp14:anchorId="7F39661B" wp14:editId="580F0B40">
+            <wp:extent cx="2967021" cy="1483511"/>
+            <wp:effectExtent l="0" t="0" r="0" b="0"/>
+            <wp:docPr id="46" name="Picture 6" descr="C:\Users\SUUSER\Desktop\finalResults\seamlessmobility.png"/>
+            <wp:cNvGraphicFramePr>
+              <a:graphicFrameLocks xmlns:a="http://schemas.openxmlformats.org/drawingml/2006/main" noChangeAspect="1"/>
+            </wp:cNvGraphicFramePr>
+            <a:graphic xmlns:a="http://schemas.openxmlformats.org/drawingml/2006/main">
+              <a:graphicData uri="http://schemas.openxmlformats.org/drawingml/2006/picture">
+                <pic:pic xmlns:pic="http://schemas.openxmlformats.org/drawingml/2006/picture">
+                  <pic:nvPicPr>
+                    <pic:cNvPr id="0" name="Picture 6" descr="C:\Users\SUUSER\Desktop\finalResults\seamlessmobility.png"/>
+                    <pic:cNvPicPr>
+                      <a:picLocks noChangeAspect="1" noChangeArrowheads="1"/>
+                    </pic:cNvPicPr>
+                  </pic:nvPicPr>
+                  <pic:blipFill>
+                    <a:blip r:embed="rId32"/>
+                    <a:srcRect/>
+                    <a:stretch>
+                      <a:fillRect/>
+                    </a:stretch>
+                  </pic:blipFill>
+                  <pic:spPr bwMode="auto">
+                    <a:xfrm>
+                      <a:off x="0" y="0"/>
+                      <a:ext cx="2967613" cy="1483807"/>
+                    </a:xfrm>
+                    <a:prstGeom prst="rect">
+                      <a:avLst/>
+                    </a:prstGeom>
+                    <a:noFill/>
+                    <a:ln w="9525">
+                      <a:noFill/>
+                      <a:miter lim="800000"/>
+                      <a:headEnd/>
+                      <a:tailEnd/>
+                    </a:ln>
+                  </pic:spPr>
+                </pic:pic>
+              </a:graphicData>
+            </a:graphic>
+          </wp:inline>
+        </w:drawing>
+      </w:r>
+    </w:p>
+    <w:p>
+      <w:pPr>
+        <w:pStyle w:val="IEEEReferenceItem"/>
+        <w:numPr>
+          <w:ilvl w:val="0"/>
+          <w:numId w:val="0"/>
+        </w:numPr>
+        <w:jc w:val="center"/>
+      </w:pPr>
+      <w:r>
+        <w:t>Figure 21. Result for Seamless Mobility in Home Operator Protocol</w:t>
+      </w:r>
+    </w:p>
+    <w:p>
+      <w:pPr>
+        <w:pStyle w:val="IEEEParagraph"/>
+      </w:pPr>
+    </w:p>
+    <w:p>
+      <w:pPr>
+        <w:pStyle w:val="IEEEParagraph"/>
+        <w:rPr>
+          <w:rFonts w:cs="Helvetica"/>
+        </w:rPr>
+      </w:pPr>
+      <w:r>
+        <w:rPr>
+          <w:rFonts w:cs="Helvetica"/>
+          <w:i/>
+        </w:rPr>
+        <w:t xml:space="preserve">Seamless Mobility </w:t>
+      </w:r>
+      <w:r>
+        <w:rPr>
+          <w:rFonts w:cs="Helvetica"/>
+        </w:rPr>
+        <w:t xml:space="preserve">protocol is used when </w:t>
+      </w:r>
+      <w:r>
+        <w:rPr>
+          <w:rFonts w:cs="Helvetica"/>
+        </w:rPr>
+        <w:t xml:space="preserve">a handover </w:t>
+      </w:r>
+      <w:r>
+        <w:rPr>
+          <w:rFonts w:cs="Helvetica"/>
+        </w:rPr>
+        <w:t>happen</w:t>
+      </w:r>
+      <w:r>
+        <w:rPr>
+          <w:rFonts w:cs="Helvetica"/>
+        </w:rPr>
+        <w:t>s between access points</w:t>
+      </w:r>
+      <w:r>
+        <w:rPr>
+          <w:rFonts w:cs="Helvetica"/>
+        </w:rPr>
+        <w:t xml:space="preserve">. If these access points are belonging to the same operator then it means the client is using </w:t>
+      </w:r>
+      <w:r>
+        <w:rPr>
+          <w:rFonts w:cs="Helvetica"/>
+          <w:i/>
+        </w:rPr>
+        <w:t>Seamless Mobility</w:t>
+      </w:r>
+      <w:r>
+        <w:rPr>
+          <w:rFonts w:cs="Helvetica"/>
+        </w:rPr>
+        <w:t xml:space="preserve"> protocol.</w:t>
+      </w:r>
+    </w:p>
+    <w:p>
+      <w:pPr>
+        <w:pStyle w:val="IEEEParagraph"/>
+        <w:rPr>
+          <w:rFonts w:cs="Helvetica"/>
+        </w:rPr>
+      </w:pPr>
+      <w:r>
+        <w:rPr>
+          <w:rFonts w:cs="Helvetica"/>
+        </w:rPr>
+        <w:t>By looking at Figure 10,</w:t>
+      </w:r>
+      <w:r>
+        <w:rPr>
+          <w:rFonts w:cs="Helvetica"/>
+        </w:rPr>
+        <w:t xml:space="preserve"> it could be said that</w:t>
+      </w:r>
+      <w:r>
+        <w:rPr>
+          <w:rFonts w:cs="Helvetica"/>
+          <w:i/>
+        </w:rPr>
+        <w:t xml:space="preserve">, </w:t>
+      </w:r>
+      <w:r>
+        <w:rPr>
+          <w:rFonts w:cs="Helvetica"/>
+          <w:i/>
+        </w:rPr>
+        <w:t>Seamless Mobility</w:t>
+      </w:r>
+      <w:r>
+        <w:rPr>
+          <w:rFonts w:cs="Helvetica"/>
+        </w:rPr>
+        <w:t xml:space="preserve"> protocol has a</w:t>
+      </w:r>
+      <w:r>
+        <w:rPr>
+          <w:rFonts w:cs="Helvetica"/>
+        </w:rPr>
+        <w:t>n initial average delay that varies between 0.2 and 1</w:t>
+      </w:r>
+      <w:r>
+        <w:rPr>
+          <w:rFonts w:cs="Helvetica"/>
+        </w:rPr>
+        <w:t>.2 seconds. These results provide us a real seamless mobility property for the system. A user loses around 0.1 second to make a handover to the new access point. This amount of delay is a very reasonable amount of time that we think that a user would not understand that there is a handover process going on.</w:t>
+      </w:r>
+    </w:p>
+    <w:p>
+      <w:pPr>
+        <w:pStyle w:val="IEEEHeading2"/>
+        <w:numPr>
+          <w:ilvl w:val="1"/>
+          <w:numId w:val="7"/>
+        </w:numPr>
+        <w:rPr>
+          <w:lang w:val="en-GB"/>
+        </w:rPr>
+      </w:pPr>
+      <w:r>
+        <w:rPr>
+          <w:lang w:val="en-GB"/>
+        </w:rPr>
+        <w:lastRenderedPageBreak/>
+        <w:t xml:space="preserve">Real-Life Scenario Simulation Result for </w:t>
+      </w:r>
+      <w:r>
+        <w:rPr>
+          <w:lang w:val="en-GB"/>
+        </w:rPr>
+        <w:t>Roaming Protocol</w:t>
+      </w:r>
+    </w:p>
+    <w:p>
+      <w:pPr>
+        <w:pStyle w:val="IEEEParagraph"/>
+        <w:jc w:val="center"/>
+      </w:pPr>
+      <w:r>
+        <w:rPr>
+          <w:rFonts w:cs="Helvetica"/>
+          <w:noProof/>
+        </w:rPr>
+        <w:drawing>
+          <wp:inline distT="0" distB="0" distL="0" distR="0" wp14:anchorId="2D952AAE" wp14:editId="5151886D">
+            <wp:extent cx="2921301" cy="1466809"/>
+            <wp:effectExtent l="0" t="0" r="0" b="0"/>
+            <wp:docPr id="47" name="Picture 7" descr="C:\Users\SUUSER\Desktop\finalResults\roaming.png"/>
+            <wp:cNvGraphicFramePr>
+              <a:graphicFrameLocks xmlns:a="http://schemas.openxmlformats.org/drawingml/2006/main" noChangeAspect="1"/>
+            </wp:cNvGraphicFramePr>
+            <a:graphic xmlns:a="http://schemas.openxmlformats.org/drawingml/2006/main">
+              <a:graphicData uri="http://schemas.openxmlformats.org/drawingml/2006/picture">
+                <pic:pic xmlns:pic="http://schemas.openxmlformats.org/drawingml/2006/picture">
+                  <pic:nvPicPr>
+                    <pic:cNvPr id="0" name="Picture 7" descr="C:\Users\SUUSER\Desktop\finalResults\roaming.png"/>
+                    <pic:cNvPicPr>
+                      <a:picLocks noChangeAspect="1" noChangeArrowheads="1"/>
+                    </pic:cNvPicPr>
+                  </pic:nvPicPr>
+                  <pic:blipFill>
+                    <a:blip r:embed="rId33"/>
+                    <a:srcRect/>
+                    <a:stretch>
+                      <a:fillRect/>
+                    </a:stretch>
+                  </pic:blipFill>
+                  <pic:spPr bwMode="auto">
+                    <a:xfrm>
+                      <a:off x="0" y="0"/>
+                      <a:ext cx="2921403" cy="1466860"/>
+                    </a:xfrm>
+                    <a:prstGeom prst="rect">
+                      <a:avLst/>
+                    </a:prstGeom>
+                    <a:noFill/>
+                    <a:ln w="9525">
+                      <a:noFill/>
+                      <a:miter lim="800000"/>
+                      <a:headEnd/>
+                      <a:tailEnd/>
+                    </a:ln>
+                  </pic:spPr>
+                </pic:pic>
+              </a:graphicData>
+            </a:graphic>
+          </wp:inline>
+        </w:drawing>
+      </w:r>
+    </w:p>
+    <w:p>
+      <w:pPr>
+        <w:pStyle w:val="IEEEParagraph"/>
+        <w:jc w:val="center"/>
+        <w:rPr>
+          <w:sz w:val="16"/>
+          <w:szCs w:val="16"/>
+        </w:rPr>
+      </w:pPr>
+      <w:r>
+        <w:rPr>
+          <w:sz w:val="16"/>
+          <w:szCs w:val="16"/>
+        </w:rPr>
+        <w:t>Figure 22. Result for Roaming Protocol</w:t>
+      </w:r>
+    </w:p>
+    <w:p>
+      <w:pPr>
+        <w:pStyle w:val="IEEEParagraph"/>
+        <w:rPr>
+          <w:szCs w:val="20"/>
+        </w:rPr>
+      </w:pPr>
+    </w:p>
+    <w:p>
+      <w:pPr>
+        <w:pStyle w:val="IEEEParagraph"/>
+        <w:rPr>
+          <w:rFonts w:cs="Helvetica"/>
+        </w:rPr>
+      </w:pPr>
+      <w:r>
+        <w:rPr>
+          <w:rFonts w:cs="Helvetica"/>
+          <w:i/>
+        </w:rPr>
+        <w:t xml:space="preserve">Roaming </w:t>
+      </w:r>
+      <w:r>
+        <w:rPr>
+          <w:rFonts w:cs="Helvetica"/>
+        </w:rPr>
+        <w:t>protocol is used when a handover</w:t>
+      </w:r>
+      <w:r>
+        <w:rPr>
+          <w:rFonts w:cs="Helvetica"/>
+        </w:rPr>
+        <w:t xml:space="preserve"> happens</w:t>
+      </w:r>
+      <w:r>
+        <w:rPr>
+          <w:rFonts w:cs="Helvetica"/>
+        </w:rPr>
+        <w:t xml:space="preserve"> between access points. If these access points are belong to different operators then it means the client is using </w:t>
+      </w:r>
+      <w:r>
+        <w:rPr>
+          <w:rFonts w:cs="Helvetica"/>
+          <w:i/>
+        </w:rPr>
+        <w:t xml:space="preserve">Roaming </w:t>
+      </w:r>
+      <w:r>
+        <w:rPr>
+          <w:rFonts w:cs="Helvetica"/>
+        </w:rPr>
+        <w:t>protocol.</w:t>
+      </w:r>
+    </w:p>
+    <w:p>
+      <w:pPr>
+        <w:pStyle w:val="IEEEParagraph"/>
+        <w:rPr>
+          <w:rFonts w:cs="Helvetica"/>
+        </w:rPr>
+      </w:pPr>
+      <w:r>
+        <w:rPr>
+          <w:rFonts w:cs="Helvetica"/>
+          <w:i/>
+        </w:rPr>
+        <w:t>Roaming</w:t>
+      </w:r>
+      <w:r>
+        <w:rPr>
+          <w:rFonts w:cs="Helvetica"/>
+        </w:rPr>
+        <w:t xml:space="preserve"> protocol has a delay </w:t>
+      </w:r>
+      <w:r>
+        <w:rPr>
+          <w:rFonts w:cs="Helvetica"/>
+        </w:rPr>
+        <w:t>average that varies between 0.05 and 0.</w:t>
+      </w:r>
+      <w:r>
+        <w:rPr>
+          <w:rFonts w:cs="Helvetica"/>
+        </w:rPr>
+        <w:t xml:space="preserve">2 seconds. In our simulation there are 2 operators so a client has a %50 chances to make a </w:t>
+      </w:r>
+      <w:r>
+        <w:rPr>
+          <w:rFonts w:cs="Helvetica"/>
+          <w:i/>
+        </w:rPr>
+        <w:t>Seamless Mobility</w:t>
+      </w:r>
+      <w:r>
+        <w:rPr>
+          <w:rFonts w:cs="Helvetica"/>
+        </w:rPr>
+        <w:t xml:space="preserve"> or </w:t>
+      </w:r>
+      <w:r>
+        <w:rPr>
+          <w:rFonts w:cs="Helvetica"/>
+          <w:i/>
+        </w:rPr>
+        <w:t>Roaming</w:t>
+      </w:r>
+      <w:r>
+        <w:rPr>
+          <w:rFonts w:cs="Helvetica"/>
+        </w:rPr>
+        <w:t xml:space="preserve"> protocols.</w:t>
+      </w:r>
+      <w:r>
+        <w:rPr>
+          <w:rFonts w:cs="Helvetica"/>
+        </w:rPr>
+        <w:t xml:space="preserve"> After some time protocol reaches a balance around 0.2 second of delay.</w:t>
+      </w:r>
+    </w:p>
+    <w:p>
+      <w:pPr>
+        <w:pStyle w:val="IEEEParagraph"/>
+        <w:rPr>
+          <w:rFonts w:cs="Helvetica"/>
+        </w:rPr>
+      </w:pPr>
+      <w:r>
+        <w:rPr>
+          <w:rFonts w:cs="Helvetica"/>
+        </w:rPr>
+        <w:t>As one can see on Figure 11, t</w:t>
+      </w:r>
+      <w:r>
+        <w:rPr>
+          <w:rFonts w:cs="Helvetica"/>
+        </w:rPr>
+        <w:t xml:space="preserve">he results for </w:t>
+      </w:r>
+      <w:r>
+        <w:rPr>
+          <w:rFonts w:cs="Helvetica"/>
+          <w:i/>
+        </w:rPr>
+        <w:t>Roaming</w:t>
+      </w:r>
+      <w:r>
+        <w:rPr>
+          <w:rFonts w:cs="Helvetica"/>
+        </w:rPr>
+        <w:t xml:space="preserve"> protocol shows a boost until the middle of the simulation time but it decreases and achieves a balance at a reasonable amount of average delay, which was the aim for us at the beginning.</w:t>
+      </w:r>
+    </w:p>
+    <w:p>
+      <w:pPr>
+        <w:pStyle w:val="IEEEHeading2"/>
+        <w:numPr>
+          <w:ilvl w:val="1"/>
+          <w:numId w:val="7"/>
+        </w:numPr>
+        <w:rPr>
+          <w:lang w:val="en-GB"/>
+        </w:rPr>
+      </w:pPr>
+      <w:r>
+        <w:rPr>
+          <w:lang w:val="en-GB"/>
+        </w:rPr>
+        <w:t xml:space="preserve">Real-Life Scenario Simulation Result for </w:t>
+      </w:r>
+      <w:r>
+        <w:rPr>
+          <w:lang w:val="en-GB"/>
+        </w:rPr>
+        <w:t>Packet Transfer</w:t>
+      </w:r>
+    </w:p>
+    <w:p>
+      <w:pPr>
+        <w:pStyle w:val="IEEEParagraph"/>
+        <w:jc w:val="center"/>
+        <w:rPr>
+          <w:szCs w:val="20"/>
+        </w:rPr>
+      </w:pPr>
+      <w:r>
+        <w:rPr>
+          <w:rFonts w:cs="Helvetica"/>
+          <w:noProof/>
+        </w:rPr>
+        <w:drawing>
+          <wp:inline distT="0" distB="0" distL="0" distR="0" wp14:anchorId="335F633E" wp14:editId="4FE7A046">
+            <wp:extent cx="3035601" cy="1525377"/>
+            <wp:effectExtent l="0" t="0" r="0" b="0"/>
+            <wp:docPr id="49" name="Picture 9" descr="C:\Users\SUUSER\Desktop\finalResults\packettransfer.png"/>
+            <wp:cNvGraphicFramePr>
+              <a:graphicFrameLocks xmlns:a="http://schemas.openxmlformats.org/drawingml/2006/main" noChangeAspect="1"/>
+            </wp:cNvGraphicFramePr>
+            <a:graphic xmlns:a="http://schemas.openxmlformats.org/drawingml/2006/main">
+              <a:graphicData uri="http://schemas.openxmlformats.org/drawingml/2006/picture">
+                <pic:pic xmlns:pic="http://schemas.openxmlformats.org/drawingml/2006/picture">
+                  <pic:nvPicPr>
+                    <pic:cNvPr id="0" name="Picture 9" descr="C:\Users\SUUSER\Desktop\finalResults\packettransfer.png"/>
+                    <pic:cNvPicPr>
+                      <a:picLocks noChangeAspect="1" noChangeArrowheads="1"/>
+                    </pic:cNvPicPr>
+                  </pic:nvPicPr>
+                  <pic:blipFill>
+                    <a:blip r:embed="rId34"/>
+                    <a:srcRect/>
+                    <a:stretch>
+                      <a:fillRect/>
+                    </a:stretch>
+                  </pic:blipFill>
+                  <pic:spPr bwMode="auto">
+                    <a:xfrm>
+                      <a:off x="0" y="0"/>
+                      <a:ext cx="3035645" cy="1525399"/>
+                    </a:xfrm>
+                    <a:prstGeom prst="rect">
+                      <a:avLst/>
+                    </a:prstGeom>
+                    <a:noFill/>
+                    <a:ln w="9525">
+                      <a:noFill/>
+                      <a:miter lim="800000"/>
+                      <a:headEnd/>
+                      <a:tailEnd/>
+                    </a:ln>
+                  </pic:spPr>
+                </pic:pic>
+              </a:graphicData>
+            </a:graphic>
+          </wp:inline>
+        </w:drawing>
+      </w:r>
+    </w:p>
+    <w:p>
+      <w:pPr>
+        <w:pStyle w:val="IEEEParagraph"/>
+        <w:jc w:val="center"/>
+        <w:rPr>
+          <w:sz w:val="16"/>
+          <w:szCs w:val="16"/>
+        </w:rPr>
+      </w:pPr>
+      <w:r>
+        <w:rPr>
+          <w:sz w:val="16"/>
+          <w:szCs w:val="16"/>
+        </w:rPr>
+        <w:t>Figure 23. Result for Packet Transfer Protocol</w:t>
+      </w:r>
+    </w:p>
+    <w:p>
+      <w:pPr>
+        <w:pStyle w:val="IEEEParagraph"/>
+        <w:rPr>
+          <w:szCs w:val="20"/>
+        </w:rPr>
+      </w:pPr>
+    </w:p>
+    <w:p>
+      <w:pPr>
+        <w:pStyle w:val="IEEEParagraph"/>
+        <w:rPr>
+          <w:rFonts w:cs="Helvetica"/>
+        </w:rPr>
+      </w:pPr>
+      <w:r>
+        <w:rPr>
+          <w:rFonts w:cs="Helvetica"/>
+          <w:i/>
+        </w:rPr>
+        <w:t>Packet Transfer</w:t>
+      </w:r>
+      <w:r>
+        <w:rPr>
+          <w:rFonts w:cs="Helvetica"/>
+        </w:rPr>
+        <w:t xml:space="preserve"> protocol is the mostly used protocol in the system. We had very good results for this protocol at unit tests and by looking at the </w:t>
+      </w:r>
+      <w:r>
+        <w:rPr>
+          <w:rFonts w:cs="Helvetica"/>
+          <w:i/>
+        </w:rPr>
+        <w:t>Packet Transfer</w:t>
+      </w:r>
+      <w:r>
+        <w:rPr>
+          <w:rFonts w:cs="Helvetica"/>
+        </w:rPr>
+        <w:t xml:space="preserve"> results for the real-life scenario simulations we still have reasonable average delay for the </w:t>
+      </w:r>
+      <w:r>
+        <w:rPr>
+          <w:rFonts w:cs="Helvetica"/>
+          <w:i/>
+        </w:rPr>
+        <w:t>Packet Transfer</w:t>
+      </w:r>
+      <w:r>
+        <w:rPr>
+          <w:rFonts w:cs="Helvetica"/>
+        </w:rPr>
+        <w:t xml:space="preserve"> protocol.</w:t>
+      </w:r>
+    </w:p>
+    <w:p>
+      <w:pPr>
+        <w:pStyle w:val="IEEEParagraph"/>
+        <w:rPr>
+          <w:szCs w:val="20"/>
+        </w:rPr>
+      </w:pPr>
+      <w:r>
+        <w:rPr>
+          <w:rFonts w:cs="Helvetica"/>
+        </w:rPr>
+        <w:t>Figure 12 states that, a</w:t>
+      </w:r>
+      <w:r>
+        <w:rPr>
+          <w:rFonts w:cs="Helvetica"/>
+        </w:rPr>
+        <w:t>t the beginning of the protocol the average delay value varies between 0.0</w:t>
+      </w:r>
+      <w:r>
+        <w:rPr>
+          <w:rFonts w:cs="Helvetica"/>
+        </w:rPr>
+        <w:t>05 and 0.025</w:t>
+      </w:r>
+      <w:r>
+        <w:rPr>
+          <w:rFonts w:cs="Helvetica"/>
+        </w:rPr>
+        <w:t xml:space="preserve"> but then the protoco</w:t>
+      </w:r>
+      <w:r>
+        <w:rPr>
+          <w:rFonts w:cs="Helvetica"/>
+        </w:rPr>
+        <w:t>l achieves a balance around 0.02</w:t>
+      </w:r>
+      <w:r>
+        <w:rPr>
+          <w:rFonts w:cs="Helvetica"/>
+        </w:rPr>
+        <w:t xml:space="preserve"> second.</w:t>
+      </w:r>
       <w:bookmarkStart w:id="0" w:name="_GoBack"/>
       <w:bookmarkEnd w:id="0"/>
     </w:p>
     <w:p>
       <w:pPr>
-        <w:pStyle w:val="IEEEParagraph"/>
-        <w:rPr>
-          <w:szCs w:val="20"/>
-        </w:rPr>
-      </w:pPr>
-    </w:p>
-    <w:p>
-      <w:pPr>
-        <w:pStyle w:val="IEEEParagraph"/>
-        <w:rPr>
-          <w:szCs w:val="20"/>
-        </w:rPr>
-      </w:pPr>
-    </w:p>
-    <w:p>
-      <w:pPr>
         <w:pStyle w:val="IEEEHeading1"/>
       </w:pPr>
       <w:r>
@@ -9061,6 +9988,128 @@
       </w:r>
       <w:r>
         <w:t>and showed that the designed protocols reach steady state and reasonable performance in time.</w:t>
+      </w:r>
+    </w:p>
+    <w:p>
+      <w:pPr>
+        <w:pStyle w:val="IEEEParagraph"/>
+        <w:rPr>
+          <w:rFonts w:cs="Helvetica"/>
+        </w:rPr>
+      </w:pPr>
+      <w:r>
+        <w:rPr>
+          <w:rFonts w:cs="Helvetica"/>
+        </w:rPr>
+        <w:lastRenderedPageBreak/>
+        <w:t>U</w:t>
+      </w:r>
+      <w:r>
+        <w:rPr>
+          <w:rFonts w:cs="Helvetica"/>
+        </w:rPr>
+        <w:t>niform probability distribution model enables us to simulate real time scenarios in simulation environment, and get</w:t>
+      </w:r>
+      <w:r>
+        <w:rPr>
+          <w:rFonts w:cs="Helvetica"/>
+        </w:rPr>
+        <w:t>s</w:t>
+      </w:r>
+      <w:r>
+        <w:rPr>
+          <w:rFonts w:cs="Helvetica"/>
+        </w:rPr>
+        <w:t xml:space="preserve"> results closer to real time situations.</w:t>
+      </w:r>
+    </w:p>
+    <w:p>
+      <w:pPr>
+        <w:pStyle w:val="IEEEParagraph"/>
+      </w:pPr>
+      <w:r>
+        <w:rPr>
+          <w:rFonts w:cs="Helvetica"/>
+        </w:rPr>
+        <w:t>There are different</w:t>
+      </w:r>
+      <w:r>
+        <w:rPr>
+          <w:rFonts w:cs="Helvetica"/>
+        </w:rPr>
+        <w:t xml:space="preserve"> user types,</w:t>
+      </w:r>
+      <w:r>
+        <w:rPr>
+          <w:rFonts w:cs="Helvetica"/>
+        </w:rPr>
+        <w:t xml:space="preserve"> as there are different types of clients in real life</w:t>
+      </w:r>
+      <w:r>
+        <w:rPr>
+          <w:rFonts w:cs="Helvetica"/>
+        </w:rPr>
+        <w:t xml:space="preserve">. </w:t>
+      </w:r>
+      <w:r>
+        <w:rPr>
+          <w:rFonts w:cs="Helvetica"/>
+        </w:rPr>
+        <w:t>There is</w:t>
+      </w:r>
+      <w:r>
+        <w:rPr>
+          <w:rFonts w:cs="Helvetica"/>
+        </w:rPr>
+        <w:t xml:space="preserve"> also randomness </w:t>
+      </w:r>
+      <w:r>
+        <w:rPr>
+          <w:rFonts w:cs="Helvetica"/>
+        </w:rPr>
+        <w:t xml:space="preserve">at </w:t>
+      </w:r>
+      <w:r>
+        <w:rPr>
+          <w:rFonts w:cs="Helvetica"/>
+        </w:rPr>
+        <w:t xml:space="preserve">the system, </w:t>
+      </w:r>
+      <w:r>
+        <w:rPr>
+          <w:rFonts w:cs="Helvetica"/>
+        </w:rPr>
+        <w:t>so we have</w:t>
+      </w:r>
+      <w:r>
+        <w:rPr>
+          <w:rFonts w:cs="Helvetica"/>
+        </w:rPr>
+        <w:t xml:space="preserve"> different outcomes </w:t>
+      </w:r>
+      <w:r>
+        <w:rPr>
+          <w:rFonts w:cs="Helvetica"/>
+        </w:rPr>
+        <w:t>for</w:t>
+      </w:r>
+      <w:r>
+        <w:rPr>
+          <w:rFonts w:cs="Helvetica"/>
+        </w:rPr>
+        <w:t xml:space="preserve"> the same simulations</w:t>
+      </w:r>
+      <w:r>
+        <w:rPr>
+          <w:rFonts w:cs="Helvetica"/>
+        </w:rPr>
+        <w:t xml:space="preserve"> as there is change in network traffic everyday despite the users are same</w:t>
+      </w:r>
+      <w:r>
+        <w:rPr>
+          <w:rFonts w:cs="Helvetica"/>
+        </w:rPr>
+        <w:t>. The average of those simulations would cover even the most unexpected situations and this attribute of the simulations will help us to handle every possible state of the system.</w:t>
       </w:r>
     </w:p>
     <w:p>
@@ -9105,14 +10154,9 @@
       <w:pPr>
         <w:pStyle w:val="IEEEReferenceItem"/>
       </w:pPr>
-      <w:proofErr w:type="spellStart"/>
       <w:r>
         <w:lastRenderedPageBreak/>
-        <w:t>Akyildiz</w:t>
-      </w:r>
-      <w:proofErr w:type="spellEnd"/>
-      <w:r>
-        <w:t>, I. F., Wang, X.,</w:t>
+        <w:t>Akyildiz, I. F., Wang, X.,</w:t>
       </w:r>
       <w:r>
         <w:t xml:space="preserve"> </w:t>
@@ -9167,7 +10211,7 @@
       <w:r>
         <w:t xml:space="preserve">Network Simulator 3 Official Web Site: </w:t>
       </w:r>
-      <w:hyperlink r:id="rId30" w:history="1">
+      <w:hyperlink r:id="rId35" w:history="1">
         <w:r>
           <w:rPr>
             <w:rStyle w:val="Hyperlink"/>
@@ -9184,33 +10228,11 @@
           <w:szCs w:val="16"/>
         </w:rPr>
       </w:pPr>
-      <w:proofErr w:type="spellStart"/>
       <w:r>
         <w:rPr>
           <w:szCs w:val="16"/>
         </w:rPr>
-        <w:t>Rivest</w:t>
-      </w:r>
-      <w:proofErr w:type="spellEnd"/>
-      <w:r>
-        <w:rPr>
-          <w:szCs w:val="16"/>
-        </w:rPr>
-        <w:t xml:space="preserve">, R., Shamir, A., and </w:t>
-      </w:r>
-      <w:proofErr w:type="spellStart"/>
-      <w:r>
-        <w:rPr>
-          <w:szCs w:val="16"/>
-        </w:rPr>
-        <w:t>Adleman</w:t>
-      </w:r>
-      <w:proofErr w:type="spellEnd"/>
-      <w:r>
-        <w:rPr>
-          <w:szCs w:val="16"/>
-        </w:rPr>
-        <w:t xml:space="preserve">, L. (1978) A method for obtaining digital signatures and public-key cryptosystems, </w:t>
+        <w:t xml:space="preserve">Rivest, R., Shamir, A., and Adleman, L. (1978) A method for obtaining digital signatures and public-key cryptosystems, </w:t>
       </w:r>
       <w:r>
         <w:rPr>
@@ -9258,7 +10280,7 @@
         </w:rPr>
         <w:t xml:space="preserve">FIPS PUB 197 (2001) Announcing the Advanced Encryption Standard (AES), </w:t>
       </w:r>
-      <w:hyperlink r:id="rId31" w:history="1">
+      <w:hyperlink r:id="rId36" w:history="1">
         <w:r>
           <w:rPr>
             <w:rStyle w:val="Hyperlink"/>
@@ -9279,7 +10301,6 @@
         <w:rPr>
           <w:szCs w:val="16"/>
         </w:rPr>
-        <w:lastRenderedPageBreak/>
         <w:t xml:space="preserve">Trappe, W., and Washington, L. (2006) Introduction to cryptography with coding theory, </w:t>
       </w:r>
       <w:r>
@@ -9287,17 +10308,8 @@
           <w:i/>
           <w:szCs w:val="16"/>
         </w:rPr>
-        <w:t xml:space="preserve">Person Education, </w:t>
-      </w:r>
-      <w:proofErr w:type="spellStart"/>
-      <w:r>
-        <w:rPr>
-          <w:i/>
-          <w:szCs w:val="16"/>
-        </w:rPr>
-        <w:t>Inc</w:t>
-      </w:r>
-      <w:proofErr w:type="spellEnd"/>
+        <w:t>Person Education, Inc</w:t>
+      </w:r>
     </w:p>
     <w:p>
       <w:pPr>
@@ -9326,75 +10338,27 @@
           <w:szCs w:val="16"/>
           <w:shd w:val="clear" w:color="auto" w:fill="FFFFFF"/>
         </w:rPr>
-        <w:t xml:space="preserve">Kai Yang, </w:t>
-      </w:r>
-      <w:proofErr w:type="spellStart"/>
+        <w:t xml:space="preserve">Kai Yang, Jian-feng Ma, Zi-hui Miao (2009) </w:t>
+      </w:r>
       <w:r>
         <w:rPr>
           <w:szCs w:val="16"/>
-          <w:shd w:val="clear" w:color="auto" w:fill="FFFFFF"/>
-        </w:rPr>
-        <w:t>Jian-feng</w:t>
-      </w:r>
-      <w:proofErr w:type="spellEnd"/>
-      <w:r>
+        </w:rPr>
+        <w:t>Hybrid routing protocol for wireless mesh network, Computational Intelligence and Security – CIS ’09</w:t>
+      </w:r>
+    </w:p>
+    <w:p>
+      <w:pPr>
+        <w:pStyle w:val="IEEEReferenceItem"/>
         <w:rPr>
           <w:szCs w:val="16"/>
-          <w:shd w:val="clear" w:color="auto" w:fill="FFFFFF"/>
-        </w:rPr>
-        <w:t xml:space="preserve"> Ma, </w:t>
-      </w:r>
-      <w:proofErr w:type="spellStart"/>
-      <w:r>
-        <w:rPr>
-          <w:szCs w:val="16"/>
-          <w:shd w:val="clear" w:color="auto" w:fill="FFFFFF"/>
-        </w:rPr>
-        <w:t>Zi-hui</w:t>
-      </w:r>
-      <w:proofErr w:type="spellEnd"/>
-      <w:r>
-        <w:rPr>
-          <w:szCs w:val="16"/>
-          <w:shd w:val="clear" w:color="auto" w:fill="FFFFFF"/>
-        </w:rPr>
-        <w:t xml:space="preserve"> Miao (2009) </w:t>
-      </w:r>
-      <w:r>
-        <w:rPr>
-          <w:szCs w:val="16"/>
-        </w:rPr>
-        <w:t>Hybrid routing protocol for wireless mesh network, Computational Intelligence and Security – CIS ’09</w:t>
-      </w:r>
-    </w:p>
-    <w:p>
-      <w:pPr>
-        <w:pStyle w:val="IEEEReferenceItem"/>
-        <w:rPr>
-          <w:szCs w:val="16"/>
-        </w:rPr>
-      </w:pPr>
-      <w:proofErr w:type="spellStart"/>
+        </w:rPr>
+      </w:pPr>
       <w:r>
         <w:rPr>
           <w:lang w:eastAsia="tr-TR"/>
         </w:rPr>
-        <w:t>Everitt</w:t>
-      </w:r>
-      <w:proofErr w:type="gramStart"/>
-      <w:r>
-        <w:rPr>
-          <w:lang w:eastAsia="tr-TR"/>
-        </w:rPr>
-        <w:t>,B.S</w:t>
-      </w:r>
-      <w:proofErr w:type="spellEnd"/>
-      <w:proofErr w:type="gramEnd"/>
-      <w:r>
-        <w:rPr>
-          <w:lang w:eastAsia="tr-TR"/>
-        </w:rPr>
-        <w:t xml:space="preserve">. (2002) </w:t>
+        <w:t xml:space="preserve">Everitt,B.S. (2002) </w:t>
       </w:r>
       <w:r>
         <w:rPr>
@@ -9410,7 +10374,7 @@
         </w:rPr>
         <w:t xml:space="preserve">. CUP. </w:t>
       </w:r>
-      <w:hyperlink r:id="rId32" w:history="1">
+      <w:hyperlink r:id="rId37" w:history="1">
         <w:r>
           <w:rPr>
             <w:color w:val="003B9A"/>
@@ -9450,6 +10414,16 @@
           <w:cols w:num="2" w:space="238"/>
           <w:docGrid w:linePitch="360"/>
         </w:sectPr>
+      </w:pPr>
+    </w:p>
+    <w:p>
+      <w:pPr>
+        <w:pStyle w:val="IEEEReferenceItem"/>
+        <w:numPr>
+          <w:ilvl w:val="0"/>
+          <w:numId w:val="0"/>
+        </w:numPr>
+        <w:jc w:val="center"/>
       </w:pPr>
     </w:p>
     <w:p>
@@ -11080,6 +12054,7 @@
   <w:style w:type="character" w:default="1" w:styleId="DefaultParagraphFont">
     <w:name w:val="Default Paragraph Font"/>
     <w:uiPriority w:val="1"/>
+    <w:semiHidden/>
     <w:unhideWhenUsed/>
   </w:style>
   <w:style w:type="table" w:default="1" w:styleId="TableNormal">

</xml_diff>

<commit_message>
unit tests are done
</commit_message>
<xml_diff>
--- a/paper2.docx
+++ b/paper2.docx
@@ -1,6 +1,6 @@
 
 <file path=word/document.xml><?xml version="1.0" encoding="utf-8"?>
-<w:document xmlns:wpc="http://schemas.microsoft.com/office/word/2010/wordprocessingCanvas" xmlns:mo="http://schemas.microsoft.com/office/mac/office/2008/main" xmlns:mc="http://schemas.openxmlformats.org/markup-compatibility/2006" xmlns:mv="urn:schemas-microsoft-com:mac:vml" xmlns:o="urn:schemas-microsoft-com:office:office" xmlns:r="http://schemas.openxmlformats.org/officeDocument/2006/relationships" xmlns:m="http://schemas.openxmlformats.org/officeDocument/2006/math" xmlns:v="urn:schemas-microsoft-com:vml" xmlns:wp14="http://schemas.microsoft.com/office/word/2010/wordprocessingDrawing" xmlns:wp="http://schemas.openxmlformats.org/drawingml/2006/wordprocessingDrawing" xmlns:w10="urn:schemas-microsoft-com:office:word" xmlns:w="http://schemas.openxmlformats.org/wordprocessingml/2006/main" xmlns:w14="http://schemas.microsoft.com/office/word/2010/wordml" xmlns:wpg="http://schemas.microsoft.com/office/word/2010/wordprocessingGroup" xmlns:wpi="http://schemas.microsoft.com/office/word/2010/wordprocessingInk" xmlns:wne="http://schemas.microsoft.com/office/word/2006/wordml" xmlns:wps="http://schemas.microsoft.com/office/word/2010/wordprocessingShape" mc:Ignorable="w14 wp14">
+<w:document xmlns:ve="http://schemas.openxmlformats.org/markup-compatibility/2006" xmlns:o="urn:schemas-microsoft-com:office:office" xmlns:r="http://schemas.openxmlformats.org/officeDocument/2006/relationships" xmlns:m="http://schemas.openxmlformats.org/officeDocument/2006/math" xmlns:v="urn:schemas-microsoft-com:vml" xmlns:wp="http://schemas.openxmlformats.org/drawingml/2006/wordprocessingDrawing" xmlns:w10="urn:schemas-microsoft-com:office:word" xmlns:w="http://schemas.openxmlformats.org/wordprocessingml/2006/main" xmlns:wne="http://schemas.microsoft.com/office/word/2006/wordml">
   <w:body>
     <w:p>
       <w:pPr>
@@ -390,7 +390,7 @@
           <w:insideH w:val="single" w:sz="4" w:space="0" w:color="auto"/>
           <w:insideV w:val="single" w:sz="4" w:space="0" w:color="auto"/>
         </w:tblBorders>
-        <w:tblLook w:val="04A0" w:firstRow="1" w:lastRow="0" w:firstColumn="1" w:lastColumn="0" w:noHBand="0" w:noVBand="1"/>
+        <w:tblLook w:val="04A0"/>
       </w:tblPr>
       <w:tblGrid>
         <w:gridCol w:w="1626"/>
@@ -413,10 +413,10 @@
               <w:rPr>
                 <w:noProof/>
                 <w:sz w:val="24"/>
-                <w:lang w:val="en-US" w:eastAsia="en-US"/>
+                <w:lang w:val="tr-TR" w:eastAsia="tr-TR"/>
               </w:rPr>
               <w:drawing>
-                <wp:inline distT="0" distB="0" distL="0" distR="0" wp14:anchorId="3C7DD6EB" wp14:editId="42AADB46">
+                <wp:inline distT="0" distB="0" distL="0" distR="0">
                   <wp:extent cx="190500" cy="238125"/>
                   <wp:effectExtent l="19050" t="0" r="0" b="0"/>
                   <wp:docPr id="1" name="Picture 2" descr="Description: D:\My Documents\albert\tt proje\phone.png"/>
@@ -433,7 +433,7 @@
                           </pic:cNvPicPr>
                         </pic:nvPicPr>
                         <pic:blipFill>
-                          <a:blip r:embed="rId6"/>
+                          <a:blip r:embed="rId5"/>
                           <a:srcRect/>
                           <a:stretch>
                             <a:fillRect/>
@@ -506,10 +506,10 @@
               <w:rPr>
                 <w:noProof/>
                 <w:sz w:val="24"/>
-                <w:lang w:val="en-US" w:eastAsia="en-US"/>
+                <w:lang w:val="tr-TR" w:eastAsia="tr-TR"/>
               </w:rPr>
               <w:drawing>
-                <wp:inline distT="0" distB="0" distL="0" distR="0" wp14:anchorId="2FAAE778" wp14:editId="4A7EB4AB">
+                <wp:inline distT="0" distB="0" distL="0" distR="0">
                   <wp:extent cx="238125" cy="295275"/>
                   <wp:effectExtent l="19050" t="0" r="9525" b="0"/>
                   <wp:docPr id="2" name="Picture 3" descr="Description: D:\My Documents\albert\tt proje\accessPoint.png"/>
@@ -526,7 +526,7 @@
                           </pic:cNvPicPr>
                         </pic:nvPicPr>
                         <pic:blipFill>
-                          <a:blip r:embed="rId7"/>
+                          <a:blip r:embed="rId6"/>
                           <a:srcRect/>
                           <a:stretch>
                             <a:fillRect/>
@@ -600,10 +600,10 @@
                 <w:rFonts w:eastAsia="Calibri"/>
                 <w:noProof/>
                 <w:sz w:val="24"/>
-                <w:lang w:val="en-US" w:eastAsia="en-US"/>
+                <w:lang w:val="tr-TR" w:eastAsia="tr-TR"/>
               </w:rPr>
               <w:drawing>
-                <wp:inline distT="0" distB="0" distL="0" distR="0" wp14:anchorId="79E5E84C" wp14:editId="040DA632">
+                <wp:inline distT="0" distB="0" distL="0" distR="0">
                   <wp:extent cx="866775" cy="647700"/>
                   <wp:effectExtent l="19050" t="0" r="9525" b="0"/>
                   <wp:docPr id="3" name="Picture 4" descr="Description: D:\My Documents\albert\tt proje\cloudWithoutDots.png"/>
@@ -620,7 +620,7 @@
                           </pic:cNvPicPr>
                         </pic:nvPicPr>
                         <pic:blipFill>
-                          <a:blip r:embed="rId8"/>
+                          <a:blip r:embed="rId7"/>
                           <a:srcRect/>
                           <a:stretch>
                             <a:fillRect/>
@@ -693,10 +693,10 @@
               <w:rPr>
                 <w:noProof/>
                 <w:sz w:val="24"/>
-                <w:lang w:val="en-US" w:eastAsia="en-US"/>
+                <w:lang w:val="tr-TR" w:eastAsia="tr-TR"/>
               </w:rPr>
               <w:drawing>
-                <wp:inline distT="0" distB="0" distL="0" distR="0" wp14:anchorId="1AAD85F0" wp14:editId="0DF7FD64">
+                <wp:inline distT="0" distB="0" distL="0" distR="0">
                   <wp:extent cx="209550" cy="257175"/>
                   <wp:effectExtent l="19050" t="0" r="0" b="0"/>
                   <wp:docPr id="4" name="Picture 5" descr="Description: D:\My Documents\albert\tt proje\gateway.png"/>
@@ -713,7 +713,7 @@
                           </pic:cNvPicPr>
                         </pic:nvPicPr>
                         <pic:blipFill>
-                          <a:blip r:embed="rId9"/>
+                          <a:blip r:embed="rId8"/>
                           <a:srcRect/>
                           <a:stretch>
                             <a:fillRect/>
@@ -754,7 +754,7 @@
               <w:tabs>
                 <w:tab w:val="left" w:pos="1080"/>
               </w:tabs>
-              <w:spacing w:beforeLines="100" w:before="240" w:afterLines="100" w:after="240"/>
+              <w:spacing w:beforeLines="100" w:afterLines="100"/>
               <w:jc w:val="center"/>
               <w:rPr>
                 <w:sz w:val="16"/>
@@ -788,10 +788,10 @@
               <w:rPr>
                 <w:noProof/>
                 <w:sz w:val="24"/>
-                <w:lang w:val="en-US" w:eastAsia="en-US"/>
+                <w:lang w:val="tr-TR" w:eastAsia="tr-TR"/>
               </w:rPr>
               <w:drawing>
-                <wp:inline distT="0" distB="0" distL="0" distR="0" wp14:anchorId="7DC09774" wp14:editId="607F2AD6">
+                <wp:inline distT="0" distB="0" distL="0" distR="0">
                   <wp:extent cx="219075" cy="266700"/>
                   <wp:effectExtent l="19050" t="0" r="9525" b="0"/>
                   <wp:docPr id="5" name="Picture 6" descr="Description: D:\My Documents\albert\tt proje\operator.png"/>
@@ -808,7 +808,7 @@
                           </pic:cNvPicPr>
                         </pic:nvPicPr>
                         <pic:blipFill>
-                          <a:blip r:embed="rId10"/>
+                          <a:blip r:embed="rId9"/>
                           <a:srcRect/>
                           <a:stretch>
                             <a:fillRect/>
@@ -882,10 +882,10 @@
                 <w:rFonts w:eastAsia="Calibri"/>
                 <w:noProof/>
                 <w:sz w:val="24"/>
-                <w:lang w:val="en-US" w:eastAsia="en-US"/>
+                <w:lang w:val="tr-TR" w:eastAsia="tr-TR"/>
               </w:rPr>
               <w:drawing>
-                <wp:inline distT="0" distB="0" distL="0" distR="0" wp14:anchorId="099B2A96" wp14:editId="20BD83FA">
+                <wp:inline distT="0" distB="0" distL="0" distR="0">
                   <wp:extent cx="400050" cy="314325"/>
                   <wp:effectExtent l="19050" t="0" r="0" b="0"/>
                   <wp:docPr id="6" name="Picture 7" descr="Description: D:\My Documents\albert\tt proje\trustedThirdParty.png"/>
@@ -902,7 +902,7 @@
                           </pic:cNvPicPr>
                         </pic:nvPicPr>
                         <pic:blipFill>
-                          <a:blip r:embed="rId11"/>
+                          <a:blip r:embed="rId10"/>
                           <a:srcRect/>
                           <a:stretch>
                             <a:fillRect/>
@@ -943,7 +943,7 @@
               <w:tabs>
                 <w:tab w:val="left" w:pos="1080"/>
               </w:tabs>
-              <w:spacing w:beforeLines="100" w:before="240" w:afterLines="100" w:after="240"/>
+              <w:spacing w:beforeLines="100" w:afterLines="100"/>
               <w:jc w:val="center"/>
               <w:rPr>
                 <w:sz w:val="16"/>
@@ -982,11 +982,11 @@
       <w:r>
         <w:rPr>
           <w:noProof/>
-          <w:lang w:val="en-US" w:eastAsia="en-US"/>
+          <w:lang w:val="tr-TR" w:eastAsia="tr-TR"/>
         </w:rPr>
         <w:lastRenderedPageBreak/>
         <w:drawing>
-          <wp:inline distT="0" distB="0" distL="0" distR="0" wp14:anchorId="217CCC3D" wp14:editId="4BB3FF66">
+          <wp:inline distT="0" distB="0" distL="0" distR="0">
             <wp:extent cx="2562225" cy="2470235"/>
             <wp:effectExtent l="19050" t="0" r="9525" b="0"/>
             <wp:docPr id="7" name="Picture 3" descr="C:\Users\SUUSER\Desktop\Dersler\Tez\mobilityDocument\fullTop.png"/>
@@ -1003,7 +1003,7 @@
                     </pic:cNvPicPr>
                   </pic:nvPicPr>
                   <pic:blipFill>
-                    <a:blip r:embed="rId12"/>
+                    <a:blip r:embed="rId11"/>
                     <a:srcRect/>
                     <a:stretch>
                       <a:fillRect/>
@@ -1848,8 +1848,8 @@
             </m:r>
           </m:sub>
         </m:sSub>
+        <w:proofErr w:type="gramStart"/>
       </m:oMath>
-      <w:proofErr w:type="gramStart"/>
       <w:r>
         <w:rPr>
           <w:sz w:val="20"/>
@@ -2382,11 +2382,11 @@
       <w:r>
         <w:rPr>
           <w:noProof/>
-          <w:lang w:val="en-US" w:eastAsia="en-US"/>
+          <w:lang w:val="tr-TR" w:eastAsia="tr-TR"/>
         </w:rPr>
         <w:lastRenderedPageBreak/>
         <w:drawing>
-          <wp:inline distT="0" distB="0" distL="0" distR="0" wp14:anchorId="5359D195" wp14:editId="37CA1FB0">
+          <wp:inline distT="0" distB="0" distL="0" distR="0">
             <wp:extent cx="3190875" cy="3219450"/>
             <wp:effectExtent l="19050" t="0" r="9525" b="0"/>
             <wp:docPr id="15" name="Picture 1" descr="C:\Users\SUUSER\Desktop\paper images\protocols\end-to-end.png"/>
@@ -2403,7 +2403,7 @@
                     </pic:cNvPicPr>
                   </pic:nvPicPr>
                   <pic:blipFill>
-                    <a:blip r:embed="rId13"/>
+                    <a:blip r:embed="rId12"/>
                     <a:srcRect/>
                     <a:stretch>
                       <a:fillRect/>
@@ -2528,10 +2528,10 @@
       <w:r>
         <w:rPr>
           <w:noProof/>
-          <w:lang w:val="en-US" w:eastAsia="en-US"/>
+          <w:lang w:val="tr-TR" w:eastAsia="tr-TR"/>
         </w:rPr>
         <w:drawing>
-          <wp:inline distT="0" distB="0" distL="0" distR="0" wp14:anchorId="602E859E" wp14:editId="73C8E0B4">
+          <wp:inline distT="0" distB="0" distL="0" distR="0">
             <wp:extent cx="2324100" cy="1285875"/>
             <wp:effectExtent l="19050" t="0" r="0" b="0"/>
             <wp:docPr id="16" name="Picture 2" descr="C:\Users\SUUSER\Desktop\paper images\protocols\accesspointauth.png"/>
@@ -2548,7 +2548,7 @@
                     </pic:cNvPicPr>
                   </pic:nvPicPr>
                   <pic:blipFill>
-                    <a:blip r:embed="rId14"/>
+                    <a:blip r:embed="rId13"/>
                     <a:srcRect/>
                     <a:stretch>
                       <a:fillRect/>
@@ -2681,10 +2681,10 @@
         <w:rPr>
           <w:noProof/>
           <w:sz w:val="24"/>
-          <w:lang w:val="en-US" w:eastAsia="en-US"/>
+          <w:lang w:val="tr-TR" w:eastAsia="tr-TR"/>
         </w:rPr>
         <w:drawing>
-          <wp:inline distT="0" distB="0" distL="0" distR="0" wp14:anchorId="7C613F37" wp14:editId="39C31B7D">
+          <wp:inline distT="0" distB="0" distL="0" distR="0">
             <wp:extent cx="2902585" cy="4219575"/>
             <wp:effectExtent l="0" t="0" r="0" b="0"/>
             <wp:docPr id="17" name="Picture 3" descr="C:\Users\SUUSER\Desktop\paper images\protocols\packetTransfer.png"/>
@@ -2701,7 +2701,7 @@
                     </pic:cNvPicPr>
                   </pic:nvPicPr>
                   <pic:blipFill>
-                    <a:blip r:embed="rId15"/>
+                    <a:blip r:embed="rId14"/>
                     <a:srcRect/>
                     <a:stretch>
                       <a:fillRect/>
@@ -2831,10 +2831,10 @@
         <w:rPr>
           <w:noProof/>
           <w:sz w:val="24"/>
-          <w:lang w:val="en-US" w:eastAsia="en-US"/>
+          <w:lang w:val="tr-TR" w:eastAsia="tr-TR"/>
         </w:rPr>
         <w:drawing>
-          <wp:inline distT="0" distB="0" distL="0" distR="0" wp14:anchorId="0D0263A7" wp14:editId="2FB5BDF5">
+          <wp:inline distT="0" distB="0" distL="0" distR="0">
             <wp:extent cx="3190875" cy="2486025"/>
             <wp:effectExtent l="19050" t="0" r="9525" b="0"/>
             <wp:docPr id="18" name="Picture 4" descr="C:\Users\SUUSER\Desktop\paper images\protocols\updatePackets.png"/>
@@ -2851,7 +2851,7 @@
                     </pic:cNvPicPr>
                   </pic:nvPicPr>
                   <pic:blipFill>
-                    <a:blip r:embed="rId16"/>
+                    <a:blip r:embed="rId15"/>
                     <a:srcRect/>
                     <a:stretch>
                       <a:fillRect/>
@@ -3014,10 +3014,10 @@
         <w:rPr>
           <w:noProof/>
           <w:sz w:val="24"/>
-          <w:lang w:val="en-US" w:eastAsia="en-US"/>
+          <w:lang w:val="tr-TR" w:eastAsia="tr-TR"/>
         </w:rPr>
         <w:drawing>
-          <wp:inline distT="0" distB="0" distL="0" distR="0" wp14:anchorId="6A4533FF" wp14:editId="7BE8AF3A">
+          <wp:inline distT="0" distB="0" distL="0" distR="0">
             <wp:extent cx="3190875" cy="2247900"/>
             <wp:effectExtent l="19050" t="0" r="9525" b="0"/>
             <wp:docPr id="19" name="Picture 5" descr="C:\Users\SUUSER\Desktop\paper images\protocols\seamlessMobRoaming.png"/>
@@ -3034,7 +3034,7 @@
                     </pic:cNvPicPr>
                   </pic:nvPicPr>
                   <pic:blipFill>
-                    <a:blip r:embed="rId17"/>
+                    <a:blip r:embed="rId16"/>
                     <a:srcRect/>
                     <a:stretch>
                       <a:fillRect/>
@@ -3229,10 +3229,10 @@
         <w:rPr>
           <w:noProof/>
           <w:sz w:val="24"/>
-          <w:lang w:val="en-US" w:eastAsia="en-US"/>
+          <w:lang w:val="tr-TR" w:eastAsia="tr-TR"/>
         </w:rPr>
         <w:drawing>
-          <wp:inline distT="0" distB="0" distL="0" distR="0" wp14:anchorId="28972BFF" wp14:editId="4A7FAD14">
+          <wp:inline distT="0" distB="0" distL="0" distR="0">
             <wp:extent cx="3065145" cy="1413510"/>
             <wp:effectExtent l="0" t="0" r="0" b="0"/>
             <wp:docPr id="14" name="Picture 14" descr="C:\Users\SUUSER\Desktop\Dersler\Tez\protocols\yeniler\distPubKeys2.png"/>
@@ -3249,7 +3249,7 @@
                     </pic:cNvPicPr>
                   </pic:nvPicPr>
                   <pic:blipFill>
-                    <a:blip r:embed="rId18"/>
+                    <a:blip r:embed="rId17"/>
                     <a:srcRect/>
                     <a:stretch>
                       <a:fillRect/>
@@ -3474,17 +3474,16 @@
         <w:pStyle w:val="IEEEParagraph"/>
         <w:jc w:val="center"/>
       </w:pPr>
-      <w:commentRangeStart w:id="0"/>
       <w:r>
         <w:rPr>
           <w:noProof/>
-          <w:lang w:val="en-US" w:eastAsia="en-US"/>
+          <w:lang w:val="tr-TR" w:eastAsia="tr-TR"/>
         </w:rPr>
         <w:drawing>
-          <wp:inline distT="0" distB="0" distL="0" distR="0" wp14:anchorId="1F1FB122" wp14:editId="1DDB292A">
-            <wp:extent cx="2716343" cy="1834515"/>
-            <wp:effectExtent l="0" t="0" r="0" b="0"/>
-            <wp:docPr id="23" name="Picture 3" descr="D:\My Documents\albert\tt proje\D4-endtoend.png"/>
+          <wp:inline distT="0" distB="0" distL="0" distR="0">
+            <wp:extent cx="2943225" cy="1990725"/>
+            <wp:effectExtent l="19050" t="0" r="9525" b="0"/>
+            <wp:docPr id="10" name="Picture 2" descr="C:\Users\SUUSER\Desktop\paper images\unit\endtoendNewSmall.png"/>
             <wp:cNvGraphicFramePr>
               <a:graphicFrameLocks xmlns:a="http://schemas.openxmlformats.org/drawingml/2006/main" noChangeAspect="1"/>
             </wp:cNvGraphicFramePr>
@@ -3492,13 +3491,13 @@
               <a:graphicData uri="http://schemas.openxmlformats.org/drawingml/2006/picture">
                 <pic:pic xmlns:pic="http://schemas.openxmlformats.org/drawingml/2006/picture">
                   <pic:nvPicPr>
-                    <pic:cNvPr id="0" name="Picture 3" descr="D:\My Documents\albert\tt proje\D4-endtoend.png"/>
+                    <pic:cNvPr id="0" name="Picture 2" descr="C:\Users\SUUSER\Desktop\paper images\unit\endtoendNewSmall.png"/>
                     <pic:cNvPicPr>
                       <a:picLocks noChangeAspect="1" noChangeArrowheads="1"/>
                     </pic:cNvPicPr>
                   </pic:nvPicPr>
                   <pic:blipFill>
-                    <a:blip r:embed="rId19"/>
+                    <a:blip r:embed="rId18"/>
                     <a:srcRect/>
                     <a:stretch>
                       <a:fillRect/>
@@ -3507,7 +3506,7 @@
                   <pic:spPr bwMode="auto">
                     <a:xfrm>
                       <a:off x="0" y="0"/>
-                      <a:ext cx="2716618" cy="1834701"/>
+                      <a:ext cx="2943225" cy="1990725"/>
                     </a:xfrm>
                     <a:prstGeom prst="rect">
                       <a:avLst/>
@@ -3526,15 +3525,6 @@
           </wp:inline>
         </w:drawing>
       </w:r>
-      <w:commentRangeEnd w:id="0"/>
-      <w:r>
-        <w:rPr>
-          <w:rStyle w:val="CommentReference"/>
-          <w:rFonts w:ascii="Helvetica" w:eastAsiaTheme="minorHAnsi" w:hAnsi="Helvetica" w:cstheme="minorBidi"/>
-          <w:lang w:val="en-US" w:eastAsia="en-US"/>
-        </w:rPr>
-        <w:commentReference w:id="0"/>
-      </w:r>
     </w:p>
     <w:p>
       <w:pPr>
@@ -3545,12 +3535,21 @@
           <w:szCs w:val="16"/>
         </w:rPr>
       </w:pPr>
+      <w:proofErr w:type="gramStart"/>
       <w:r>
         <w:rPr>
           <w:sz w:val="16"/>
           <w:szCs w:val="16"/>
         </w:rPr>
-        <w:t>Figure 8. End-to-End Two-Way Protocol</w:t>
+        <w:t>Figure 8.</w:t>
+      </w:r>
+      <w:proofErr w:type="gramEnd"/>
+      <w:r>
+        <w:rPr>
+          <w:sz w:val="16"/>
+          <w:szCs w:val="16"/>
+        </w:rPr>
+        <w:t xml:space="preserve"> End-to-End Two-Way Protocol</w:t>
       </w:r>
       <w:r>
         <w:rPr>
@@ -3671,13 +3670,13 @@
       <w:r>
         <w:rPr>
           <w:noProof/>
-          <w:lang w:val="en-US" w:eastAsia="en-US"/>
+          <w:lang w:val="tr-TR" w:eastAsia="tr-TR"/>
         </w:rPr>
         <w:drawing>
-          <wp:inline distT="0" distB="0" distL="0" distR="0" wp14:anchorId="7BC6F27E" wp14:editId="1A51BB7F">
-            <wp:extent cx="2919518" cy="1958457"/>
-            <wp:effectExtent l="0" t="0" r="0" b="0"/>
-            <wp:docPr id="21" name="Picture 2" descr="D:\My Documents\albert\tt proje\D4-accesspoint.png"/>
+          <wp:inline distT="0" distB="0" distL="0" distR="0">
+            <wp:extent cx="2962275" cy="2000250"/>
+            <wp:effectExtent l="19050" t="0" r="9525" b="0"/>
+            <wp:docPr id="13" name="Picture 5" descr="C:\Users\SUUSER\Desktop\paper images\unit\accesspointunit.png"/>
             <wp:cNvGraphicFramePr>
               <a:graphicFrameLocks xmlns:a="http://schemas.openxmlformats.org/drawingml/2006/main" noChangeAspect="1"/>
             </wp:cNvGraphicFramePr>
@@ -3685,13 +3684,13 @@
               <a:graphicData uri="http://schemas.openxmlformats.org/drawingml/2006/picture">
                 <pic:pic xmlns:pic="http://schemas.openxmlformats.org/drawingml/2006/picture">
                   <pic:nvPicPr>
-                    <pic:cNvPr id="0" name="Picture 2" descr="D:\My Documents\albert\tt proje\D4-accesspoint.png"/>
+                    <pic:cNvPr id="0" name="Picture 5" descr="C:\Users\SUUSER\Desktop\paper images\unit\accesspointunit.png"/>
                     <pic:cNvPicPr>
                       <a:picLocks noChangeAspect="1" noChangeArrowheads="1"/>
                     </pic:cNvPicPr>
                   </pic:nvPicPr>
                   <pic:blipFill>
-                    <a:blip r:embed="rId21"/>
+                    <a:blip r:embed="rId19"/>
                     <a:srcRect/>
                     <a:stretch>
                       <a:fillRect/>
@@ -3700,7 +3699,7 @@
                   <pic:spPr bwMode="auto">
                     <a:xfrm>
                       <a:off x="0" y="0"/>
-                      <a:ext cx="2919955" cy="1958750"/>
+                      <a:ext cx="2962275" cy="2000250"/>
                     </a:xfrm>
                     <a:prstGeom prst="rect">
                       <a:avLst/>
@@ -3729,12 +3728,21 @@
           <w:szCs w:val="16"/>
         </w:rPr>
       </w:pPr>
+      <w:proofErr w:type="gramStart"/>
       <w:r>
         <w:rPr>
           <w:sz w:val="16"/>
           <w:szCs w:val="16"/>
         </w:rPr>
-        <w:t>Figure 9. Access Point Authentication</w:t>
+        <w:t>Figure 9.</w:t>
+      </w:r>
+      <w:proofErr w:type="gramEnd"/>
+      <w:r>
+        <w:rPr>
+          <w:sz w:val="16"/>
+          <w:szCs w:val="16"/>
+        </w:rPr>
+        <w:t xml:space="preserve"> Access Point Authentication</w:t>
       </w:r>
       <w:r>
         <w:rPr>
@@ -3881,13 +3889,13 @@
       <w:r>
         <w:rPr>
           <w:noProof/>
-          <w:lang w:val="en-US" w:eastAsia="en-US"/>
+          <w:lang w:val="tr-TR" w:eastAsia="tr-TR"/>
         </w:rPr>
         <w:drawing>
-          <wp:inline distT="0" distB="0" distL="0" distR="0" wp14:anchorId="4C92A405" wp14:editId="30AB2617">
-            <wp:extent cx="2883594" cy="1942888"/>
-            <wp:effectExtent l="0" t="0" r="0" b="0"/>
-            <wp:docPr id="24" name="Picture 4" descr="D:\My Documents\albert\tt proje\D4-seamlessmobilityroaming.png"/>
+          <wp:inline distT="0" distB="0" distL="0" distR="0">
+            <wp:extent cx="2924175" cy="1981200"/>
+            <wp:effectExtent l="19050" t="0" r="9525" b="0"/>
+            <wp:docPr id="20" name="Picture 6" descr="C:\Users\SUUSER\Desktop\paper images\unit\seamlessmobroamunit.png"/>
             <wp:cNvGraphicFramePr>
               <a:graphicFrameLocks xmlns:a="http://schemas.openxmlformats.org/drawingml/2006/main" noChangeAspect="1"/>
             </wp:cNvGraphicFramePr>
@@ -3895,13 +3903,13 @@
               <a:graphicData uri="http://schemas.openxmlformats.org/drawingml/2006/picture">
                 <pic:pic xmlns:pic="http://schemas.openxmlformats.org/drawingml/2006/picture">
                   <pic:nvPicPr>
-                    <pic:cNvPr id="0" name="Picture 4" descr="D:\My Documents\albert\tt proje\D4-seamlessmobilityroaming.png"/>
+                    <pic:cNvPr id="0" name="Picture 6" descr="C:\Users\SUUSER\Desktop\paper images\unit\seamlessmobroamunit.png"/>
                     <pic:cNvPicPr>
                       <a:picLocks noChangeAspect="1" noChangeArrowheads="1"/>
                     </pic:cNvPicPr>
                   </pic:nvPicPr>
                   <pic:blipFill>
-                    <a:blip r:embed="rId22"/>
+                    <a:blip r:embed="rId20"/>
                     <a:srcRect/>
                     <a:stretch>
                       <a:fillRect/>
@@ -3910,7 +3918,7 @@
                   <pic:spPr bwMode="auto">
                     <a:xfrm>
                       <a:off x="0" y="0"/>
-                      <a:ext cx="2883903" cy="1943096"/>
+                      <a:ext cx="2924175" cy="1981200"/>
                     </a:xfrm>
                     <a:prstGeom prst="rect">
                       <a:avLst/>
@@ -3939,12 +3947,21 @@
           <w:szCs w:val="16"/>
         </w:rPr>
       </w:pPr>
+      <w:proofErr w:type="gramStart"/>
       <w:r>
         <w:rPr>
           <w:sz w:val="16"/>
           <w:szCs w:val="16"/>
         </w:rPr>
-        <w:t>Figure 10. Seamless Mobility and Roaming</w:t>
+        <w:t>Figure 10.</w:t>
+      </w:r>
+      <w:proofErr w:type="gramEnd"/>
+      <w:r>
+        <w:rPr>
+          <w:sz w:val="16"/>
+          <w:szCs w:val="16"/>
+        </w:rPr>
+        <w:t xml:space="preserve"> Seamless Mobility and Roaming</w:t>
       </w:r>
       <w:r>
         <w:rPr>
@@ -4055,13 +4072,13 @@
       <w:r>
         <w:rPr>
           <w:noProof/>
-          <w:lang w:val="en-US" w:eastAsia="en-US"/>
+          <w:lang w:val="tr-TR" w:eastAsia="tr-TR"/>
         </w:rPr>
         <w:drawing>
-          <wp:inline distT="0" distB="0" distL="0" distR="0" wp14:anchorId="30E104C4" wp14:editId="4380A6D3">
-            <wp:extent cx="2931988" cy="1966595"/>
-            <wp:effectExtent l="0" t="0" r="0" b="0"/>
-            <wp:docPr id="33" name="Picture 7" descr="D:\My Documents\albert\tt proje\D4-packettreansfer.png"/>
+          <wp:inline distT="0" distB="0" distL="0" distR="0">
+            <wp:extent cx="2971800" cy="2000250"/>
+            <wp:effectExtent l="19050" t="0" r="0" b="0"/>
+            <wp:docPr id="22" name="Picture 7" descr="C:\Users\SUUSER\Desktop\paper images\unit\packettransfer.png"/>
             <wp:cNvGraphicFramePr>
               <a:graphicFrameLocks xmlns:a="http://schemas.openxmlformats.org/drawingml/2006/main" noChangeAspect="1"/>
             </wp:cNvGraphicFramePr>
@@ -4069,13 +4086,13 @@
               <a:graphicData uri="http://schemas.openxmlformats.org/drawingml/2006/picture">
                 <pic:pic xmlns:pic="http://schemas.openxmlformats.org/drawingml/2006/picture">
                   <pic:nvPicPr>
-                    <pic:cNvPr id="0" name="Picture 7" descr="D:\My Documents\albert\tt proje\D4-packettreansfer.png"/>
+                    <pic:cNvPr id="0" name="Picture 7" descr="C:\Users\SUUSER\Desktop\paper images\unit\packettransfer.png"/>
                     <pic:cNvPicPr>
                       <a:picLocks noChangeAspect="1" noChangeArrowheads="1"/>
                     </pic:cNvPicPr>
                   </pic:nvPicPr>
                   <pic:blipFill>
-                    <a:blip r:embed="rId23"/>
+                    <a:blip r:embed="rId21"/>
                     <a:srcRect/>
                     <a:stretch>
                       <a:fillRect/>
@@ -4084,7 +4101,7 @@
                   <pic:spPr bwMode="auto">
                     <a:xfrm>
                       <a:off x="0" y="0"/>
-                      <a:ext cx="2932088" cy="1966662"/>
+                      <a:ext cx="2971800" cy="2000250"/>
                     </a:xfrm>
                     <a:prstGeom prst="rect">
                       <a:avLst/>
@@ -4113,12 +4130,21 @@
           <w:szCs w:val="16"/>
         </w:rPr>
       </w:pPr>
+      <w:proofErr w:type="gramStart"/>
       <w:r>
         <w:rPr>
           <w:sz w:val="16"/>
           <w:szCs w:val="16"/>
         </w:rPr>
-        <w:t>Figure 11. Packet Transfer</w:t>
+        <w:t>Figure 11.</w:t>
+      </w:r>
+      <w:proofErr w:type="gramEnd"/>
+      <w:r>
+        <w:rPr>
+          <w:sz w:val="16"/>
+          <w:szCs w:val="16"/>
+        </w:rPr>
+        <w:t xml:space="preserve"> Packet Transfer</w:t>
       </w:r>
       <w:r>
         <w:rPr>
@@ -4232,17 +4258,18 @@
     <w:p>
       <w:pPr>
         <w:pStyle w:val="IEEEParagraph"/>
+        <w:jc w:val="center"/>
       </w:pPr>
       <w:r>
         <w:rPr>
           <w:noProof/>
-          <w:lang w:val="en-US" w:eastAsia="en-US"/>
+          <w:lang w:val="tr-TR" w:eastAsia="tr-TR"/>
         </w:rPr>
         <w:drawing>
-          <wp:inline distT="0" distB="0" distL="0" distR="0" wp14:anchorId="398CBB67" wp14:editId="66FE3495">
-            <wp:extent cx="2881475" cy="1291802"/>
-            <wp:effectExtent l="0" t="0" r="0" b="0"/>
-            <wp:docPr id="34" name="Picture 8" descr="D:\My Documents\albert\tt proje\D4-updatepackets.png"/>
+          <wp:inline distT="0" distB="0" distL="0" distR="0">
+            <wp:extent cx="2933700" cy="1990725"/>
+            <wp:effectExtent l="19050" t="0" r="0" b="0"/>
+            <wp:docPr id="12" name="Picture 4" descr="C:\Users\SUUSER\Desktop\paper images\unit\updatePacketsNewSmall.png"/>
             <wp:cNvGraphicFramePr>
               <a:graphicFrameLocks xmlns:a="http://schemas.openxmlformats.org/drawingml/2006/main" noChangeAspect="1"/>
             </wp:cNvGraphicFramePr>
@@ -4250,13 +4277,13 @@
               <a:graphicData uri="http://schemas.openxmlformats.org/drawingml/2006/picture">
                 <pic:pic xmlns:pic="http://schemas.openxmlformats.org/drawingml/2006/picture">
                   <pic:nvPicPr>
-                    <pic:cNvPr id="0" name="Picture 8" descr="D:\My Documents\albert\tt proje\D4-updatepackets.png"/>
+                    <pic:cNvPr id="0" name="Picture 4" descr="C:\Users\SUUSER\Desktop\paper images\unit\updatePacketsNewSmall.png"/>
                     <pic:cNvPicPr>
                       <a:picLocks noChangeAspect="1" noChangeArrowheads="1"/>
                     </pic:cNvPicPr>
                   </pic:nvPicPr>
                   <pic:blipFill>
-                    <a:blip r:embed="rId24"/>
+                    <a:blip r:embed="rId22"/>
                     <a:srcRect/>
                     <a:stretch>
                       <a:fillRect/>
@@ -4265,7 +4292,7 @@
                   <pic:spPr bwMode="auto">
                     <a:xfrm>
                       <a:off x="0" y="0"/>
-                      <a:ext cx="2882356" cy="1292197"/>
+                      <a:ext cx="2933700" cy="1990725"/>
                     </a:xfrm>
                     <a:prstGeom prst="rect">
                       <a:avLst/>
@@ -4294,12 +4321,21 @@
           <w:szCs w:val="16"/>
         </w:rPr>
       </w:pPr>
+      <w:proofErr w:type="gramStart"/>
       <w:r>
         <w:rPr>
           <w:sz w:val="16"/>
           <w:szCs w:val="16"/>
         </w:rPr>
-        <w:t>Figure 12. Update Packets protocol Unit Test Result</w:t>
+        <w:t>Figure 12.</w:t>
+      </w:r>
+      <w:proofErr w:type="gramEnd"/>
+      <w:r>
+        <w:rPr>
+          <w:sz w:val="16"/>
+          <w:szCs w:val="16"/>
+        </w:rPr>
+        <w:t xml:space="preserve"> Update Packets protocol Unit Test Result</w:t>
       </w:r>
     </w:p>
     <w:p>
@@ -4550,11 +4586,11 @@
       <w:r>
         <w:rPr>
           <w:noProof/>
-          <w:lang w:val="en-US" w:eastAsia="en-US"/>
+          <w:lang w:val="tr-TR" w:eastAsia="tr-TR"/>
         </w:rPr>
         <w:lastRenderedPageBreak/>
         <w:drawing>
-          <wp:inline distT="0" distB="0" distL="0" distR="0" wp14:anchorId="166103DA" wp14:editId="47B92A46">
+          <wp:inline distT="0" distB="0" distL="0" distR="0">
             <wp:extent cx="3042285" cy="2400300"/>
             <wp:effectExtent l="0" t="0" r="0" b="0"/>
             <wp:docPr id="8" name="Picture 1" descr="Macintosh HD:Users:canleloglu:Desktop:worddoc:markovChain.png"/>
@@ -4571,10 +4607,10 @@
                     </pic:cNvPicPr>
                   </pic:nvPicPr>
                   <pic:blipFill>
-                    <a:blip r:embed="rId25">
+                    <a:blip r:embed="rId23">
                       <a:extLst>
                         <a:ext uri="{28A0092B-C50C-407E-A947-70E740481C1C}">
-                          <a14:useLocalDpi xmlns:a14="http://schemas.microsoft.com/office/drawing/2010/main" val="0"/>
+                          <a14:useLocalDpi xmlns:a14="http://schemas.microsoft.com/office/drawing/2010/main" xmlns:wps="http://schemas.microsoft.com/office/word/2010/wordprocessingShape" xmlns:wpi="http://schemas.microsoft.com/office/word/2010/wordprocessingInk" xmlns:wpg="http://schemas.microsoft.com/office/word/2010/wordprocessingGroup" xmlns:w14="http://schemas.microsoft.com/office/word/2010/wordml" xmlns:w="http://schemas.openxmlformats.org/wordprocessingml/2006/main" xmlns:w10="urn:schemas-microsoft-com:office:word" xmlns:wp14="http://schemas.microsoft.com/office/word/2010/wordprocessingDrawing" xmlns:v="urn:schemas-microsoft-com:vml" xmlns:o="urn:schemas-microsoft-com:office:office" xmlns:mv="urn:schemas-microsoft-com:mac:vml" xmlns:mc="http://schemas.openxmlformats.org/markup-compatibility/2006" xmlns:mo="http://schemas.microsoft.com/office/mac/office/2008/main" xmlns:wpc="http://schemas.microsoft.com/office/word/2010/wordprocessingCanvas" xmlns="" val="0"/>
                         </a:ext>
                       </a:extLst>
                     </a:blip>
@@ -4647,8 +4683,8 @@
       <w:r>
         <w:t>. In this state, a use</w:t>
       </w:r>
-      <w:bookmarkStart w:id="1" w:name="_GoBack"/>
-      <w:bookmarkEnd w:id="1"/>
+      <w:bookmarkStart w:id="0" w:name="_GoBack"/>
+      <w:bookmarkEnd w:id="0"/>
       <w:r>
         <w:t xml:space="preserve">r switches to </w:t>
       </w:r>
@@ -6461,10 +6497,10 @@
         <w:shd w:val="clear" w:color="auto" w:fill="FFFFFF"/>
         <w:spacing w:before="0" w:beforeAutospacing="0" w:after="0" w:afterAutospacing="0"/>
         <w:rPr>
+          <w:oMath/>
           <w:rFonts w:ascii="Cambria Math" w:hAnsi="Cambria Math" w:cs="Helvetica"/>
           <w:sz w:val="20"/>
           <w:szCs w:val="20"/>
-          <w:oMath/>
         </w:rPr>
       </w:pPr>
       <m:oMathPara>
@@ -6520,10 +6556,10 @@
         <w:shd w:val="clear" w:color="auto" w:fill="FFFFFF"/>
         <w:spacing w:before="0" w:beforeAutospacing="0" w:after="0" w:afterAutospacing="0"/>
         <w:rPr>
+          <w:oMath/>
           <w:rFonts w:ascii="Cambria Math" w:hAnsi="Cambria Math" w:cs="Helvetica"/>
           <w:sz w:val="20"/>
           <w:szCs w:val="20"/>
-          <w:oMath/>
         </w:rPr>
       </w:pPr>
       <m:oMathPara>
@@ -6579,10 +6615,10 @@
         <w:shd w:val="clear" w:color="auto" w:fill="FFFFFF"/>
         <w:spacing w:before="0" w:beforeAutospacing="0" w:after="0" w:afterAutospacing="0"/>
         <w:rPr>
+          <w:oMath/>
           <w:rFonts w:ascii="Cambria Math" w:hAnsi="Cambria Math" w:cs="Helvetica"/>
           <w:sz w:val="20"/>
           <w:szCs w:val="20"/>
-          <w:oMath/>
         </w:rPr>
       </w:pPr>
       <m:oMathPara>
@@ -6638,10 +6674,10 @@
         <w:shd w:val="clear" w:color="auto" w:fill="FFFFFF"/>
         <w:spacing w:before="0" w:beforeAutospacing="0" w:after="0" w:afterAutospacing="0"/>
         <w:rPr>
+          <w:oMath/>
           <w:rFonts w:ascii="Cambria Math" w:hAnsi="Cambria Math" w:cs="Helvetica"/>
           <w:sz w:val="20"/>
           <w:szCs w:val="20"/>
-          <w:oMath/>
         </w:rPr>
       </w:pPr>
     </w:p>
@@ -6651,10 +6687,10 @@
         <w:shd w:val="clear" w:color="auto" w:fill="FFFFFF"/>
         <w:spacing w:before="0" w:beforeAutospacing="0" w:after="0" w:afterAutospacing="0"/>
         <w:rPr>
+          <w:oMath/>
           <w:rFonts w:ascii="Cambria Math" w:hAnsi="Cambria Math" w:cs="Helvetica"/>
           <w:sz w:val="20"/>
           <w:szCs w:val="20"/>
-          <w:oMath/>
         </w:rPr>
       </w:pPr>
       <m:oMathPara>
@@ -6710,10 +6746,10 @@
         <w:shd w:val="clear" w:color="auto" w:fill="FFFFFF"/>
         <w:spacing w:before="0" w:beforeAutospacing="0" w:after="0" w:afterAutospacing="0"/>
         <w:rPr>
+          <w:oMath/>
           <w:rFonts w:ascii="Cambria Math" w:hAnsi="Cambria Math" w:cs="Helvetica"/>
           <w:sz w:val="20"/>
           <w:szCs w:val="20"/>
-          <w:oMath/>
         </w:rPr>
       </w:pPr>
       <m:oMathPara>
@@ -7164,21 +7200,21 @@
           <w:rFonts w:cs="Helvetica"/>
         </w:rPr>
       </w:pPr>
-      <w:commentRangeStart w:id="2"/>
+      <w:commentRangeStart w:id="1"/>
       <w:r>
         <w:rPr>
           <w:rFonts w:cs="Helvetica"/>
         </w:rPr>
         <w:t>Considering user roles and their probabilities clients are assigned random movement times</w:t>
       </w:r>
-      <w:commentRangeEnd w:id="2"/>
+      <w:commentRangeEnd w:id="1"/>
       <w:r>
         <w:rPr>
           <w:rStyle w:val="CommentReference"/>
           <w:rFonts w:ascii="Helvetica" w:eastAsiaTheme="minorHAnsi" w:hAnsi="Helvetica" w:cstheme="minorBidi"/>
           <w:lang w:val="en-US" w:eastAsia="en-US"/>
         </w:rPr>
-        <w:commentReference w:id="2"/>
+        <w:commentReference w:id="1"/>
       </w:r>
       <w:r>
         <w:rPr>
@@ -7262,10 +7298,10 @@
         <w:rPr>
           <w:rFonts w:cs="Helvetica"/>
           <w:noProof/>
-          <w:lang w:val="en-US" w:eastAsia="en-US"/>
+          <w:lang w:val="tr-TR" w:eastAsia="tr-TR"/>
         </w:rPr>
         <w:drawing>
-          <wp:inline distT="0" distB="0" distL="0" distR="0" wp14:anchorId="49E28AF4" wp14:editId="12F99181">
+          <wp:inline distT="0" distB="0" distL="0" distR="0">
             <wp:extent cx="2047875" cy="1866900"/>
             <wp:effectExtent l="19050" t="0" r="9525" b="0"/>
             <wp:docPr id="50" name="Picture 21" descr="C:\Users\SUUSER\Desktop\paper images\protocols\mobility.png"/>
@@ -7282,7 +7318,7 @@
                     </pic:cNvPicPr>
                   </pic:nvPicPr>
                   <pic:blipFill>
-                    <a:blip r:embed="rId26"/>
+                    <a:blip r:embed="rId25"/>
                     <a:srcRect/>
                     <a:stretch>
                       <a:fillRect/>
@@ -7347,21 +7383,21 @@
         <w:rPr>
           <w:rFonts w:cs="Helvetica"/>
         </w:rPr>
-        <w:t xml:space="preserve">In real-life scenario simulations, there are two operators and they have same amount of access points. In current simulations, each operator has 50 access points. </w:t>
+        <w:t xml:space="preserve">In real-life scenario simulations, there are two operators and they have same amount of access points. In current simulations, each operator has 50 access points. If there is an active connection during the movement of a client, </w:t>
       </w:r>
       <w:proofErr w:type="gramStart"/>
       <w:r>
         <w:rPr>
           <w:rFonts w:cs="Helvetica"/>
         </w:rPr>
-        <w:t>If there is an active connection during the movement of a client, he/she either handovers or roams.</w:t>
+        <w:t>he/she</w:t>
       </w:r>
       <w:proofErr w:type="gramEnd"/>
       <w:r>
         <w:rPr>
           <w:rFonts w:cs="Helvetica"/>
         </w:rPr>
-        <w:t xml:space="preserve"> In such a case, d</w:t>
+        <w:t xml:space="preserve"> either handovers or roams. In such a case, d</w:t>
       </w:r>
       <w:r>
         <w:rPr>
@@ -7718,7 +7754,7 @@
       <w:tblPr>
         <w:tblStyle w:val="TableGrid"/>
         <w:tblW w:w="0" w:type="auto"/>
-        <w:tblLook w:val="04A0" w:firstRow="1" w:lastRow="0" w:firstColumn="1" w:lastColumn="0" w:noHBand="0" w:noVBand="1"/>
+        <w:tblLook w:val="04A0"/>
       </w:tblPr>
       <w:tblGrid>
         <w:gridCol w:w="768"/>
@@ -8221,10 +8257,10 @@
       <w:r>
         <w:rPr>
           <w:noProof/>
-          <w:lang w:val="en-US" w:eastAsia="en-US"/>
+          <w:lang w:val="tr-TR" w:eastAsia="tr-TR"/>
         </w:rPr>
         <w:drawing>
-          <wp:inline distT="0" distB="0" distL="0" distR="0" wp14:anchorId="0B4FB3B2" wp14:editId="0BAD5F20">
+          <wp:inline distT="0" distB="0" distL="0" distR="0">
             <wp:extent cx="3190875" cy="1790700"/>
             <wp:effectExtent l="19050" t="0" r="9525" b="0"/>
             <wp:docPr id="25" name="Picture 7" descr="C:\Users\SUUSER\Desktop\paper images\reallife\overviewTotal.png"/>
@@ -8241,7 +8277,7 @@
                     </pic:cNvPicPr>
                   </pic:nvPicPr>
                   <pic:blipFill>
-                    <a:blip r:embed="rId27"/>
+                    <a:blip r:embed="rId26"/>
                     <a:srcRect/>
                     <a:stretch>
                       <a:fillRect/>
@@ -8322,10 +8358,10 @@
       <w:r>
         <w:rPr>
           <w:noProof/>
-          <w:lang w:val="en-US" w:eastAsia="en-US"/>
+          <w:lang w:val="tr-TR" w:eastAsia="tr-TR"/>
         </w:rPr>
         <w:drawing>
-          <wp:inline distT="0" distB="0" distL="0" distR="0" wp14:anchorId="15270F97" wp14:editId="168DD9D7">
+          <wp:inline distT="0" distB="0" distL="0" distR="0">
             <wp:extent cx="3190875" cy="1781175"/>
             <wp:effectExtent l="19050" t="0" r="9525" b="0"/>
             <wp:docPr id="26" name="Picture 8" descr="C:\Users\SUUSER\Desktop\paper images\reallife\overviewAvg.png"/>
@@ -8342,7 +8378,7 @@
                     </pic:cNvPicPr>
                   </pic:nvPicPr>
                   <pic:blipFill>
-                    <a:blip r:embed="rId28"/>
+                    <a:blip r:embed="rId27"/>
                     <a:srcRect/>
                     <a:stretch>
                       <a:fillRect/>
@@ -8454,10 +8490,10 @@
         <w:rPr>
           <w:rFonts w:cs="Helvetica"/>
           <w:noProof/>
-          <w:lang w:val="en-US" w:eastAsia="en-US"/>
+          <w:lang w:val="tr-TR" w:eastAsia="tr-TR"/>
         </w:rPr>
         <w:drawing>
-          <wp:inline distT="0" distB="0" distL="0" distR="0" wp14:anchorId="5AEAD99B" wp14:editId="7EAAFA9A">
+          <wp:inline distT="0" distB="0" distL="0" distR="0">
             <wp:extent cx="3095625" cy="1562100"/>
             <wp:effectExtent l="19050" t="0" r="9525" b="0"/>
             <wp:docPr id="32" name="Picture 13" descr="C:\Users\SUUSER\Desktop\paper images\reallife\initialAuth.png"/>
@@ -8474,7 +8510,7 @@
                     </pic:cNvPicPr>
                   </pic:nvPicPr>
                   <pic:blipFill>
-                    <a:blip r:embed="rId29"/>
+                    <a:blip r:embed="rId28"/>
                     <a:srcRect/>
                     <a:stretch>
                       <a:fillRect/>
@@ -8698,10 +8734,10 @@
         <w:rPr>
           <w:rFonts w:cs="Helvetica"/>
           <w:noProof/>
-          <w:lang w:val="en-US" w:eastAsia="en-US"/>
+          <w:lang w:val="tr-TR" w:eastAsia="tr-TR"/>
         </w:rPr>
         <w:drawing>
-          <wp:inline distT="0" distB="0" distL="0" distR="0" wp14:anchorId="005CEA59" wp14:editId="07970A50">
+          <wp:inline distT="0" distB="0" distL="0" distR="0">
             <wp:extent cx="3095625" cy="1552575"/>
             <wp:effectExtent l="19050" t="0" r="9525" b="0"/>
             <wp:docPr id="35" name="Picture 14" descr="C:\Users\SUUSER\Desktop\paper images\reallife\reuse.png"/>
@@ -8713,6 +8749,203 @@
                 <pic:pic xmlns:pic="http://schemas.openxmlformats.org/drawingml/2006/picture">
                   <pic:nvPicPr>
                     <pic:cNvPr id="0" name="Picture 14" descr="C:\Users\SUUSER\Desktop\paper images\reallife\reuse.png"/>
+                    <pic:cNvPicPr>
+                      <a:picLocks noChangeAspect="1" noChangeArrowheads="1"/>
+                    </pic:cNvPicPr>
+                  </pic:nvPicPr>
+                  <pic:blipFill>
+                    <a:blip r:embed="rId29"/>
+                    <a:srcRect/>
+                    <a:stretch>
+                      <a:fillRect/>
+                    </a:stretch>
+                  </pic:blipFill>
+                  <pic:spPr bwMode="auto">
+                    <a:xfrm>
+                      <a:off x="0" y="0"/>
+                      <a:ext cx="3095625" cy="1552575"/>
+                    </a:xfrm>
+                    <a:prstGeom prst="rect">
+                      <a:avLst/>
+                    </a:prstGeom>
+                    <a:noFill/>
+                    <a:ln w="9525">
+                      <a:noFill/>
+                      <a:miter lim="800000"/>
+                      <a:headEnd/>
+                      <a:tailEnd/>
+                    </a:ln>
+                  </pic:spPr>
+                </pic:pic>
+              </a:graphicData>
+            </a:graphic>
+          </wp:inline>
+        </w:drawing>
+      </w:r>
+    </w:p>
+    <w:p>
+      <w:pPr>
+        <w:pStyle w:val="IEEEParagraph"/>
+        <w:jc w:val="center"/>
+        <w:rPr>
+          <w:sz w:val="16"/>
+          <w:szCs w:val="16"/>
+        </w:rPr>
+      </w:pPr>
+      <w:r>
+        <w:rPr>
+          <w:sz w:val="16"/>
+          <w:szCs w:val="16"/>
+        </w:rPr>
+        <w:t>Figure 17. Result for Reuse of a Connection Card</w:t>
+      </w:r>
+    </w:p>
+    <w:p>
+      <w:pPr>
+        <w:pStyle w:val="IEEEParagraph"/>
+        <w:rPr>
+          <w:szCs w:val="20"/>
+        </w:rPr>
+      </w:pPr>
+    </w:p>
+    <w:p>
+      <w:pPr>
+        <w:pStyle w:val="IEEEParagraph"/>
+        <w:rPr>
+          <w:rFonts w:cs="Helvetica"/>
+        </w:rPr>
+      </w:pPr>
+      <w:r>
+        <w:rPr>
+          <w:rFonts w:cs="Helvetica"/>
+          <w:i/>
+        </w:rPr>
+        <w:t>Reuse of a Connection Card</w:t>
+      </w:r>
+      <w:r>
+        <w:rPr>
+          <w:rFonts w:cs="Helvetica"/>
+        </w:rPr>
+        <w:t xml:space="preserve"> protocol is used after disconnecting from the system. As it is seen it is a highly used protocol in </w:t>
+      </w:r>
+      <w:r>
+        <w:rPr>
+          <w:rFonts w:cs="Helvetica"/>
+        </w:rPr>
+        <w:t>the</w:t>
+      </w:r>
+      <w:r>
+        <w:rPr>
+          <w:rFonts w:cs="Helvetica"/>
+        </w:rPr>
+        <w:t xml:space="preserve"> system. It starts around the 50th minute and used for the entire time of the simulation.</w:t>
+      </w:r>
+    </w:p>
+    <w:p>
+      <w:pPr>
+        <w:pStyle w:val="IEEEParagraph"/>
+        <w:rPr>
+          <w:rFonts w:cs="Helvetica"/>
+        </w:rPr>
+      </w:pPr>
+      <w:r>
+        <w:rPr>
+          <w:rFonts w:cs="Helvetica"/>
+        </w:rPr>
+        <w:t>As seen on Figure 17</w:t>
+      </w:r>
+      <w:r>
+        <w:rPr>
+          <w:rFonts w:cs="Helvetica"/>
+        </w:rPr>
+        <w:t>, a</w:t>
+      </w:r>
+      <w:r>
+        <w:rPr>
+          <w:rFonts w:cs="Helvetica"/>
+        </w:rPr>
+        <w:t>t the beginning of the protoc</w:t>
+      </w:r>
+      <w:r>
+        <w:rPr>
+          <w:rFonts w:cs="Helvetica"/>
+        </w:rPr>
+        <w:t>ol the delay changes between 0.1 and 0.6</w:t>
+      </w:r>
+      <w:r>
+        <w:rPr>
+          <w:rFonts w:cs="Helvetica"/>
+        </w:rPr>
+        <w:t xml:space="preserve"> second. After some time protocol achieves a balance and a 0.4 second of </w:t>
+      </w:r>
+      <w:r>
+        <w:rPr>
+          <w:rFonts w:cs="Helvetica"/>
+        </w:rPr>
+        <w:t>network</w:t>
+      </w:r>
+      <w:r>
+        <w:rPr>
+          <w:rFonts w:cs="Helvetica"/>
+        </w:rPr>
+        <w:t xml:space="preserve"> delay</w:t>
+      </w:r>
+      <w:r>
+        <w:rPr>
+          <w:rFonts w:cs="Helvetica"/>
+        </w:rPr>
+        <w:t xml:space="preserve"> is observed</w:t>
+      </w:r>
+      <w:r>
+        <w:rPr>
+          <w:rFonts w:cs="Helvetica"/>
+        </w:rPr>
+        <w:t>.</w:t>
+      </w:r>
+    </w:p>
+    <w:p>
+      <w:pPr>
+        <w:pStyle w:val="IEEEHeading2"/>
+        <w:numPr>
+          <w:ilvl w:val="1"/>
+          <w:numId w:val="7"/>
+        </w:numPr>
+        <w:rPr>
+          <w:lang w:val="en-GB"/>
+        </w:rPr>
+      </w:pPr>
+      <w:r>
+        <w:rPr>
+          <w:lang w:val="en-GB"/>
+        </w:rPr>
+        <w:t>Real-Life Scenario Simulation Result for Changing Alias</w:t>
+      </w:r>
+    </w:p>
+    <w:p>
+      <w:pPr>
+        <w:pStyle w:val="IEEEParagraph"/>
+        <w:jc w:val="center"/>
+      </w:pPr>
+      <w:r>
+        <w:rPr>
+          <w:rFonts w:cs="Helvetica"/>
+          <w:noProof/>
+          <w:lang w:val="tr-TR" w:eastAsia="tr-TR"/>
+        </w:rPr>
+        <w:lastRenderedPageBreak/>
+        <w:drawing>
+          <wp:inline distT="0" distB="0" distL="0" distR="0">
+            <wp:extent cx="3095625" cy="1552575"/>
+            <wp:effectExtent l="19050" t="0" r="9525" b="0"/>
+            <wp:docPr id="36" name="Picture 15" descr="C:\Users\SUUSER\Desktop\paper images\reallife\changeAlias.png"/>
+            <wp:cNvGraphicFramePr>
+              <a:graphicFrameLocks xmlns:a="http://schemas.openxmlformats.org/drawingml/2006/main" noChangeAspect="1"/>
+            </wp:cNvGraphicFramePr>
+            <a:graphic xmlns:a="http://schemas.openxmlformats.org/drawingml/2006/main">
+              <a:graphicData uri="http://schemas.openxmlformats.org/drawingml/2006/picture">
+                <pic:pic xmlns:pic="http://schemas.openxmlformats.org/drawingml/2006/picture">
+                  <pic:nvPicPr>
+                    <pic:cNvPr id="0" name="Picture 15" descr="C:\Users\SUUSER\Desktop\paper images\reallife\changeAlias.png"/>
                     <pic:cNvPicPr>
                       <a:picLocks noChangeAspect="1" noChangeArrowheads="1"/>
                     </pic:cNvPicPr>
@@ -8761,62 +8994,62 @@
           <w:sz w:val="16"/>
           <w:szCs w:val="16"/>
         </w:rPr>
-        <w:t>Figure 17. Result for Reuse of a Connection Card</w:t>
-      </w:r>
-    </w:p>
-    <w:p>
-      <w:pPr>
-        <w:pStyle w:val="IEEEParagraph"/>
-        <w:rPr>
-          <w:szCs w:val="20"/>
-        </w:rPr>
-      </w:pPr>
-    </w:p>
-    <w:p>
-      <w:pPr>
-        <w:pStyle w:val="IEEEParagraph"/>
-        <w:rPr>
-          <w:rFonts w:cs="Helvetica"/>
-        </w:rPr>
-      </w:pPr>
+        <w:t>Figure 18. Result for Changing Alias Protocol</w:t>
+      </w:r>
+    </w:p>
+    <w:p>
+      <w:pPr>
+        <w:pStyle w:val="IEEEParagraph"/>
+        <w:rPr>
+          <w:szCs w:val="20"/>
+        </w:rPr>
+      </w:pPr>
+    </w:p>
+    <w:p>
+      <w:pPr>
+        <w:pStyle w:val="IEEEParagraph"/>
+        <w:rPr>
+          <w:rFonts w:cs="Helvetica"/>
+        </w:rPr>
+      </w:pPr>
+      <w:r>
+        <w:rPr>
+          <w:rFonts w:cs="Helvetica"/>
+        </w:rPr>
+        <w:t xml:space="preserve">Every active client uses </w:t>
+      </w:r>
       <w:r>
         <w:rPr>
           <w:rFonts w:cs="Helvetica"/>
           <w:i/>
         </w:rPr>
-        <w:t>Reuse of a Connection Card</w:t>
-      </w:r>
-      <w:r>
-        <w:rPr>
-          <w:rFonts w:cs="Helvetica"/>
-        </w:rPr>
-        <w:t xml:space="preserve"> protocol is used after disconnecting from the system. As it is seen it is a highly used protocol in </w:t>
-      </w:r>
-      <w:r>
-        <w:rPr>
-          <w:rFonts w:cs="Helvetica"/>
-        </w:rPr>
-        <w:t>the</w:t>
-      </w:r>
-      <w:r>
-        <w:rPr>
-          <w:rFonts w:cs="Helvetica"/>
-        </w:rPr>
-        <w:t xml:space="preserve"> system. It starts around the 50th minute and used for the entire time of the simulation.</w:t>
-      </w:r>
-    </w:p>
-    <w:p>
-      <w:pPr>
-        <w:pStyle w:val="IEEEParagraph"/>
-        <w:rPr>
-          <w:rFonts w:cs="Helvetica"/>
-        </w:rPr>
-      </w:pPr>
-      <w:r>
-        <w:rPr>
-          <w:rFonts w:cs="Helvetica"/>
-        </w:rPr>
-        <w:t>As seen on Figure 17</w:t>
+        <w:t>Changing Alias</w:t>
+      </w:r>
+      <w:r>
+        <w:rPr>
+          <w:rFonts w:cs="Helvetica"/>
+        </w:rPr>
+        <w:t xml:space="preserve"> protocol</w:t>
+      </w:r>
+      <w:r>
+        <w:rPr>
+          <w:rFonts w:cs="Helvetica"/>
+        </w:rPr>
+        <w:t xml:space="preserve"> in the system in every 50 minutes. The protocol is first used at 50th minute and it is used entire time of the simulation.</w:t>
+      </w:r>
+    </w:p>
+    <w:p>
+      <w:pPr>
+        <w:pStyle w:val="IEEEParagraph"/>
+        <w:rPr>
+          <w:szCs w:val="20"/>
+        </w:rPr>
+      </w:pPr>
+      <w:r>
+        <w:rPr>
+          <w:rFonts w:cs="Helvetica"/>
+        </w:rPr>
+        <w:t>As one can see on Figure 18</w:t>
       </w:r>
       <w:r>
         <w:rPr>
@@ -8828,43 +9061,37 @@
         <w:rPr>
           <w:rFonts w:cs="Helvetica"/>
         </w:rPr>
-        <w:t>t the beginning of the protoc</w:t>
-      </w:r>
-      <w:r>
-        <w:rPr>
-          <w:rFonts w:cs="Helvetica"/>
-        </w:rPr>
-        <w:t>ol the delay changes between 0.1 and 0.6</w:t>
-      </w:r>
-      <w:r>
-        <w:rPr>
-          <w:rFonts w:cs="Helvetica"/>
-        </w:rPr>
-        <w:t xml:space="preserve"> second. After some time protocol achieves a balance and a 0.4 second of </w:t>
-      </w:r>
-      <w:r>
-        <w:rPr>
-          <w:rFonts w:cs="Helvetica"/>
-        </w:rPr>
-        <w:t>network</w:t>
-      </w:r>
-      <w:r>
-        <w:rPr>
-          <w:rFonts w:cs="Helvetica"/>
-        </w:rPr>
-        <w:t xml:space="preserve"> delay</w:t>
-      </w:r>
-      <w:r>
-        <w:rPr>
-          <w:rFonts w:cs="Helvetica"/>
-        </w:rPr>
-        <w:t xml:space="preserve"> is observed</w:t>
-      </w:r>
-      <w:r>
-        <w:rPr>
-          <w:rFonts w:cs="Helvetica"/>
-        </w:rPr>
-        <w:t>.</w:t>
+        <w:t>t the beginning of the protocol the delay for</w:t>
+      </w:r>
+      <w:r>
+        <w:rPr>
+          <w:rFonts w:cs="Helvetica"/>
+        </w:rPr>
+        <w:t xml:space="preserve"> the protocol varies between 0.1 and 0.4</w:t>
+      </w:r>
+      <w:r>
+        <w:rPr>
+          <w:rFonts w:cs="Helvetica"/>
+        </w:rPr>
+        <w:t xml:space="preserve"> seconds. After some time the average delay for the protocol </w:t>
+      </w:r>
+      <w:r>
+        <w:rPr>
+          <w:rFonts w:cs="Helvetica"/>
+        </w:rPr>
+        <w:t>convergesto</w:t>
+      </w:r>
+      <w:r>
+        <w:rPr>
+          <w:rFonts w:cs="Helvetica"/>
+        </w:rPr>
+        <w:t xml:space="preserve"> 0.4</w:t>
+      </w:r>
+      <w:r>
+        <w:rPr>
+          <w:rFonts w:cs="Helvetica"/>
+        </w:rPr>
+        <w:t xml:space="preserve"> seconds.</w:t>
       </w:r>
     </w:p>
     <w:p>
@@ -8882,26 +9109,28 @@
         <w:rPr>
           <w:lang w:val="en-GB"/>
         </w:rPr>
-        <w:t>Real-Life Scenario Simulation Result for Changing Alias</w:t>
+        <w:t>Real-Life Scenario Simulation Result for Disconnection</w:t>
       </w:r>
     </w:p>
     <w:p>
       <w:pPr>
         <w:pStyle w:val="IEEEParagraph"/>
         <w:jc w:val="center"/>
+        <w:rPr>
+          <w:szCs w:val="20"/>
+        </w:rPr>
       </w:pPr>
       <w:r>
         <w:rPr>
           <w:rFonts w:cs="Helvetica"/>
           <w:noProof/>
-          <w:lang w:val="en-US" w:eastAsia="en-US"/>
-        </w:rPr>
-        <w:lastRenderedPageBreak/>
+          <w:lang w:val="tr-TR" w:eastAsia="tr-TR"/>
+        </w:rPr>
         <w:drawing>
-          <wp:inline distT="0" distB="0" distL="0" distR="0" wp14:anchorId="48735875" wp14:editId="0C156DF8">
+          <wp:inline distT="0" distB="0" distL="0" distR="0">
             <wp:extent cx="3095625" cy="1552575"/>
             <wp:effectExtent l="19050" t="0" r="9525" b="0"/>
-            <wp:docPr id="36" name="Picture 15" descr="C:\Users\SUUSER\Desktop\paper images\reallife\changeAlias.png"/>
+            <wp:docPr id="37" name="Picture 16" descr="C:\Users\SUUSER\Desktop\paper images\reallife\disconnection.png"/>
             <wp:cNvGraphicFramePr>
               <a:graphicFrameLocks xmlns:a="http://schemas.openxmlformats.org/drawingml/2006/main" noChangeAspect="1"/>
             </wp:cNvGraphicFramePr>
@@ -8909,7 +9138,7 @@
               <a:graphicData uri="http://schemas.openxmlformats.org/drawingml/2006/picture">
                 <pic:pic xmlns:pic="http://schemas.openxmlformats.org/drawingml/2006/picture">
                   <pic:nvPicPr>
-                    <pic:cNvPr id="0" name="Picture 15" descr="C:\Users\SUUSER\Desktop\paper images\reallife\changeAlias.png"/>
+                    <pic:cNvPr id="0" name="Picture 16" descr="C:\Users\SUUSER\Desktop\paper images\reallife\disconnection.png"/>
                     <pic:cNvPicPr>
                       <a:picLocks noChangeAspect="1" noChangeArrowheads="1"/>
                     </pic:cNvPicPr>
@@ -8958,104 +9187,108 @@
           <w:sz w:val="16"/>
           <w:szCs w:val="16"/>
         </w:rPr>
-        <w:t>Figure 18. Result for Changing Alias Protocol</w:t>
-      </w:r>
-    </w:p>
-    <w:p>
-      <w:pPr>
-        <w:pStyle w:val="IEEEParagraph"/>
-        <w:rPr>
-          <w:szCs w:val="20"/>
-        </w:rPr>
-      </w:pPr>
-    </w:p>
-    <w:p>
-      <w:pPr>
-        <w:pStyle w:val="IEEEParagraph"/>
-        <w:rPr>
-          <w:rFonts w:cs="Helvetica"/>
-        </w:rPr>
-      </w:pPr>
-      <w:r>
-        <w:rPr>
-          <w:rFonts w:cs="Helvetica"/>
-        </w:rPr>
-        <w:t xml:space="preserve">Every active client uses </w:t>
-      </w:r>
-      <w:r>
-        <w:rPr>
-          <w:rFonts w:cs="Helvetica"/>
-          <w:i/>
-        </w:rPr>
-        <w:t>Changing Alias</w:t>
-      </w:r>
-      <w:r>
-        <w:rPr>
-          <w:rFonts w:cs="Helvetica"/>
-        </w:rPr>
-        <w:t xml:space="preserve"> protocol</w:t>
-      </w:r>
-      <w:r>
-        <w:rPr>
-          <w:rFonts w:cs="Helvetica"/>
-        </w:rPr>
-        <w:t xml:space="preserve"> in the system in every 50 minutes. The protocol is first used at 50th minute and it is used entire time of the simulation.</w:t>
-      </w:r>
-    </w:p>
-    <w:p>
-      <w:pPr>
-        <w:pStyle w:val="IEEEParagraph"/>
-        <w:rPr>
-          <w:szCs w:val="20"/>
-        </w:rPr>
-      </w:pPr>
-      <w:r>
-        <w:rPr>
-          <w:rFonts w:cs="Helvetica"/>
-        </w:rPr>
-        <w:t>As one can see on Figure 18</w:t>
-      </w:r>
-      <w:r>
-        <w:rPr>
-          <w:rFonts w:cs="Helvetica"/>
-        </w:rPr>
-        <w:t>, a</w:t>
-      </w:r>
-      <w:r>
-        <w:rPr>
-          <w:rFonts w:cs="Helvetica"/>
-        </w:rPr>
-        <w:t>t the beginning of the protocol the delay for</w:t>
-      </w:r>
-      <w:r>
-        <w:rPr>
-          <w:rFonts w:cs="Helvetica"/>
-        </w:rPr>
-        <w:t xml:space="preserve"> the protocol varies between 0.1 and 0.4</w:t>
-      </w:r>
-      <w:r>
-        <w:rPr>
-          <w:rFonts w:cs="Helvetica"/>
-        </w:rPr>
-        <w:t xml:space="preserve"> seconds. After some time the average delay for the protocol </w:t>
-      </w:r>
-      <w:r>
-        <w:rPr>
-          <w:rFonts w:cs="Helvetica"/>
-        </w:rPr>
-        <w:t>convergesto</w:t>
-      </w:r>
-      <w:r>
-        <w:rPr>
-          <w:rFonts w:cs="Helvetica"/>
-        </w:rPr>
-        <w:t xml:space="preserve"> 0.4</w:t>
-      </w:r>
-      <w:r>
-        <w:rPr>
-          <w:rFonts w:cs="Helvetica"/>
-        </w:rPr>
-        <w:t xml:space="preserve"> seconds.</w:t>
+        <w:t>Figure 19. Result for Disconnection Protocol</w:t>
+      </w:r>
+    </w:p>
+    <w:p>
+      <w:pPr>
+        <w:pStyle w:val="IEEEParagraph"/>
+        <w:rPr>
+          <w:szCs w:val="20"/>
+        </w:rPr>
+      </w:pPr>
+    </w:p>
+    <w:p>
+      <w:pPr>
+        <w:pStyle w:val="IEEEParagraph"/>
+        <w:rPr>
+          <w:rFonts w:cs="Helvetica"/>
+        </w:rPr>
+      </w:pPr>
+      <w:r>
+        <w:rPr>
+          <w:rFonts w:cs="Helvetica"/>
+        </w:rPr>
+        <w:t xml:space="preserve">Disconnection </w:t>
+      </w:r>
+      <w:r>
+        <w:rPr>
+          <w:rFonts w:cs="Helvetica"/>
+        </w:rPr>
+        <w:t>protocol first appears around 30</w:t>
+      </w:r>
+      <w:r>
+        <w:rPr>
+          <w:rFonts w:cs="Helvetica"/>
+          <w:vertAlign w:val="superscript"/>
+        </w:rPr>
+        <w:t>th</w:t>
+      </w:r>
+      <w:r>
+        <w:rPr>
+          <w:rFonts w:cs="Helvetica"/>
+        </w:rPr>
+        <w:t xml:space="preserve"> minute and it is used through the entire time of the simulation.</w:t>
+      </w:r>
+      <w:r>
+        <w:rPr>
+          <w:rFonts w:cs="Helvetica"/>
+        </w:rPr>
+        <w:t xml:space="preserve"> Figure 19</w:t>
+      </w:r>
+      <w:r>
+        <w:rPr>
+          <w:rFonts w:cs="Helvetica"/>
+        </w:rPr>
+        <w:t>shows that, a</w:t>
+      </w:r>
+      <w:r>
+        <w:rPr>
+          <w:rFonts w:cs="Helvetica"/>
+        </w:rPr>
+        <w:t xml:space="preserve">t the beginning of the system </w:t>
+      </w:r>
+      <w:r>
+        <w:rPr>
+          <w:rFonts w:cs="Helvetica"/>
+        </w:rPr>
+        <w:t xml:space="preserve">Disconnection </w:t>
+      </w:r>
+      <w:r>
+        <w:rPr>
+          <w:rFonts w:cs="Helvetica"/>
+        </w:rPr>
+        <w:t>protocol</w:t>
+      </w:r>
+      <w:r>
+        <w:rPr>
+          <w:rFonts w:cs="Helvetica"/>
+        </w:rPr>
+        <w:t xml:space="preserve"> average</w:t>
+      </w:r>
+      <w:r>
+        <w:rPr>
+          <w:rFonts w:cs="Helvetica"/>
+        </w:rPr>
+        <w:t xml:space="preserve"> delay varies between 0.1 and 0.5</w:t>
+      </w:r>
+      <w:r>
+        <w:rPr>
+          <w:rFonts w:cs="Helvetica"/>
+        </w:rPr>
+        <w:t xml:space="preserve"> second but through time the average delay </w:t>
+      </w:r>
+      <w:r>
+        <w:rPr>
+          <w:rFonts w:cs="Helvetica"/>
+        </w:rPr>
+        <w:t>meets</w:t>
+      </w:r>
+      <w:r>
+        <w:rPr>
+          <w:rFonts w:cs="Helvetica"/>
+        </w:rPr>
+        <w:t xml:space="preserve"> 0.4 second.</w:t>
       </w:r>
     </w:p>
     <w:p>
@@ -9073,7 +9306,7 @@
         <w:rPr>
           <w:lang w:val="en-GB"/>
         </w:rPr>
-        <w:t>Real-Life Scenario Simulation Result for Disconnection</w:t>
+        <w:t>Real-Life Scenario Simulation Result for Update Packets</w:t>
       </w:r>
     </w:p>
     <w:p>
@@ -9088,207 +9321,10 @@
         <w:rPr>
           <w:rFonts w:cs="Helvetica"/>
           <w:noProof/>
-          <w:lang w:val="en-US" w:eastAsia="en-US"/>
+          <w:lang w:val="tr-TR" w:eastAsia="tr-TR"/>
         </w:rPr>
         <w:drawing>
-          <wp:inline distT="0" distB="0" distL="0" distR="0" wp14:anchorId="2D2875BF" wp14:editId="0439F223">
-            <wp:extent cx="3095625" cy="1552575"/>
-            <wp:effectExtent l="19050" t="0" r="9525" b="0"/>
-            <wp:docPr id="37" name="Picture 16" descr="C:\Users\SUUSER\Desktop\paper images\reallife\disconnection.png"/>
-            <wp:cNvGraphicFramePr>
-              <a:graphicFrameLocks xmlns:a="http://schemas.openxmlformats.org/drawingml/2006/main" noChangeAspect="1"/>
-            </wp:cNvGraphicFramePr>
-            <a:graphic xmlns:a="http://schemas.openxmlformats.org/drawingml/2006/main">
-              <a:graphicData uri="http://schemas.openxmlformats.org/drawingml/2006/picture">
-                <pic:pic xmlns:pic="http://schemas.openxmlformats.org/drawingml/2006/picture">
-                  <pic:nvPicPr>
-                    <pic:cNvPr id="0" name="Picture 16" descr="C:\Users\SUUSER\Desktop\paper images\reallife\disconnection.png"/>
-                    <pic:cNvPicPr>
-                      <a:picLocks noChangeAspect="1" noChangeArrowheads="1"/>
-                    </pic:cNvPicPr>
-                  </pic:nvPicPr>
-                  <pic:blipFill>
-                    <a:blip r:embed="rId32"/>
-                    <a:srcRect/>
-                    <a:stretch>
-                      <a:fillRect/>
-                    </a:stretch>
-                  </pic:blipFill>
-                  <pic:spPr bwMode="auto">
-                    <a:xfrm>
-                      <a:off x="0" y="0"/>
-                      <a:ext cx="3095625" cy="1552575"/>
-                    </a:xfrm>
-                    <a:prstGeom prst="rect">
-                      <a:avLst/>
-                    </a:prstGeom>
-                    <a:noFill/>
-                    <a:ln w="9525">
-                      <a:noFill/>
-                      <a:miter lim="800000"/>
-                      <a:headEnd/>
-                      <a:tailEnd/>
-                    </a:ln>
-                  </pic:spPr>
-                </pic:pic>
-              </a:graphicData>
-            </a:graphic>
-          </wp:inline>
-        </w:drawing>
-      </w:r>
-    </w:p>
-    <w:p>
-      <w:pPr>
-        <w:pStyle w:val="IEEEParagraph"/>
-        <w:jc w:val="center"/>
-        <w:rPr>
-          <w:sz w:val="16"/>
-          <w:szCs w:val="16"/>
-        </w:rPr>
-      </w:pPr>
-      <w:r>
-        <w:rPr>
-          <w:sz w:val="16"/>
-          <w:szCs w:val="16"/>
-        </w:rPr>
-        <w:t>Figure 19. Result for Disconnection Protocol</w:t>
-      </w:r>
-    </w:p>
-    <w:p>
-      <w:pPr>
-        <w:pStyle w:val="IEEEParagraph"/>
-        <w:rPr>
-          <w:szCs w:val="20"/>
-        </w:rPr>
-      </w:pPr>
-    </w:p>
-    <w:p>
-      <w:pPr>
-        <w:pStyle w:val="IEEEParagraph"/>
-        <w:rPr>
-          <w:rFonts w:cs="Helvetica"/>
-        </w:rPr>
-      </w:pPr>
-      <w:r>
-        <w:rPr>
-          <w:rFonts w:cs="Helvetica"/>
-        </w:rPr>
-        <w:t xml:space="preserve">Disconnection </w:t>
-      </w:r>
-      <w:r>
-        <w:rPr>
-          <w:rFonts w:cs="Helvetica"/>
-        </w:rPr>
-        <w:t>protocol first appears around 30</w:t>
-      </w:r>
-      <w:r>
-        <w:rPr>
-          <w:rFonts w:cs="Helvetica"/>
-          <w:vertAlign w:val="superscript"/>
-        </w:rPr>
-        <w:t>th</w:t>
-      </w:r>
-      <w:r>
-        <w:rPr>
-          <w:rFonts w:cs="Helvetica"/>
-        </w:rPr>
-        <w:t xml:space="preserve"> minute and it is used through the entire time of the simulation.</w:t>
-      </w:r>
-      <w:r>
-        <w:rPr>
-          <w:rFonts w:cs="Helvetica"/>
-        </w:rPr>
-        <w:t xml:space="preserve"> Figure 19</w:t>
-      </w:r>
-      <w:r>
-        <w:rPr>
-          <w:rFonts w:cs="Helvetica"/>
-        </w:rPr>
-        <w:t>shows that, a</w:t>
-      </w:r>
-      <w:r>
-        <w:rPr>
-          <w:rFonts w:cs="Helvetica"/>
-        </w:rPr>
-        <w:t xml:space="preserve">t the beginning of the system </w:t>
-      </w:r>
-      <w:r>
-        <w:rPr>
-          <w:rFonts w:cs="Helvetica"/>
-        </w:rPr>
-        <w:t xml:space="preserve">Disconnection </w:t>
-      </w:r>
-      <w:r>
-        <w:rPr>
-          <w:rFonts w:cs="Helvetica"/>
-        </w:rPr>
-        <w:t>protocol</w:t>
-      </w:r>
-      <w:r>
-        <w:rPr>
-          <w:rFonts w:cs="Helvetica"/>
-        </w:rPr>
-        <w:t xml:space="preserve"> average</w:t>
-      </w:r>
-      <w:r>
-        <w:rPr>
-          <w:rFonts w:cs="Helvetica"/>
-        </w:rPr>
-        <w:t xml:space="preserve"> delay varies between 0.1 and 0.5</w:t>
-      </w:r>
-      <w:r>
-        <w:rPr>
-          <w:rFonts w:cs="Helvetica"/>
-        </w:rPr>
-        <w:t xml:space="preserve"> second but through time the average delay </w:t>
-      </w:r>
-      <w:r>
-        <w:rPr>
-          <w:rFonts w:cs="Helvetica"/>
-        </w:rPr>
-        <w:t>meets</w:t>
-      </w:r>
-      <w:r>
-        <w:rPr>
-          <w:rFonts w:cs="Helvetica"/>
-        </w:rPr>
-        <w:t xml:space="preserve"> 0.4 second.</w:t>
-      </w:r>
-    </w:p>
-    <w:p>
-      <w:pPr>
-        <w:pStyle w:val="IEEEHeading2"/>
-        <w:numPr>
-          <w:ilvl w:val="1"/>
-          <w:numId w:val="7"/>
-        </w:numPr>
-        <w:rPr>
-          <w:lang w:val="en-GB"/>
-        </w:rPr>
-      </w:pPr>
-      <w:r>
-        <w:rPr>
-          <w:lang w:val="en-GB"/>
-        </w:rPr>
-        <w:t>Real-Life Scenario Simulation Result for Update Packets</w:t>
-      </w:r>
-    </w:p>
-    <w:p>
-      <w:pPr>
-        <w:pStyle w:val="IEEEParagraph"/>
-        <w:jc w:val="center"/>
-        <w:rPr>
-          <w:szCs w:val="20"/>
-        </w:rPr>
-      </w:pPr>
-      <w:r>
-        <w:rPr>
-          <w:rFonts w:cs="Helvetica"/>
-          <w:noProof/>
-          <w:lang w:val="en-US" w:eastAsia="en-US"/>
-        </w:rPr>
-        <w:drawing>
-          <wp:inline distT="0" distB="0" distL="0" distR="0" wp14:anchorId="3E0AE2B6" wp14:editId="42A82A39">
+          <wp:inline distT="0" distB="0" distL="0" distR="0">
             <wp:extent cx="3095625" cy="1790700"/>
             <wp:effectExtent l="19050" t="0" r="9525" b="0"/>
             <wp:docPr id="38" name="Picture 17" descr="C:\Users\SUUSER\Desktop\paper images\reallife\updatePackets.png"/>
@@ -9305,7 +9341,7 @@
                     </pic:cNvPicPr>
                   </pic:nvPicPr>
                   <pic:blipFill>
-                    <a:blip r:embed="rId33"/>
+                    <a:blip r:embed="rId32"/>
                     <a:srcRect/>
                     <a:stretch>
                       <a:fillRect/>
@@ -9529,10 +9565,10 @@
         <w:rPr>
           <w:rFonts w:cs="Helvetica"/>
           <w:noProof/>
-          <w:lang w:val="en-US" w:eastAsia="en-US"/>
+          <w:lang w:val="tr-TR" w:eastAsia="tr-TR"/>
         </w:rPr>
         <w:drawing>
-          <wp:inline distT="0" distB="0" distL="0" distR="0" wp14:anchorId="486898D6" wp14:editId="6FBC1232">
+          <wp:inline distT="0" distB="0" distL="0" distR="0">
             <wp:extent cx="3095625" cy="1562100"/>
             <wp:effectExtent l="19050" t="0" r="9525" b="0"/>
             <wp:docPr id="39" name="Picture 18" descr="C:\Users\SUUSER\Desktop\paper images\reallife\seamlessMobility.png"/>
@@ -9544,6 +9580,225 @@
                 <pic:pic xmlns:pic="http://schemas.openxmlformats.org/drawingml/2006/picture">
                   <pic:nvPicPr>
                     <pic:cNvPr id="0" name="Picture 18" descr="C:\Users\SUUSER\Desktop\paper images\reallife\seamlessMobility.png"/>
+                    <pic:cNvPicPr>
+                      <a:picLocks noChangeAspect="1" noChangeArrowheads="1"/>
+                    </pic:cNvPicPr>
+                  </pic:nvPicPr>
+                  <pic:blipFill>
+                    <a:blip r:embed="rId33"/>
+                    <a:srcRect/>
+                    <a:stretch>
+                      <a:fillRect/>
+                    </a:stretch>
+                  </pic:blipFill>
+                  <pic:spPr bwMode="auto">
+                    <a:xfrm>
+                      <a:off x="0" y="0"/>
+                      <a:ext cx="3095625" cy="1562100"/>
+                    </a:xfrm>
+                    <a:prstGeom prst="rect">
+                      <a:avLst/>
+                    </a:prstGeom>
+                    <a:noFill/>
+                    <a:ln w="9525">
+                      <a:noFill/>
+                      <a:miter lim="800000"/>
+                      <a:headEnd/>
+                      <a:tailEnd/>
+                    </a:ln>
+                  </pic:spPr>
+                </pic:pic>
+              </a:graphicData>
+            </a:graphic>
+          </wp:inline>
+        </w:drawing>
+      </w:r>
+    </w:p>
+    <w:p>
+      <w:pPr>
+        <w:pStyle w:val="IEEEReferenceItem"/>
+        <w:numPr>
+          <w:ilvl w:val="0"/>
+          <w:numId w:val="0"/>
+        </w:numPr>
+        <w:jc w:val="center"/>
+      </w:pPr>
+      <w:r>
+        <w:t>Figure 21. Result for Seamless Mobility in Home Operator Protocol</w:t>
+      </w:r>
+    </w:p>
+    <w:p>
+      <w:pPr>
+        <w:pStyle w:val="IEEEParagraph"/>
+      </w:pPr>
+    </w:p>
+    <w:p>
+      <w:pPr>
+        <w:pStyle w:val="IEEEParagraph"/>
+        <w:rPr>
+          <w:rFonts w:cs="Helvetica"/>
+        </w:rPr>
+      </w:pPr>
+      <w:r>
+        <w:rPr>
+          <w:rFonts w:cs="Helvetica"/>
+        </w:rPr>
+        <w:t xml:space="preserve">Seamless Mobility </w:t>
+      </w:r>
+      <w:r>
+        <w:rPr>
+          <w:rFonts w:cs="Helvetica"/>
+        </w:rPr>
+        <w:t xml:space="preserve">protocol is used when </w:t>
+      </w:r>
+      <w:r>
+        <w:rPr>
+          <w:rFonts w:cs="Helvetica"/>
+        </w:rPr>
+        <w:t xml:space="preserve">a handover </w:t>
+      </w:r>
+      <w:r>
+        <w:rPr>
+          <w:rFonts w:cs="Helvetica"/>
+        </w:rPr>
+        <w:t>happen</w:t>
+      </w:r>
+      <w:r>
+        <w:rPr>
+          <w:rFonts w:cs="Helvetica"/>
+        </w:rPr>
+        <w:t>s between access points</w:t>
+      </w:r>
+      <w:r>
+        <w:rPr>
+          <w:rFonts w:cs="Helvetica"/>
+        </w:rPr>
+        <w:t xml:space="preserve">. If these access points are belonging to the same operator then it means the client is using </w:t>
+      </w:r>
+      <w:r>
+        <w:rPr>
+          <w:rFonts w:cs="Helvetica"/>
+        </w:rPr>
+        <w:t xml:space="preserve">Seamless Mobility </w:t>
+      </w:r>
+      <w:r>
+        <w:rPr>
+          <w:rFonts w:cs="Helvetica"/>
+        </w:rPr>
+        <w:t>protocol.</w:t>
+      </w:r>
+    </w:p>
+    <w:p>
+      <w:pPr>
+        <w:pStyle w:val="IEEEParagraph"/>
+        <w:rPr>
+          <w:rFonts w:cs="Helvetica"/>
+        </w:rPr>
+      </w:pPr>
+      <w:r>
+        <w:rPr>
+          <w:rFonts w:cs="Helvetica"/>
+        </w:rPr>
+        <w:t>By looking at Figure 21</w:t>
+      </w:r>
+      <w:r>
+        <w:rPr>
+          <w:rFonts w:cs="Helvetica"/>
+        </w:rPr>
+        <w:t>,</w:t>
+      </w:r>
+      <w:r>
+        <w:rPr>
+          <w:rFonts w:cs="Helvetica"/>
+        </w:rPr>
+        <w:t xml:space="preserve"> it could be said that</w:t>
+      </w:r>
+      <w:r>
+        <w:rPr>
+          <w:rFonts w:cs="Helvetica"/>
+          <w:i/>
+        </w:rPr>
+        <w:t xml:space="preserve">, </w:t>
+      </w:r>
+      <w:r>
+        <w:rPr>
+          <w:rFonts w:cs="Helvetica"/>
+        </w:rPr>
+        <w:t>Seamless Mobility</w:t>
+      </w:r>
+      <w:r>
+        <w:rPr>
+          <w:rFonts w:cs="Helvetica"/>
+        </w:rPr>
+        <w:t xml:space="preserve"> protocol has a</w:t>
+      </w:r>
+      <w:r>
+        <w:rPr>
+          <w:rFonts w:cs="Helvetica"/>
+        </w:rPr>
+        <w:t xml:space="preserve">n initial average delay that </w:t>
+      </w:r>
+      <w:r>
+        <w:rPr>
+          <w:rFonts w:cs="Helvetica"/>
+        </w:rPr>
+        <w:t>shows difference</w:t>
+      </w:r>
+      <w:r>
+        <w:rPr>
+          <w:rFonts w:cs="Helvetica"/>
+        </w:rPr>
+        <w:t xml:space="preserve"> between 0.2 and 1</w:t>
+      </w:r>
+      <w:r>
+        <w:rPr>
+          <w:rFonts w:cs="Helvetica"/>
+        </w:rPr>
+        <w:t>.2 seconds. A user loses around 0.1 second to make a handover to the new access point.</w:t>
+      </w:r>
+    </w:p>
+    <w:p>
+      <w:pPr>
+        <w:pStyle w:val="IEEEHeading2"/>
+        <w:numPr>
+          <w:ilvl w:val="1"/>
+          <w:numId w:val="7"/>
+        </w:numPr>
+        <w:rPr>
+          <w:lang w:val="en-GB"/>
+        </w:rPr>
+      </w:pPr>
+      <w:r>
+        <w:rPr>
+          <w:lang w:val="en-GB"/>
+        </w:rPr>
+        <w:t>Real-Life Scenario Simulation Result for Roaming Protocol</w:t>
+      </w:r>
+    </w:p>
+    <w:p>
+      <w:pPr>
+        <w:pStyle w:val="IEEEParagraph"/>
+        <w:jc w:val="center"/>
+      </w:pPr>
+      <w:r>
+        <w:rPr>
+          <w:rFonts w:cs="Helvetica"/>
+          <w:noProof/>
+          <w:lang w:val="tr-TR" w:eastAsia="tr-TR"/>
+        </w:rPr>
+        <w:drawing>
+          <wp:inline distT="0" distB="0" distL="0" distR="0">
+            <wp:extent cx="3095625" cy="1562100"/>
+            <wp:effectExtent l="19050" t="0" r="9525" b="0"/>
+            <wp:docPr id="40" name="Picture 19" descr="C:\Users\SUUSER\Desktop\paper images\reallife\roaming.png"/>
+            <wp:cNvGraphicFramePr>
+              <a:graphicFrameLocks xmlns:a="http://schemas.openxmlformats.org/drawingml/2006/main" noChangeAspect="1"/>
+            </wp:cNvGraphicFramePr>
+            <a:graphic xmlns:a="http://schemas.openxmlformats.org/drawingml/2006/main">
+              <a:graphicData uri="http://schemas.openxmlformats.org/drawingml/2006/picture">
+                <pic:pic xmlns:pic="http://schemas.openxmlformats.org/drawingml/2006/picture">
+                  <pic:nvPicPr>
+                    <pic:cNvPr id="0" name="Picture 19" descr="C:\Users\SUUSER\Desktop\paper images\reallife\roaming.png"/>
                     <pic:cNvPicPr>
                       <a:picLocks noChangeAspect="1" noChangeArrowheads="1"/>
                     </pic:cNvPicPr>
@@ -9580,29 +9835,142 @@
     </w:p>
     <w:p>
       <w:pPr>
-        <w:pStyle w:val="IEEEReferenceItem"/>
-        <w:numPr>
-          <w:ilvl w:val="0"/>
-          <w:numId w:val="0"/>
-        </w:numPr>
+        <w:pStyle w:val="IEEEParagraph"/>
         <w:jc w:val="center"/>
-      </w:pPr>
-      <w:r>
-        <w:t>Figure 21. Result for Seamless Mobility in Home Operator Protocol</w:t>
-      </w:r>
-    </w:p>
-    <w:p>
-      <w:pPr>
-        <w:pStyle w:val="IEEEParagraph"/>
-      </w:pPr>
-    </w:p>
-    <w:p>
-      <w:pPr>
-        <w:pStyle w:val="IEEEParagraph"/>
-        <w:rPr>
-          <w:rFonts w:cs="Helvetica"/>
-        </w:rPr>
-      </w:pPr>
+        <w:rPr>
+          <w:sz w:val="16"/>
+          <w:szCs w:val="16"/>
+        </w:rPr>
+      </w:pPr>
+      <w:r>
+        <w:rPr>
+          <w:sz w:val="16"/>
+          <w:szCs w:val="16"/>
+        </w:rPr>
+        <w:t>Figure 22. Result for Roaming Protocol</w:t>
+      </w:r>
+    </w:p>
+    <w:p>
+      <w:pPr>
+        <w:pStyle w:val="IEEEParagraph"/>
+        <w:rPr>
+          <w:szCs w:val="20"/>
+        </w:rPr>
+      </w:pPr>
+    </w:p>
+    <w:p>
+      <w:pPr>
+        <w:pStyle w:val="IEEEParagraph"/>
+        <w:rPr>
+          <w:rFonts w:cs="Helvetica"/>
+        </w:rPr>
+      </w:pPr>
+      <w:r>
+        <w:rPr>
+          <w:rFonts w:cs="Helvetica"/>
+          <w:i/>
+        </w:rPr>
+        <w:t xml:space="preserve">Roaming </w:t>
+      </w:r>
+      <w:r>
+        <w:rPr>
+          <w:rFonts w:cs="Helvetica"/>
+        </w:rPr>
+        <w:t>protocol is used when a handover</w:t>
+      </w:r>
+      <w:r>
+        <w:rPr>
+          <w:rFonts w:cs="Helvetica"/>
+        </w:rPr>
+        <w:t xml:space="preserve"> happens</w:t>
+      </w:r>
+      <w:r>
+        <w:rPr>
+          <w:rFonts w:cs="Helvetica"/>
+        </w:rPr>
+        <w:t xml:space="preserve"> between access points. If these access points are belong</w:t>
+      </w:r>
+      <w:r>
+        <w:rPr>
+          <w:rFonts w:cs="Helvetica"/>
+        </w:rPr>
+        <w:t>ings of</w:t>
+      </w:r>
+      <w:r>
+        <w:rPr>
+          <w:rFonts w:cs="Helvetica"/>
+        </w:rPr>
+        <w:t xml:space="preserve"> different operators then it means the client is using </w:t>
+      </w:r>
+      <w:r>
+        <w:rPr>
+          <w:rFonts w:cs="Helvetica"/>
+        </w:rPr>
+        <w:t xml:space="preserve">Roaming </w:t>
+      </w:r>
+      <w:r>
+        <w:rPr>
+          <w:rFonts w:cs="Helvetica"/>
+        </w:rPr>
+        <w:t>protocol.</w:t>
+      </w:r>
+    </w:p>
+    <w:p>
+      <w:pPr>
+        <w:pStyle w:val="IEEEParagraph"/>
+        <w:rPr>
+          <w:rFonts w:cs="Helvetica"/>
+        </w:rPr>
+      </w:pPr>
+      <w:r>
+        <w:rPr>
+          <w:rFonts w:cs="Helvetica"/>
+          <w:i/>
+        </w:rPr>
+        <w:t>Roaming</w:t>
+      </w:r>
+      <w:r>
+        <w:rPr>
+          <w:rFonts w:cs="Helvetica"/>
+        </w:rPr>
+        <w:t xml:space="preserve"> protocol has a</w:t>
+      </w:r>
+      <w:r>
+        <w:rPr>
+          <w:rFonts w:cs="Helvetica"/>
+        </w:rPr>
+        <w:t>n</w:t>
+      </w:r>
+      <w:r>
+        <w:rPr>
+          <w:rFonts w:cs="Helvetica"/>
+        </w:rPr>
+        <w:t xml:space="preserve">average </w:t>
+      </w:r>
+      <w:r>
+        <w:rPr>
+          <w:rFonts w:cs="Helvetica"/>
+        </w:rPr>
+        <w:t xml:space="preserve">delay </w:t>
+      </w:r>
+      <w:r>
+        <w:rPr>
+          <w:rFonts w:cs="Helvetica"/>
+        </w:rPr>
+        <w:t>that varies between 0.05 and 0.</w:t>
+      </w:r>
+      <w:r>
+        <w:rPr>
+          <w:rFonts w:cs="Helvetica"/>
+        </w:rPr>
+        <w:t>2 seconds. T</w:t>
+      </w:r>
+      <w:r>
+        <w:rPr>
+          <w:rFonts w:cs="Helvetica"/>
+        </w:rPr>
+        <w:t xml:space="preserve">here are 2 operators so a client has a %50 chances to make a </w:t>
+      </w:r>
       <w:r>
         <w:rPr>
           <w:rFonts w:cs="Helvetica"/>
@@ -9613,112 +9981,70 @@
         <w:rPr>
           <w:rFonts w:cs="Helvetica"/>
         </w:rPr>
-        <w:t xml:space="preserve">protocol is used when </w:t>
-      </w:r>
-      <w:r>
-        <w:rPr>
-          <w:rFonts w:cs="Helvetica"/>
-        </w:rPr>
-        <w:t xml:space="preserve">a handover </w:t>
-      </w:r>
-      <w:r>
-        <w:rPr>
-          <w:rFonts w:cs="Helvetica"/>
-        </w:rPr>
-        <w:t>happen</w:t>
-      </w:r>
-      <w:r>
-        <w:rPr>
-          <w:rFonts w:cs="Helvetica"/>
-        </w:rPr>
-        <w:t>s between access points</w:t>
-      </w:r>
-      <w:r>
-        <w:rPr>
-          <w:rFonts w:cs="Helvetica"/>
-        </w:rPr>
-        <w:t xml:space="preserve">. If these access points are belonging to the same operator then it means the client is using </w:t>
-      </w:r>
-      <w:r>
-        <w:rPr>
-          <w:rFonts w:cs="Helvetica"/>
-        </w:rPr>
-        <w:t xml:space="preserve">Seamless Mobility </w:t>
-      </w:r>
-      <w:r>
-        <w:rPr>
-          <w:rFonts w:cs="Helvetica"/>
-        </w:rPr>
-        <w:t>protocol.</w:t>
-      </w:r>
-    </w:p>
-    <w:p>
-      <w:pPr>
-        <w:pStyle w:val="IEEEParagraph"/>
-        <w:rPr>
-          <w:rFonts w:cs="Helvetica"/>
-        </w:rPr>
-      </w:pPr>
-      <w:r>
-        <w:rPr>
-          <w:rFonts w:cs="Helvetica"/>
-        </w:rPr>
-        <w:t>By looking at Figure 21</w:t>
-      </w:r>
-      <w:r>
-        <w:rPr>
-          <w:rFonts w:cs="Helvetica"/>
-        </w:rPr>
-        <w:t>,</w:t>
-      </w:r>
-      <w:r>
-        <w:rPr>
-          <w:rFonts w:cs="Helvetica"/>
-        </w:rPr>
-        <w:t xml:space="preserve"> it could be said that</w:t>
+        <w:t xml:space="preserve">or </w:t>
+      </w:r>
+      <w:r>
+        <w:rPr>
+          <w:rFonts w:cs="Helvetica"/>
+        </w:rPr>
+        <w:t xml:space="preserve">Roaming </w:t>
+      </w:r>
+      <w:r>
+        <w:rPr>
+          <w:rFonts w:cs="Helvetica"/>
+        </w:rPr>
+        <w:t>protocols.</w:t>
+      </w:r>
+      <w:r>
+        <w:rPr>
+          <w:rFonts w:cs="Helvetica"/>
+        </w:rPr>
+        <w:t xml:space="preserve"> After some time protocol reaches a balance around 0.2 second of delay.</w:t>
+      </w:r>
+    </w:p>
+    <w:p>
+      <w:pPr>
+        <w:pStyle w:val="IEEEParagraph"/>
+        <w:rPr>
+          <w:rFonts w:cs="Helvetica"/>
+        </w:rPr>
+      </w:pPr>
+      <w:r>
+        <w:rPr>
+          <w:rFonts w:cs="Helvetica"/>
+        </w:rPr>
+        <w:t xml:space="preserve">As one can see on </w:t>
+      </w:r>
+      <w:r>
+        <w:rPr>
+          <w:rFonts w:cs="Helvetica"/>
+        </w:rPr>
+        <w:t>Figure 22</w:t>
+      </w:r>
+      <w:r>
+        <w:rPr>
+          <w:rFonts w:cs="Helvetica"/>
+        </w:rPr>
+        <w:t>, t</w:t>
+      </w:r>
+      <w:r>
+        <w:rPr>
+          <w:rFonts w:cs="Helvetica"/>
+        </w:rPr>
+        <w:t xml:space="preserve">he results for </w:t>
       </w:r>
       <w:r>
         <w:rPr>
           <w:rFonts w:cs="Helvetica"/>
           <w:i/>
         </w:rPr>
-        <w:t xml:space="preserve">, </w:t>
-      </w:r>
-      <w:r>
-        <w:rPr>
-          <w:rFonts w:cs="Helvetica"/>
-        </w:rPr>
-        <w:t>Seamless Mobility</w:t>
-      </w:r>
-      <w:r>
-        <w:rPr>
-          <w:rFonts w:cs="Helvetica"/>
-        </w:rPr>
-        <w:t xml:space="preserve"> protocol has a</w:t>
-      </w:r>
-      <w:r>
-        <w:rPr>
-          <w:rFonts w:cs="Helvetica"/>
-        </w:rPr>
-        <w:t xml:space="preserve">n initial average delay that </w:t>
-      </w:r>
-      <w:r>
-        <w:rPr>
-          <w:rFonts w:cs="Helvetica"/>
-        </w:rPr>
-        <w:t>shows difference</w:t>
-      </w:r>
-      <w:r>
-        <w:rPr>
-          <w:rFonts w:cs="Helvetica"/>
-        </w:rPr>
-        <w:t xml:space="preserve"> between 0.2 and 1</w:t>
-      </w:r>
-      <w:r>
-        <w:rPr>
-          <w:rFonts w:cs="Helvetica"/>
-        </w:rPr>
-        <w:t>.2 seconds. A user loses around 0.1 second to make a handover to the new access point.</w:t>
+        <w:t>Roaming</w:t>
+      </w:r>
+      <w:r>
+        <w:rPr>
+          <w:rFonts w:cs="Helvetica"/>
+        </w:rPr>
+        <w:t xml:space="preserve"> protocol shows a boost until the middle of the simulation time but it decreases and achieves a balance</w:t>
       </w:r>
     </w:p>
     <w:p>
@@ -9736,316 +10062,26 @@
         <w:rPr>
           <w:lang w:val="en-GB"/>
         </w:rPr>
-        <w:t>Real-Life Scenario Simulation Result for Roaming Protocol</w:t>
+        <w:t>Real-Life Scenario Simulation Result for Packet Transfer</w:t>
       </w:r>
     </w:p>
     <w:p>
       <w:pPr>
         <w:pStyle w:val="IEEEParagraph"/>
         <w:jc w:val="center"/>
+        <w:rPr>
+          <w:szCs w:val="20"/>
+        </w:rPr>
       </w:pPr>
       <w:r>
         <w:rPr>
           <w:rFonts w:cs="Helvetica"/>
           <w:noProof/>
-          <w:lang w:val="en-US" w:eastAsia="en-US"/>
-        </w:rPr>
-        <w:drawing>
-          <wp:inline distT="0" distB="0" distL="0" distR="0" wp14:anchorId="1D12FACF" wp14:editId="7C2C8760">
-            <wp:extent cx="3095625" cy="1562100"/>
-            <wp:effectExtent l="19050" t="0" r="9525" b="0"/>
-            <wp:docPr id="40" name="Picture 19" descr="C:\Users\SUUSER\Desktop\paper images\reallife\roaming.png"/>
-            <wp:cNvGraphicFramePr>
-              <a:graphicFrameLocks xmlns:a="http://schemas.openxmlformats.org/drawingml/2006/main" noChangeAspect="1"/>
-            </wp:cNvGraphicFramePr>
-            <a:graphic xmlns:a="http://schemas.openxmlformats.org/drawingml/2006/main">
-              <a:graphicData uri="http://schemas.openxmlformats.org/drawingml/2006/picture">
-                <pic:pic xmlns:pic="http://schemas.openxmlformats.org/drawingml/2006/picture">
-                  <pic:nvPicPr>
-                    <pic:cNvPr id="0" name="Picture 19" descr="C:\Users\SUUSER\Desktop\paper images\reallife\roaming.png"/>
-                    <pic:cNvPicPr>
-                      <a:picLocks noChangeAspect="1" noChangeArrowheads="1"/>
-                    </pic:cNvPicPr>
-                  </pic:nvPicPr>
-                  <pic:blipFill>
-                    <a:blip r:embed="rId35"/>
-                    <a:srcRect/>
-                    <a:stretch>
-                      <a:fillRect/>
-                    </a:stretch>
-                  </pic:blipFill>
-                  <pic:spPr bwMode="auto">
-                    <a:xfrm>
-                      <a:off x="0" y="0"/>
-                      <a:ext cx="3095625" cy="1562100"/>
-                    </a:xfrm>
-                    <a:prstGeom prst="rect">
-                      <a:avLst/>
-                    </a:prstGeom>
-                    <a:noFill/>
-                    <a:ln w="9525">
-                      <a:noFill/>
-                      <a:miter lim="800000"/>
-                      <a:headEnd/>
-                      <a:tailEnd/>
-                    </a:ln>
-                  </pic:spPr>
-                </pic:pic>
-              </a:graphicData>
-            </a:graphic>
-          </wp:inline>
-        </w:drawing>
-      </w:r>
-    </w:p>
-    <w:p>
-      <w:pPr>
-        <w:pStyle w:val="IEEEParagraph"/>
-        <w:jc w:val="center"/>
-        <w:rPr>
-          <w:sz w:val="16"/>
-          <w:szCs w:val="16"/>
-        </w:rPr>
-      </w:pPr>
-      <w:r>
-        <w:rPr>
-          <w:sz w:val="16"/>
-          <w:szCs w:val="16"/>
-        </w:rPr>
-        <w:t>Figure 22. Result for Roaming Protocol</w:t>
-      </w:r>
-    </w:p>
-    <w:p>
-      <w:pPr>
-        <w:pStyle w:val="IEEEParagraph"/>
-        <w:rPr>
-          <w:szCs w:val="20"/>
-        </w:rPr>
-      </w:pPr>
-    </w:p>
-    <w:p>
-      <w:pPr>
-        <w:pStyle w:val="IEEEParagraph"/>
-        <w:rPr>
-          <w:rFonts w:cs="Helvetica"/>
-        </w:rPr>
-      </w:pPr>
-      <w:r>
-        <w:rPr>
-          <w:rFonts w:cs="Helvetica"/>
-          <w:i/>
-        </w:rPr>
-        <w:t xml:space="preserve">Roaming </w:t>
-      </w:r>
-      <w:r>
-        <w:rPr>
-          <w:rFonts w:cs="Helvetica"/>
-        </w:rPr>
-        <w:t>protocol is used when a handover</w:t>
-      </w:r>
-      <w:r>
-        <w:rPr>
-          <w:rFonts w:cs="Helvetica"/>
-        </w:rPr>
-        <w:t xml:space="preserve"> happens</w:t>
-      </w:r>
-      <w:r>
-        <w:rPr>
-          <w:rFonts w:cs="Helvetica"/>
-        </w:rPr>
-        <w:t xml:space="preserve"> between access points. If these access points are belong</w:t>
-      </w:r>
-      <w:r>
-        <w:rPr>
-          <w:rFonts w:cs="Helvetica"/>
-        </w:rPr>
-        <w:t>ings of</w:t>
-      </w:r>
-      <w:r>
-        <w:rPr>
-          <w:rFonts w:cs="Helvetica"/>
-        </w:rPr>
-        <w:t xml:space="preserve"> different operators then it means the client is using </w:t>
-      </w:r>
-      <w:r>
-        <w:rPr>
-          <w:rFonts w:cs="Helvetica"/>
-        </w:rPr>
-        <w:t xml:space="preserve">Roaming </w:t>
-      </w:r>
-      <w:r>
-        <w:rPr>
-          <w:rFonts w:cs="Helvetica"/>
-        </w:rPr>
-        <w:t>protocol.</w:t>
-      </w:r>
-    </w:p>
-    <w:p>
-      <w:pPr>
-        <w:pStyle w:val="IEEEParagraph"/>
-        <w:rPr>
-          <w:rFonts w:cs="Helvetica"/>
-        </w:rPr>
-      </w:pPr>
-      <w:r>
-        <w:rPr>
-          <w:rFonts w:cs="Helvetica"/>
-          <w:i/>
-        </w:rPr>
-        <w:t>Roaming</w:t>
-      </w:r>
-      <w:r>
-        <w:rPr>
-          <w:rFonts w:cs="Helvetica"/>
-        </w:rPr>
-        <w:t xml:space="preserve"> protocol has a</w:t>
-      </w:r>
-      <w:r>
-        <w:rPr>
-          <w:rFonts w:cs="Helvetica"/>
-        </w:rPr>
-        <w:t>n</w:t>
-      </w:r>
-      <w:r>
-        <w:rPr>
-          <w:rFonts w:cs="Helvetica"/>
-        </w:rPr>
-        <w:t xml:space="preserve">average </w:t>
-      </w:r>
-      <w:r>
-        <w:rPr>
-          <w:rFonts w:cs="Helvetica"/>
-        </w:rPr>
-        <w:t xml:space="preserve">delay </w:t>
-      </w:r>
-      <w:r>
-        <w:rPr>
-          <w:rFonts w:cs="Helvetica"/>
-        </w:rPr>
-        <w:t>that varies between 0.05 and 0.</w:t>
-      </w:r>
-      <w:r>
-        <w:rPr>
-          <w:rFonts w:cs="Helvetica"/>
-        </w:rPr>
-        <w:t>2 seconds. T</w:t>
-      </w:r>
-      <w:r>
-        <w:rPr>
-          <w:rFonts w:cs="Helvetica"/>
-        </w:rPr>
-        <w:t xml:space="preserve">here are 2 operators so a client has a %50 chances to make a </w:t>
-      </w:r>
-      <w:r>
-        <w:rPr>
-          <w:rFonts w:cs="Helvetica"/>
-        </w:rPr>
-        <w:t xml:space="preserve">Seamless Mobility </w:t>
-      </w:r>
-      <w:r>
-        <w:rPr>
-          <w:rFonts w:cs="Helvetica"/>
-        </w:rPr>
-        <w:t xml:space="preserve">or </w:t>
-      </w:r>
-      <w:r>
-        <w:rPr>
-          <w:rFonts w:cs="Helvetica"/>
-        </w:rPr>
-        <w:t xml:space="preserve">Roaming </w:t>
-      </w:r>
-      <w:r>
-        <w:rPr>
-          <w:rFonts w:cs="Helvetica"/>
-        </w:rPr>
-        <w:t>protocols.</w:t>
-      </w:r>
-      <w:r>
-        <w:rPr>
-          <w:rFonts w:cs="Helvetica"/>
-        </w:rPr>
-        <w:t xml:space="preserve"> After some time protocol reaches a balance around 0.2 second of delay.</w:t>
-      </w:r>
-    </w:p>
-    <w:p>
-      <w:pPr>
-        <w:pStyle w:val="IEEEParagraph"/>
-        <w:rPr>
-          <w:rFonts w:cs="Helvetica"/>
-        </w:rPr>
-      </w:pPr>
-      <w:r>
-        <w:rPr>
-          <w:rFonts w:cs="Helvetica"/>
-        </w:rPr>
-        <w:t xml:space="preserve">As one can see on </w:t>
-      </w:r>
-      <w:r>
-        <w:rPr>
-          <w:rFonts w:cs="Helvetica"/>
-        </w:rPr>
-        <w:t>Figure 22</w:t>
-      </w:r>
-      <w:r>
-        <w:rPr>
-          <w:rFonts w:cs="Helvetica"/>
-        </w:rPr>
-        <w:t>, t</w:t>
-      </w:r>
-      <w:r>
-        <w:rPr>
-          <w:rFonts w:cs="Helvetica"/>
-        </w:rPr>
-        <w:t xml:space="preserve">he results for </w:t>
-      </w:r>
-      <w:r>
-        <w:rPr>
-          <w:rFonts w:cs="Helvetica"/>
-          <w:i/>
-        </w:rPr>
-        <w:t>Roaming</w:t>
-      </w:r>
-      <w:r>
-        <w:rPr>
-          <w:rFonts w:cs="Helvetica"/>
-        </w:rPr>
-        <w:t xml:space="preserve"> protocol shows a boost until the middle of the simulation time but it decreases and achieves a balance</w:t>
-      </w:r>
-    </w:p>
-    <w:p>
-      <w:pPr>
-        <w:pStyle w:val="IEEEHeading2"/>
-        <w:numPr>
-          <w:ilvl w:val="1"/>
-          <w:numId w:val="7"/>
-        </w:numPr>
-        <w:rPr>
-          <w:lang w:val="en-GB"/>
-        </w:rPr>
-      </w:pPr>
-      <w:r>
-        <w:rPr>
-          <w:lang w:val="en-GB"/>
-        </w:rPr>
-        <w:t>Real-Life Scenario Simulation Result for Packet Transfer</w:t>
-      </w:r>
-    </w:p>
-    <w:p>
-      <w:pPr>
-        <w:pStyle w:val="IEEEParagraph"/>
-        <w:jc w:val="center"/>
-        <w:rPr>
-          <w:szCs w:val="20"/>
-        </w:rPr>
-      </w:pPr>
-      <w:r>
-        <w:rPr>
-          <w:rFonts w:cs="Helvetica"/>
-          <w:noProof/>
-          <w:lang w:val="en-US" w:eastAsia="en-US"/>
+          <w:lang w:val="tr-TR" w:eastAsia="tr-TR"/>
         </w:rPr>
         <w:lastRenderedPageBreak/>
         <w:drawing>
-          <wp:inline distT="0" distB="0" distL="0" distR="0" wp14:anchorId="53526636" wp14:editId="1B27F4AB">
+          <wp:inline distT="0" distB="0" distL="0" distR="0">
             <wp:extent cx="3095625" cy="1800225"/>
             <wp:effectExtent l="19050" t="0" r="9525" b="0"/>
             <wp:docPr id="48" name="Picture 20" descr="C:\Users\SUUSER\Desktop\paper images\reallife\packetTransfer.png"/>
@@ -10062,7 +10098,7 @@
                     </pic:cNvPicPr>
                   </pic:nvPicPr>
                   <pic:blipFill>
-                    <a:blip r:embed="rId36"/>
+                    <a:blip r:embed="rId35"/>
                     <a:srcRect/>
                     <a:stretch>
                       <a:fillRect/>
@@ -10377,13 +10413,7 @@
         <w:pStyle w:val="IEEEParagraph"/>
       </w:pPr>
       <w:r>
-        <w:t>Results</w:t>
-      </w:r>
-      <w:r>
-        <w:t xml:space="preserve"> </w:t>
-      </w:r>
-      <w:r>
-        <w:t>are</w:t>
+        <w:t>Resultsare</w:t>
       </w:r>
       <w:r>
         <w:t xml:space="preserve"> very important since the actual usage of </w:t>
@@ -10472,7 +10502,7 @@
       <w:r>
         <w:t xml:space="preserve">Network Simulator 3 Official Web Site: </w:t>
       </w:r>
-      <w:hyperlink r:id="rId37" w:history="1">
+      <w:hyperlink r:id="rId36" w:history="1">
         <w:r>
           <w:rPr>
             <w:rStyle w:val="Hyperlink"/>
@@ -10551,7 +10581,7 @@
         </w:rPr>
         <w:t xml:space="preserve">FIPS PUB 197 (2001) Announcing the Advanced Encryption Standard (AES), </w:t>
       </w:r>
-      <w:hyperlink r:id="rId38" w:history="1">
+      <w:hyperlink r:id="rId37" w:history="1">
         <w:r>
           <w:rPr>
             <w:rStyle w:val="Hyperlink"/>
@@ -10693,7 +10723,7 @@
         </w:rPr>
         <w:t xml:space="preserve">. CUP. </w:t>
       </w:r>
-      <w:hyperlink r:id="rId39" w:history="1">
+      <w:hyperlink r:id="rId38" w:history="1">
         <w:r>
           <w:rPr>
             <w:color w:val="003B9A"/>
@@ -10766,29 +10796,8 @@
 </file>
 
 <file path=word/comments.xml><?xml version="1.0" encoding="utf-8"?>
-<w:comments xmlns:wpc="http://schemas.microsoft.com/office/word/2010/wordprocessingCanvas" xmlns:mo="http://schemas.microsoft.com/office/mac/office/2008/main" xmlns:mc="http://schemas.openxmlformats.org/markup-compatibility/2006" xmlns:mv="urn:schemas-microsoft-com:mac:vml" xmlns:o="urn:schemas-microsoft-com:office:office" xmlns:r="http://schemas.openxmlformats.org/officeDocument/2006/relationships" xmlns:m="http://schemas.openxmlformats.org/officeDocument/2006/math" xmlns:v="urn:schemas-microsoft-com:vml" xmlns:wp14="http://schemas.microsoft.com/office/word/2010/wordprocessingDrawing" xmlns:wp="http://schemas.openxmlformats.org/drawingml/2006/wordprocessingDrawing" xmlns:w10="urn:schemas-microsoft-com:office:word" xmlns:w="http://schemas.openxmlformats.org/wordprocessingml/2006/main" xmlns:w14="http://schemas.microsoft.com/office/word/2010/wordml" xmlns:wpg="http://schemas.microsoft.com/office/word/2010/wordprocessingGroup" xmlns:wpi="http://schemas.microsoft.com/office/word/2010/wordprocessingInk" xmlns:wne="http://schemas.microsoft.com/office/word/2006/wordml" xmlns:wps="http://schemas.microsoft.com/office/word/2010/wordprocessingShape" mc:Ignorable="w14 wp14">
-  <w:comment w:id="0" w:author="Serhat Can Leloglu" w:date="2012-12-09T13:25:00Z" w:initials="SL">
-    <w:p>
-      <w:pPr>
-        <w:pStyle w:val="CommentText"/>
-      </w:pPr>
-      <w:r>
-        <w:rPr>
-          <w:rStyle w:val="CommentReference"/>
-        </w:rPr>
-        <w:annotationRef/>
-      </w:r>
-      <w:proofErr w:type="spellStart"/>
-      <w:r>
-        <w:t>Butunbufigurlericinrakamlaradokunmadanokunuryazilarlazim</w:t>
-      </w:r>
-      <w:proofErr w:type="spellEnd"/>
-      <w:r>
-        <w:t>.</w:t>
-      </w:r>
-    </w:p>
-  </w:comment>
-  <w:comment w:id="2" w:author="Serhat Can Leloglu" w:date="2012-12-09T13:16:00Z" w:initials="SL">
+<w:comments xmlns:ve="http://schemas.openxmlformats.org/markup-compatibility/2006" xmlns:o="urn:schemas-microsoft-com:office:office" xmlns:r="http://schemas.openxmlformats.org/officeDocument/2006/relationships" xmlns:m="http://schemas.openxmlformats.org/officeDocument/2006/math" xmlns:v="urn:schemas-microsoft-com:vml" xmlns:wp="http://schemas.openxmlformats.org/drawingml/2006/wordprocessingDrawing" xmlns:w10="urn:schemas-microsoft-com:office:word" xmlns:w="http://schemas.openxmlformats.org/wordprocessingml/2006/main" xmlns:wne="http://schemas.microsoft.com/office/word/2006/wordml">
+  <w:comment w:id="1" w:author="Serhat Can Leloglu" w:date="2012-12-09T13:16:00Z" w:initials="SL">
     <w:p>
       <w:pPr>
         <w:pStyle w:val="CommentText"/>
@@ -10816,7 +10825,7 @@
 </file>
 
 <file path=word/numbering.xml><?xml version="1.0" encoding="utf-8"?>
-<w:numbering xmlns:wpc="http://schemas.microsoft.com/office/word/2010/wordprocessingCanvas" xmlns:mo="http://schemas.microsoft.com/office/mac/office/2008/main" xmlns:mc="http://schemas.openxmlformats.org/markup-compatibility/2006" xmlns:mv="urn:schemas-microsoft-com:mac:vml" xmlns:o="urn:schemas-microsoft-com:office:office" xmlns:r="http://schemas.openxmlformats.org/officeDocument/2006/relationships" xmlns:m="http://schemas.openxmlformats.org/officeDocument/2006/math" xmlns:v="urn:schemas-microsoft-com:vml" xmlns:wp14="http://schemas.microsoft.com/office/word/2010/wordprocessingDrawing" xmlns:wp="http://schemas.openxmlformats.org/drawingml/2006/wordprocessingDrawing" xmlns:w10="urn:schemas-microsoft-com:office:word" xmlns:w="http://schemas.openxmlformats.org/wordprocessingml/2006/main" xmlns:w14="http://schemas.microsoft.com/office/word/2010/wordml" xmlns:wpg="http://schemas.microsoft.com/office/word/2010/wordprocessingGroup" xmlns:wpi="http://schemas.microsoft.com/office/word/2010/wordprocessingInk" xmlns:wne="http://schemas.microsoft.com/office/word/2006/wordml" xmlns:wps="http://schemas.microsoft.com/office/word/2010/wordprocessingShape" mc:Ignorable="w14 wp14">
+<w:numbering xmlns:ve="http://schemas.openxmlformats.org/markup-compatibility/2006" xmlns:o="urn:schemas-microsoft-com:office:office" xmlns:r="http://schemas.openxmlformats.org/officeDocument/2006/relationships" xmlns:m="http://schemas.openxmlformats.org/officeDocument/2006/math" xmlns:v="urn:schemas-microsoft-com:vml" xmlns:wp="http://schemas.openxmlformats.org/drawingml/2006/wordprocessingDrawing" xmlns:w10="urn:schemas-microsoft-com:office:word" xmlns:w="http://schemas.openxmlformats.org/wordprocessingml/2006/main" xmlns:wne="http://schemas.microsoft.com/office/word/2006/wordml">
   <w:abstractNum w:abstractNumId="0">
     <w:nsid w:val="023E2E4D"/>
     <w:multiLevelType w:val="multilevel"/>
@@ -12205,7 +12214,7 @@
 </file>
 
 <file path=word/styles.xml><?xml version="1.0" encoding="utf-8"?>
-<w:styles xmlns:mc="http://schemas.openxmlformats.org/markup-compatibility/2006" xmlns:r="http://schemas.openxmlformats.org/officeDocument/2006/relationships" xmlns:w="http://schemas.openxmlformats.org/wordprocessingml/2006/main" xmlns:w14="http://schemas.microsoft.com/office/word/2010/wordml" mc:Ignorable="w14">
+<w:styles xmlns:r="http://schemas.openxmlformats.org/officeDocument/2006/relationships" xmlns:w="http://schemas.openxmlformats.org/wordprocessingml/2006/main">
   <w:docDefaults>
     <w:rPrDefault>
       <w:rPr>
@@ -12215,7 +12224,7 @@
     </w:rPrDefault>
     <w:pPrDefault/>
   </w:docDefaults>
-  <w:latentStyles w:defLockedState="0" w:defUIPriority="0" w:defSemiHidden="0" w:defUnhideWhenUsed="0" w:defQFormat="0" w:count="276">
+  <w:latentStyles w:defLockedState="0" w:defUIPriority="0" w:defSemiHidden="0" w:defUnhideWhenUsed="0" w:defQFormat="0" w:count="267">
     <w:lsdException w:name="Normal" w:qFormat="1"/>
     <w:lsdException w:name="heading 1" w:qFormat="1"/>
     <w:lsdException w:name="heading 2" w:qFormat="1"/>
@@ -12432,6 +12441,7 @@
     <w:uiPriority w:val="99"/>
     <w:semiHidden/>
     <w:unhideWhenUsed/>
+    <w:qFormat/>
     <w:tblPr>
       <w:tblInd w:w="0" w:type="dxa"/>
       <w:tblCellMar>

</xml_diff>

<commit_message>
18 dec last commit
</commit_message>
<xml_diff>
--- a/paper2.docx
+++ b/paper2.docx
@@ -86,25 +86,31 @@
     </w:p>
     <w:p>
       <w:pPr>
+        <w:jc w:val="both"/>
         <w:rPr>
           <w:lang w:val="en-GB" w:eastAsia="en-GB"/>
         </w:rPr>
       </w:pPr>
-    </w:p>
-    <w:p>
-      <w:pPr>
-        <w:rPr>
-          <w:lang w:val="en-GB" w:eastAsia="en-GB"/>
-        </w:rPr>
-      </w:pPr>
       <w:r>
         <w:rPr>
           <w:rStyle w:val="IEEEAbstractHeadingChar"/>
         </w:rPr>
-        <w:t>Keywords</w:t>
-      </w:r>
-      <w:r>
-        <w:t>—</w:t>
+        <w:t>Ab</w:t>
+      </w:r>
+      <w:r>
+        <w:rPr>
+          <w:rStyle w:val="IEEEAbstractHeadingChar"/>
+        </w:rPr>
+        <w:t>s</w:t>
+      </w:r>
+      <w:r>
+        <w:rPr>
+          <w:rStyle w:val="IEEEAbstractHeadingChar"/>
+        </w:rPr>
+        <w:t>tract</w:t>
+      </w:r>
+      <w:r>
+        <w:t xml:space="preserve">— </w:t>
       </w:r>
       <w:r>
         <w:rPr>
@@ -112,6 +118,45 @@
           <w:sz w:val="18"/>
           <w:szCs w:val="18"/>
         </w:rPr>
+        <w:t>Wireless Mesh Network</w:t>
+      </w:r>
+      <w:r>
+        <w:rPr>
+          <w:b/>
+          <w:sz w:val="18"/>
+          <w:szCs w:val="18"/>
+        </w:rPr>
+        <w:t xml:space="preserve"> (WMN) technology is a multi-hop high-speed networking technology for broadband network access. C</w:t>
+      </w:r>
+    </w:p>
+    <w:p>
+      <w:pPr>
+        <w:rPr>
+          <w:lang w:val="en-GB" w:eastAsia="en-GB"/>
+        </w:rPr>
+      </w:pPr>
+    </w:p>
+    <w:p>
+      <w:pPr>
+        <w:rPr>
+          <w:lang w:val="en-GB" w:eastAsia="en-GB"/>
+        </w:rPr>
+      </w:pPr>
+      <w:r>
+        <w:rPr>
+          <w:rStyle w:val="IEEEAbstractHeadingChar"/>
+        </w:rPr>
+        <w:t>Keywords</w:t>
+      </w:r>
+      <w:r>
+        <w:t>—</w:t>
+      </w:r>
+      <w:r>
+        <w:rPr>
+          <w:b/>
+          <w:sz w:val="18"/>
+          <w:szCs w:val="18"/>
+        </w:rPr>
         <w:t xml:space="preserve">Wireless </w:t>
       </w:r>
       <w:r>
@@ -174,6 +219,7 @@
         <w:pStyle w:val="IEEEHeading1"/>
       </w:pPr>
       <w:r>
+        <w:lastRenderedPageBreak/>
         <w:t>General Overview of Proposed Scheme and System Entities</w:t>
       </w:r>
     </w:p>
@@ -185,7 +231,6 @@
         </w:rPr>
       </w:pPr>
       <w:r>
-        <w:lastRenderedPageBreak/>
         <w:t>The proposed system is</w:t>
       </w:r>
       <w:r>
@@ -1550,15 +1595,7 @@
               <w:sz w:val="20"/>
               <w:szCs w:val="20"/>
             </w:rPr>
-            <m:t>(I</m:t>
-          </m:r>
-          <m:r>
-            <w:rPr>
-              <w:rFonts w:ascii="Cambria Math" w:hAnsi="Cambria Math"/>
-              <w:sz w:val="20"/>
-              <w:szCs w:val="20"/>
-            </w:rPr>
-            <m:t>V)</m:t>
+            <m:t>(IV)</m:t>
           </m:r>
         </m:oMath>
       </m:oMathPara>
@@ -1818,21 +1855,12 @@
         </w:rPr>
         <w:t xml:space="preserve"> </w:t>
       </w:r>
-      <w:proofErr w:type="gramStart"/>
       <w:r>
         <w:rPr>
           <w:sz w:val="20"/>
           <w:szCs w:val="20"/>
         </w:rPr>
-        <w:t>is</w:t>
-      </w:r>
-      <w:proofErr w:type="gramEnd"/>
-      <w:r>
-        <w:rPr>
-          <w:sz w:val="20"/>
-          <w:szCs w:val="20"/>
-        </w:rPr>
-        <w:t xml:space="preserve"> the first token</w:t>
+        <w:t>is the first token</w:t>
       </w:r>
       <w:r>
         <w:rPr>
@@ -2855,7 +2883,15 @@
         <w:t xml:space="preserve"> </w:t>
       </w:r>
       <w:r>
-        <w:t>protocol, shown in Figure 4, protocol is the simplest and the most commonly used protocol among others. It is the main service access protocol that uses tokens one by one. One token of the hash chain is sent from client to AP and the client starts to use the broadband access service. Usage is charged in time basis. Every five minutes client sends a new hash token to continue to get Internet service. When a user sends a hash token it means that she already has paid for the service and in case of disconnection the protocol is called after e.g. 2 minutes, user could not get a refund for the remaining 3 minutes.</w:t>
+        <w:t>protocol, shown in Figure 4, protocol is the simplest and the most commonly used protocol among others. It is the main service access protocol that uses tokens one by one. One token of the hash chain is sent from client to AP and the client starts to use the broadband access service. Usage is charged in time basis. Every five minutes client sends a new hash token to continue to get Internet service. When a user sends a hash token it means that she already has paid for the service and in case of disconnection</w:t>
+      </w:r>
+      <w:r>
+        <w:t>,</w:t>
+      </w:r>
+      <w:bookmarkStart w:id="0" w:name="_GoBack"/>
+      <w:bookmarkEnd w:id="0"/>
+      <w:r>
+        <w:t xml:space="preserve"> the protocol is called after e.g. 2 minutes, user could not get a refund for the remaining 3 minutes.</w:t>
       </w:r>
     </w:p>
     <w:p>
@@ -3736,21 +3772,7 @@
         <w:rPr>
           <w:szCs w:val="20"/>
         </w:rPr>
-        <w:t xml:space="preserve"> </w:t>
-      </w:r>
-      <w:proofErr w:type="gramStart"/>
-      <w:r>
-        <w:rPr>
-          <w:szCs w:val="20"/>
-        </w:rPr>
-        <w:t>protocol,</w:t>
-      </w:r>
-      <w:proofErr w:type="gramEnd"/>
-      <w:r>
-        <w:rPr>
-          <w:szCs w:val="20"/>
-        </w:rPr>
-        <w:t xml:space="preserve"> consists of a challenge-response protocol. It contains two HMAC operations.</w:t>
+        <w:t xml:space="preserve"> protocol, consists of a challenge-response protocol. It contains two HMAC operations.</w:t>
       </w:r>
     </w:p>
     <w:p>
@@ -4813,13 +4835,7 @@
           <w:rPr>
             <w:rFonts w:ascii="Cambria Math" w:eastAsiaTheme="minorEastAsia" w:hAnsi="Cambria Math"/>
           </w:rPr>
-          <m:t xml:space="preserve"> 1-StayActiv</m:t>
-        </m:r>
-        <m:r>
-          <w:rPr>
-            <w:rFonts w:ascii="Cambria Math" w:eastAsiaTheme="minorEastAsia" w:hAnsi="Cambria Math"/>
-          </w:rPr>
-          <m:t>eProb</m:t>
+          <m:t xml:space="preserve"> 1-StayActiveProb</m:t>
         </m:r>
       </m:oMath>
       <w:r>
@@ -6014,7 +6030,15 @@
                     <w:sz w:val="20"/>
                     <w:szCs w:val="20"/>
                   </w:rPr>
-                  <m:t>BA</m:t>
+                  <m:t>B</m:t>
+                </m:r>
+                <m:r>
+                  <w:rPr>
+                    <w:rFonts w:ascii="Cambria Math" w:eastAsiaTheme="minorEastAsia" w:hAnsi="Cambria Math" w:cs="Helvetica"/>
+                    <w:sz w:val="20"/>
+                    <w:szCs w:val="20"/>
+                  </w:rPr>
+                  <m:t>A</m:t>
                 </m:r>
               </m:sub>
             </m:sSub>
@@ -6097,13 +6121,7 @@
           <w:rPr>
             <w:rFonts w:ascii="Cambria Math" w:eastAsiaTheme="minorEastAsia" w:hAnsi="Cambria Math"/>
           </w:rPr>
-          <m:t>BecomeAc</m:t>
-        </m:r>
-        <m:r>
-          <w:rPr>
-            <w:rFonts w:ascii="Cambria Math" w:eastAsiaTheme="minorEastAsia" w:hAnsi="Cambria Math"/>
-          </w:rPr>
-          <m:t>tiveProb</m:t>
+          <m:t>BecomeActiveProb</m:t>
         </m:r>
       </m:oMath>
       <w:r>
@@ -6169,21 +6187,7 @@
         <w:rPr>
           <w:szCs w:val="20"/>
         </w:rPr>
-        <w:t>led in three time slots: (</w:t>
-      </w:r>
-      <w:proofErr w:type="spellStart"/>
-      <w:r>
-        <w:rPr>
-          <w:szCs w:val="20"/>
-        </w:rPr>
-        <w:t>i</w:t>
-      </w:r>
-      <w:proofErr w:type="spellEnd"/>
-      <w:r>
-        <w:rPr>
-          <w:szCs w:val="20"/>
-        </w:rPr>
-        <w:t>) night (00:00 – 07:59), (ii) daytime (08:00 – 15:59), and (iii) evening (16:00 – 23:59).</w:t>
+        <w:t>led in three time slots: (i) night (00:00 – 07:59), (ii) daytime (08:00 – 15:59), and (iii) evening (16:00 – 23:59).</w:t>
       </w:r>
     </w:p>
     <w:p>
@@ -6536,15 +6540,7 @@
               <w:sz w:val="20"/>
               <w:szCs w:val="20"/>
             </w:rPr>
-            <m:t>becomeActivePr</m:t>
-          </m:r>
-          <m:r>
-            <w:rPr>
-              <w:rFonts w:ascii="Cambria Math" w:hAnsi="Cambria Math" w:cs="Helvetica"/>
-              <w:sz w:val="20"/>
-              <w:szCs w:val="20"/>
-            </w:rPr>
-            <m:t>ob&lt;Domestic&gt;  = {0.40,</m:t>
+            <m:t>becomeActiveProb&lt;Domestic&gt;  = {0.40,</m:t>
           </m:r>
           <m:r>
             <w:rPr>
@@ -6734,7 +6730,15 @@
               <w:sz w:val="20"/>
               <w:szCs w:val="20"/>
             </w:rPr>
-            <m:t>stayActiveProb&lt;Domestic&gt;  = {0.90,</m:t>
+            <m:t>stayAc</m:t>
+          </m:r>
+          <m:r>
+            <w:rPr>
+              <w:rFonts w:ascii="Cambria Math" w:hAnsi="Cambria Math" w:cs="Helvetica"/>
+              <w:sz w:val="20"/>
+              <w:szCs w:val="20"/>
+            </w:rPr>
+            <m:t>tiveProb&lt;Domestic&gt;  = {0.90,</m:t>
           </m:r>
           <m:r>
             <w:rPr>
@@ -6900,35 +6904,7 @@
         <w:rPr>
           <w:rFonts w:cs="Helvetica"/>
         </w:rPr>
-        <w:t xml:space="preserve">These values also determine the average connection duration and idle time by using </w:t>
-      </w:r>
-      <w:proofErr w:type="spellStart"/>
-      <w:r>
-        <w:rPr>
-          <w:rFonts w:cs="Helvetica"/>
-        </w:rPr>
-        <w:t>Eqs</w:t>
-      </w:r>
-      <w:proofErr w:type="spellEnd"/>
-      <w:r>
-        <w:rPr>
-          <w:rFonts w:cs="Helvetica"/>
-        </w:rPr>
-        <w:t xml:space="preserve">. </w:t>
-      </w:r>
-      <w:proofErr w:type="gramStart"/>
-      <w:r>
-        <w:rPr>
-          <w:rFonts w:cs="Helvetica"/>
-        </w:rPr>
-        <w:t>1 and 2.</w:t>
-      </w:r>
-      <w:proofErr w:type="gramEnd"/>
-      <w:r>
-        <w:rPr>
-          <w:rFonts w:cs="Helvetica"/>
-        </w:rPr>
-        <w:t xml:space="preserve"> For example, a domestic client remains idle during daytime for </w:t>
+        <w:t xml:space="preserve">These values also determine the average connection duration and idle time by using Eqs. 1 and 2. For example, a domestic client remains idle during daytime for </w:t>
       </w:r>
       <m:oMath>
         <m:f>
@@ -7870,12 +7846,12 @@
         <w:gridCol w:w="1198"/>
         <w:gridCol w:w="1083"/>
         <w:gridCol w:w="1095"/>
-        <w:gridCol w:w="1095"/>
+        <w:gridCol w:w="926"/>
       </w:tblGrid>
       <w:tr>
         <w:tc>
           <w:tcPr>
-            <w:tcW w:w="952" w:type="dxa"/>
+            <w:tcW w:w="768" w:type="dxa"/>
           </w:tcPr>
           <w:p>
             <w:pPr>
@@ -7889,7 +7865,7 @@
         </w:tc>
         <w:tc>
           <w:tcPr>
-            <w:tcW w:w="2072" w:type="dxa"/>
+            <w:tcW w:w="1198" w:type="dxa"/>
           </w:tcPr>
           <w:p>
             <w:pPr>
@@ -7910,7 +7886,7 @@
         </w:tc>
         <w:tc>
           <w:tcPr>
-            <w:tcW w:w="2073" w:type="dxa"/>
+            <w:tcW w:w="1083" w:type="dxa"/>
           </w:tcPr>
           <w:p>
             <w:pPr>
@@ -7931,7 +7907,7 @@
         </w:tc>
         <w:tc>
           <w:tcPr>
-            <w:tcW w:w="2073" w:type="dxa"/>
+            <w:tcW w:w="1095" w:type="dxa"/>
           </w:tcPr>
           <w:p>
             <w:pPr>
@@ -7952,7 +7928,7 @@
         </w:tc>
         <w:tc>
           <w:tcPr>
-            <w:tcW w:w="2073" w:type="dxa"/>
+            <w:tcW w:w="926" w:type="dxa"/>
           </w:tcPr>
           <w:p>
             <w:pPr>
@@ -7975,7 +7951,7 @@
       <w:tr>
         <w:tc>
           <w:tcPr>
-            <w:tcW w:w="952" w:type="dxa"/>
+            <w:tcW w:w="768" w:type="dxa"/>
           </w:tcPr>
           <w:p>
             <w:pPr>
@@ -7996,7 +7972,7 @@
         </w:tc>
         <w:tc>
           <w:tcPr>
-            <w:tcW w:w="2072" w:type="dxa"/>
+            <w:tcW w:w="1198" w:type="dxa"/>
           </w:tcPr>
           <w:p>
             <w:pPr>
@@ -8017,7 +7993,7 @@
         </w:tc>
         <w:tc>
           <w:tcPr>
-            <w:tcW w:w="2073" w:type="dxa"/>
+            <w:tcW w:w="1083" w:type="dxa"/>
           </w:tcPr>
           <w:p>
             <w:pPr>
@@ -8038,7 +8014,7 @@
         </w:tc>
         <w:tc>
           <w:tcPr>
-            <w:tcW w:w="2073" w:type="dxa"/>
+            <w:tcW w:w="1095" w:type="dxa"/>
           </w:tcPr>
           <w:p>
             <w:pPr>
@@ -8059,7 +8035,7 @@
         </w:tc>
         <w:tc>
           <w:tcPr>
-            <w:tcW w:w="2073" w:type="dxa"/>
+            <w:tcW w:w="926" w:type="dxa"/>
           </w:tcPr>
           <w:p>
             <w:pPr>
@@ -8082,7 +8058,7 @@
       <w:tr>
         <w:tc>
           <w:tcPr>
-            <w:tcW w:w="952" w:type="dxa"/>
+            <w:tcW w:w="768" w:type="dxa"/>
           </w:tcPr>
           <w:p>
             <w:pPr>
@@ -8103,7 +8079,7 @@
         </w:tc>
         <w:tc>
           <w:tcPr>
-            <w:tcW w:w="2072" w:type="dxa"/>
+            <w:tcW w:w="1198" w:type="dxa"/>
           </w:tcPr>
           <w:p>
             <w:pPr>
@@ -8140,7 +8116,7 @@
         </w:tc>
         <w:tc>
           <w:tcPr>
-            <w:tcW w:w="2073" w:type="dxa"/>
+            <w:tcW w:w="1083" w:type="dxa"/>
           </w:tcPr>
           <w:p>
             <w:pPr>
@@ -8161,7 +8137,7 @@
         </w:tc>
         <w:tc>
           <w:tcPr>
-            <w:tcW w:w="2073" w:type="dxa"/>
+            <w:tcW w:w="1095" w:type="dxa"/>
           </w:tcPr>
           <w:p>
             <w:pPr>
@@ -8198,7 +8174,7 @@
         </w:tc>
         <w:tc>
           <w:tcPr>
-            <w:tcW w:w="2073" w:type="dxa"/>
+            <w:tcW w:w="926" w:type="dxa"/>
           </w:tcPr>
           <w:p>
             <w:pPr>
@@ -8221,7 +8197,7 @@
       <w:tr>
         <w:tc>
           <w:tcPr>
-            <w:tcW w:w="952" w:type="dxa"/>
+            <w:tcW w:w="768" w:type="dxa"/>
           </w:tcPr>
           <w:p>
             <w:pPr>
@@ -8242,7 +8218,7 @@
         </w:tc>
         <w:tc>
           <w:tcPr>
-            <w:tcW w:w="2072" w:type="dxa"/>
+            <w:tcW w:w="1198" w:type="dxa"/>
           </w:tcPr>
           <w:p>
             <w:pPr>
@@ -8270,7 +8246,7 @@
         </w:tc>
         <w:tc>
           <w:tcPr>
-            <w:tcW w:w="2073" w:type="dxa"/>
+            <w:tcW w:w="1083" w:type="dxa"/>
           </w:tcPr>
           <w:p>
             <w:pPr>
@@ -8291,7 +8267,7 @@
         </w:tc>
         <w:tc>
           <w:tcPr>
-            <w:tcW w:w="2073" w:type="dxa"/>
+            <w:tcW w:w="1095" w:type="dxa"/>
           </w:tcPr>
           <w:p>
             <w:pPr>
@@ -8312,7 +8288,7 @@
         </w:tc>
         <w:tc>
           <w:tcPr>
-            <w:tcW w:w="2073" w:type="dxa"/>
+            <w:tcW w:w="926" w:type="dxa"/>
           </w:tcPr>
           <w:p>
             <w:pPr>
@@ -8369,9 +8345,9 @@
           <w:lang w:val="en-US" w:eastAsia="en-US"/>
         </w:rPr>
         <w:drawing>
-          <wp:inline distT="0" distB="0" distL="0" distR="0" wp14:anchorId="32BF5B36" wp14:editId="721AF776">
-            <wp:extent cx="3190875" cy="1790700"/>
-            <wp:effectExtent l="19050" t="0" r="9525" b="0"/>
+          <wp:inline distT="0" distB="0" distL="0" distR="0" wp14:anchorId="32BF5B36" wp14:editId="394A7F8F">
+            <wp:extent cx="3045429" cy="1790700"/>
+            <wp:effectExtent l="0" t="0" r="0" b="0"/>
             <wp:docPr id="25" name="Picture 7" descr="C:\Users\SUUSER\Desktop\paper images\reallife\overviewTotal.png"/>
             <wp:cNvGraphicFramePr>
               <a:graphicFrameLocks xmlns:a="http://schemas.openxmlformats.org/drawingml/2006/main" noChangeAspect="1"/>
@@ -8395,7 +8371,7 @@
                   <pic:spPr bwMode="auto">
                     <a:xfrm>
                       <a:off x="0" y="0"/>
-                      <a:ext cx="3190875" cy="1790700"/>
+                      <a:ext cx="3045429" cy="1790700"/>
                     </a:xfrm>
                     <a:prstGeom prst="rect">
                       <a:avLst/>
@@ -8436,23 +8412,7 @@
           <w:sz w:val="16"/>
           <w:szCs w:val="16"/>
         </w:rPr>
-        <w:t xml:space="preserve">. Total Amount of Internet Usage Times for Client Types </w:t>
-      </w:r>
-      <w:proofErr w:type="spellStart"/>
-      <w:r>
-        <w:rPr>
-          <w:sz w:val="16"/>
-          <w:szCs w:val="16"/>
-        </w:rPr>
-        <w:t>vs</w:t>
-      </w:r>
-      <w:proofErr w:type="spellEnd"/>
-      <w:r>
-        <w:rPr>
-          <w:sz w:val="16"/>
-          <w:szCs w:val="16"/>
-        </w:rPr>
-        <w:t xml:space="preserve"> Total Delays</w:t>
+        <w:t>. Total Amount of Internet Usage Times for Client Types vs Total Delays</w:t>
       </w:r>
     </w:p>
     <w:p>
@@ -8477,9 +8437,9 @@
           <w:lang w:val="en-US" w:eastAsia="en-US"/>
         </w:rPr>
         <w:drawing>
-          <wp:inline distT="0" distB="0" distL="0" distR="0" wp14:anchorId="0F9469B3" wp14:editId="4BA7A702">
-            <wp:extent cx="3190875" cy="1781175"/>
-            <wp:effectExtent l="19050" t="0" r="9525" b="0"/>
+          <wp:inline distT="0" distB="0" distL="0" distR="0" wp14:anchorId="0F9469B3" wp14:editId="59CC612F">
+            <wp:extent cx="3045429" cy="1781175"/>
+            <wp:effectExtent l="0" t="0" r="0" b="0"/>
             <wp:docPr id="26" name="Picture 8" descr="C:\Users\SUUSER\Desktop\paper images\reallife\overviewAvg.png"/>
             <wp:cNvGraphicFramePr>
               <a:graphicFrameLocks xmlns:a="http://schemas.openxmlformats.org/drawingml/2006/main" noChangeAspect="1"/>
@@ -8503,7 +8463,7 @@
                   <pic:spPr bwMode="auto">
                     <a:xfrm>
                       <a:off x="0" y="0"/>
-                      <a:ext cx="3190875" cy="1781175"/>
+                      <a:ext cx="3045429" cy="1781175"/>
                     </a:xfrm>
                     <a:prstGeom prst="rect">
                       <a:avLst/>
@@ -8889,7 +8849,7 @@
           <w:lang w:val="en-US" w:eastAsia="en-US"/>
         </w:rPr>
         <w:drawing>
-          <wp:inline distT="0" distB="0" distL="0" distR="0" wp14:anchorId="6FE09107" wp14:editId="15289FC0">
+          <wp:inline distT="0" distB="0" distL="0" distR="0" wp14:anchorId="6FE09107" wp14:editId="491240A7">
             <wp:extent cx="3095625" cy="1552575"/>
             <wp:effectExtent l="19050" t="0" r="9525" b="0"/>
             <wp:docPr id="35" name="Picture 14" descr="C:\Users\SUUSER\Desktop\paper images\reallife\reuse.png"/>
@@ -9644,8 +9604,6 @@
         </w:rPr>
         <w:t xml:space="preserve"> end-to-end </w:t>
       </w:r>
-      <w:bookmarkStart w:id="0" w:name="_GoBack"/>
-      <w:bookmarkEnd w:id="0"/>
       <w:r>
         <w:rPr>
           <w:rFonts w:cs="Helvetica"/>
@@ -10766,13 +10724,8 @@
       <w:pPr>
         <w:pStyle w:val="IEEEReferenceItem"/>
       </w:pPr>
-      <w:proofErr w:type="spellStart"/>
-      <w:r>
-        <w:t>Akyildiz</w:t>
-      </w:r>
-      <w:proofErr w:type="spellEnd"/>
-      <w:r>
-        <w:t xml:space="preserve">, I. F., Wang, X.,and </w:t>
+      <w:r>
+        <w:t xml:space="preserve">Akyildiz, I. F., Wang, X.,and </w:t>
       </w:r>
       <w:r>
         <w:t>Wang</w:t>
@@ -10835,33 +10788,11 @@
           <w:szCs w:val="16"/>
         </w:rPr>
       </w:pPr>
-      <w:proofErr w:type="spellStart"/>
       <w:r>
         <w:rPr>
           <w:szCs w:val="16"/>
         </w:rPr>
-        <w:t>Rivest</w:t>
-      </w:r>
-      <w:proofErr w:type="spellEnd"/>
-      <w:r>
-        <w:rPr>
-          <w:szCs w:val="16"/>
-        </w:rPr>
-        <w:t xml:space="preserve">, R., Shamir, A., and </w:t>
-      </w:r>
-      <w:proofErr w:type="spellStart"/>
-      <w:r>
-        <w:rPr>
-          <w:szCs w:val="16"/>
-        </w:rPr>
-        <w:t>Adleman</w:t>
-      </w:r>
-      <w:proofErr w:type="spellEnd"/>
-      <w:r>
-        <w:rPr>
-          <w:szCs w:val="16"/>
-        </w:rPr>
-        <w:t xml:space="preserve">, L. (1978) A method for obtaining digital signatures and public-key cryptosystems, </w:t>
+        <w:t xml:space="preserve">Rivest, R., Shamir, A., and Adleman, L. (1978) A method for obtaining digital signatures and public-key cryptosystems, </w:t>
       </w:r>
       <w:r>
         <w:rPr>
@@ -10955,75 +10886,27 @@
           <w:szCs w:val="16"/>
           <w:shd w:val="clear" w:color="auto" w:fill="FFFFFF"/>
         </w:rPr>
-        <w:t xml:space="preserve">Kai Yang, </w:t>
-      </w:r>
-      <w:proofErr w:type="spellStart"/>
+        <w:t xml:space="preserve">Kai Yang, Jian-feng Ma, Zi-hui Miao (2009) </w:t>
+      </w:r>
       <w:r>
         <w:rPr>
           <w:szCs w:val="16"/>
-          <w:shd w:val="clear" w:color="auto" w:fill="FFFFFF"/>
-        </w:rPr>
-        <w:t>Jian-feng</w:t>
-      </w:r>
-      <w:proofErr w:type="spellEnd"/>
-      <w:r>
+        </w:rPr>
+        <w:t>Hybrid routing protocol for wireless mesh network, Computational Intelligence and Security – CIS ’09</w:t>
+      </w:r>
+    </w:p>
+    <w:p>
+      <w:pPr>
+        <w:pStyle w:val="IEEEReferenceItem"/>
         <w:rPr>
           <w:szCs w:val="16"/>
-          <w:shd w:val="clear" w:color="auto" w:fill="FFFFFF"/>
-        </w:rPr>
-        <w:t xml:space="preserve"> Ma, </w:t>
-      </w:r>
-      <w:proofErr w:type="spellStart"/>
-      <w:r>
-        <w:rPr>
-          <w:szCs w:val="16"/>
-          <w:shd w:val="clear" w:color="auto" w:fill="FFFFFF"/>
-        </w:rPr>
-        <w:t>Zi-hui</w:t>
-      </w:r>
-      <w:proofErr w:type="spellEnd"/>
-      <w:r>
-        <w:rPr>
-          <w:szCs w:val="16"/>
-          <w:shd w:val="clear" w:color="auto" w:fill="FFFFFF"/>
-        </w:rPr>
-        <w:t xml:space="preserve"> Miao (2009) </w:t>
-      </w:r>
-      <w:r>
-        <w:rPr>
-          <w:szCs w:val="16"/>
-        </w:rPr>
-        <w:t>Hybrid routing protocol for wireless mesh network, Computational Intelligence and Security – CIS ’09</w:t>
-      </w:r>
-    </w:p>
-    <w:p>
-      <w:pPr>
-        <w:pStyle w:val="IEEEReferenceItem"/>
-        <w:rPr>
-          <w:szCs w:val="16"/>
-        </w:rPr>
-      </w:pPr>
-      <w:proofErr w:type="spellStart"/>
+        </w:rPr>
+      </w:pPr>
       <w:r>
         <w:rPr>
           <w:lang w:eastAsia="tr-TR"/>
         </w:rPr>
-        <w:t>Everitt</w:t>
-      </w:r>
-      <w:proofErr w:type="gramStart"/>
-      <w:r>
-        <w:rPr>
-          <w:lang w:eastAsia="tr-TR"/>
-        </w:rPr>
-        <w:t>,B.S</w:t>
-      </w:r>
-      <w:proofErr w:type="spellEnd"/>
-      <w:proofErr w:type="gramEnd"/>
-      <w:r>
-        <w:rPr>
-          <w:lang w:eastAsia="tr-TR"/>
-        </w:rPr>
-        <w:t xml:space="preserve">. (2002) </w:t>
+        <w:t xml:space="preserve">Everitt,B.S. (2002) </w:t>
       </w:r>
       <w:r>
         <w:rPr>

</xml_diff>

<commit_message>
paper2 abstract is changed
</commit_message>
<xml_diff>
--- a/paper2.docx
+++ b/paper2.docx
@@ -15,15 +15,33 @@
         <w:pStyle w:val="IEEEAuthorName"/>
       </w:pPr>
       <w:r>
-        <w:t>Albert Levi, Serhat Can Leloglu</w:t>
-      </w:r>
+        <w:t xml:space="preserve">Albert Levi, </w:t>
+      </w:r>
+      <w:proofErr w:type="spellStart"/>
+      <w:r>
+        <w:t>Serhat</w:t>
+      </w:r>
+      <w:proofErr w:type="spellEnd"/>
+      <w:r>
+        <w:t xml:space="preserve"> Can </w:t>
+      </w:r>
+      <w:proofErr w:type="spellStart"/>
+      <w:r>
+        <w:t>Leloglu</w:t>
+      </w:r>
+      <w:proofErr w:type="spellEnd"/>
     </w:p>
     <w:p>
       <w:pPr>
         <w:pStyle w:val="IEEEAuthorAffiliation"/>
       </w:pPr>
-      <w:r>
-        <w:t>Sabanci University, Turkey</w:t>
+      <w:proofErr w:type="spellStart"/>
+      <w:r>
+        <w:t>Sabanci</w:t>
+      </w:r>
+      <w:proofErr w:type="spellEnd"/>
+      <w:r>
+        <w:t xml:space="preserve"> University, Turkey</w:t>
       </w:r>
     </w:p>
     <w:p>
@@ -56,45 +74,16 @@
     </w:p>
     <w:p>
       <w:pPr>
-        <w:pStyle w:val="IEEEAbtract"/>
+        <w:jc w:val="both"/>
+        <w:rPr>
+          <w:lang w:val="en-GB" w:eastAsia="en-GB"/>
+        </w:rPr>
       </w:pPr>
       <w:r>
         <w:rPr>
           <w:rStyle w:val="IEEEAbstractHeadingChar"/>
         </w:rPr>
         <w:lastRenderedPageBreak/>
-        <w:t>Ab</w:t>
-      </w:r>
-      <w:r>
-        <w:rPr>
-          <w:rStyle w:val="IEEEAbstractHeadingChar"/>
-        </w:rPr>
-        <w:t>s</w:t>
-      </w:r>
-      <w:r>
-        <w:rPr>
-          <w:rStyle w:val="IEEEAbstractHeadingChar"/>
-        </w:rPr>
-        <w:t>tract</w:t>
-      </w:r>
-      <w:r>
-        <w:t xml:space="preserve">— </w:t>
-      </w:r>
-      <w:r>
-        <w:t>Wireless Mesh Network (WMN) technology is a multi-hop high-speed networking technology for broadband network access. Compared to base stations, WMNs are easy to deploy and cost-effective systems. Building a secure payment system over WMNs is highly desirable since it provides network access to mobile or stationary clients. In this paper a secure and seamless way of pre-payment for Internet access is proposed additionally network simulations for this system are shown.</w:t>
-      </w:r>
-    </w:p>
-    <w:p>
-      <w:pPr>
-        <w:jc w:val="both"/>
-        <w:rPr>
-          <w:lang w:val="en-GB" w:eastAsia="en-GB"/>
-        </w:rPr>
-      </w:pPr>
-      <w:r>
-        <w:rPr>
-          <w:rStyle w:val="IEEEAbstractHeadingChar"/>
-        </w:rPr>
         <w:t>Ab</w:t>
       </w:r>
       <w:r>
@@ -126,30 +115,7 @@
           <w:sz w:val="18"/>
           <w:szCs w:val="18"/>
         </w:rPr>
-        <w:t xml:space="preserve"> (WMN) technology is a multi-hop high-speed networking technology for broadband network access. C</w:t>
-      </w:r>
-    </w:p>
-    <w:p>
-      <w:pPr>
-        <w:rPr>
-          <w:lang w:val="en-GB" w:eastAsia="en-GB"/>
-        </w:rPr>
-      </w:pPr>
-    </w:p>
-    <w:p>
-      <w:pPr>
-        <w:rPr>
-          <w:lang w:val="en-GB" w:eastAsia="en-GB"/>
-        </w:rPr>
-      </w:pPr>
-      <w:r>
-        <w:rPr>
-          <w:rStyle w:val="IEEEAbstractHeadingChar"/>
-        </w:rPr>
-        <w:t>Keywords</w:t>
-      </w:r>
-      <w:r>
-        <w:t>—</w:t>
+        <w:t xml:space="preserve"> (WMN) is a multi-hop high-speed networking technology for broadband network access. </w:t>
       </w:r>
       <w:r>
         <w:rPr>
@@ -157,6 +123,47 @@
           <w:sz w:val="18"/>
           <w:szCs w:val="18"/>
         </w:rPr>
+        <w:t>Compared to conventional service providing systems it is fairly cost-effective and easy to deploy. WMNs are often used for service providing since they provide service to mobile and immobile clients. In this paper a secure and seamless pre-</w:t>
+      </w:r>
+      <w:bookmarkStart w:id="0" w:name="_GoBack"/>
+      <w:bookmarkEnd w:id="0"/>
+      <w:r>
+        <w:rPr>
+          <w:b/>
+          <w:sz w:val="18"/>
+          <w:szCs w:val="18"/>
+        </w:rPr>
+        <w:t>payment system is proposed moreover network simulations for this system are presented.</w:t>
+      </w:r>
+    </w:p>
+    <w:p>
+      <w:pPr>
+        <w:rPr>
+          <w:lang w:val="en-GB" w:eastAsia="en-GB"/>
+        </w:rPr>
+      </w:pPr>
+    </w:p>
+    <w:p>
+      <w:pPr>
+        <w:rPr>
+          <w:lang w:val="en-GB" w:eastAsia="en-GB"/>
+        </w:rPr>
+      </w:pPr>
+      <w:r>
+        <w:rPr>
+          <w:rStyle w:val="IEEEAbstractHeadingChar"/>
+        </w:rPr>
+        <w:t>Keywords</w:t>
+      </w:r>
+      <w:r>
+        <w:t>—</w:t>
+      </w:r>
+      <w:r>
+        <w:rPr>
+          <w:b/>
+          <w:sz w:val="18"/>
+          <w:szCs w:val="18"/>
+        </w:rPr>
         <w:t xml:space="preserve">Wireless </w:t>
       </w:r>
       <w:r>
@@ -219,18 +226,18 @@
         <w:pStyle w:val="IEEEHeading1"/>
       </w:pPr>
       <w:r>
+        <w:t>General Overview of Proposed Scheme and System Entities</w:t>
+      </w:r>
+    </w:p>
+    <w:p>
+      <w:pPr>
+        <w:pStyle w:val="IEEEParagraph"/>
+        <w:rPr>
+          <w:szCs w:val="20"/>
+        </w:rPr>
+      </w:pPr>
+      <w:r>
         <w:lastRenderedPageBreak/>
-        <w:t>General Overview of Proposed Scheme and System Entities</w:t>
-      </w:r>
-    </w:p>
-    <w:p>
-      <w:pPr>
-        <w:pStyle w:val="IEEEParagraph"/>
-        <w:rPr>
-          <w:szCs w:val="20"/>
-        </w:rPr>
-      </w:pPr>
-      <w:r>
         <w:t>The proposed system is</w:t>
       </w:r>
       <w:r>
@@ -1855,12 +1862,21 @@
         </w:rPr>
         <w:t xml:space="preserve"> </w:t>
       </w:r>
+      <w:proofErr w:type="gramStart"/>
       <w:r>
         <w:rPr>
           <w:sz w:val="20"/>
           <w:szCs w:val="20"/>
         </w:rPr>
-        <w:t>is the first token</w:t>
+        <w:t>is</w:t>
+      </w:r>
+      <w:proofErr w:type="gramEnd"/>
+      <w:r>
+        <w:rPr>
+          <w:sz w:val="20"/>
+          <w:szCs w:val="20"/>
+        </w:rPr>
+        <w:t xml:space="preserve"> the first token</w:t>
       </w:r>
       <w:r>
         <w:rPr>
@@ -2888,8 +2904,6 @@
       <w:r>
         <w:t>,</w:t>
       </w:r>
-      <w:bookmarkStart w:id="0" w:name="_GoBack"/>
-      <w:bookmarkEnd w:id="0"/>
       <w:r>
         <w:t xml:space="preserve"> the protocol is called after e.g. 2 minutes, user could not get a refund for the remaining 3 minutes.</w:t>
       </w:r>
@@ -3772,7 +3786,21 @@
         <w:rPr>
           <w:szCs w:val="20"/>
         </w:rPr>
-        <w:t xml:space="preserve"> protocol, consists of a challenge-response protocol. It contains two HMAC operations.</w:t>
+        <w:t xml:space="preserve"> </w:t>
+      </w:r>
+      <w:proofErr w:type="gramStart"/>
+      <w:r>
+        <w:rPr>
+          <w:szCs w:val="20"/>
+        </w:rPr>
+        <w:t>protocol,</w:t>
+      </w:r>
+      <w:proofErr w:type="gramEnd"/>
+      <w:r>
+        <w:rPr>
+          <w:szCs w:val="20"/>
+        </w:rPr>
+        <w:t xml:space="preserve"> consists of a challenge-response protocol. It contains two HMAC operations.</w:t>
       </w:r>
     </w:p>
     <w:p>
@@ -4436,7 +4464,15 @@
         <w:pStyle w:val="IEEEHeading1"/>
       </w:pPr>
       <w:r>
-        <w:t>User Modeling And Mobility</w:t>
+        <w:t xml:space="preserve">User </w:t>
+      </w:r>
+      <w:proofErr w:type="spellStart"/>
+      <w:r>
+        <w:t>Modeling</w:t>
+      </w:r>
+      <w:proofErr w:type="spellEnd"/>
+      <w:r>
+        <w:t xml:space="preserve"> And Mobility</w:t>
       </w:r>
     </w:p>
     <w:p>
@@ -6030,15 +6066,7 @@
                     <w:sz w:val="20"/>
                     <w:szCs w:val="20"/>
                   </w:rPr>
-                  <m:t>B</m:t>
-                </m:r>
-                <m:r>
-                  <w:rPr>
-                    <w:rFonts w:ascii="Cambria Math" w:eastAsiaTheme="minorEastAsia" w:hAnsi="Cambria Math" w:cs="Helvetica"/>
-                    <w:sz w:val="20"/>
-                    <w:szCs w:val="20"/>
-                  </w:rPr>
-                  <m:t>A</m:t>
+                  <m:t>BA</m:t>
                 </m:r>
               </m:sub>
             </m:sSub>
@@ -6187,7 +6215,21 @@
         <w:rPr>
           <w:szCs w:val="20"/>
         </w:rPr>
-        <w:t>led in three time slots: (i) night (00:00 – 07:59), (ii) daytime (08:00 – 15:59), and (iii) evening (16:00 – 23:59).</w:t>
+        <w:t>led in three time slots: (</w:t>
+      </w:r>
+      <w:proofErr w:type="spellStart"/>
+      <w:r>
+        <w:rPr>
+          <w:szCs w:val="20"/>
+        </w:rPr>
+        <w:t>i</w:t>
+      </w:r>
+      <w:proofErr w:type="spellEnd"/>
+      <w:r>
+        <w:rPr>
+          <w:szCs w:val="20"/>
+        </w:rPr>
+        <w:t>) night (00:00 – 07:59), (ii) daytime (08:00 – 15:59), and (iii) evening (16:00 – 23:59).</w:t>
       </w:r>
     </w:p>
     <w:p>
@@ -6387,6 +6429,7 @@
         </w:rPr>
         <w:t xml:space="preserve">does not work outside and spend their time at home. </w:t>
       </w:r>
+      <w:proofErr w:type="spellStart"/>
       <w:r>
         <w:rPr>
           <w:rFonts w:cs="Helvetica"/>
@@ -6397,7 +6440,14 @@
         <w:rPr>
           <w:rFonts w:cs="Helvetica"/>
         </w:rPr>
-        <w:t>they get</w:t>
+        <w:t>they</w:t>
+      </w:r>
+      <w:proofErr w:type="spellEnd"/>
+      <w:r>
+        <w:rPr>
+          <w:rFonts w:cs="Helvetica"/>
+        </w:rPr>
+        <w:t xml:space="preserve"> get</w:t>
       </w:r>
       <w:r>
         <w:rPr>
@@ -6498,11 +6548,19 @@
           </w:rPr>
           <m:t> </m:t>
         </m:r>
+        <w:proofErr w:type="gramStart"/>
         <m:r>
           <w:rPr>
             <w:rFonts w:ascii="Cambria Math" w:hAnsi="Cambria Math" w:cs="Helvetica"/>
           </w:rPr>
-          <m:t>z}</m:t>
+          <m:t>z</m:t>
+        </m:r>
+        <w:proofErr w:type="gramEnd"/>
+        <m:r>
+          <w:rPr>
+            <w:rFonts w:ascii="Cambria Math" w:hAnsi="Cambria Math" w:cs="Helvetica"/>
+          </w:rPr>
+          <m:t>}</m:t>
         </m:r>
       </m:oMath>
       <w:r>
@@ -6730,15 +6788,7 @@
               <w:sz w:val="20"/>
               <w:szCs w:val="20"/>
             </w:rPr>
-            <m:t>stayAc</m:t>
-          </m:r>
-          <m:r>
-            <w:rPr>
-              <w:rFonts w:ascii="Cambria Math" w:hAnsi="Cambria Math" w:cs="Helvetica"/>
-              <w:sz w:val="20"/>
-              <w:szCs w:val="20"/>
-            </w:rPr>
-            <m:t>tiveProb&lt;Domestic&gt;  = {0.90,</m:t>
+            <m:t>stayActiveProb&lt;Domestic&gt;  = {0.90,</m:t>
           </m:r>
           <m:r>
             <w:rPr>
@@ -6904,7 +6954,35 @@
         <w:rPr>
           <w:rFonts w:cs="Helvetica"/>
         </w:rPr>
-        <w:t xml:space="preserve">These values also determine the average connection duration and idle time by using Eqs. 1 and 2. For example, a domestic client remains idle during daytime for </w:t>
+        <w:t xml:space="preserve">These values also determine the average connection duration and idle time by using </w:t>
+      </w:r>
+      <w:proofErr w:type="spellStart"/>
+      <w:r>
+        <w:rPr>
+          <w:rFonts w:cs="Helvetica"/>
+        </w:rPr>
+        <w:t>Eqs</w:t>
+      </w:r>
+      <w:proofErr w:type="spellEnd"/>
+      <w:r>
+        <w:rPr>
+          <w:rFonts w:cs="Helvetica"/>
+        </w:rPr>
+        <w:t xml:space="preserve">. </w:t>
+      </w:r>
+      <w:proofErr w:type="gramStart"/>
+      <w:r>
+        <w:rPr>
+          <w:rFonts w:cs="Helvetica"/>
+        </w:rPr>
+        <w:t>1 and 2.</w:t>
+      </w:r>
+      <w:proofErr w:type="gramEnd"/>
+      <w:r>
+        <w:rPr>
+          <w:rFonts w:cs="Helvetica"/>
+        </w:rPr>
+        <w:t xml:space="preserve"> For example, a domestic client remains idle during daytime for </w:t>
       </w:r>
       <m:oMath>
         <m:f>
@@ -7110,10 +7188,18 @@
         <w:t>Simulations are run for 1440 seconds, but every second in the simulation time stands for 1 minute in real lif</w:t>
       </w:r>
       <w:r>
-        <w:t xml:space="preserve">e. In the simulations the night </w:t>
-      </w:r>
-      <w:r>
-        <w:t>time begins at 00:00 a.m. and lasts until 07:59. Daytime period starts at 08:00 and finishes at 15:59. Evening starts at 16:00 and finishes at 23:59.</w:t>
+        <w:t xml:space="preserve">e. In the simulations the </w:t>
+      </w:r>
+      <w:proofErr w:type="gramStart"/>
+      <w:r>
+        <w:t xml:space="preserve">night </w:t>
+      </w:r>
+      <w:r>
+        <w:t>time</w:t>
+      </w:r>
+      <w:proofErr w:type="gramEnd"/>
+      <w:r>
+        <w:t xml:space="preserve"> begins at 00:00 a.m. and lasts until 07:59. Daytime period starts at 08:00 and finishes at 15:59. Evening starts at 16:00 and finishes at 23:59.</w:t>
       </w:r>
     </w:p>
     <w:p>
@@ -8412,7 +8498,23 @@
           <w:sz w:val="16"/>
           <w:szCs w:val="16"/>
         </w:rPr>
-        <w:t>. Total Amount of Internet Usage Times for Client Types vs Total Delays</w:t>
+        <w:t xml:space="preserve">. Total Amount of Internet Usage Times for Client Types </w:t>
+      </w:r>
+      <w:proofErr w:type="spellStart"/>
+      <w:r>
+        <w:rPr>
+          <w:sz w:val="16"/>
+          <w:szCs w:val="16"/>
+        </w:rPr>
+        <w:t>vs</w:t>
+      </w:r>
+      <w:proofErr w:type="spellEnd"/>
+      <w:r>
+        <w:rPr>
+          <w:sz w:val="16"/>
+          <w:szCs w:val="16"/>
+        </w:rPr>
+        <w:t xml:space="preserve"> Total Delays</w:t>
       </w:r>
     </w:p>
     <w:p>
@@ -8774,13 +8876,27 @@
         <w:rPr>
           <w:rFonts w:cs="Helvetica"/>
         </w:rPr>
-        <w:t xml:space="preserve"> protocol meets a</w:t>
-      </w:r>
-      <w:r>
-        <w:rPr>
-          <w:rFonts w:cs="Helvetica"/>
-        </w:rPr>
-        <w:t>delay of 1 seco</w:t>
+        <w:t xml:space="preserve"> protocol meets </w:t>
+      </w:r>
+      <w:proofErr w:type="spellStart"/>
+      <w:r>
+        <w:rPr>
+          <w:rFonts w:cs="Helvetica"/>
+        </w:rPr>
+        <w:t>a</w:t>
+      </w:r>
+      <w:r>
+        <w:rPr>
+          <w:rFonts w:cs="Helvetica"/>
+        </w:rPr>
+        <w:t>delay</w:t>
+      </w:r>
+      <w:proofErr w:type="spellEnd"/>
+      <w:r>
+        <w:rPr>
+          <w:rFonts w:cs="Helvetica"/>
+        </w:rPr>
+        <w:t xml:space="preserve"> of 1 seco</w:t>
       </w:r>
       <w:r>
         <w:rPr>
@@ -10167,7 +10283,14 @@
         <w:rPr>
           <w:rFonts w:cs="Helvetica"/>
         </w:rPr>
-        <w:t xml:space="preserve"> protocol has a</w:t>
+        <w:t xml:space="preserve"> protocol has </w:t>
+      </w:r>
+      <w:proofErr w:type="spellStart"/>
+      <w:r>
+        <w:rPr>
+          <w:rFonts w:cs="Helvetica"/>
+        </w:rPr>
+        <w:t>a</w:t>
       </w:r>
       <w:r>
         <w:rPr>
@@ -10179,7 +10302,14 @@
         <w:rPr>
           <w:rFonts w:cs="Helvetica"/>
         </w:rPr>
-        <w:t xml:space="preserve">average </w:t>
+        <w:t>average</w:t>
+      </w:r>
+      <w:proofErr w:type="spellEnd"/>
+      <w:r>
+        <w:rPr>
+          <w:rFonts w:cs="Helvetica"/>
+        </w:rPr>
+        <w:t xml:space="preserve"> </w:t>
       </w:r>
       <w:r>
         <w:rPr>
@@ -10649,13 +10779,27 @@
         <w:rPr>
           <w:rFonts w:cs="Helvetica"/>
         </w:rPr>
-        <w:t xml:space="preserve"> the same simulations</w:t>
-      </w:r>
-      <w:r>
-        <w:rPr>
-          <w:rFonts w:cs="Helvetica"/>
-        </w:rPr>
-        <w:t>as there is change in</w:t>
+        <w:t xml:space="preserve"> the same </w:t>
+      </w:r>
+      <w:proofErr w:type="spellStart"/>
+      <w:r>
+        <w:rPr>
+          <w:rFonts w:cs="Helvetica"/>
+        </w:rPr>
+        <w:t>simulations</w:t>
+      </w:r>
+      <w:r>
+        <w:rPr>
+          <w:rFonts w:cs="Helvetica"/>
+        </w:rPr>
+        <w:t>as</w:t>
+      </w:r>
+      <w:proofErr w:type="spellEnd"/>
+      <w:r>
+        <w:rPr>
+          <w:rFonts w:cs="Helvetica"/>
+        </w:rPr>
+        <w:t xml:space="preserve"> there is change in</w:t>
       </w:r>
       <w:r>
         <w:rPr>
@@ -10724,8 +10868,26 @@
       <w:pPr>
         <w:pStyle w:val="IEEEReferenceItem"/>
       </w:pPr>
-      <w:r>
-        <w:t xml:space="preserve">Akyildiz, I. F., Wang, X.,and </w:t>
+      <w:proofErr w:type="spellStart"/>
+      <w:r>
+        <w:t>Akyildiz</w:t>
+      </w:r>
+      <w:proofErr w:type="spellEnd"/>
+      <w:r>
+        <w:t xml:space="preserve">, I. F., Wang, </w:t>
+      </w:r>
+      <w:proofErr w:type="spellStart"/>
+      <w:r>
+        <w:t>X.</w:t>
+      </w:r>
+      <w:proofErr w:type="gramStart"/>
+      <w:r>
+        <w:t>,and</w:t>
+      </w:r>
+      <w:proofErr w:type="spellEnd"/>
+      <w:proofErr w:type="gramEnd"/>
+      <w:r>
+        <w:t xml:space="preserve"> </w:t>
       </w:r>
       <w:r>
         <w:t>Wang</w:t>
@@ -10788,11 +10950,33 @@
           <w:szCs w:val="16"/>
         </w:rPr>
       </w:pPr>
+      <w:proofErr w:type="spellStart"/>
       <w:r>
         <w:rPr>
           <w:szCs w:val="16"/>
         </w:rPr>
-        <w:t xml:space="preserve">Rivest, R., Shamir, A., and Adleman, L. (1978) A method for obtaining digital signatures and public-key cryptosystems, </w:t>
+        <w:t>Rivest</w:t>
+      </w:r>
+      <w:proofErr w:type="spellEnd"/>
+      <w:r>
+        <w:rPr>
+          <w:szCs w:val="16"/>
+        </w:rPr>
+        <w:t xml:space="preserve">, R., Shamir, A., and </w:t>
+      </w:r>
+      <w:proofErr w:type="spellStart"/>
+      <w:r>
+        <w:rPr>
+          <w:szCs w:val="16"/>
+        </w:rPr>
+        <w:t>Adleman</w:t>
+      </w:r>
+      <w:proofErr w:type="spellEnd"/>
+      <w:r>
+        <w:rPr>
+          <w:szCs w:val="16"/>
+        </w:rPr>
+        <w:t xml:space="preserve">, L. (1978) A method for obtaining digital signatures and public-key cryptosystems, </w:t>
       </w:r>
       <w:r>
         <w:rPr>
@@ -10808,11 +10992,19 @@
         </w:rPr>
         <w:t>the ACM</w:t>
       </w:r>
+      <w:proofErr w:type="gramStart"/>
       <w:r>
         <w:rPr>
           <w:szCs w:val="16"/>
         </w:rPr>
-        <w:t>,21(2):  120–126</w:t>
+        <w:t>,21</w:t>
+      </w:r>
+      <w:proofErr w:type="gramEnd"/>
+      <w:r>
+        <w:rPr>
+          <w:szCs w:val="16"/>
+        </w:rPr>
+        <w:t>(2):  120–126</w:t>
       </w:r>
     </w:p>
     <w:p>
@@ -10856,8 +11048,17 @@
           <w:i/>
           <w:szCs w:val="16"/>
         </w:rPr>
-        <w:t>Person Education, Inc</w:t>
-      </w:r>
+        <w:t xml:space="preserve">Person Education, </w:t>
+      </w:r>
+      <w:proofErr w:type="spellStart"/>
+      <w:r>
+        <w:rPr>
+          <w:i/>
+          <w:szCs w:val="16"/>
+        </w:rPr>
+        <w:t>Inc</w:t>
+      </w:r>
+      <w:proofErr w:type="spellEnd"/>
     </w:p>
     <w:p>
       <w:pPr>
@@ -10886,11 +11087,43 @@
           <w:szCs w:val="16"/>
           <w:shd w:val="clear" w:color="auto" w:fill="FFFFFF"/>
         </w:rPr>
-        <w:t xml:space="preserve">Kai Yang, Jian-feng Ma, Zi-hui Miao (2009) </w:t>
-      </w:r>
+        <w:t xml:space="preserve">Kai Yang, </w:t>
+      </w:r>
+      <w:proofErr w:type="spellStart"/>
       <w:r>
         <w:rPr>
           <w:szCs w:val="16"/>
+          <w:shd w:val="clear" w:color="auto" w:fill="FFFFFF"/>
+        </w:rPr>
+        <w:t>Jian-feng</w:t>
+      </w:r>
+      <w:proofErr w:type="spellEnd"/>
+      <w:r>
+        <w:rPr>
+          <w:szCs w:val="16"/>
+          <w:shd w:val="clear" w:color="auto" w:fill="FFFFFF"/>
+        </w:rPr>
+        <w:t xml:space="preserve"> Ma, </w:t>
+      </w:r>
+      <w:proofErr w:type="spellStart"/>
+      <w:r>
+        <w:rPr>
+          <w:szCs w:val="16"/>
+          <w:shd w:val="clear" w:color="auto" w:fill="FFFFFF"/>
+        </w:rPr>
+        <w:t>Zi-hui</w:t>
+      </w:r>
+      <w:proofErr w:type="spellEnd"/>
+      <w:r>
+        <w:rPr>
+          <w:szCs w:val="16"/>
+          <w:shd w:val="clear" w:color="auto" w:fill="FFFFFF"/>
+        </w:rPr>
+        <w:t xml:space="preserve"> Miao (2009) </w:t>
+      </w:r>
+      <w:r>
+        <w:rPr>
+          <w:szCs w:val="16"/>
         </w:rPr>
         <w:t>Hybrid routing protocol for wireless mesh network, Computational Intelligence and Security – CIS ’09</w:t>
       </w:r>
@@ -10902,11 +11135,27 @@
           <w:szCs w:val="16"/>
         </w:rPr>
       </w:pPr>
+      <w:proofErr w:type="spellStart"/>
       <w:r>
         <w:rPr>
           <w:lang w:eastAsia="tr-TR"/>
         </w:rPr>
-        <w:t xml:space="preserve">Everitt,B.S. (2002) </w:t>
+        <w:t>Everitt</w:t>
+      </w:r>
+      <w:proofErr w:type="gramStart"/>
+      <w:r>
+        <w:rPr>
+          <w:lang w:eastAsia="tr-TR"/>
+        </w:rPr>
+        <w:t>,B.S</w:t>
+      </w:r>
+      <w:proofErr w:type="spellEnd"/>
+      <w:proofErr w:type="gramEnd"/>
+      <w:r>
+        <w:rPr>
+          <w:lang w:eastAsia="tr-TR"/>
+        </w:rPr>
+        <w:t xml:space="preserve">. (2002) </w:t>
       </w:r>
       <w:r>
         <w:rPr>

</xml_diff>

<commit_message>
reallife images are added
</commit_message>
<xml_diff>
--- a/paper2.docx
+++ b/paper2.docx
@@ -4478,11 +4478,9 @@
       <w:r>
         <w:t xml:space="preserve">User </w:t>
       </w:r>
-      <w:proofErr w:type="spellStart"/>
-      <w:r>
-        <w:t>Modeling</w:t>
-      </w:r>
-      <w:proofErr w:type="spellEnd"/>
+      <w:r>
+        <w:t>Modelling</w:t>
+      </w:r>
       <w:r>
         <w:t xml:space="preserve"> And Mobility</w:t>
       </w:r>
@@ -4732,8 +4730,6 @@
           </wp:inline>
         </w:drawing>
       </w:r>
-      <w:bookmarkStart w:id="0" w:name="_GoBack"/>
-      <w:bookmarkEnd w:id="0"/>
     </w:p>
     <w:p>
       <w:pPr>
@@ -4885,7 +4881,13 @@
           <w:rPr>
             <w:rFonts w:ascii="Cambria Math" w:eastAsiaTheme="minorEastAsia" w:hAnsi="Cambria Math"/>
           </w:rPr>
-          <m:t xml:space="preserve"> 1-StayActiveProb</m:t>
+          <m:t xml:space="preserve"> 1-StayActiv</m:t>
+        </m:r>
+        <m:r>
+          <w:rPr>
+            <w:rFonts w:ascii="Cambria Math" w:eastAsiaTheme="minorEastAsia" w:hAnsi="Cambria Math"/>
+          </w:rPr>
+          <m:t>eProb</m:t>
         </m:r>
       </m:oMath>
       <w:r>
@@ -6163,7 +6165,13 @@
           <w:rPr>
             <w:rFonts w:ascii="Cambria Math" w:eastAsiaTheme="minorEastAsia" w:hAnsi="Cambria Math"/>
           </w:rPr>
-          <m:t>BecomeActiveProb</m:t>
+          <m:t>BecomeAc</m:t>
+        </m:r>
+        <m:r>
+          <w:rPr>
+            <w:rFonts w:ascii="Cambria Math" w:eastAsiaTheme="minorEastAsia" w:hAnsi="Cambria Math"/>
+          </w:rPr>
+          <m:t>tiveProb</m:t>
         </m:r>
       </m:oMath>
       <w:r>
@@ -6610,7 +6618,15 @@
               <w:sz w:val="20"/>
               <w:szCs w:val="20"/>
             </w:rPr>
-            <m:t>becomeActiveProb&lt;Domestic&gt;  = {0.40,</m:t>
+            <m:t>becomeAct</m:t>
+          </m:r>
+          <m:r>
+            <w:rPr>
+              <w:rFonts w:ascii="Cambria Math" w:hAnsi="Cambria Math" w:cs="Helvetica"/>
+              <w:sz w:val="20"/>
+              <w:szCs w:val="20"/>
+            </w:rPr>
+            <m:t>iveProb&lt;Domestic&gt;  = {0.40,</m:t>
           </m:r>
           <m:r>
             <w:rPr>
@@ -7815,7 +7831,43 @@
         <w:rPr>
           <w:rFonts w:cs="Helvetica"/>
         </w:rPr>
-        <w:t>, but the more important results are real-life scenario</w:t>
+        <w:t xml:space="preserve">, </w:t>
+      </w:r>
+      <w:r>
+        <w:rPr>
+          <w:rFonts w:cs="Helvetica"/>
+        </w:rPr>
+        <w:t>however</w:t>
+      </w:r>
+      <w:r>
+        <w:rPr>
+          <w:rFonts w:cs="Helvetica"/>
+        </w:rPr>
+        <w:t xml:space="preserve"> the </w:t>
+      </w:r>
+      <w:r>
+        <w:rPr>
+          <w:rFonts w:cs="Helvetica"/>
+        </w:rPr>
+        <w:t>most</w:t>
+      </w:r>
+      <w:r>
+        <w:rPr>
+          <w:rFonts w:cs="Helvetica"/>
+        </w:rPr>
+        <w:t xml:space="preserve"> </w:t>
+      </w:r>
+      <w:r>
+        <w:rPr>
+          <w:rFonts w:cs="Helvetica"/>
+        </w:rPr>
+        <w:t>significant</w:t>
+      </w:r>
+      <w:r>
+        <w:rPr>
+          <w:rFonts w:cs="Helvetica"/>
+        </w:rPr>
+        <w:t xml:space="preserve"> results are real-life scenario</w:t>
       </w:r>
       <w:r>
         <w:rPr>
@@ -7833,21 +7885,58 @@
         <w:rPr>
           <w:rFonts w:cs="Helvetica"/>
         </w:rPr>
-        <w:t>Despite the randomness of the system, users’ actions are highly related to their group and current time.</w:t>
-      </w:r>
-    </w:p>
-    <w:p>
-      <w:pPr>
-        <w:pStyle w:val="IEEEParagraph"/>
-        <w:rPr>
-          <w:rFonts w:cs="Helvetica"/>
-        </w:rPr>
-      </w:pPr>
-      <w:r>
-        <w:rPr>
-          <w:rFonts w:cs="Helvetica"/>
-        </w:rPr>
-        <w:t>Charts for the results show the average delay for a particular protocol so far.</w:t>
+        <w:t xml:space="preserve">Despite the randomness of the system, users’ actions are highly related to their group and current </w:t>
+      </w:r>
+      <w:r>
+        <w:rPr>
+          <w:rFonts w:cs="Helvetica"/>
+        </w:rPr>
+        <w:t xml:space="preserve">simulation </w:t>
+      </w:r>
+      <w:r>
+        <w:rPr>
+          <w:rFonts w:cs="Helvetica"/>
+        </w:rPr>
+        <w:t>time.</w:t>
+      </w:r>
+    </w:p>
+    <w:p>
+      <w:pPr>
+        <w:pStyle w:val="IEEEParagraph"/>
+        <w:rPr>
+          <w:rFonts w:cs="Helvetica"/>
+        </w:rPr>
+      </w:pPr>
+      <w:r>
+        <w:rPr>
+          <w:rFonts w:cs="Helvetica"/>
+        </w:rPr>
+        <w:lastRenderedPageBreak/>
+        <w:t xml:space="preserve">Charts for the results </w:t>
+      </w:r>
+      <w:r>
+        <w:rPr>
+          <w:rFonts w:cs="Helvetica"/>
+        </w:rPr>
+        <w:t>display</w:t>
+      </w:r>
+      <w:r>
+        <w:rPr>
+          <w:rFonts w:cs="Helvetica"/>
+        </w:rPr>
+        <w:t xml:space="preserve"> the average</w:t>
+      </w:r>
+      <w:r>
+        <w:rPr>
+          <w:rFonts w:cs="Helvetica"/>
+        </w:rPr>
+        <w:t xml:space="preserve"> delay for a particular protocol</w:t>
+      </w:r>
+      <w:r>
+        <w:rPr>
+          <w:rFonts w:cs="Helvetica"/>
+        </w:rPr>
+        <w:t>.</w:t>
       </w:r>
     </w:p>
     <w:p>
@@ -7865,7 +7954,6 @@
         <w:rPr>
           <w:lang w:val="en-GB"/>
         </w:rPr>
-        <w:lastRenderedPageBreak/>
         <w:t>Overview</w:t>
       </w:r>
     </w:p>
@@ -7874,13 +7962,37 @@
         <w:pStyle w:val="IEEEParagraph"/>
       </w:pPr>
       <w:r>
-        <w:t xml:space="preserve">Final simulations gave the results in Table 2. Charts on </w:t>
+        <w:t xml:space="preserve">Final simulations </w:t>
+      </w:r>
+      <w:r>
+        <w:t>provided</w:t>
+      </w:r>
+      <w:r>
+        <w:t xml:space="preserve"> the results in Table 2. Charts on </w:t>
       </w:r>
       <w:r>
         <w:t>Figure 15 and Figure 16</w:t>
       </w:r>
       <w:r>
-        <w:t xml:space="preserve"> are drawn using the results in Table 2. Considering the results it could be calculated that over 100 minutes of Internet service, workers have only waited for 1 minute. In average over 1000 minutes of Internet </w:t>
+        <w:t xml:space="preserve"> are drawn </w:t>
+      </w:r>
+      <w:r>
+        <w:t>exploiting</w:t>
+      </w:r>
+      <w:r>
+        <w:t xml:space="preserve"> the results in Table 2. Considering the results it could be calculated that over 100 minutes of Internet service, workers have only waited for 1 minute</w:t>
+      </w:r>
+      <w:r>
+        <w:t xml:space="preserve"> for system delays</w:t>
+      </w:r>
+      <w:r>
+        <w:t>. In average</w:t>
+      </w:r>
+      <w:r>
+        <w:t>,</w:t>
+      </w:r>
+      <w:r>
+        <w:t xml:space="preserve"> over 1000 minutes of Internet </w:t>
       </w:r>
       <w:r>
         <w:t xml:space="preserve">service needs a delay of 13 to </w:t>
@@ -8507,15 +8619,13 @@
         </w:rPr>
         <w:t xml:space="preserve">. Total Amount of Internet Usage Times for Client Types </w:t>
       </w:r>
-      <w:proofErr w:type="spellStart"/>
       <w:r>
         <w:rPr>
           <w:sz w:val="16"/>
           <w:szCs w:val="16"/>
         </w:rPr>
-        <w:t>vs</w:t>
-      </w:r>
-      <w:proofErr w:type="spellEnd"/>
+        <w:t>vs.</w:t>
+      </w:r>
       <w:r>
         <w:rPr>
           <w:sz w:val="16"/>
@@ -8635,7 +8745,11 @@
         <w:t xml:space="preserve"> are grouped</w:t>
       </w:r>
       <w:r>
-        <w:t xml:space="preserve"> into 3 groups. The client roles and probabilistic values affect their behaviour in the system, which results difference between overall values of the simulations.</w:t>
+        <w:t xml:space="preserve"> into 3 groups. The client roles and probabilistic values affect their behaviour </w:t>
+      </w:r>
+      <w:r>
+        <w:lastRenderedPageBreak/>
+        <w:t>in the system, which results difference between overall values of the simulations.</w:t>
       </w:r>
     </w:p>
     <w:p>
@@ -8652,11 +8766,7 @@
         <w:t>e scenario simulation. Figure 15</w:t>
       </w:r>
       <w:r>
-        <w:t xml:space="preserve"> shows comparison of </w:t>
-      </w:r>
-      <w:r>
-        <w:lastRenderedPageBreak/>
-        <w:t>minutes clients u</w:t>
+        <w:t xml:space="preserve"> shows comparison of minutes clients u</w:t>
       </w:r>
       <w:r>
         <w:t>sed as idle or active. Figure 16</w:t>
@@ -8664,11 +8774,6 @@
       <w:r>
         <w:t xml:space="preserve">. Shows the average value for the clients of the same group. </w:t>
       </w:r>
-    </w:p>
-    <w:p>
-      <w:pPr>
-        <w:pStyle w:val="IEEEParagraph"/>
-      </w:pPr>
     </w:p>
     <w:p>
       <w:pPr>
@@ -8697,13 +8802,12 @@
         <w:rPr>
           <w:rFonts w:cs="Helvetica"/>
           <w:noProof/>
-          <w:lang w:val="en-US" w:eastAsia="en-US"/>
         </w:rPr>
         <w:drawing>
-          <wp:inline distT="0" distB="0" distL="0" distR="0" wp14:anchorId="79BECD4B" wp14:editId="27D6A0B9">
-            <wp:extent cx="3095625" cy="1562100"/>
-            <wp:effectExtent l="19050" t="0" r="9525" b="0"/>
-            <wp:docPr id="32" name="Picture 13" descr="C:\Users\SUUSER\Desktop\paper images\reallife\initialAuth.png"/>
+          <wp:inline distT="0" distB="0" distL="0" distR="0" wp14:anchorId="787A7E07" wp14:editId="4035E3CE">
+            <wp:extent cx="3189605" cy="1607895"/>
+            <wp:effectExtent l="0" t="0" r="0" b="0"/>
+            <wp:docPr id="41" name="Picture 1" descr="C:\Users\SUUSER\Desktop\finalResults\initialauthorization.png"/>
             <wp:cNvGraphicFramePr>
               <a:graphicFrameLocks xmlns:a="http://schemas.openxmlformats.org/drawingml/2006/main" noChangeAspect="1"/>
             </wp:cNvGraphicFramePr>
@@ -8711,7 +8815,7 @@
               <a:graphicData uri="http://schemas.openxmlformats.org/drawingml/2006/picture">
                 <pic:pic xmlns:pic="http://schemas.openxmlformats.org/drawingml/2006/picture">
                   <pic:nvPicPr>
-                    <pic:cNvPr id="0" name="Picture 13" descr="C:\Users\SUUSER\Desktop\paper images\reallife\initialAuth.png"/>
+                    <pic:cNvPr id="0" name="Picture 1" descr="C:\Users\SUUSER\Desktop\finalResults\initialauthorization.png"/>
                     <pic:cNvPicPr>
                       <a:picLocks noChangeAspect="1" noChangeArrowheads="1"/>
                     </pic:cNvPicPr>
@@ -8726,7 +8830,7 @@
                   <pic:spPr bwMode="auto">
                     <a:xfrm>
                       <a:off x="0" y="0"/>
-                      <a:ext cx="3095625" cy="1562100"/>
+                      <a:ext cx="3189605" cy="1607895"/>
                     </a:xfrm>
                     <a:prstGeom prst="rect">
                       <a:avLst/>
@@ -8961,13 +9065,12 @@
         <w:rPr>
           <w:rFonts w:cs="Helvetica"/>
           <w:noProof/>
-          <w:lang w:val="en-US" w:eastAsia="en-US"/>
         </w:rPr>
         <w:drawing>
-          <wp:inline distT="0" distB="0" distL="0" distR="0" wp14:anchorId="6FE09107" wp14:editId="491240A7">
-            <wp:extent cx="3095625" cy="1552575"/>
-            <wp:effectExtent l="19050" t="0" r="9525" b="0"/>
-            <wp:docPr id="35" name="Picture 14" descr="C:\Users\SUUSER\Desktop\paper images\reallife\reuse.png"/>
+          <wp:inline distT="0" distB="0" distL="0" distR="0" wp14:anchorId="46FE8A14" wp14:editId="55DDE375">
+            <wp:extent cx="3189605" cy="1614618"/>
+            <wp:effectExtent l="0" t="0" r="0" b="0"/>
+            <wp:docPr id="42" name="Picture 2" descr="C:\Users\SUUSER\Desktop\finalResults\reuse.png"/>
             <wp:cNvGraphicFramePr>
               <a:graphicFrameLocks xmlns:a="http://schemas.openxmlformats.org/drawingml/2006/main" noChangeAspect="1"/>
             </wp:cNvGraphicFramePr>
@@ -8975,7 +9078,7 @@
               <a:graphicData uri="http://schemas.openxmlformats.org/drawingml/2006/picture">
                 <pic:pic xmlns:pic="http://schemas.openxmlformats.org/drawingml/2006/picture">
                   <pic:nvPicPr>
-                    <pic:cNvPr id="0" name="Picture 14" descr="C:\Users\SUUSER\Desktop\paper images\reallife\reuse.png"/>
+                    <pic:cNvPr id="0" name="Picture 2" descr="C:\Users\SUUSER\Desktop\finalResults\reuse.png"/>
                     <pic:cNvPicPr>
                       <a:picLocks noChangeAspect="1" noChangeArrowheads="1"/>
                     </pic:cNvPicPr>
@@ -8990,7 +9093,7 @@
                   <pic:spPr bwMode="auto">
                     <a:xfrm>
                       <a:off x="0" y="0"/>
-                      <a:ext cx="3095625" cy="1552575"/>
+                      <a:ext cx="3189605" cy="1614618"/>
                     </a:xfrm>
                     <a:prstGeom prst="rect">
                       <a:avLst/>
@@ -9164,14 +9267,13 @@
         <w:rPr>
           <w:rFonts w:cs="Helvetica"/>
           <w:noProof/>
-          <w:lang w:val="en-US" w:eastAsia="en-US"/>
         </w:rPr>
         <w:lastRenderedPageBreak/>
         <w:drawing>
-          <wp:inline distT="0" distB="0" distL="0" distR="0" wp14:anchorId="528532EF" wp14:editId="5AFFDEC7">
-            <wp:extent cx="3095625" cy="1552575"/>
-            <wp:effectExtent l="19050" t="0" r="9525" b="0"/>
-            <wp:docPr id="36" name="Picture 15" descr="C:\Users\SUUSER\Desktop\paper images\reallife\changeAlias.png"/>
+          <wp:inline distT="0" distB="0" distL="0" distR="0" wp14:anchorId="7D9CFFD4" wp14:editId="79D93425">
+            <wp:extent cx="3189605" cy="1607895"/>
+            <wp:effectExtent l="0" t="0" r="0" b="0"/>
+            <wp:docPr id="43" name="Picture 3" descr="C:\Users\SUUSER\Desktop\finalResults\changealias.png"/>
             <wp:cNvGraphicFramePr>
               <a:graphicFrameLocks xmlns:a="http://schemas.openxmlformats.org/drawingml/2006/main" noChangeAspect="1"/>
             </wp:cNvGraphicFramePr>
@@ -9179,7 +9281,7 @@
               <a:graphicData uri="http://schemas.openxmlformats.org/drawingml/2006/picture">
                 <pic:pic xmlns:pic="http://schemas.openxmlformats.org/drawingml/2006/picture">
                   <pic:nvPicPr>
-                    <pic:cNvPr id="0" name="Picture 15" descr="C:\Users\SUUSER\Desktop\paper images\reallife\changeAlias.png"/>
+                    <pic:cNvPr id="0" name="Picture 3" descr="C:\Users\SUUSER\Desktop\finalResults\changealias.png"/>
                     <pic:cNvPicPr>
                       <a:picLocks noChangeAspect="1" noChangeArrowheads="1"/>
                     </pic:cNvPicPr>
@@ -9194,7 +9296,7 @@
                   <pic:spPr bwMode="auto">
                     <a:xfrm>
                       <a:off x="0" y="0"/>
-                      <a:ext cx="3095625" cy="1552575"/>
+                      <a:ext cx="3189605" cy="1607895"/>
                     </a:xfrm>
                     <a:prstGeom prst="rect">
                       <a:avLst/>
@@ -9383,13 +9485,12 @@
         <w:rPr>
           <w:rFonts w:cs="Helvetica"/>
           <w:noProof/>
-          <w:lang w:val="en-US" w:eastAsia="en-US"/>
         </w:rPr>
         <w:drawing>
-          <wp:inline distT="0" distB="0" distL="0" distR="0" wp14:anchorId="25125DF9" wp14:editId="4CABDF97">
-            <wp:extent cx="3095625" cy="1552575"/>
-            <wp:effectExtent l="19050" t="0" r="9525" b="0"/>
-            <wp:docPr id="37" name="Picture 16" descr="C:\Users\SUUSER\Desktop\paper images\reallife\disconnection.png"/>
+          <wp:inline distT="0" distB="0" distL="0" distR="0" wp14:anchorId="114D3371" wp14:editId="6F6D9F9D">
+            <wp:extent cx="3189605" cy="1614618"/>
+            <wp:effectExtent l="0" t="0" r="0" b="0"/>
+            <wp:docPr id="44" name="Picture 4" descr="C:\Users\SUUSER\Desktop\finalResults\disconnection.png"/>
             <wp:cNvGraphicFramePr>
               <a:graphicFrameLocks xmlns:a="http://schemas.openxmlformats.org/drawingml/2006/main" noChangeAspect="1"/>
             </wp:cNvGraphicFramePr>
@@ -9397,7 +9498,7 @@
               <a:graphicData uri="http://schemas.openxmlformats.org/drawingml/2006/picture">
                 <pic:pic xmlns:pic="http://schemas.openxmlformats.org/drawingml/2006/picture">
                   <pic:nvPicPr>
-                    <pic:cNvPr id="0" name="Picture 16" descr="C:\Users\SUUSER\Desktop\paper images\reallife\disconnection.png"/>
+                    <pic:cNvPr id="0" name="Picture 4" descr="C:\Users\SUUSER\Desktop\finalResults\disconnection.png"/>
                     <pic:cNvPicPr>
                       <a:picLocks noChangeAspect="1" noChangeArrowheads="1"/>
                     </pic:cNvPicPr>
@@ -9412,7 +9513,7 @@
                   <pic:spPr bwMode="auto">
                     <a:xfrm>
                       <a:off x="0" y="0"/>
-                      <a:ext cx="3095625" cy="1552575"/>
+                      <a:ext cx="3189605" cy="1614618"/>
                     </a:xfrm>
                     <a:prstGeom prst="rect">
                       <a:avLst/>
@@ -9606,13 +9707,12 @@
         <w:rPr>
           <w:rFonts w:cs="Helvetica"/>
           <w:noProof/>
-          <w:lang w:val="en-US" w:eastAsia="en-US"/>
         </w:rPr>
         <w:drawing>
-          <wp:inline distT="0" distB="0" distL="0" distR="0" wp14:anchorId="78AD7E4A" wp14:editId="32D2E64D">
-            <wp:extent cx="3095625" cy="1790700"/>
-            <wp:effectExtent l="19050" t="0" r="9525" b="0"/>
-            <wp:docPr id="38" name="Picture 17" descr="C:\Users\SUUSER\Desktop\paper images\reallife\updatePackets.png"/>
+          <wp:inline distT="0" distB="0" distL="0" distR="0" wp14:anchorId="1F8D5EDE" wp14:editId="67A0E0BB">
+            <wp:extent cx="3189605" cy="1604513"/>
+            <wp:effectExtent l="0" t="0" r="0" b="0"/>
+            <wp:docPr id="45" name="Picture 5" descr="C:\Users\SUUSER\Desktop\finalResults\updatepackets.png"/>
             <wp:cNvGraphicFramePr>
               <a:graphicFrameLocks xmlns:a="http://schemas.openxmlformats.org/drawingml/2006/main" noChangeAspect="1"/>
             </wp:cNvGraphicFramePr>
@@ -9620,7 +9720,7 @@
               <a:graphicData uri="http://schemas.openxmlformats.org/drawingml/2006/picture">
                 <pic:pic xmlns:pic="http://schemas.openxmlformats.org/drawingml/2006/picture">
                   <pic:nvPicPr>
-                    <pic:cNvPr id="0" name="Picture 17" descr="C:\Users\SUUSER\Desktop\paper images\reallife\updatePackets.png"/>
+                    <pic:cNvPr id="0" name="Picture 5" descr="C:\Users\SUUSER\Desktop\finalResults\updatepackets.png"/>
                     <pic:cNvPicPr>
                       <a:picLocks noChangeAspect="1" noChangeArrowheads="1"/>
                     </pic:cNvPicPr>
@@ -9635,7 +9735,7 @@
                   <pic:spPr bwMode="auto">
                     <a:xfrm>
                       <a:off x="0" y="0"/>
-                      <a:ext cx="3095625" cy="1790700"/>
+                      <a:ext cx="3189605" cy="1604513"/>
                     </a:xfrm>
                     <a:prstGeom prst="rect">
                       <a:avLst/>
@@ -9883,13 +9983,12 @@
         <w:rPr>
           <w:rFonts w:cs="Helvetica"/>
           <w:noProof/>
-          <w:lang w:val="en-US" w:eastAsia="en-US"/>
         </w:rPr>
         <w:drawing>
-          <wp:inline distT="0" distB="0" distL="0" distR="0" wp14:anchorId="5FD9F6E8" wp14:editId="47E20171">
-            <wp:extent cx="3095625" cy="1562100"/>
-            <wp:effectExtent l="19050" t="0" r="9525" b="0"/>
-            <wp:docPr id="39" name="Picture 18" descr="C:\Users\SUUSER\Desktop\paper images\reallife\seamlessMobility.png"/>
+          <wp:inline distT="0" distB="0" distL="0" distR="0" wp14:anchorId="15B5EFB7" wp14:editId="04029CF1">
+            <wp:extent cx="3189605" cy="1594803"/>
+            <wp:effectExtent l="0" t="0" r="0" b="0"/>
+            <wp:docPr id="46" name="Picture 6" descr="C:\Users\SUUSER\Desktop\finalResults\seamlessmobility.png"/>
             <wp:cNvGraphicFramePr>
               <a:graphicFrameLocks xmlns:a="http://schemas.openxmlformats.org/drawingml/2006/main" noChangeAspect="1"/>
             </wp:cNvGraphicFramePr>
@@ -9897,7 +9996,7 @@
               <a:graphicData uri="http://schemas.openxmlformats.org/drawingml/2006/picture">
                 <pic:pic xmlns:pic="http://schemas.openxmlformats.org/drawingml/2006/picture">
                   <pic:nvPicPr>
-                    <pic:cNvPr id="0" name="Picture 18" descr="C:\Users\SUUSER\Desktop\paper images\reallife\seamlessMobility.png"/>
+                    <pic:cNvPr id="0" name="Picture 6" descr="C:\Users\SUUSER\Desktop\finalResults\seamlessmobility.png"/>
                     <pic:cNvPicPr>
                       <a:picLocks noChangeAspect="1" noChangeArrowheads="1"/>
                     </pic:cNvPicPr>
@@ -9912,7 +10011,7 @@
                   <pic:spPr bwMode="auto">
                     <a:xfrm>
                       <a:off x="0" y="0"/>
-                      <a:ext cx="3095625" cy="1562100"/>
+                      <a:ext cx="3189605" cy="1594803"/>
                     </a:xfrm>
                     <a:prstGeom prst="rect">
                       <a:avLst/>
@@ -10126,13 +10225,12 @@
         <w:rPr>
           <w:rFonts w:cs="Helvetica"/>
           <w:noProof/>
-          <w:lang w:val="en-US" w:eastAsia="en-US"/>
         </w:rPr>
         <w:drawing>
-          <wp:inline distT="0" distB="0" distL="0" distR="0" wp14:anchorId="445E19C0" wp14:editId="690EC273">
-            <wp:extent cx="3095625" cy="1562100"/>
-            <wp:effectExtent l="19050" t="0" r="9525" b="0"/>
-            <wp:docPr id="40" name="Picture 19" descr="C:\Users\SUUSER\Desktop\paper images\reallife\roaming.png"/>
+          <wp:inline distT="0" distB="0" distL="0" distR="0" wp14:anchorId="6AAC6061" wp14:editId="240085E7">
+            <wp:extent cx="3189605" cy="1601526"/>
+            <wp:effectExtent l="0" t="0" r="0" b="0"/>
+            <wp:docPr id="47" name="Picture 7" descr="C:\Users\SUUSER\Desktop\finalResults\roaming.png"/>
             <wp:cNvGraphicFramePr>
               <a:graphicFrameLocks xmlns:a="http://schemas.openxmlformats.org/drawingml/2006/main" noChangeAspect="1"/>
             </wp:cNvGraphicFramePr>
@@ -10140,7 +10238,7 @@
               <a:graphicData uri="http://schemas.openxmlformats.org/drawingml/2006/picture">
                 <pic:pic xmlns:pic="http://schemas.openxmlformats.org/drawingml/2006/picture">
                   <pic:nvPicPr>
-                    <pic:cNvPr id="0" name="Picture 19" descr="C:\Users\SUUSER\Desktop\paper images\reallife\roaming.png"/>
+                    <pic:cNvPr id="0" name="Picture 7" descr="C:\Users\SUUSER\Desktop\finalResults\roaming.png"/>
                     <pic:cNvPicPr>
                       <a:picLocks noChangeAspect="1" noChangeArrowheads="1"/>
                     </pic:cNvPicPr>
@@ -10155,7 +10253,7 @@
                   <pic:spPr bwMode="auto">
                     <a:xfrm>
                       <a:off x="0" y="0"/>
-                      <a:ext cx="3095625" cy="1562100"/>
+                      <a:ext cx="3189605" cy="1601526"/>
                     </a:xfrm>
                     <a:prstGeom prst="rect">
                       <a:avLst/>
@@ -10437,6 +10535,7 @@
         <w:rPr>
           <w:lang w:val="en-GB"/>
         </w:rPr>
+        <w:lastRenderedPageBreak/>
         <w:t>Real-Life Scenario Simulation Result for Packet Transfer</w:t>
       </w:r>
     </w:p>
@@ -10452,14 +10551,12 @@
         <w:rPr>
           <w:rFonts w:cs="Helvetica"/>
           <w:noProof/>
-          <w:lang w:val="en-US" w:eastAsia="en-US"/>
-        </w:rPr>
-        <w:lastRenderedPageBreak/>
+        </w:rPr>
         <w:drawing>
-          <wp:inline distT="0" distB="0" distL="0" distR="0" wp14:anchorId="76469E99" wp14:editId="0E3F5835">
-            <wp:extent cx="3095625" cy="1800225"/>
-            <wp:effectExtent l="19050" t="0" r="9525" b="0"/>
-            <wp:docPr id="48" name="Picture 20" descr="C:\Users\SUUSER\Desktop\paper images\reallife\packetTransfer.png"/>
+          <wp:inline distT="0" distB="0" distL="0" distR="0" wp14:anchorId="5FDB6EA5" wp14:editId="3212855D">
+            <wp:extent cx="3189605" cy="1602763"/>
+            <wp:effectExtent l="0" t="0" r="0" b="0"/>
+            <wp:docPr id="49" name="Picture 9" descr="C:\Users\SUUSER\Desktop\finalResults\packettransfer.png"/>
             <wp:cNvGraphicFramePr>
               <a:graphicFrameLocks xmlns:a="http://schemas.openxmlformats.org/drawingml/2006/main" noChangeAspect="1"/>
             </wp:cNvGraphicFramePr>
@@ -10467,7 +10564,7 @@
               <a:graphicData uri="http://schemas.openxmlformats.org/drawingml/2006/picture">
                 <pic:pic xmlns:pic="http://schemas.openxmlformats.org/drawingml/2006/picture">
                   <pic:nvPicPr>
-                    <pic:cNvPr id="0" name="Picture 20" descr="C:\Users\SUUSER\Desktop\paper images\reallife\packetTransfer.png"/>
+                    <pic:cNvPr id="0" name="Picture 9" descr="C:\Users\SUUSER\Desktop\finalResults\packettransfer.png"/>
                     <pic:cNvPicPr>
                       <a:picLocks noChangeAspect="1" noChangeArrowheads="1"/>
                     </pic:cNvPicPr>
@@ -10482,7 +10579,7 @@
                   <pic:spPr bwMode="auto">
                     <a:xfrm>
                       <a:off x="0" y="0"/>
-                      <a:ext cx="3095625" cy="1800225"/>
+                      <a:ext cx="3189605" cy="1602763"/>
                     </a:xfrm>
                     <a:prstGeom prst="rect">
                       <a:avLst/>
@@ -10560,6 +10657,8 @@
         </w:rPr>
         <w:t xml:space="preserve">protocol is the mostly used protocol in the system. </w:t>
       </w:r>
+      <w:bookmarkStart w:id="0" w:name="_GoBack"/>
+      <w:bookmarkEnd w:id="0"/>
     </w:p>
     <w:p>
       <w:pPr>
@@ -10772,14 +10871,12 @@
         </w:rPr>
         <w:t xml:space="preserve"> the same </w:t>
       </w:r>
-      <w:proofErr w:type="gramStart"/>
-      <w:r>
-        <w:rPr>
-          <w:rFonts w:cs="Helvetica"/>
-        </w:rPr>
-        <w:t>simulations</w:t>
-      </w:r>
-      <w:proofErr w:type="gramEnd"/>
+      <w:r>
+        <w:rPr>
+          <w:rFonts w:cs="Helvetica"/>
+        </w:rPr>
+        <w:t>simulations,</w:t>
+      </w:r>
       <w:r>
         <w:rPr>
           <w:rFonts w:cs="Helvetica"/>

</xml_diff>

<commit_message>
ikinci kisimdaki resimlerin degismesi lazim
</commit_message>
<xml_diff>
--- a/paper2.docx
+++ b/paper2.docx
@@ -15,33 +15,15 @@
         <w:pStyle w:val="IEEEAuthorName"/>
       </w:pPr>
       <w:r>
-        <w:t xml:space="preserve">Albert Levi, </w:t>
-      </w:r>
-      <w:proofErr w:type="spellStart"/>
-      <w:r>
-        <w:t>Serhat</w:t>
-      </w:r>
-      <w:proofErr w:type="spellEnd"/>
-      <w:r>
-        <w:t xml:space="preserve"> Can </w:t>
-      </w:r>
-      <w:proofErr w:type="spellStart"/>
-      <w:r>
-        <w:t>Leloglu</w:t>
-      </w:r>
-      <w:proofErr w:type="spellEnd"/>
+        <w:t>Albert Levi, Serhat Can Leloglu</w:t>
+      </w:r>
     </w:p>
     <w:p>
       <w:pPr>
         <w:pStyle w:val="IEEEAuthorAffiliation"/>
       </w:pPr>
-      <w:proofErr w:type="spellStart"/>
-      <w:r>
-        <w:t>Sabanci</w:t>
-      </w:r>
-      <w:proofErr w:type="spellEnd"/>
-      <w:r>
-        <w:t xml:space="preserve"> University, Turkey</w:t>
+      <w:r>
+        <w:t>Sabanci University, Turkey</w:t>
       </w:r>
     </w:p>
     <w:p>
@@ -1811,6 +1793,14 @@
           <w:szCs w:val="20"/>
         </w:rPr>
       </w:pPr>
+      <w:r>
+        <w:rPr>
+          <w:rFonts w:eastAsiaTheme="minorEastAsia"/>
+          <w:sz w:val="20"/>
+          <w:szCs w:val="20"/>
+        </w:rPr>
+        <w:t xml:space="preserve">The first link in the chain, </w:t>
+      </w:r>
       <m:oMath>
         <m:sSub>
           <m:sSubPr>
@@ -1847,40 +1837,46 @@
       </m:oMath>
       <w:r>
         <w:rPr>
+          <w:rFonts w:eastAsiaTheme="minorEastAsia"/>
           <w:sz w:val="20"/>
           <w:szCs w:val="20"/>
         </w:rPr>
+        <w:t>,</w:t>
+      </w:r>
+      <w:r>
+        <w:rPr>
+          <w:sz w:val="20"/>
+          <w:szCs w:val="20"/>
+        </w:rPr>
         <w:t xml:space="preserve"> </w:t>
       </w:r>
-      <w:proofErr w:type="gramStart"/>
       <w:r>
         <w:rPr>
           <w:sz w:val="20"/>
           <w:szCs w:val="20"/>
         </w:rPr>
-        <w:t>is</w:t>
-      </w:r>
-      <w:proofErr w:type="gramEnd"/>
+        <w:t>is the first token</w:t>
+      </w:r>
       <w:r>
         <w:rPr>
           <w:sz w:val="20"/>
           <w:szCs w:val="20"/>
         </w:rPr>
-        <w:t xml:space="preserve"> the first token</w:t>
+        <w:t xml:space="preserve"> to be used, </w:t>
       </w:r>
       <w:r>
         <w:rPr>
           <w:sz w:val="20"/>
           <w:szCs w:val="20"/>
         </w:rPr>
-        <w:t xml:space="preserve"> to be used, t</w:t>
+        <w:t>and then</w:t>
       </w:r>
       <w:r>
         <w:rPr>
           <w:sz w:val="20"/>
           <w:szCs w:val="20"/>
         </w:rPr>
-        <w:t>hen token</w:t>
+        <w:t xml:space="preserve"> token</w:t>
       </w:r>
       <w:r>
         <w:rPr>
@@ -4324,7 +4320,13 @@
         <w:rPr>
           <w:lang w:val="en-GB"/>
         </w:rPr>
-        <w:t>Results for Update Packets</w:t>
+        <w:t>Unit Test Result</w:t>
+      </w:r>
+      <w:r>
+        <w:rPr>
+          <w:lang w:val="en-GB"/>
+        </w:rPr>
+        <w:t xml:space="preserve"> for Update Packets</w:t>
       </w:r>
     </w:p>
     <w:p>
@@ -4344,6 +4346,9 @@
         <w:t xml:space="preserve">tocol takes place between AP and TTP. In this simulation access point updates the user info stored at operator. Figure 12 shows the average delay of </w:t>
       </w:r>
       <w:r>
+        <w:rPr>
+          <w:i/>
+        </w:rPr>
         <w:t>Update Packets</w:t>
       </w:r>
       <w:r>
@@ -4773,7 +4778,13 @@
         <w:t>Not Connected</w:t>
       </w:r>
       <w:r>
-        <w:t xml:space="preserve">. In this state, a user switches to </w:t>
+        <w:t xml:space="preserve">. In this state, </w:t>
+      </w:r>
+      <w:r>
+        <w:t>the</w:t>
+      </w:r>
+      <w:r>
+        <w:t xml:space="preserve"> user switches to </w:t>
       </w:r>
       <w:r>
         <w:rPr>
@@ -4793,7 +4804,55 @@
         </m:r>
       </m:oMath>
       <w:r>
-        <w:t xml:space="preserve">. This state transition triggers Initial Authorization (if the connection card is used for the first time) or Reuse of a Connection Card protocol (if the connection has been used before). In this way, this user starts using the network and getting the service. While in Not Connected state, a user stays in the same state with probability value of </w:t>
+        <w:t xml:space="preserve">. This state transition triggers </w:t>
+      </w:r>
+      <w:r>
+        <w:rPr>
+          <w:i/>
+        </w:rPr>
+        <w:t>Initial Authorization</w:t>
+      </w:r>
+      <w:r>
+        <w:t xml:space="preserve"> (if the </w:t>
+      </w:r>
+      <w:r>
+        <w:t>CC</w:t>
+      </w:r>
+      <w:r>
+        <w:t xml:space="preserve"> is used for the first time) or </w:t>
+      </w:r>
+      <w:r>
+        <w:rPr>
+          <w:i/>
+        </w:rPr>
+        <w:t>Reuse of a Connection Card</w:t>
+      </w:r>
+      <w:r>
+        <w:t xml:space="preserve"> protocol (if the connection has been used before). In this way, </w:t>
+      </w:r>
+      <w:r>
+        <w:t>the</w:t>
+      </w:r>
+      <w:r>
+        <w:t xml:space="preserve"> user starts </w:t>
+      </w:r>
+      <w:r>
+        <w:t>consuming</w:t>
+      </w:r>
+      <w:r>
+        <w:t xml:space="preserve"> the network and getting the service. While in </w:t>
+      </w:r>
+      <w:r>
+        <w:rPr>
+          <w:i/>
+        </w:rPr>
+        <w:t>Not Connected</w:t>
+      </w:r>
+      <w:r>
+        <w:t xml:space="preserve"> state, the</w:t>
+      </w:r>
+      <w:r>
+        <w:t xml:space="preserve"> user stays in the same state with probability value of </w:t>
       </w:r>
       <m:oMath>
         <m:r>
@@ -4834,7 +4893,37 @@
         <w:rPr>
           <w:rFonts w:eastAsiaTheme="minorEastAsia"/>
         </w:rPr>
-        <w:t xml:space="preserve"> state, the user stays connected (i.e. stay in the same state) with probability </w:t>
+        <w:t xml:space="preserve"> state, the user </w:t>
+      </w:r>
+      <w:r>
+        <w:rPr>
+          <w:rFonts w:eastAsiaTheme="minorEastAsia"/>
+        </w:rPr>
+        <w:t>remains</w:t>
+      </w:r>
+      <w:r>
+        <w:rPr>
+          <w:rFonts w:eastAsiaTheme="minorEastAsia"/>
+        </w:rPr>
+        <w:t xml:space="preserve"> connected (i.e. stay in the same state) with</w:t>
+      </w:r>
+      <w:r>
+        <w:rPr>
+          <w:rFonts w:eastAsiaTheme="minorEastAsia"/>
+        </w:rPr>
+        <w:t xml:space="preserve"> the </w:t>
+      </w:r>
+      <w:r>
+        <w:rPr>
+          <w:rFonts w:eastAsiaTheme="minorEastAsia"/>
+        </w:rPr>
+        <w:t xml:space="preserve">probability </w:t>
+      </w:r>
+      <w:r>
+        <w:rPr>
+          <w:rFonts w:eastAsiaTheme="minorEastAsia"/>
+        </w:rPr>
+        <w:t xml:space="preserve">of </w:t>
       </w:r>
       <m:oMath>
         <m:r>
@@ -4848,7 +4937,32 @@
         <w:rPr>
           <w:rFonts w:eastAsiaTheme="minorEastAsia"/>
         </w:rPr>
-        <w:t xml:space="preserve">. This triggers Packet Transfer protocol. In other words, the user continues to get service via the currently connected AP. In </w:t>
+        <w:t xml:space="preserve">. </w:t>
+      </w:r>
+      <w:r>
+        <w:rPr>
+          <w:rFonts w:eastAsiaTheme="minorEastAsia"/>
+        </w:rPr>
+        <w:t>Staying connected</w:t>
+      </w:r>
+      <w:r>
+        <w:rPr>
+          <w:rFonts w:eastAsiaTheme="minorEastAsia"/>
+        </w:rPr>
+        <w:t xml:space="preserve"> triggers </w:t>
+      </w:r>
+      <w:r>
+        <w:rPr>
+          <w:rFonts w:eastAsiaTheme="minorEastAsia"/>
+          <w:i/>
+        </w:rPr>
+        <w:t>Packet Transfer</w:t>
+      </w:r>
+      <w:r>
+        <w:rPr>
+          <w:rFonts w:eastAsiaTheme="minorEastAsia"/>
+        </w:rPr>
+        <w:t xml:space="preserve"> protocol. In other words, the user continues to get service via the currently connected AP. In </w:t>
       </w:r>
       <w:r>
         <w:rPr>
@@ -4881,20 +4995,33 @@
           <w:rPr>
             <w:rFonts w:ascii="Cambria Math" w:eastAsiaTheme="minorEastAsia" w:hAnsi="Cambria Math"/>
           </w:rPr>
-          <m:t xml:space="preserve"> 1-StayActiv</m:t>
+          <m:t xml:space="preserve"> 1-St</m:t>
         </m:r>
         <m:r>
           <w:rPr>
             <w:rFonts w:ascii="Cambria Math" w:eastAsiaTheme="minorEastAsia" w:hAnsi="Cambria Math"/>
           </w:rPr>
-          <m:t>eProb</m:t>
+          <m:t>ayActiveProb</m:t>
         </m:r>
       </m:oMath>
       <w:r>
         <w:rPr>
           <w:rFonts w:eastAsiaTheme="minorEastAsia"/>
         </w:rPr>
-        <w:t>. This transition disconnects the user via Disconnection protocol.</w:t>
+        <w:t xml:space="preserve">. This transition disconnects the user via </w:t>
+      </w:r>
+      <w:r>
+        <w:rPr>
+          <w:rFonts w:eastAsiaTheme="minorEastAsia"/>
+          <w:i/>
+        </w:rPr>
+        <w:t>Disconnection</w:t>
+      </w:r>
+      <w:r>
+        <w:rPr>
+          <w:rFonts w:eastAsiaTheme="minorEastAsia"/>
+        </w:rPr>
+        <w:t xml:space="preserve"> protocol.</w:t>
       </w:r>
     </w:p>
     <w:p>
@@ -6104,6 +6231,21 @@
           <w:szCs w:val="20"/>
         </w:rPr>
         <w:tab/>
+      </w:r>
+      <w:r>
+        <w:rPr>
+          <w:rFonts w:eastAsiaTheme="minorEastAsia" w:cs="Helvetica"/>
+          <w:sz w:val="20"/>
+          <w:szCs w:val="20"/>
+        </w:rPr>
+        <w:t xml:space="preserve">                </w:t>
+      </w:r>
+      <w:r>
+        <w:rPr>
+          <w:rFonts w:eastAsiaTheme="minorEastAsia" w:cs="Helvetica"/>
+          <w:sz w:val="20"/>
+          <w:szCs w:val="20"/>
+        </w:rPr>
         <w:t>(2)</w:t>
       </w:r>
     </w:p>
@@ -6165,13 +6307,7 @@
           <w:rPr>
             <w:rFonts w:ascii="Cambria Math" w:eastAsiaTheme="minorEastAsia" w:hAnsi="Cambria Math"/>
           </w:rPr>
-          <m:t>BecomeAc</m:t>
-        </m:r>
-        <m:r>
-          <w:rPr>
-            <w:rFonts w:ascii="Cambria Math" w:eastAsiaTheme="minorEastAsia" w:hAnsi="Cambria Math"/>
-          </w:rPr>
-          <m:t>tiveProb</m:t>
+          <m:t>BecomeActiveProb</m:t>
         </m:r>
       </m:oMath>
       <w:r>
@@ -6210,7 +6346,31 @@
         <w:rPr>
           <w:rFonts w:cs="Helvetica"/>
         </w:rPr>
-        <w:t>Three different user types are defined with different networking and mobility requirements. Considering whether they are working, studying or domestic provides the differentiation among these types.</w:t>
+        <w:t xml:space="preserve">Three different user types are </w:t>
+      </w:r>
+      <w:r>
+        <w:rPr>
+          <w:rFonts w:cs="Helvetica"/>
+        </w:rPr>
+        <w:t>outlined</w:t>
+      </w:r>
+      <w:r>
+        <w:rPr>
+          <w:rFonts w:cs="Helvetica"/>
+        </w:rPr>
+        <w:t xml:space="preserve"> with different networking and mobility requirements.</w:t>
+      </w:r>
+      <w:r>
+        <w:rPr>
+          <w:rFonts w:cs="Helvetica"/>
+        </w:rPr>
+        <w:t xml:space="preserve"> Considering whether they are working, studying or domestic provides the differentiation among user types</w:t>
+      </w:r>
+      <w:r>
+        <w:rPr>
+          <w:rFonts w:cs="Helvetica"/>
+        </w:rPr>
+        <w:t>.</w:t>
       </w:r>
     </w:p>
     <w:p>
@@ -6237,21 +6397,7 @@
         <w:rPr>
           <w:szCs w:val="20"/>
         </w:rPr>
-        <w:t>led in three time slots: (</w:t>
-      </w:r>
-      <w:proofErr w:type="spellStart"/>
-      <w:r>
-        <w:rPr>
-          <w:szCs w:val="20"/>
-        </w:rPr>
-        <w:t>i</w:t>
-      </w:r>
-      <w:proofErr w:type="spellEnd"/>
-      <w:r>
-        <w:rPr>
-          <w:szCs w:val="20"/>
-        </w:rPr>
-        <w:t>) night (00:00 – 07:59), (ii) daytime (08:00 – 15:59), and (iii) evening (16:00 – 23:59).</w:t>
+        <w:t>led in three time slots: (i) night (00:00 – 07:59), (ii) daytime (08:00 – 15:59), and (iii) evening (16:00 – 23:59).</w:t>
       </w:r>
     </w:p>
     <w:p>
@@ -6539,7 +6685,19 @@
         <w:rPr>
           <w:rFonts w:eastAsiaTheme="minorEastAsia" w:cs="Helvetica"/>
         </w:rPr>
-        <w:t xml:space="preserve"> are determined based on the abovementioned discussion about the client type characteristics and the time slots. These values are given below. The triplets </w:t>
+        <w:t xml:space="preserve"> are determined based on the abovementioned discussion about the client type characteristics and the time slots. These valu</w:t>
+      </w:r>
+      <w:r>
+        <w:rPr>
+          <w:rFonts w:eastAsiaTheme="minorEastAsia" w:cs="Helvetica"/>
+        </w:rPr>
+        <w:t>es are given below. The triplet</w:t>
+      </w:r>
+      <w:r>
+        <w:rPr>
+          <w:rFonts w:eastAsiaTheme="minorEastAsia" w:cs="Helvetica"/>
+        </w:rPr>
+        <w:t xml:space="preserve"> </w:t>
       </w:r>
       <m:oMath>
         <m:r>
@@ -6568,19 +6726,11 @@
           </w:rPr>
           <m:t> </m:t>
         </m:r>
-        <w:proofErr w:type="gramStart"/>
         <m:r>
           <w:rPr>
             <w:rFonts w:ascii="Cambria Math" w:hAnsi="Cambria Math" w:cs="Helvetica"/>
           </w:rPr>
-          <m:t>z</m:t>
-        </m:r>
-        <w:proofErr w:type="gramEnd"/>
-        <m:r>
-          <w:rPr>
-            <w:rFonts w:ascii="Cambria Math" w:hAnsi="Cambria Math" w:cs="Helvetica"/>
-          </w:rPr>
-          <m:t>}</m:t>
+          <m:t>z}</m:t>
         </m:r>
       </m:oMath>
       <w:r>
@@ -6597,6 +6747,8 @@
           <w:rFonts w:eastAsiaTheme="minorEastAsia" w:cs="Helvetica"/>
         </w:rPr>
       </w:pPr>
+      <w:bookmarkStart w:id="0" w:name="_GoBack"/>
+      <w:bookmarkEnd w:id="0"/>
     </w:p>
     <w:p>
       <w:pPr>
@@ -6618,15 +6770,7 @@
               <w:sz w:val="20"/>
               <w:szCs w:val="20"/>
             </w:rPr>
-            <m:t>becomeAct</m:t>
-          </m:r>
-          <m:r>
-            <w:rPr>
-              <w:rFonts w:ascii="Cambria Math" w:hAnsi="Cambria Math" w:cs="Helvetica"/>
-              <w:sz w:val="20"/>
-              <w:szCs w:val="20"/>
-            </w:rPr>
-            <m:t>iveProb&lt;Domestic&gt;  = {0.40,</m:t>
+            <m:t>becomeActiveProb&lt;Domestic&gt;  = {0.40,</m:t>
           </m:r>
           <m:r>
             <w:rPr>
@@ -6982,35 +7126,19 @@
         <w:rPr>
           <w:rFonts w:cs="Helvetica"/>
         </w:rPr>
-        <w:t xml:space="preserve">These values also determine the average connection duration and idle time by using </w:t>
-      </w:r>
-      <w:proofErr w:type="spellStart"/>
-      <w:r>
-        <w:rPr>
-          <w:rFonts w:cs="Helvetica"/>
-        </w:rPr>
-        <w:t>Eqs</w:t>
-      </w:r>
-      <w:proofErr w:type="spellEnd"/>
-      <w:r>
-        <w:rPr>
-          <w:rFonts w:cs="Helvetica"/>
-        </w:rPr>
-        <w:t xml:space="preserve">. </w:t>
-      </w:r>
-      <w:proofErr w:type="gramStart"/>
-      <w:r>
-        <w:rPr>
-          <w:rFonts w:cs="Helvetica"/>
-        </w:rPr>
-        <w:t>1 and 2.</w:t>
-      </w:r>
-      <w:proofErr w:type="gramEnd"/>
-      <w:r>
-        <w:rPr>
-          <w:rFonts w:cs="Helvetica"/>
-        </w:rPr>
-        <w:t xml:space="preserve"> For example, a domestic client remains idle during daytime for </w:t>
+        <w:t>These values also determine the average connection duration and idle tim</w:t>
+      </w:r>
+      <w:r>
+        <w:rPr>
+          <w:rFonts w:cs="Helvetica"/>
+        </w:rPr>
+        <w:t>e by using Eq</w:t>
+      </w:r>
+      <w:r>
+        <w:rPr>
+          <w:rFonts w:cs="Helvetica"/>
+        </w:rPr>
+        <w:t xml:space="preserve">. 1 and 2. For example, a domestic client remains idle during daytime for </w:t>
       </w:r>
       <m:oMath>
         <m:f>
@@ -7202,7 +7330,7 @@
         <w:t xml:space="preserve">parts considering </w:t>
       </w:r>
       <w:r>
-        <w:t>morning</w:t>
+        <w:t>night</w:t>
       </w:r>
       <w:r>
         <w:t>, daytime and evening. Every part of the day has different statistical values for client behaviours.</w:t>
@@ -7213,16 +7341,16 @@
         <w:pStyle w:val="IEEEParagraph"/>
       </w:pPr>
       <w:r>
-        <w:t>Simulations are run for 1440 seconds, but every second in the simulation time stands for 1 minute in real lif</w:t>
-      </w:r>
-      <w:r>
-        <w:t xml:space="preserve">e. In the simulations the </w:t>
-      </w:r>
-      <w:r>
-        <w:t>night</w:t>
-      </w:r>
-      <w:r>
-        <w:t xml:space="preserve"> begins at 00:00 a.m. and lasts until 07:59. Daytime period starts at 08:00 and finishes at 15:59. Evening starts at 16:00 and finishes at 23:59.</w:t>
+        <w:t xml:space="preserve">Simulations are run for 1440 seconds, </w:t>
+      </w:r>
+      <w:r>
+        <w:t>however</w:t>
+      </w:r>
+      <w:r>
+        <w:t xml:space="preserve"> every second in the simulation stands for 1 minute in real lif</w:t>
+      </w:r>
+      <w:r>
+        <w:t>e.</w:t>
       </w:r>
     </w:p>
     <w:p>
@@ -7260,13 +7388,7 @@
         <w:rPr>
           <w:rFonts w:cs="Helvetica"/>
         </w:rPr>
-        <w:t xml:space="preserve"> to another </w:t>
-      </w:r>
-      <w:r>
-        <w:rPr>
-          <w:rFonts w:cs="Helvetica"/>
-        </w:rPr>
-        <w:t>one</w:t>
+        <w:t xml:space="preserve"> to another</w:t>
       </w:r>
       <w:r>
         <w:rPr>
@@ -7296,13 +7418,31 @@
         <w:rPr>
           <w:rFonts w:cs="Helvetica"/>
         </w:rPr>
-        <w:t xml:space="preserve"> when school is over, a student is most likely to move towards his/her target destination </w:t>
-      </w:r>
-      <w:r>
-        <w:rPr>
-          <w:rFonts w:cs="Helvetica"/>
-        </w:rPr>
-        <w:t>(e.g. his/her home)</w:t>
+        <w:t xml:space="preserve"> when school is over, a student is most likely to move towards </w:t>
+      </w:r>
+      <w:r>
+        <w:rPr>
+          <w:rFonts w:cs="Helvetica"/>
+        </w:rPr>
+        <w:t>her</w:t>
+      </w:r>
+      <w:r>
+        <w:rPr>
+          <w:rFonts w:cs="Helvetica"/>
+        </w:rPr>
+        <w:t xml:space="preserve"> target destination </w:t>
+      </w:r>
+      <w:r>
+        <w:rPr>
+          <w:rFonts w:cs="Helvetica"/>
+        </w:rPr>
+        <w:t>(e.g. her</w:t>
+      </w:r>
+      <w:r>
+        <w:rPr>
+          <w:rFonts w:cs="Helvetica"/>
+        </w:rPr>
+        <w:t xml:space="preserve"> home)</w:t>
       </w:r>
       <w:r>
         <w:rPr>
@@ -7322,7 +7462,19 @@
         <w:rPr>
           <w:rFonts w:cs="Helvetica"/>
         </w:rPr>
-        <w:t xml:space="preserve">Clients are assigned random target access </w:t>
+        <w:t>Clients are assigned</w:t>
+      </w:r>
+      <w:r>
+        <w:rPr>
+          <w:rFonts w:cs="Helvetica"/>
+        </w:rPr>
+        <w:t xml:space="preserve"> a</w:t>
+      </w:r>
+      <w:r>
+        <w:rPr>
+          <w:rFonts w:cs="Helvetica"/>
+        </w:rPr>
+        <w:t xml:space="preserve"> random target access </w:t>
       </w:r>
       <w:r>
         <w:rPr>
@@ -7407,6 +7559,12 @@
           <w:rFonts w:cs="Helvetica"/>
         </w:rPr>
         <w:t xml:space="preserve"> needs to connect to</w:t>
+      </w:r>
+      <w:r>
+        <w:rPr>
+          <w:rFonts w:cs="Helvetica"/>
+        </w:rPr>
+        <w:t xml:space="preserve"> the</w:t>
       </w:r>
       <w:r>
         <w:rPr>
@@ -9709,7 +9867,7 @@
           <w:noProof/>
         </w:rPr>
         <w:drawing>
-          <wp:inline distT="0" distB="0" distL="0" distR="0" wp14:anchorId="1F8D5EDE" wp14:editId="67A0E0BB">
+          <wp:inline distT="0" distB="0" distL="0" distR="0" wp14:anchorId="1F8D5EDE" wp14:editId="0F4417C5">
             <wp:extent cx="3189605" cy="1604513"/>
             <wp:effectExtent l="0" t="0" r="0" b="0"/>
             <wp:docPr id="45" name="Picture 5" descr="C:\Users\SUUSER\Desktop\finalResults\updatepackets.png"/>
@@ -10352,8 +10510,15 @@
       <w:r>
         <w:rPr>
           <w:rFonts w:cs="Helvetica"/>
-        </w:rPr>
-        <w:t xml:space="preserve">Roaming </w:t>
+          <w:i/>
+        </w:rPr>
+        <w:t>Roaming</w:t>
+      </w:r>
+      <w:r>
+        <w:rPr>
+          <w:rFonts w:cs="Helvetica"/>
+        </w:rPr>
+        <w:t xml:space="preserve"> </w:t>
       </w:r>
       <w:r>
         <w:rPr>
@@ -10657,8 +10822,6 @@
         </w:rPr>
         <w:t xml:space="preserve">protocol is the mostly used protocol in the system. </w:t>
       </w:r>
-      <w:bookmarkStart w:id="0" w:name="_GoBack"/>
-      <w:bookmarkEnd w:id="0"/>
     </w:p>
     <w:p>
       <w:pPr>
@@ -10956,24 +11119,12 @@
       <w:pPr>
         <w:pStyle w:val="IEEEReferenceItem"/>
       </w:pPr>
-      <w:proofErr w:type="spellStart"/>
-      <w:r>
-        <w:t>Akyildiz</w:t>
-      </w:r>
-      <w:proofErr w:type="spellEnd"/>
-      <w:r>
-        <w:t xml:space="preserve">, I. F., Wang, </w:t>
-      </w:r>
-      <w:proofErr w:type="spellStart"/>
-      <w:r>
-        <w:t>X.</w:t>
-      </w:r>
-      <w:proofErr w:type="gramStart"/>
-      <w:r>
-        <w:t>,and</w:t>
-      </w:r>
-      <w:proofErr w:type="spellEnd"/>
-      <w:proofErr w:type="gramEnd"/>
+      <w:r>
+        <w:t>Akyildiz, I. F., Wang, X.</w:t>
+      </w:r>
+      <w:r>
+        <w:t>, and</w:t>
+      </w:r>
       <w:r>
         <w:t xml:space="preserve"> </w:t>
       </w:r>
@@ -11038,33 +11189,11 @@
           <w:szCs w:val="16"/>
         </w:rPr>
       </w:pPr>
-      <w:proofErr w:type="spellStart"/>
       <w:r>
         <w:rPr>
           <w:szCs w:val="16"/>
         </w:rPr>
-        <w:t>Rivest</w:t>
-      </w:r>
-      <w:proofErr w:type="spellEnd"/>
-      <w:r>
-        <w:rPr>
-          <w:szCs w:val="16"/>
-        </w:rPr>
-        <w:t xml:space="preserve">, R., Shamir, A., and </w:t>
-      </w:r>
-      <w:proofErr w:type="spellStart"/>
-      <w:r>
-        <w:rPr>
-          <w:szCs w:val="16"/>
-        </w:rPr>
-        <w:t>Adleman</w:t>
-      </w:r>
-      <w:proofErr w:type="spellEnd"/>
-      <w:r>
-        <w:rPr>
-          <w:szCs w:val="16"/>
-        </w:rPr>
-        <w:t xml:space="preserve">, L. (1978) A method for obtaining digital signatures and public-key cryptosystems, </w:t>
+        <w:t xml:space="preserve">Rivest, R., Shamir, A., and Adleman, L. (1978) A method for obtaining digital signatures and public-key cryptosystems, </w:t>
       </w:r>
       <w:r>
         <w:rPr>
@@ -11080,14 +11209,12 @@
         </w:rPr>
         <w:t>the ACM</w:t>
       </w:r>
-      <w:proofErr w:type="gramStart"/>
       <w:r>
         <w:rPr>
           <w:szCs w:val="16"/>
         </w:rPr>
-        <w:t>,21</w:t>
-      </w:r>
-      <w:proofErr w:type="gramEnd"/>
+        <w:t>, 21</w:t>
+      </w:r>
       <w:r>
         <w:rPr>
           <w:szCs w:val="16"/>
@@ -11138,15 +11265,13 @@
         </w:rPr>
         <w:t xml:space="preserve">Person Education, </w:t>
       </w:r>
-      <w:proofErr w:type="spellStart"/>
       <w:r>
         <w:rPr>
           <w:i/>
           <w:szCs w:val="16"/>
         </w:rPr>
-        <w:t>Inc</w:t>
-      </w:r>
-      <w:proofErr w:type="spellEnd"/>
+        <w:t>Inc.</w:t>
+      </w:r>
     </w:p>
     <w:p>
       <w:pPr>
@@ -11175,70 +11300,34 @@
           <w:szCs w:val="16"/>
           <w:shd w:val="clear" w:color="auto" w:fill="FFFFFF"/>
         </w:rPr>
-        <w:t xml:space="preserve">Kai Yang, </w:t>
-      </w:r>
-      <w:proofErr w:type="spellStart"/>
+        <w:t xml:space="preserve">Kai Yang, Jian-feng Ma, Zi-hui Miao (2009) </w:t>
+      </w:r>
       <w:r>
         <w:rPr>
           <w:szCs w:val="16"/>
-          <w:shd w:val="clear" w:color="auto" w:fill="FFFFFF"/>
-        </w:rPr>
-        <w:t>Jian-feng</w:t>
-      </w:r>
-      <w:proofErr w:type="spellEnd"/>
-      <w:r>
+        </w:rPr>
+        <w:t>Hybrid routing protocol for wireless mesh network, Computational Intelligence and Security – CIS ’09</w:t>
+      </w:r>
+    </w:p>
+    <w:p>
+      <w:pPr>
+        <w:pStyle w:val="IEEEReferenceItem"/>
         <w:rPr>
           <w:szCs w:val="16"/>
-          <w:shd w:val="clear" w:color="auto" w:fill="FFFFFF"/>
-        </w:rPr>
-        <w:t xml:space="preserve"> Ma, </w:t>
-      </w:r>
-      <w:proofErr w:type="spellStart"/>
-      <w:r>
-        <w:rPr>
-          <w:szCs w:val="16"/>
-          <w:shd w:val="clear" w:color="auto" w:fill="FFFFFF"/>
-        </w:rPr>
-        <w:t>Zi-hui</w:t>
-      </w:r>
-      <w:proofErr w:type="spellEnd"/>
-      <w:r>
-        <w:rPr>
-          <w:szCs w:val="16"/>
-          <w:shd w:val="clear" w:color="auto" w:fill="FFFFFF"/>
-        </w:rPr>
-        <w:t xml:space="preserve"> Miao (2009) </w:t>
-      </w:r>
-      <w:r>
-        <w:rPr>
-          <w:szCs w:val="16"/>
-        </w:rPr>
-        <w:t>Hybrid routing protocol for wireless mesh network, Computational Intelligence and Security – CIS ’09</w:t>
-      </w:r>
-    </w:p>
-    <w:p>
-      <w:pPr>
-        <w:pStyle w:val="IEEEReferenceItem"/>
-        <w:rPr>
-          <w:szCs w:val="16"/>
-        </w:rPr>
-      </w:pPr>
-      <w:proofErr w:type="spellStart"/>
+        </w:rPr>
+      </w:pPr>
       <w:r>
         <w:rPr>
           <w:lang w:eastAsia="tr-TR"/>
         </w:rPr>
         <w:t>Everitt</w:t>
       </w:r>
-      <w:proofErr w:type="gramStart"/>
       <w:r>
         <w:rPr>
           <w:lang w:eastAsia="tr-TR"/>
         </w:rPr>
-        <w:t>,B.S</w:t>
-      </w:r>
-      <w:proofErr w:type="spellEnd"/>
-      <w:proofErr w:type="gramEnd"/>
+        <w:t>, B.S</w:t>
+      </w:r>
       <w:r>
         <w:rPr>
           <w:lang w:eastAsia="tr-TR"/>

</xml_diff>

<commit_message>
son commit artik sadece resim duzeltmek lazim
</commit_message>
<xml_diff>
--- a/paper2.docx
+++ b/paper2.docx
@@ -6747,8 +6747,6 @@
           <w:rFonts w:eastAsiaTheme="minorEastAsia" w:cs="Helvetica"/>
         </w:rPr>
       </w:pPr>
-      <w:bookmarkStart w:id="0" w:name="_GoBack"/>
-      <w:bookmarkEnd w:id="0"/>
     </w:p>
     <w:p>
       <w:pPr>
@@ -6960,7 +6958,15 @@
               <w:sz w:val="20"/>
               <w:szCs w:val="20"/>
             </w:rPr>
-            <m:t>stayActiveProb&lt;Domestic&gt;  = {0.90,</m:t>
+            <m:t>stayActivePr</m:t>
+          </m:r>
+          <m:r>
+            <w:rPr>
+              <w:rFonts w:ascii="Cambria Math" w:hAnsi="Cambria Math" w:cs="Helvetica"/>
+              <w:sz w:val="20"/>
+              <w:szCs w:val="20"/>
+            </w:rPr>
+            <m:t>ob&lt;Domestic&gt;  = {0.90,</m:t>
           </m:r>
           <m:r>
             <w:rPr>
@@ -9132,7 +9138,19 @@
         <w:rPr>
           <w:rFonts w:cs="Helvetica"/>
         </w:rPr>
-        <w:t xml:space="preserve"> seconds. After 10 minutes it achieves a balance and </w:t>
+        <w:t xml:space="preserve"> seconds. After 10 minutes it </w:t>
+      </w:r>
+      <w:r>
+        <w:rPr>
+          <w:rFonts w:cs="Helvetica"/>
+        </w:rPr>
+        <w:t>attains</w:t>
+      </w:r>
+      <w:r>
+        <w:rPr>
+          <w:rFonts w:cs="Helvetica"/>
+        </w:rPr>
+        <w:t xml:space="preserve"> a balance and </w:t>
       </w:r>
       <w:r>
         <w:rPr>
@@ -9580,7 +9598,15 @@
         <w:rPr>
           <w:rFonts w:cs="Helvetica"/>
         </w:rPr>
-        <w:t xml:space="preserve"> seconds. After some time the average delay for the protocol </w:t>
+        <w:t xml:space="preserve"> seconds. After some time the average delay for</w:t>
+      </w:r>
+      <w:bookmarkStart w:id="0" w:name="_GoBack"/>
+      <w:bookmarkEnd w:id="0"/>
+      <w:r>
+        <w:rPr>
+          <w:rFonts w:cs="Helvetica"/>
+        </w:rPr>
+        <w:t xml:space="preserve"> the protocol </w:t>
       </w:r>
       <w:r>
         <w:rPr>

</xml_diff>

<commit_message>
massive degisklikler oncesi commitlerden bundan sonra cryptography kisminin lecturelardaki kitaptan yazilmasi lazim. Ama once paper2nin bitmesi lazim image problemleri var. bitir hocaya gonder bugun bitmesi lazim en gec
</commit_message>
<xml_diff>
--- a/paper2.docx
+++ b/paper2.docx
@@ -976,15 +976,7 @@
         <w:rPr>
           <w:szCs w:val="20"/>
         </w:rPr>
-        <w:t xml:space="preserve">Figure 1 shows the topology </w:t>
-      </w:r>
-      <w:bookmarkStart w:id="0" w:name="_GoBack"/>
-      <w:bookmarkEnd w:id="0"/>
-      <w:r>
-        <w:rPr>
-          <w:szCs w:val="20"/>
-        </w:rPr>
-        <w:t>of the network and connections between entities.</w:t>
+        <w:t>Figure 1 shows the topology of the network and connections between entities.</w:t>
       </w:r>
     </w:p>
     <w:p>
@@ -2490,6 +2482,7 @@
     <w:p>
       <w:pPr>
         <w:pStyle w:val="IEEEParagraph"/>
+        <w:ind w:firstLine="0"/>
         <w:jc w:val="center"/>
         <w:rPr>
           <w:sz w:val="16"/>
@@ -2881,6 +2874,14 @@
         <w:t>ransfer</w:t>
       </w:r>
       <w:r>
+        <w:rPr>
+          <w:i/>
+        </w:rPr>
+        <w:t xml:space="preserve"> </w:t>
+      </w:r>
+      <w:bookmarkStart w:id="0" w:name="_GoBack"/>
+      <w:bookmarkEnd w:id="0"/>
+      <w:r>
         <w:t>protocol, shown in Figure 4, protocol is the simplest and the most commonly used protocol among others. It is the main service access protocol that uses tokens one by one. One token of the hash chain is sent from client to AP and the client starts to use the broadband access service. Usage is charged in time basis. Every five minutes client sends a new hash token to continue to get Internet service. When a user sends a hash token it means that she already has paid for the service and in case of disconnection</w:t>
       </w:r>
       <w:r>
@@ -2979,6 +2980,7 @@
     <w:p>
       <w:pPr>
         <w:pStyle w:val="IEEEParagraph"/>
+        <w:ind w:firstLine="0"/>
         <w:jc w:val="center"/>
         <w:rPr>
           <w:sz w:val="16"/>
@@ -3331,6 +3333,7 @@
     <w:p>
       <w:pPr>
         <w:pStyle w:val="IEEEParagraph"/>
+        <w:ind w:firstLine="0"/>
         <w:jc w:val="center"/>
       </w:pPr>
       <w:r>

</xml_diff>

<commit_message>
packet transfer disindaki resimler tamam
</commit_message>
<xml_diff>
--- a/paper2.docx
+++ b/paper2.docx
@@ -9084,9 +9084,9 @@
         </w:rPr>
         <w:drawing>
           <wp:inline distT="0" distB="0" distL="0" distR="0">
-            <wp:extent cx="3189605" cy="1607895"/>
-            <wp:effectExtent l="0" t="0" r="0" b="0"/>
-            <wp:docPr id="41" name="Picture 1" descr="C:\Users\SUUSER\Desktop\finalResults\initialauthorization.png"/>
+            <wp:extent cx="3191510" cy="2145030"/>
+            <wp:effectExtent l="19050" t="0" r="8890" b="0"/>
+            <wp:docPr id="14" name="Picture 2" descr="C:\Users\SUUSER\Documents\GitHub\worddoc\thesisImages\realSimNewDrawings\initAuthOriginal.png"/>
             <wp:cNvGraphicFramePr>
               <a:graphicFrameLocks xmlns:a="http://schemas.openxmlformats.org/drawingml/2006/main" noChangeAspect="1"/>
             </wp:cNvGraphicFramePr>
@@ -9094,7 +9094,7 @@
               <a:graphicData uri="http://schemas.openxmlformats.org/drawingml/2006/picture">
                 <pic:pic xmlns:pic="http://schemas.openxmlformats.org/drawingml/2006/picture">
                   <pic:nvPicPr>
-                    <pic:cNvPr id="0" name="Picture 1" descr="C:\Users\SUUSER\Desktop\finalResults\initialauthorization.png"/>
+                    <pic:cNvPr id="0" name="Picture 2" descr="C:\Users\SUUSER\Documents\GitHub\worddoc\thesisImages\realSimNewDrawings\initAuthOriginal.png"/>
                     <pic:cNvPicPr>
                       <a:picLocks noChangeAspect="1" noChangeArrowheads="1"/>
                     </pic:cNvPicPr>
@@ -9109,7 +9109,7 @@
                   <pic:spPr bwMode="auto">
                     <a:xfrm>
                       <a:off x="0" y="0"/>
-                      <a:ext cx="3189605" cy="1607895"/>
+                      <a:ext cx="3191510" cy="2145030"/>
                     </a:xfrm>
                     <a:prstGeom prst="rect">
                       <a:avLst/>
@@ -9138,6 +9138,7 @@
           <w:szCs w:val="16"/>
         </w:rPr>
       </w:pPr>
+      <w:proofErr w:type="gramStart"/>
       <w:r>
         <w:rPr>
           <w:sz w:val="16"/>
@@ -9150,7 +9151,15 @@
           <w:sz w:val="16"/>
           <w:szCs w:val="16"/>
         </w:rPr>
-        <w:t>. Result for Initial Authorization Protocol</w:t>
+        <w:t>.</w:t>
+      </w:r>
+      <w:proofErr w:type="gramEnd"/>
+      <w:r>
+        <w:rPr>
+          <w:sz w:val="16"/>
+          <w:szCs w:val="16"/>
+        </w:rPr>
+        <w:t xml:space="preserve"> Result for Initial Authorization Protocol</w:t>
       </w:r>
     </w:p>
     <w:p>
@@ -9355,9 +9364,9 @@
         </w:rPr>
         <w:drawing>
           <wp:inline distT="0" distB="0" distL="0" distR="0">
-            <wp:extent cx="3189605" cy="1614618"/>
-            <wp:effectExtent l="0" t="0" r="0" b="0"/>
-            <wp:docPr id="42" name="Picture 2" descr="C:\Users\SUUSER\Desktop\finalResults\reuse.png"/>
+            <wp:extent cx="3189605" cy="2147570"/>
+            <wp:effectExtent l="19050" t="0" r="0" b="0"/>
+            <wp:docPr id="19" name="Picture 3" descr="C:\Users\SUUSER\Documents\GitHub\worddoc\thesisImages\realSimNewDrawings\reuseOriginal.png"/>
             <wp:cNvGraphicFramePr>
               <a:graphicFrameLocks xmlns:a="http://schemas.openxmlformats.org/drawingml/2006/main" noChangeAspect="1"/>
             </wp:cNvGraphicFramePr>
@@ -9365,7 +9374,7 @@
               <a:graphicData uri="http://schemas.openxmlformats.org/drawingml/2006/picture">
                 <pic:pic xmlns:pic="http://schemas.openxmlformats.org/drawingml/2006/picture">
                   <pic:nvPicPr>
-                    <pic:cNvPr id="0" name="Picture 2" descr="C:\Users\SUUSER\Desktop\finalResults\reuse.png"/>
+                    <pic:cNvPr id="0" name="Picture 3" descr="C:\Users\SUUSER\Documents\GitHub\worddoc\thesisImages\realSimNewDrawings\reuseOriginal.png"/>
                     <pic:cNvPicPr>
                       <a:picLocks noChangeAspect="1" noChangeArrowheads="1"/>
                     </pic:cNvPicPr>
@@ -9380,7 +9389,7 @@
                   <pic:spPr bwMode="auto">
                     <a:xfrm>
                       <a:off x="0" y="0"/>
-                      <a:ext cx="3189605" cy="1614618"/>
+                      <a:ext cx="3189605" cy="2147570"/>
                     </a:xfrm>
                     <a:prstGeom prst="rect">
                       <a:avLst/>
@@ -9409,6 +9418,7 @@
           <w:szCs w:val="16"/>
         </w:rPr>
       </w:pPr>
+      <w:proofErr w:type="gramStart"/>
       <w:r>
         <w:rPr>
           <w:sz w:val="16"/>
@@ -9421,7 +9431,15 @@
           <w:sz w:val="16"/>
           <w:szCs w:val="16"/>
         </w:rPr>
-        <w:t>. Result for Reuse of a Connection Card</w:t>
+        <w:t>.</w:t>
+      </w:r>
+      <w:proofErr w:type="gramEnd"/>
+      <w:r>
+        <w:rPr>
+          <w:sz w:val="16"/>
+          <w:szCs w:val="16"/>
+        </w:rPr>
+        <w:t xml:space="preserve"> Result for Reuse of a Connection Card</w:t>
       </w:r>
     </w:p>
     <w:p>
@@ -9476,6 +9494,7 @@
         <w:rPr>
           <w:rFonts w:cs="Helvetica"/>
         </w:rPr>
+        <w:lastRenderedPageBreak/>
         <w:t>As seen on Figure 18</w:t>
       </w:r>
       <w:r>
@@ -9548,6 +9567,7 @@
     <w:p>
       <w:pPr>
         <w:pStyle w:val="IEEEParagraph"/>
+        <w:ind w:firstLine="0"/>
         <w:jc w:val="center"/>
       </w:pPr>
       <w:r>
@@ -9556,12 +9576,11 @@
           <w:noProof/>
           <w:lang w:val="tr-TR" w:eastAsia="tr-TR"/>
         </w:rPr>
-        <w:lastRenderedPageBreak/>
         <w:drawing>
           <wp:inline distT="0" distB="0" distL="0" distR="0">
-            <wp:extent cx="3189605" cy="1607895"/>
-            <wp:effectExtent l="0" t="0" r="0" b="0"/>
-            <wp:docPr id="43" name="Picture 3" descr="C:\Users\SUUSER\Desktop\finalResults\changealias.png"/>
+            <wp:extent cx="3189210" cy="2137145"/>
+            <wp:effectExtent l="19050" t="0" r="0" b="0"/>
+            <wp:docPr id="21" name="Picture 4" descr="C:\Users\SUUSER\Documents\GitHub\worddoc\thesisImages\realSimNewDrawings\changeAliasOriginal.png"/>
             <wp:cNvGraphicFramePr>
               <a:graphicFrameLocks xmlns:a="http://schemas.openxmlformats.org/drawingml/2006/main" noChangeAspect="1"/>
             </wp:cNvGraphicFramePr>
@@ -9569,7 +9588,7 @@
               <a:graphicData uri="http://schemas.openxmlformats.org/drawingml/2006/picture">
                 <pic:pic xmlns:pic="http://schemas.openxmlformats.org/drawingml/2006/picture">
                   <pic:nvPicPr>
-                    <pic:cNvPr id="0" name="Picture 3" descr="C:\Users\SUUSER\Desktop\finalResults\changealias.png"/>
+                    <pic:cNvPr id="0" name="Picture 4" descr="C:\Users\SUUSER\Documents\GitHub\worddoc\thesisImages\realSimNewDrawings\changeAliasOriginal.png"/>
                     <pic:cNvPicPr>
                       <a:picLocks noChangeAspect="1" noChangeArrowheads="1"/>
                     </pic:cNvPicPr>
@@ -9584,7 +9603,7 @@
                   <pic:spPr bwMode="auto">
                     <a:xfrm>
                       <a:off x="0" y="0"/>
-                      <a:ext cx="3189605" cy="1607895"/>
+                      <a:ext cx="3189210" cy="2137145"/>
                     </a:xfrm>
                     <a:prstGeom prst="rect">
                       <a:avLst/>
@@ -9613,6 +9632,7 @@
           <w:szCs w:val="16"/>
         </w:rPr>
       </w:pPr>
+      <w:proofErr w:type="gramStart"/>
       <w:r>
         <w:rPr>
           <w:sz w:val="16"/>
@@ -9625,7 +9645,15 @@
           <w:sz w:val="16"/>
           <w:szCs w:val="16"/>
         </w:rPr>
-        <w:t>. Result for Changing Alias Protocol</w:t>
+        <w:t>.</w:t>
+      </w:r>
+      <w:proofErr w:type="gramEnd"/>
+      <w:r>
+        <w:rPr>
+          <w:sz w:val="16"/>
+          <w:szCs w:val="16"/>
+        </w:rPr>
+        <w:t xml:space="preserve"> Result for Changing Alias Protocol</w:t>
       </w:r>
     </w:p>
     <w:p>
@@ -9774,9 +9802,9 @@
         </w:rPr>
         <w:drawing>
           <wp:inline distT="0" distB="0" distL="0" distR="0">
-            <wp:extent cx="3189605" cy="1614618"/>
-            <wp:effectExtent l="0" t="0" r="0" b="0"/>
-            <wp:docPr id="44" name="Picture 4" descr="C:\Users\SUUSER\Desktop\finalResults\disconnection.png"/>
+            <wp:extent cx="3189605" cy="2115820"/>
+            <wp:effectExtent l="19050" t="0" r="0" b="0"/>
+            <wp:docPr id="22" name="Picture 5" descr="C:\Users\SUUSER\Documents\GitHub\worddoc\thesisImages\realSimNewDrawings\disconnectionOriginal.png"/>
             <wp:cNvGraphicFramePr>
               <a:graphicFrameLocks xmlns:a="http://schemas.openxmlformats.org/drawingml/2006/main" noChangeAspect="1"/>
             </wp:cNvGraphicFramePr>
@@ -9784,7 +9812,7 @@
               <a:graphicData uri="http://schemas.openxmlformats.org/drawingml/2006/picture">
                 <pic:pic xmlns:pic="http://schemas.openxmlformats.org/drawingml/2006/picture">
                   <pic:nvPicPr>
-                    <pic:cNvPr id="0" name="Picture 4" descr="C:\Users\SUUSER\Desktop\finalResults\disconnection.png"/>
+                    <pic:cNvPr id="0" name="Picture 5" descr="C:\Users\SUUSER\Documents\GitHub\worddoc\thesisImages\realSimNewDrawings\disconnectionOriginal.png"/>
                     <pic:cNvPicPr>
                       <a:picLocks noChangeAspect="1" noChangeArrowheads="1"/>
                     </pic:cNvPicPr>
@@ -9799,7 +9827,7 @@
                   <pic:spPr bwMode="auto">
                     <a:xfrm>
                       <a:off x="0" y="0"/>
-                      <a:ext cx="3189605" cy="1614618"/>
+                      <a:ext cx="3189605" cy="2115820"/>
                     </a:xfrm>
                     <a:prstGeom prst="rect">
                       <a:avLst/>
@@ -9828,6 +9856,7 @@
           <w:szCs w:val="16"/>
         </w:rPr>
       </w:pPr>
+      <w:proofErr w:type="gramStart"/>
       <w:r>
         <w:rPr>
           <w:sz w:val="16"/>
@@ -9840,7 +9869,15 @@
           <w:sz w:val="16"/>
           <w:szCs w:val="16"/>
         </w:rPr>
-        <w:t>. Result for Disconnection Protocol</w:t>
+        <w:t>.</w:t>
+      </w:r>
+      <w:proofErr w:type="gramEnd"/>
+      <w:r>
+        <w:rPr>
+          <w:sz w:val="16"/>
+          <w:szCs w:val="16"/>
+        </w:rPr>
+        <w:t xml:space="preserve"> Result for Disconnection Protocol</w:t>
       </w:r>
     </w:p>
     <w:p>
@@ -9984,6 +10021,7 @@
     <w:p>
       <w:pPr>
         <w:pStyle w:val="IEEEParagraph"/>
+        <w:ind w:firstLine="0"/>
         <w:jc w:val="center"/>
         <w:rPr>
           <w:szCs w:val="20"/>
@@ -9995,11 +10033,12 @@
           <w:noProof/>
           <w:lang w:val="tr-TR" w:eastAsia="tr-TR"/>
         </w:rPr>
+        <w:lastRenderedPageBreak/>
         <w:drawing>
           <wp:inline distT="0" distB="0" distL="0" distR="0">
-            <wp:extent cx="3189605" cy="1604513"/>
-            <wp:effectExtent l="0" t="0" r="0" b="0"/>
-            <wp:docPr id="45" name="Picture 5" descr="C:\Users\SUUSER\Desktop\finalResults\updatepackets.png"/>
+            <wp:extent cx="3189605" cy="2147570"/>
+            <wp:effectExtent l="19050" t="0" r="0" b="0"/>
+            <wp:docPr id="25" name="Picture 6" descr="C:\Users\SUUSER\Documents\GitHub\worddoc\thesisImages\realSimNewDrawings\updatePacketsOriginal.png"/>
             <wp:cNvGraphicFramePr>
               <a:graphicFrameLocks xmlns:a="http://schemas.openxmlformats.org/drawingml/2006/main" noChangeAspect="1"/>
             </wp:cNvGraphicFramePr>
@@ -10007,7 +10046,7 @@
               <a:graphicData uri="http://schemas.openxmlformats.org/drawingml/2006/picture">
                 <pic:pic xmlns:pic="http://schemas.openxmlformats.org/drawingml/2006/picture">
                   <pic:nvPicPr>
-                    <pic:cNvPr id="0" name="Picture 5" descr="C:\Users\SUUSER\Desktop\finalResults\updatepackets.png"/>
+                    <pic:cNvPr id="0" name="Picture 6" descr="C:\Users\SUUSER\Documents\GitHub\worddoc\thesisImages\realSimNewDrawings\updatePacketsOriginal.png"/>
                     <pic:cNvPicPr>
                       <a:picLocks noChangeAspect="1" noChangeArrowheads="1"/>
                     </pic:cNvPicPr>
@@ -10022,7 +10061,7 @@
                   <pic:spPr bwMode="auto">
                     <a:xfrm>
                       <a:off x="0" y="0"/>
-                      <a:ext cx="3189605" cy="1604513"/>
+                      <a:ext cx="3189605" cy="2147570"/>
                     </a:xfrm>
                     <a:prstGeom prst="rect">
                       <a:avLst/>
@@ -10051,6 +10090,7 @@
           <w:szCs w:val="16"/>
         </w:rPr>
       </w:pPr>
+      <w:proofErr w:type="gramStart"/>
       <w:r>
         <w:rPr>
           <w:sz w:val="16"/>
@@ -10063,7 +10103,15 @@
           <w:sz w:val="16"/>
           <w:szCs w:val="16"/>
         </w:rPr>
-        <w:t>. Result for Update Packets Protocol</w:t>
+        <w:t>.</w:t>
+      </w:r>
+      <w:proofErr w:type="gramEnd"/>
+      <w:r>
+        <w:rPr>
+          <w:sz w:val="16"/>
+          <w:szCs w:val="16"/>
+        </w:rPr>
+        <w:t xml:space="preserve"> Result for Update Packets Protocol</w:t>
       </w:r>
     </w:p>
     <w:p>
@@ -10122,14 +10170,7 @@
         <w:rPr>
           <w:rFonts w:cs="Helvetica"/>
         </w:rPr>
-        <w:t xml:space="preserve">Only </w:t>
-      </w:r>
-      <w:r>
-        <w:rPr>
-          <w:rFonts w:cs="Helvetica"/>
-        </w:rPr>
-        <w:lastRenderedPageBreak/>
-        <w:t xml:space="preserve">access points use </w:t>
+        <w:t xml:space="preserve">Only access points use </w:t>
       </w:r>
       <w:r>
         <w:rPr>
@@ -10275,9 +10316,9 @@
         </w:rPr>
         <w:drawing>
           <wp:inline distT="0" distB="0" distL="0" distR="0">
-            <wp:extent cx="3189605" cy="1594803"/>
-            <wp:effectExtent l="0" t="0" r="0" b="0"/>
-            <wp:docPr id="46" name="Picture 6" descr="C:\Users\SUUSER\Desktop\finalResults\seamlessmobility.png"/>
+            <wp:extent cx="3189605" cy="2147570"/>
+            <wp:effectExtent l="19050" t="0" r="0" b="0"/>
+            <wp:docPr id="28" name="Picture 7" descr="C:\Users\SUUSER\Documents\GitHub\worddoc\thesisImages\realSimNewDrawings\seamlessMobOriginal.png"/>
             <wp:cNvGraphicFramePr>
               <a:graphicFrameLocks xmlns:a="http://schemas.openxmlformats.org/drawingml/2006/main" noChangeAspect="1"/>
             </wp:cNvGraphicFramePr>
@@ -10285,7 +10326,7 @@
               <a:graphicData uri="http://schemas.openxmlformats.org/drawingml/2006/picture">
                 <pic:pic xmlns:pic="http://schemas.openxmlformats.org/drawingml/2006/picture">
                   <pic:nvPicPr>
-                    <pic:cNvPr id="0" name="Picture 6" descr="C:\Users\SUUSER\Desktop\finalResults\seamlessmobility.png"/>
+                    <pic:cNvPr id="0" name="Picture 7" descr="C:\Users\SUUSER\Documents\GitHub\worddoc\thesisImages\realSimNewDrawings\seamlessMobOriginal.png"/>
                     <pic:cNvPicPr>
                       <a:picLocks noChangeAspect="1" noChangeArrowheads="1"/>
                     </pic:cNvPicPr>
@@ -10300,7 +10341,7 @@
                   <pic:spPr bwMode="auto">
                     <a:xfrm>
                       <a:off x="0" y="0"/>
-                      <a:ext cx="3189605" cy="1594803"/>
+                      <a:ext cx="3189605" cy="2147570"/>
                     </a:xfrm>
                     <a:prstGeom prst="rect">
                       <a:avLst/>
@@ -10329,11 +10370,16 @@
         </w:numPr>
         <w:jc w:val="center"/>
       </w:pPr>
+      <w:proofErr w:type="gramStart"/>
       <w:r>
         <w:t>Figure 22</w:t>
       </w:r>
       <w:r>
-        <w:t>. Result for Seamless Mobility in Home Operator Protocol</w:t>
+        <w:t>.</w:t>
+      </w:r>
+      <w:proofErr w:type="gramEnd"/>
+      <w:r>
+        <w:t xml:space="preserve"> Result for Seamless Mobility Protocol</w:t>
       </w:r>
     </w:p>
     <w:p>
@@ -10508,6 +10554,7 @@
     <w:p>
       <w:pPr>
         <w:pStyle w:val="IEEEParagraph"/>
+        <w:ind w:firstLine="0"/>
         <w:jc w:val="center"/>
       </w:pPr>
       <w:r>
@@ -10516,11 +10563,12 @@
           <w:noProof/>
           <w:lang w:val="tr-TR" w:eastAsia="tr-TR"/>
         </w:rPr>
+        <w:lastRenderedPageBreak/>
         <w:drawing>
           <wp:inline distT="0" distB="0" distL="0" distR="0">
-            <wp:extent cx="3189605" cy="1601526"/>
-            <wp:effectExtent l="0" t="0" r="0" b="0"/>
-            <wp:docPr id="47" name="Picture 7" descr="C:\Users\SUUSER\Desktop\finalResults\roaming.png"/>
+            <wp:extent cx="3189605" cy="2158365"/>
+            <wp:effectExtent l="19050" t="0" r="0" b="0"/>
+            <wp:docPr id="29" name="Picture 8" descr="C:\Users\SUUSER\Documents\GitHub\worddoc\thesisImages\realSimNewDrawings\roamingOriginal.png"/>
             <wp:cNvGraphicFramePr>
               <a:graphicFrameLocks xmlns:a="http://schemas.openxmlformats.org/drawingml/2006/main" noChangeAspect="1"/>
             </wp:cNvGraphicFramePr>
@@ -10528,7 +10576,7 @@
               <a:graphicData uri="http://schemas.openxmlformats.org/drawingml/2006/picture">
                 <pic:pic xmlns:pic="http://schemas.openxmlformats.org/drawingml/2006/picture">
                   <pic:nvPicPr>
-                    <pic:cNvPr id="0" name="Picture 7" descr="C:\Users\SUUSER\Desktop\finalResults\roaming.png"/>
+                    <pic:cNvPr id="0" name="Picture 8" descr="C:\Users\SUUSER\Documents\GitHub\worddoc\thesisImages\realSimNewDrawings\roamingOriginal.png"/>
                     <pic:cNvPicPr>
                       <a:picLocks noChangeAspect="1" noChangeArrowheads="1"/>
                     </pic:cNvPicPr>
@@ -10543,7 +10591,7 @@
                   <pic:spPr bwMode="auto">
                     <a:xfrm>
                       <a:off x="0" y="0"/>
-                      <a:ext cx="3189605" cy="1601526"/>
+                      <a:ext cx="3189605" cy="2158365"/>
                     </a:xfrm>
                     <a:prstGeom prst="rect">
                       <a:avLst/>
@@ -10572,6 +10620,7 @@
           <w:szCs w:val="16"/>
         </w:rPr>
       </w:pPr>
+      <w:proofErr w:type="gramStart"/>
       <w:r>
         <w:rPr>
           <w:sz w:val="16"/>
@@ -10584,7 +10633,15 @@
           <w:sz w:val="16"/>
           <w:szCs w:val="16"/>
         </w:rPr>
-        <w:t>. Result for Roaming Protocol</w:t>
+        <w:t>.</w:t>
+      </w:r>
+      <w:proofErr w:type="gramEnd"/>
+      <w:r>
+        <w:rPr>
+          <w:sz w:val="16"/>
+          <w:szCs w:val="16"/>
+        </w:rPr>
+        <w:t xml:space="preserve"> Result for Roaming Protocol</w:t>
       </w:r>
     </w:p>
     <w:p>
@@ -10826,13 +10883,13 @@
         <w:rPr>
           <w:lang w:val="en-GB"/>
         </w:rPr>
-        <w:lastRenderedPageBreak/>
         <w:t>Real-Life Scenario Simulation Result for Packet Transfer</w:t>
       </w:r>
     </w:p>
     <w:p>
       <w:pPr>
         <w:pStyle w:val="IEEEParagraph"/>
+        <w:ind w:firstLine="0"/>
         <w:jc w:val="center"/>
         <w:rPr>
           <w:szCs w:val="20"/>
@@ -10935,6 +10992,7 @@
           <w:rFonts w:cs="Helvetica"/>
           <w:i/>
         </w:rPr>
+        <w:lastRenderedPageBreak/>
         <w:t>Packet Transfer</w:t>
       </w:r>
       <w:r>
@@ -11057,7 +11115,6 @@
         <w:rPr>
           <w:rFonts w:cs="Helvetica"/>
         </w:rPr>
-        <w:lastRenderedPageBreak/>
         <w:t>U</w:t>
       </w:r>
       <w:r>

</xml_diff>

<commit_message>
neredeyse bitti tez daha saglam bir discussion lazim daha iyi bir conclusion yazilabilir
</commit_message>
<xml_diff>
--- a/paper2.docx
+++ b/paper2.docx
@@ -1,6 +1,6 @@
 
 <file path=word/document.xml><?xml version="1.0" encoding="utf-8"?>
-<w:document xmlns:ve="http://schemas.openxmlformats.org/markup-compatibility/2006" xmlns:o="urn:schemas-microsoft-com:office:office" xmlns:r="http://schemas.openxmlformats.org/officeDocument/2006/relationships" xmlns:m="http://schemas.openxmlformats.org/officeDocument/2006/math" xmlns:v="urn:schemas-microsoft-com:vml" xmlns:wp="http://schemas.openxmlformats.org/drawingml/2006/wordprocessingDrawing" xmlns:w10="urn:schemas-microsoft-com:office:word" xmlns:w="http://schemas.openxmlformats.org/wordprocessingml/2006/main" xmlns:wne="http://schemas.microsoft.com/office/word/2006/wordml">
+<w:document xmlns:wpc="http://schemas.microsoft.com/office/word/2010/wordprocessingCanvas" xmlns:mo="http://schemas.microsoft.com/office/mac/office/2008/main" xmlns:mc="http://schemas.openxmlformats.org/markup-compatibility/2006" xmlns:mv="urn:schemas-microsoft-com:mac:vml" xmlns:o="urn:schemas-microsoft-com:office:office" xmlns:r="http://schemas.openxmlformats.org/officeDocument/2006/relationships" xmlns:m="http://schemas.openxmlformats.org/officeDocument/2006/math" xmlns:v="urn:schemas-microsoft-com:vml" xmlns:wp14="http://schemas.microsoft.com/office/word/2010/wordprocessingDrawing" xmlns:wp="http://schemas.openxmlformats.org/drawingml/2006/wordprocessingDrawing" xmlns:w10="urn:schemas-microsoft-com:office:word" xmlns:w="http://schemas.openxmlformats.org/wordprocessingml/2006/main" xmlns:w14="http://schemas.microsoft.com/office/word/2010/wordml" xmlns:wpg="http://schemas.microsoft.com/office/word/2010/wordprocessingGroup" xmlns:wpi="http://schemas.microsoft.com/office/word/2010/wordprocessingInk" xmlns:wne="http://schemas.microsoft.com/office/word/2006/wordml" xmlns:wps="http://schemas.microsoft.com/office/word/2010/wordprocessingShape" mc:Ignorable="w14 wp14">
   <w:body>
     <w:p>
       <w:pPr>
@@ -325,14 +325,12 @@
         </w:rPr>
         <w:t xml:space="preserve">SSPayWMN is designed to reckon with real-life challenges such as stable Internet service during client mobility and rush hours. To estimate SSPayWMN performance, network simulations for the proposed system are executed. The simulations are divided into two groups. The former is unit tests, which simulate a unit of the system and check if it is fit to use. A unit in SSPayWMN corresponds to network protocols. The latter simulation group is called real-life scenario simulations. In these simulations the clients are selected considering human </w:t>
       </w:r>
-      <w:proofErr w:type="spellStart"/>
-      <w:r>
-        <w:rPr>
-          <w:lang w:val="en-US"/>
-        </w:rPr>
-        <w:t>behaviour</w:t>
-      </w:r>
-      <w:proofErr w:type="spellEnd"/>
+      <w:r>
+        <w:rPr>
+          <w:lang w:val="en-US"/>
+        </w:rPr>
+        <w:t>behavior</w:t>
+      </w:r>
       <w:r>
         <w:rPr>
           <w:lang w:val="en-US"/>
@@ -395,14 +393,12 @@
         </w:rPr>
         <w:t xml:space="preserve">We give brief explanation for user </w:t>
       </w:r>
-      <w:proofErr w:type="spellStart"/>
-      <w:r>
-        <w:rPr>
-          <w:lang w:val="en-US"/>
-        </w:rPr>
-        <w:t>modelling</w:t>
-      </w:r>
-      <w:proofErr w:type="spellEnd"/>
+      <w:r>
+        <w:rPr>
+          <w:lang w:val="en-US"/>
+        </w:rPr>
+        <w:t>modeling</w:t>
+      </w:r>
       <w:r>
         <w:rPr>
           <w:lang w:val="en-US"/>
@@ -445,6 +441,14 @@
         </w:rPr>
         <w:t>. A discussion on system success and properties is in Section</w:t>
       </w:r>
+      <w:r>
+        <w:rPr>
+          <w:lang w:val="en-US"/>
+        </w:rPr>
+        <w:t xml:space="preserve"> </w:t>
+      </w:r>
+      <w:bookmarkStart w:id="0" w:name="_GoBack"/>
+      <w:bookmarkEnd w:id="0"/>
       <w:r>
         <w:rPr>
           <w:lang w:val="en-US"/>
@@ -626,7 +630,7 @@
           <w:insideH w:val="single" w:sz="4" w:space="0" w:color="auto"/>
           <w:insideV w:val="single" w:sz="4" w:space="0" w:color="auto"/>
         </w:tblBorders>
-        <w:tblLook w:val="04A0"/>
+        <w:tblLook w:val="04A0" w:firstRow="1" w:lastRow="0" w:firstColumn="1" w:lastColumn="0" w:noHBand="0" w:noVBand="1"/>
       </w:tblPr>
       <w:tblGrid>
         <w:gridCol w:w="2287"/>
@@ -655,10 +659,10 @@
               <w:rPr>
                 <w:noProof/>
                 <w:sz w:val="24"/>
-                <w:lang w:val="en-US" w:eastAsia="tr-TR"/>
+                <w:lang w:val="en-US" w:eastAsia="en-US"/>
               </w:rPr>
               <w:drawing>
-                <wp:inline distT="0" distB="0" distL="0" distR="0">
+                <wp:inline distT="0" distB="0" distL="0" distR="0" wp14:anchorId="44B8D753" wp14:editId="02295E67">
                   <wp:extent cx="276225" cy="295275"/>
                   <wp:effectExtent l="19050" t="0" r="9525" b="0"/>
                   <wp:docPr id="17" name="Picture 1" descr="C:\Users\Public\Pictures\client.png"/>
@@ -675,7 +679,7 @@
                           </pic:cNvPicPr>
                         </pic:nvPicPr>
                         <pic:blipFill>
-                          <a:blip r:embed="rId6" cstate="print"/>
+                          <a:blip r:embed="rId7" cstate="print"/>
                           <a:srcRect/>
                           <a:stretch>
                             <a:fillRect/>
@@ -755,10 +759,10 @@
             <w:r>
               <w:rPr>
                 <w:noProof/>
-                <w:lang w:val="en-US" w:eastAsia="tr-TR"/>
+                <w:lang w:val="en-US" w:eastAsia="en-US"/>
               </w:rPr>
               <w:drawing>
-                <wp:inline distT="0" distB="0" distL="0" distR="0">
+                <wp:inline distT="0" distB="0" distL="0" distR="0" wp14:anchorId="08174154" wp14:editId="7F31F7ED">
                   <wp:extent cx="466725" cy="352425"/>
                   <wp:effectExtent l="19050" t="0" r="9525" b="0"/>
                   <wp:docPr id="18" name="Picture 2" descr="C:\Users\Public\Pictures\ap.png"/>
@@ -775,7 +779,7 @@
                           </pic:cNvPicPr>
                         </pic:nvPicPr>
                         <pic:blipFill>
-                          <a:blip r:embed="rId7" cstate="print"/>
+                          <a:blip r:embed="rId8" cstate="print"/>
                           <a:srcRect/>
                           <a:stretch>
                             <a:fillRect/>
@@ -828,25 +832,7 @@
                 <w:szCs w:val="16"/>
                 <w:lang w:val="en-US"/>
               </w:rPr>
-              <w:t xml:space="preserve">Access Point (AP). From now on in this document, it is called as AP, but please </w:t>
-            </w:r>
-            <w:proofErr w:type="gramStart"/>
-            <w:r>
-              <w:rPr>
-                <w:sz w:val="16"/>
-                <w:szCs w:val="16"/>
-                <w:lang w:val="en-US"/>
-              </w:rPr>
-              <w:t>note</w:t>
-            </w:r>
-            <w:proofErr w:type="gramEnd"/>
-            <w:r>
-              <w:rPr>
-                <w:sz w:val="16"/>
-                <w:szCs w:val="16"/>
-                <w:lang w:val="en-US"/>
-              </w:rPr>
-              <w:t xml:space="preserve"> that it also has routing capability.</w:t>
+              <w:t>Access Point (AP). From now on in this document, it is called as AP, but please note that it also has routing capability.</w:t>
             </w:r>
           </w:p>
         </w:tc>
@@ -875,10 +861,10 @@
                 <w:rFonts w:eastAsia="Calibri"/>
                 <w:noProof/>
                 <w:sz w:val="24"/>
-                <w:lang w:val="en-US" w:eastAsia="tr-TR"/>
+                <w:lang w:val="en-US" w:eastAsia="en-US"/>
               </w:rPr>
               <w:drawing>
-                <wp:inline distT="0" distB="0" distL="0" distR="0">
+                <wp:inline distT="0" distB="0" distL="0" distR="0" wp14:anchorId="3B0129B6" wp14:editId="36AA07F4">
                   <wp:extent cx="1296035" cy="890270"/>
                   <wp:effectExtent l="19050" t="0" r="0" b="0"/>
                   <wp:docPr id="20" name="Picture 2" descr="C:\Users\SUUSER\Documents\GitHub\worddoc\thesisImages\meshBackbone.png"/>
@@ -895,7 +881,7 @@
                           </pic:cNvPicPr>
                         </pic:nvPicPr>
                         <pic:blipFill>
-                          <a:blip r:embed="rId8"/>
+                          <a:blip r:embed="rId9"/>
                           <a:srcRect/>
                           <a:stretch>
                             <a:fillRect/>
@@ -972,10 +958,10 @@
             <w:r>
               <w:rPr>
                 <w:noProof/>
-                <w:lang w:val="en-US" w:eastAsia="tr-TR"/>
+                <w:lang w:val="en-US" w:eastAsia="en-US"/>
               </w:rPr>
               <w:drawing>
-                <wp:inline distT="0" distB="0" distL="0" distR="0">
+                <wp:inline distT="0" distB="0" distL="0" distR="0" wp14:anchorId="33FFF781" wp14:editId="7DC6DDDC">
                   <wp:extent cx="438150" cy="266326"/>
                   <wp:effectExtent l="19050" t="0" r="0" b="0"/>
                   <wp:docPr id="23" name="Picture 3" descr="C:\Users\Public\Pictures\gateway.png"/>
@@ -992,7 +978,7 @@
                           </pic:cNvPicPr>
                         </pic:nvPicPr>
                         <pic:blipFill>
-                          <a:blip r:embed="rId9" cstate="print"/>
+                          <a:blip r:embed="rId10" cstate="print"/>
                           <a:srcRect/>
                           <a:stretch>
                             <a:fillRect/>
@@ -1033,7 +1019,7 @@
               <w:tabs>
                 <w:tab w:val="left" w:pos="1080"/>
               </w:tabs>
-              <w:spacing w:beforeLines="100" w:afterLines="100"/>
+              <w:spacing w:beforeLines="100" w:before="240" w:afterLines="100" w:after="240"/>
               <w:jc w:val="center"/>
               <w:rPr>
                 <w:sz w:val="16"/>
@@ -1074,10 +1060,10 @@
             <w:r>
               <w:rPr>
                 <w:noProof/>
-                <w:lang w:val="en-US" w:eastAsia="tr-TR"/>
+                <w:lang w:val="en-US" w:eastAsia="en-US"/>
               </w:rPr>
               <w:drawing>
-                <wp:inline distT="0" distB="0" distL="0" distR="0">
+                <wp:inline distT="0" distB="0" distL="0" distR="0" wp14:anchorId="513A447F" wp14:editId="4362947A">
                   <wp:extent cx="183806" cy="400050"/>
                   <wp:effectExtent l="19050" t="0" r="6694" b="0"/>
                   <wp:docPr id="26" name="Picture 5" descr="C:\Users\Public\Pictures\operator.png"/>
@@ -1094,7 +1080,7 @@
                           </pic:cNvPicPr>
                         </pic:nvPicPr>
                         <pic:blipFill>
-                          <a:blip r:embed="rId10" cstate="print"/>
+                          <a:blip r:embed="rId11" cstate="print"/>
                           <a:srcRect/>
                           <a:stretch>
                             <a:fillRect/>
@@ -1176,10 +1162,10 @@
                 <w:rFonts w:eastAsia="Calibri"/>
                 <w:noProof/>
                 <w:sz w:val="24"/>
-                <w:lang w:val="en-US" w:eastAsia="tr-TR"/>
+                <w:lang w:val="en-US" w:eastAsia="en-US"/>
               </w:rPr>
               <w:drawing>
-                <wp:inline distT="0" distB="0" distL="0" distR="0">
+                <wp:inline distT="0" distB="0" distL="0" distR="0" wp14:anchorId="37E6EC14" wp14:editId="30FB9A5A">
                   <wp:extent cx="548640" cy="580390"/>
                   <wp:effectExtent l="19050" t="0" r="3810" b="0"/>
                   <wp:docPr id="27" name="Picture 1" descr="C:\Users\SUUSER\Documents\GitHub\worddoc\thesisImages\ttp.png"/>
@@ -1196,7 +1182,7 @@
                           </pic:cNvPicPr>
                         </pic:nvPicPr>
                         <pic:blipFill>
-                          <a:blip r:embed="rId11"/>
+                          <a:blip r:embed="rId12"/>
                           <a:srcRect/>
                           <a:stretch>
                             <a:fillRect/>
@@ -1237,7 +1223,7 @@
               <w:tabs>
                 <w:tab w:val="left" w:pos="1080"/>
               </w:tabs>
-              <w:spacing w:beforeLines="100" w:afterLines="100"/>
+              <w:spacing w:beforeLines="100" w:before="240" w:afterLines="100" w:after="240"/>
               <w:jc w:val="center"/>
               <w:rPr>
                 <w:sz w:val="16"/>
@@ -1290,10 +1276,10 @@
       <w:r>
         <w:rPr>
           <w:noProof/>
-          <w:lang w:val="en-US" w:eastAsia="tr-TR"/>
+          <w:lang w:val="en-US" w:eastAsia="en-US"/>
         </w:rPr>
         <w:drawing>
-          <wp:inline distT="0" distB="0" distL="0" distR="0">
+          <wp:inline distT="0" distB="0" distL="0" distR="0" wp14:anchorId="3F5D356E" wp14:editId="75D7826B">
             <wp:extent cx="2830476" cy="2754967"/>
             <wp:effectExtent l="19050" t="0" r="7974" b="0"/>
             <wp:docPr id="29" name="Picture 1" descr="C:\Users\SUUSER\Documents\GitHub\worddoc\thesisImages\networkTopology.png"/>
@@ -1310,7 +1296,7 @@
                     </pic:cNvPicPr>
                   </pic:nvPicPr>
                   <pic:blipFill>
-                    <a:blip r:embed="rId12"/>
+                    <a:blip r:embed="rId13"/>
                     <a:srcRect/>
                     <a:stretch>
                       <a:fillRect/>
@@ -1347,7 +1333,6 @@
           <w:lang w:val="en-US"/>
         </w:rPr>
       </w:pPr>
-      <w:proofErr w:type="gramStart"/>
       <w:r>
         <w:rPr>
           <w:lang w:val="en-US"/>
@@ -1355,7 +1340,6 @@
         <w:lastRenderedPageBreak/>
         <w:t xml:space="preserve">Figure </w:t>
       </w:r>
-      <w:proofErr w:type="gramEnd"/>
       <w:r>
         <w:rPr>
           <w:lang w:val="en-US"/>
@@ -1387,19 +1371,11 @@
         </w:rPr>
         <w:fldChar w:fldCharType="end"/>
       </w:r>
-      <w:proofErr w:type="gramStart"/>
-      <w:r>
-        <w:rPr>
-          <w:lang w:val="en-US"/>
-        </w:rPr>
-        <w:t>.</w:t>
-      </w:r>
-      <w:proofErr w:type="gramEnd"/>
-      <w:r>
-        <w:rPr>
-          <w:lang w:val="en-US"/>
-        </w:rPr>
-        <w:t xml:space="preserve"> Network Topology</w:t>
+      <w:r>
+        <w:rPr>
+          <w:lang w:val="en-US"/>
+        </w:rPr>
+        <w:t>. Network Topology</w:t>
       </w:r>
     </w:p>
     <w:p>
@@ -2085,7 +2061,6 @@
             </m:r>
           </m:sub>
         </m:sSub>
-        <w:proofErr w:type="gramStart"/>
       </m:oMath>
       <w:r>
         <w:rPr>
@@ -2093,16 +2068,7 @@
           <w:szCs w:val="20"/>
           <w:lang w:val="en-US"/>
         </w:rPr>
-        <w:t>is</w:t>
-      </w:r>
-      <w:proofErr w:type="gramEnd"/>
-      <w:r>
-        <w:rPr>
-          <w:sz w:val="20"/>
-          <w:szCs w:val="20"/>
-          <w:lang w:val="en-US"/>
-        </w:rPr>
-        <w:t xml:space="preserve"> the first token to be used, then tokens are used in increasing order by token index. In this manner, one-way property of hash algorithms is exploited such that an attacker cannot learn the next token even if she knows the previous tokens.</w:t>
+        <w:t>is the first token to be used, then tokens are used in increasing order by token index. In this manner, one-way property of hash algorithms is exploited such that an attacker cannot learn the next token even if she knows the previous tokens.</w:t>
       </w:r>
     </w:p>
     <w:p>
@@ -2178,19 +2144,9 @@
           <w:sz w:val="20"/>
           <w:szCs w:val="20"/>
         </w:rPr>
-        <w:t xml:space="preserve">Client will pick a random 128-bit unsigned number and call it his </w:t>
-      </w:r>
-      <w:proofErr w:type="gramStart"/>
-      <w:r>
-        <w:rPr>
-          <w:rFonts w:ascii="Times New Roman" w:hAnsi="Times New Roman" w:cs="Helvetica"/>
-          <w:sz w:val="20"/>
-          <w:szCs w:val="20"/>
-        </w:rPr>
-        <w:t xml:space="preserve">nonce </w:t>
+        <w:t xml:space="preserve">Client will pick a random 128-bit unsigned number and call it his nonce </w:t>
       </w:r>
       <m:oMath>
-        <w:proofErr w:type="gramEnd"/>
         <m:sSub>
           <m:sSubPr>
             <m:ctrlPr>
@@ -2294,8 +2250,8 @@
         <m:nary>
           <m:naryPr>
             <m:chr m:val="⨁"/>
-            <m:subHide m:val="on"/>
-            <m:supHide m:val="on"/>
+            <m:subHide m:val="1"/>
+            <m:supHide m:val="1"/>
             <m:ctrlPr>
               <w:rPr>
                 <w:rFonts w:ascii="Cambria Math" w:hAnsi="Cambria Math" w:cs="Helvetica"/>
@@ -2488,7 +2444,7 @@
         <w:tblStyle w:val="TableGrid"/>
         <w:tblW w:w="3969" w:type="dxa"/>
         <w:jc w:val="center"/>
-        <w:tblLook w:val="04A0"/>
+        <w:tblLook w:val="04A0" w:firstRow="1" w:lastRow="0" w:firstColumn="1" w:lastColumn="0" w:noHBand="0" w:noVBand="1"/>
       </w:tblPr>
       <w:tblGrid>
         <w:gridCol w:w="1180"/>
@@ -2509,7 +2465,7 @@
               <w:tabs>
                 <w:tab w:val="left" w:pos="1080"/>
               </w:tabs>
-              <w:spacing w:beforeLines="100" w:afterLines="100"/>
+              <w:spacing w:beforeLines="100" w:before="240" w:afterLines="100" w:after="240"/>
               <w:jc w:val="center"/>
               <w:rPr>
                 <w:sz w:val="20"/>
@@ -2542,7 +2498,7 @@
               <w:tabs>
                 <w:tab w:val="left" w:pos="1080"/>
               </w:tabs>
-              <w:spacing w:beforeLines="100" w:afterLines="100"/>
+              <w:spacing w:beforeLines="100" w:before="240" w:afterLines="100" w:after="240"/>
               <w:jc w:val="center"/>
               <w:rPr>
                 <w:sz w:val="20"/>
@@ -2576,7 +2532,7 @@
               <w:tabs>
                 <w:tab w:val="left" w:pos="1080"/>
               </w:tabs>
-              <w:spacing w:beforeLines="100" w:afterLines="100"/>
+              <w:spacing w:beforeLines="100" w:before="240" w:afterLines="100" w:after="240"/>
               <w:jc w:val="center"/>
               <w:rPr>
                 <w:sz w:val="20"/>
@@ -2609,7 +2565,7 @@
               <w:tabs>
                 <w:tab w:val="left" w:pos="1080"/>
               </w:tabs>
-              <w:spacing w:beforeLines="100" w:afterLines="100"/>
+              <w:spacing w:beforeLines="100" w:before="240" w:afterLines="100" w:after="240"/>
               <w:jc w:val="center"/>
               <w:rPr>
                 <w:sz w:val="20"/>
@@ -2643,7 +2599,7 @@
               <w:tabs>
                 <w:tab w:val="left" w:pos="1080"/>
               </w:tabs>
-              <w:spacing w:beforeLines="100" w:afterLines="100"/>
+              <w:spacing w:beforeLines="100" w:before="240" w:afterLines="100" w:after="240"/>
               <w:jc w:val="center"/>
               <w:rPr>
                 <w:sz w:val="20"/>
@@ -2729,7 +2685,7 @@
               <w:tabs>
                 <w:tab w:val="left" w:pos="1080"/>
               </w:tabs>
-              <w:spacing w:beforeLines="100" w:afterLines="100"/>
+              <w:spacing w:beforeLines="100" w:before="240" w:afterLines="100" w:after="240"/>
               <w:jc w:val="center"/>
               <w:rPr>
                 <w:sz w:val="20"/>
@@ -2793,7 +2749,7 @@
               <w:tabs>
                 <w:tab w:val="left" w:pos="1080"/>
               </w:tabs>
-              <w:spacing w:beforeLines="100" w:afterLines="100"/>
+              <w:spacing w:beforeLines="100" w:before="240" w:afterLines="100" w:after="240"/>
               <w:jc w:val="center"/>
               <w:rPr>
                 <w:sz w:val="20"/>
@@ -2879,7 +2835,7 @@
               <w:tabs>
                 <w:tab w:val="left" w:pos="1080"/>
               </w:tabs>
-              <w:spacing w:beforeLines="100" w:afterLines="100"/>
+              <w:spacing w:beforeLines="100" w:before="240" w:afterLines="100" w:after="240"/>
               <w:jc w:val="center"/>
               <w:rPr>
                 <w:sz w:val="20"/>
@@ -2943,7 +2899,7 @@
               <w:tabs>
                 <w:tab w:val="left" w:pos="1080"/>
               </w:tabs>
-              <w:spacing w:beforeLines="100" w:afterLines="100"/>
+              <w:spacing w:beforeLines="100" w:before="240" w:afterLines="100" w:after="240"/>
               <w:jc w:val="center"/>
               <w:rPr>
                 <w:rFonts w:eastAsia="Calibri"/>
@@ -3030,7 +2986,7 @@
               <w:tabs>
                 <w:tab w:val="left" w:pos="1080"/>
               </w:tabs>
-              <w:spacing w:beforeLines="100" w:afterLines="100"/>
+              <w:spacing w:beforeLines="100" w:before="240" w:afterLines="100" w:after="240"/>
               <w:jc w:val="center"/>
               <w:rPr>
                 <w:sz w:val="20"/>
@@ -3083,7 +3039,7 @@
               <w:tabs>
                 <w:tab w:val="left" w:pos="1080"/>
               </w:tabs>
-              <w:spacing w:beforeLines="100" w:afterLines="100"/>
+              <w:spacing w:beforeLines="100" w:before="240" w:afterLines="100" w:after="240"/>
               <w:jc w:val="center"/>
               <w:rPr>
                 <w:rFonts w:eastAsia="Calibri"/>
@@ -3170,7 +3126,7 @@
               <w:tabs>
                 <w:tab w:val="left" w:pos="1080"/>
               </w:tabs>
-              <w:spacing w:beforeLines="100" w:afterLines="100"/>
+              <w:spacing w:beforeLines="100" w:before="240" w:afterLines="100" w:after="240"/>
               <w:jc w:val="center"/>
               <w:rPr>
                 <w:sz w:val="20"/>
@@ -3234,7 +3190,7 @@
               <w:tabs>
                 <w:tab w:val="left" w:pos="1080"/>
               </w:tabs>
-              <w:spacing w:beforeLines="100" w:afterLines="100"/>
+              <w:spacing w:beforeLines="100" w:before="240" w:afterLines="100" w:after="240"/>
               <w:jc w:val="center"/>
               <w:rPr>
                 <w:rFonts w:eastAsia="Calibri"/>
@@ -3295,7 +3251,7 @@
               <w:tabs>
                 <w:tab w:val="left" w:pos="1080"/>
               </w:tabs>
-              <w:spacing w:beforeLines="100" w:afterLines="100"/>
+              <w:spacing w:beforeLines="100" w:before="240" w:afterLines="100" w:after="240"/>
               <w:jc w:val="center"/>
               <w:rPr>
                 <w:rFonts w:eastAsia="Calibri"/>
@@ -3352,7 +3308,7 @@
               <w:tabs>
                 <w:tab w:val="left" w:pos="1080"/>
               </w:tabs>
-              <w:spacing w:beforeLines="100" w:afterLines="100"/>
+              <w:spacing w:beforeLines="100" w:before="240" w:afterLines="100" w:after="240"/>
               <w:jc w:val="center"/>
               <w:rPr>
                 <w:rFonts w:eastAsia="Calibri"/>
@@ -3408,7 +3364,7 @@
               <w:tabs>
                 <w:tab w:val="left" w:pos="1080"/>
               </w:tabs>
-              <w:spacing w:beforeLines="100" w:afterLines="100"/>
+              <w:spacing w:beforeLines="100" w:before="240" w:afterLines="100" w:after="240"/>
               <w:jc w:val="center"/>
               <w:rPr>
                 <w:sz w:val="20"/>
@@ -3442,7 +3398,7 @@
               <w:tabs>
                 <w:tab w:val="left" w:pos="1080"/>
               </w:tabs>
-              <w:spacing w:beforeLines="100" w:afterLines="100"/>
+              <w:spacing w:beforeLines="100" w:before="240" w:afterLines="100" w:after="240"/>
               <w:jc w:val="center"/>
               <w:rPr>
                 <w:rFonts w:eastAsia="Calibri"/>
@@ -3498,7 +3454,7 @@
               <w:tabs>
                 <w:tab w:val="left" w:pos="1080"/>
               </w:tabs>
-              <w:spacing w:beforeLines="100" w:afterLines="100"/>
+              <w:spacing w:beforeLines="100" w:before="240" w:afterLines="100" w:after="240"/>
               <w:jc w:val="center"/>
               <w:rPr>
                 <w:sz w:val="20"/>
@@ -3532,7 +3488,7 @@
               <w:tabs>
                 <w:tab w:val="left" w:pos="1080"/>
               </w:tabs>
-              <w:spacing w:beforeLines="100" w:afterLines="100"/>
+              <w:spacing w:beforeLines="100" w:before="240" w:afterLines="100" w:after="240"/>
               <w:jc w:val="center"/>
               <w:rPr>
                 <w:rFonts w:eastAsia="Calibri"/>
@@ -3592,7 +3548,7 @@
               <w:tabs>
                 <w:tab w:val="left" w:pos="1080"/>
               </w:tabs>
-              <w:spacing w:beforeLines="100" w:afterLines="100"/>
+              <w:spacing w:beforeLines="100" w:before="240" w:afterLines="100" w:after="240"/>
               <w:jc w:val="center"/>
               <w:rPr>
                 <w:sz w:val="20"/>
@@ -3647,7 +3603,7 @@
               <w:tabs>
                 <w:tab w:val="left" w:pos="1080"/>
               </w:tabs>
-              <w:spacing w:beforeLines="100" w:afterLines="100"/>
+              <w:spacing w:beforeLines="100" w:before="240" w:afterLines="100" w:after="240"/>
               <w:jc w:val="center"/>
               <w:rPr>
                 <w:rFonts w:eastAsia="Calibri"/>
@@ -3707,7 +3663,7 @@
               <w:tabs>
                 <w:tab w:val="left" w:pos="1080"/>
               </w:tabs>
-              <w:spacing w:beforeLines="100" w:afterLines="100"/>
+              <w:spacing w:beforeLines="100" w:before="240" w:afterLines="100" w:after="240"/>
               <w:jc w:val="center"/>
               <w:rPr>
                 <w:sz w:val="20"/>
@@ -3762,7 +3718,7 @@
               <w:tabs>
                 <w:tab w:val="left" w:pos="1080"/>
               </w:tabs>
-              <w:spacing w:beforeLines="100" w:afterLines="100"/>
+              <w:spacing w:beforeLines="100" w:before="240" w:afterLines="100" w:after="240"/>
               <w:jc w:val="center"/>
               <w:rPr>
                 <w:rFonts w:eastAsia="Calibri"/>
@@ -3844,7 +3800,7 @@
               <w:tabs>
                 <w:tab w:val="left" w:pos="1080"/>
               </w:tabs>
-              <w:spacing w:beforeLines="100" w:afterLines="100"/>
+              <w:spacing w:beforeLines="100" w:before="240" w:afterLines="100" w:after="240"/>
               <w:jc w:val="center"/>
               <w:rPr>
                 <w:sz w:val="20"/>
@@ -3923,7 +3879,7 @@
               <w:tabs>
                 <w:tab w:val="left" w:pos="1080"/>
               </w:tabs>
-              <w:spacing w:beforeLines="100" w:afterLines="100"/>
+              <w:spacing w:beforeLines="100" w:before="240" w:afterLines="100" w:after="240"/>
               <w:jc w:val="center"/>
               <w:rPr>
                 <w:rFonts w:eastAsia="Calibri"/>
@@ -4005,7 +3961,7 @@
               <w:tabs>
                 <w:tab w:val="left" w:pos="1080"/>
               </w:tabs>
-              <w:spacing w:beforeLines="100" w:afterLines="100"/>
+              <w:spacing w:beforeLines="100" w:before="240" w:afterLines="100" w:after="240"/>
               <w:jc w:val="center"/>
               <w:rPr>
                 <w:sz w:val="20"/>
@@ -4076,7 +4032,7 @@
               <w:tabs>
                 <w:tab w:val="left" w:pos="1080"/>
               </w:tabs>
-              <w:spacing w:beforeLines="100" w:afterLines="100"/>
+              <w:spacing w:beforeLines="100" w:before="240" w:afterLines="100" w:after="240"/>
               <w:jc w:val="center"/>
               <w:rPr>
                 <w:rFonts w:eastAsia="Calibri"/>
@@ -4110,7 +4066,7 @@
               <w:tabs>
                 <w:tab w:val="left" w:pos="1080"/>
               </w:tabs>
-              <w:spacing w:beforeLines="100" w:afterLines="100"/>
+              <w:spacing w:beforeLines="100" w:before="240" w:afterLines="100" w:after="240"/>
               <w:jc w:val="center"/>
               <w:rPr>
                 <w:sz w:val="20"/>
@@ -4144,7 +4100,7 @@
               <w:tabs>
                 <w:tab w:val="left" w:pos="1080"/>
               </w:tabs>
-              <w:spacing w:beforeLines="100" w:afterLines="100"/>
+              <w:spacing w:beforeLines="100" w:before="240" w:afterLines="100" w:after="240"/>
               <w:jc w:val="center"/>
               <w:rPr>
                 <w:rFonts w:eastAsia="Calibri"/>
@@ -4204,7 +4160,7 @@
               <w:tabs>
                 <w:tab w:val="left" w:pos="1080"/>
               </w:tabs>
-              <w:spacing w:beforeLines="100" w:afterLines="100"/>
+              <w:spacing w:beforeLines="100" w:before="240" w:afterLines="100" w:after="240"/>
               <w:jc w:val="center"/>
               <w:rPr>
                 <w:sz w:val="20"/>
@@ -4249,7 +4205,7 @@
               <w:tabs>
                 <w:tab w:val="left" w:pos="1080"/>
               </w:tabs>
-              <w:spacing w:beforeLines="100" w:afterLines="100"/>
+              <w:spacing w:beforeLines="100" w:before="240" w:afterLines="100" w:after="240"/>
               <w:jc w:val="center"/>
               <w:rPr>
                 <w:rFonts w:eastAsia="Calibri"/>
@@ -4283,7 +4239,7 @@
               <w:tabs>
                 <w:tab w:val="left" w:pos="1080"/>
               </w:tabs>
-              <w:spacing w:beforeLines="100" w:afterLines="100"/>
+              <w:spacing w:beforeLines="100" w:before="240" w:afterLines="100" w:after="240"/>
               <w:jc w:val="center"/>
               <w:rPr>
                 <w:sz w:val="20"/>
@@ -4317,7 +4273,7 @@
               <w:tabs>
                 <w:tab w:val="left" w:pos="1080"/>
               </w:tabs>
-              <w:spacing w:beforeLines="100" w:afterLines="100"/>
+              <w:spacing w:beforeLines="100" w:before="240" w:afterLines="100" w:after="240"/>
               <w:jc w:val="center"/>
               <w:rPr>
                 <w:rFonts w:eastAsia="Calibri"/>
@@ -4351,7 +4307,7 @@
               <w:tabs>
                 <w:tab w:val="left" w:pos="1080"/>
               </w:tabs>
-              <w:spacing w:beforeLines="100" w:afterLines="100"/>
+              <w:spacing w:beforeLines="100" w:before="240" w:afterLines="100" w:after="240"/>
               <w:jc w:val="center"/>
               <w:rPr>
                 <w:sz w:val="20"/>
@@ -4385,7 +4341,7 @@
               <w:tabs>
                 <w:tab w:val="left" w:pos="1080"/>
               </w:tabs>
-              <w:spacing w:beforeLines="100" w:afterLines="100"/>
+              <w:spacing w:beforeLines="100" w:before="240" w:afterLines="100" w:after="240"/>
               <w:jc w:val="center"/>
               <w:rPr>
                 <w:rFonts w:eastAsia="Calibri"/>
@@ -4445,7 +4401,7 @@
               <w:tabs>
                 <w:tab w:val="left" w:pos="1080"/>
               </w:tabs>
-              <w:spacing w:beforeLines="100" w:afterLines="100"/>
+              <w:spacing w:beforeLines="100" w:before="240" w:afterLines="100" w:after="240"/>
               <w:jc w:val="center"/>
               <w:rPr>
                 <w:sz w:val="20"/>
@@ -4516,7 +4472,7 @@
               <w:tabs>
                 <w:tab w:val="left" w:pos="1080"/>
               </w:tabs>
-              <w:spacing w:beforeLines="100" w:afterLines="100"/>
+              <w:spacing w:beforeLines="100" w:before="240" w:afterLines="100" w:after="240"/>
               <w:jc w:val="center"/>
               <w:rPr>
                 <w:rFonts w:eastAsia="Calibri"/>
@@ -4550,7 +4506,7 @@
               <w:tabs>
                 <w:tab w:val="left" w:pos="1080"/>
               </w:tabs>
-              <w:spacing w:beforeLines="100" w:afterLines="100"/>
+              <w:spacing w:beforeLines="100" w:before="240" w:afterLines="100" w:after="240"/>
               <w:jc w:val="center"/>
               <w:rPr>
                 <w:sz w:val="20"/>
@@ -4584,7 +4540,7 @@
               <w:tabs>
                 <w:tab w:val="left" w:pos="1080"/>
               </w:tabs>
-              <w:spacing w:beforeLines="100" w:afterLines="100"/>
+              <w:spacing w:beforeLines="100" w:before="240" w:afterLines="100" w:after="240"/>
               <w:jc w:val="center"/>
               <w:rPr>
                 <w:rFonts w:eastAsia="Calibri"/>
@@ -4618,7 +4574,7 @@
               <w:tabs>
                 <w:tab w:val="left" w:pos="1080"/>
               </w:tabs>
-              <w:spacing w:beforeLines="100" w:afterLines="100"/>
+              <w:spacing w:beforeLines="100" w:before="240" w:afterLines="100" w:after="240"/>
               <w:jc w:val="center"/>
               <w:rPr>
                 <w:sz w:val="20"/>
@@ -4652,7 +4608,7 @@
               <w:tabs>
                 <w:tab w:val="left" w:pos="1080"/>
               </w:tabs>
-              <w:spacing w:beforeLines="100" w:afterLines="100"/>
+              <w:spacing w:beforeLines="100" w:before="240" w:afterLines="100" w:after="240"/>
               <w:jc w:val="center"/>
               <w:rPr>
                 <w:rFonts w:eastAsia="Calibri"/>
@@ -4686,7 +4642,7 @@
               <w:tabs>
                 <w:tab w:val="left" w:pos="1080"/>
               </w:tabs>
-              <w:spacing w:beforeLines="100" w:afterLines="100"/>
+              <w:spacing w:beforeLines="100" w:before="240" w:afterLines="100" w:after="240"/>
               <w:jc w:val="center"/>
               <w:rPr>
                 <w:sz w:val="20"/>
@@ -4720,7 +4676,7 @@
               <w:tabs>
                 <w:tab w:val="left" w:pos="1080"/>
               </w:tabs>
-              <w:spacing w:beforeLines="100" w:afterLines="100"/>
+              <w:spacing w:beforeLines="100" w:before="240" w:afterLines="100" w:after="240"/>
               <w:jc w:val="center"/>
               <w:rPr>
                 <w:rFonts w:eastAsia="Calibri"/>
@@ -4754,7 +4710,7 @@
               <w:tabs>
                 <w:tab w:val="left" w:pos="1080"/>
               </w:tabs>
-              <w:spacing w:beforeLines="100" w:afterLines="100"/>
+              <w:spacing w:beforeLines="100" w:before="240" w:afterLines="100" w:after="240"/>
               <w:jc w:val="center"/>
               <w:rPr>
                 <w:sz w:val="20"/>
@@ -4788,7 +4744,7 @@
               <w:tabs>
                 <w:tab w:val="left" w:pos="1080"/>
               </w:tabs>
-              <w:spacing w:beforeLines="100" w:afterLines="100"/>
+              <w:spacing w:beforeLines="100" w:before="240" w:afterLines="100" w:after="240"/>
               <w:jc w:val="center"/>
               <w:rPr>
                 <w:rFonts w:eastAsia="Calibri"/>
@@ -4822,7 +4778,7 @@
               <w:tabs>
                 <w:tab w:val="left" w:pos="1080"/>
               </w:tabs>
-              <w:spacing w:beforeLines="100" w:afterLines="100"/>
+              <w:spacing w:beforeLines="100" w:before="240" w:afterLines="100" w:after="240"/>
               <w:jc w:val="center"/>
               <w:rPr>
                 <w:sz w:val="20"/>
@@ -4856,7 +4812,7 @@
               <w:tabs>
                 <w:tab w:val="left" w:pos="1080"/>
               </w:tabs>
-              <w:spacing w:beforeLines="100" w:afterLines="100"/>
+              <w:spacing w:beforeLines="100" w:before="240" w:afterLines="100" w:after="240"/>
               <w:jc w:val="center"/>
               <w:rPr>
                 <w:rFonts w:eastAsia="Calibri"/>
@@ -4890,7 +4846,7 @@
               <w:tabs>
                 <w:tab w:val="left" w:pos="1080"/>
               </w:tabs>
-              <w:spacing w:beforeLines="100" w:afterLines="100"/>
+              <w:spacing w:beforeLines="100" w:before="240" w:afterLines="100" w:after="240"/>
               <w:jc w:val="center"/>
               <w:rPr>
                 <w:sz w:val="20"/>
@@ -4924,7 +4880,7 @@
               <w:tabs>
                 <w:tab w:val="left" w:pos="1080"/>
               </w:tabs>
-              <w:spacing w:beforeLines="100" w:afterLines="100"/>
+              <w:spacing w:beforeLines="100" w:before="240" w:afterLines="100" w:after="240"/>
               <w:jc w:val="center"/>
               <w:rPr>
                 <w:rFonts w:eastAsia="Calibri"/>
@@ -4958,7 +4914,7 @@
               <w:tabs>
                 <w:tab w:val="left" w:pos="1080"/>
               </w:tabs>
-              <w:spacing w:beforeLines="100" w:afterLines="100"/>
+              <w:spacing w:beforeLines="100" w:before="240" w:afterLines="100" w:after="240"/>
               <w:jc w:val="center"/>
               <w:rPr>
                 <w:sz w:val="20"/>
@@ -4992,7 +4948,7 @@
               <w:tabs>
                 <w:tab w:val="left" w:pos="1080"/>
               </w:tabs>
-              <w:spacing w:beforeLines="100" w:afterLines="100"/>
+              <w:spacing w:beforeLines="100" w:before="240" w:afterLines="100" w:after="240"/>
               <w:jc w:val="center"/>
               <w:rPr>
                 <w:rFonts w:eastAsia="Calibri"/>
@@ -5026,7 +4982,7 @@
               <w:tabs>
                 <w:tab w:val="left" w:pos="1080"/>
               </w:tabs>
-              <w:spacing w:beforeLines="100" w:afterLines="100"/>
+              <w:spacing w:beforeLines="100" w:before="240" w:afterLines="100" w:after="240"/>
               <w:jc w:val="center"/>
               <w:rPr>
                 <w:sz w:val="20"/>
@@ -5060,7 +5016,7 @@
               <w:tabs>
                 <w:tab w:val="left" w:pos="1080"/>
               </w:tabs>
-              <w:spacing w:beforeLines="100" w:afterLines="100"/>
+              <w:spacing w:beforeLines="100" w:before="240" w:afterLines="100" w:after="240"/>
               <w:jc w:val="center"/>
               <w:rPr>
                 <w:rFonts w:eastAsia="Calibri"/>
@@ -5094,7 +5050,7 @@
               <w:tabs>
                 <w:tab w:val="left" w:pos="1080"/>
               </w:tabs>
-              <w:spacing w:beforeLines="100" w:afterLines="100"/>
+              <w:spacing w:beforeLines="100" w:before="240" w:afterLines="100" w:after="240"/>
               <w:jc w:val="center"/>
               <w:rPr>
                 <w:sz w:val="20"/>
@@ -5128,7 +5084,7 @@
               <w:tabs>
                 <w:tab w:val="left" w:pos="1080"/>
               </w:tabs>
-              <w:spacing w:beforeLines="100" w:afterLines="100"/>
+              <w:spacing w:beforeLines="100" w:before="240" w:afterLines="100" w:after="240"/>
               <w:jc w:val="center"/>
               <w:rPr>
                 <w:rFonts w:eastAsia="Calibri"/>
@@ -5162,7 +5118,7 @@
               <w:tabs>
                 <w:tab w:val="left" w:pos="1080"/>
               </w:tabs>
-              <w:spacing w:beforeLines="100" w:afterLines="100"/>
+              <w:spacing w:beforeLines="100" w:before="240" w:afterLines="100" w:after="240"/>
               <w:jc w:val="center"/>
               <w:rPr>
                 <w:sz w:val="20"/>
@@ -5196,7 +5152,7 @@
               <w:tabs>
                 <w:tab w:val="left" w:pos="1080"/>
               </w:tabs>
-              <w:spacing w:beforeLines="100" w:afterLines="100"/>
+              <w:spacing w:beforeLines="100" w:before="240" w:afterLines="100" w:after="240"/>
               <w:jc w:val="center"/>
               <w:rPr>
                 <w:rFonts w:eastAsia="Calibri"/>
@@ -5230,7 +5186,7 @@
               <w:tabs>
                 <w:tab w:val="left" w:pos="1080"/>
               </w:tabs>
-              <w:spacing w:beforeLines="100" w:afterLines="100"/>
+              <w:spacing w:beforeLines="100" w:before="240" w:afterLines="100" w:after="240"/>
               <w:jc w:val="center"/>
               <w:rPr>
                 <w:sz w:val="20"/>
@@ -5472,11 +5428,11 @@
           <w:noProof/>
           <w:sz w:val="16"/>
           <w:szCs w:val="16"/>
-          <w:lang w:val="en-US" w:eastAsia="tr-TR"/>
+          <w:lang w:val="en-US" w:eastAsia="en-US"/>
         </w:rPr>
         <w:lastRenderedPageBreak/>
         <w:drawing>
-          <wp:inline distT="0" distB="0" distL="0" distR="0">
+          <wp:inline distT="0" distB="0" distL="0" distR="0" wp14:anchorId="67B32B52" wp14:editId="5F91CAB8">
             <wp:extent cx="6477635" cy="6217920"/>
             <wp:effectExtent l="0" t="0" r="0" b="0"/>
             <wp:docPr id="3" name="Picture 3" descr="Macintosh HD:Users:canleloglu:Desktop:worddoc:thesisImages:endtoendFinal.png"/>
@@ -5493,10 +5449,10 @@
                     </pic:cNvPicPr>
                   </pic:nvPicPr>
                   <pic:blipFill>
-                    <a:blip r:embed="rId13">
+                    <a:blip r:embed="rId14">
                       <a:extLst>
                         <a:ext uri="{28A0092B-C50C-407E-A947-70E740481C1C}">
-                          <a14:useLocalDpi xmlns:a14="http://schemas.microsoft.com/office/drawing/2010/main" xmlns:wps="http://schemas.microsoft.com/office/word/2010/wordprocessingShape" xmlns:wpi="http://schemas.microsoft.com/office/word/2010/wordprocessingInk" xmlns:wpg="http://schemas.microsoft.com/office/word/2010/wordprocessingGroup" xmlns:w14="http://schemas.microsoft.com/office/word/2010/wordml" xmlns:w="http://schemas.openxmlformats.org/wordprocessingml/2006/main" xmlns:w10="urn:schemas-microsoft-com:office:word" xmlns:wp14="http://schemas.microsoft.com/office/word/2010/wordprocessingDrawing" xmlns:v="urn:schemas-microsoft-com:vml" xmlns:o="urn:schemas-microsoft-com:office:office" xmlns:mv="urn:schemas-microsoft-com:mac:vml" xmlns:mc="http://schemas.openxmlformats.org/markup-compatibility/2006" xmlns:mo="http://schemas.microsoft.com/office/mac/office/2008/main" xmlns:wpc="http://schemas.microsoft.com/office/word/2010/wordprocessingCanvas" xmlns="" val="0"/>
+                          <a14:useLocalDpi xmlns:a14="http://schemas.microsoft.com/office/drawing/2010/main" val="0"/>
                         </a:ext>
                       </a:extLst>
                     </a:blip>
@@ -5532,14 +5488,12 @@
           <w:lang w:val="en-US"/>
         </w:rPr>
       </w:pPr>
-      <w:proofErr w:type="gramStart"/>
       <w:r>
         <w:rPr>
           <w:lang w:val="en-US"/>
         </w:rPr>
         <w:t xml:space="preserve">Figure </w:t>
       </w:r>
-      <w:proofErr w:type="gramEnd"/>
       <w:r>
         <w:rPr>
           <w:lang w:val="en-US"/>
@@ -5571,19 +5525,11 @@
         </w:rPr>
         <w:fldChar w:fldCharType="end"/>
       </w:r>
-      <w:proofErr w:type="gramStart"/>
-      <w:r>
-        <w:rPr>
-          <w:lang w:val="en-US"/>
-        </w:rPr>
-        <w:t>.</w:t>
-      </w:r>
-      <w:proofErr w:type="gramEnd"/>
-      <w:r>
-        <w:rPr>
-          <w:lang w:val="en-US"/>
-        </w:rPr>
-        <w:t xml:space="preserve"> End-to-End Two-Way Protocol Flow</w:t>
+      <w:r>
+        <w:rPr>
+          <w:lang w:val="en-US"/>
+        </w:rPr>
+        <w:t>. End-to-End Two-Way Protocol Flow</w:t>
       </w:r>
     </w:p>
     <w:p>
@@ -5621,14 +5567,7 @@
           <w:lang w:val="en-US"/>
         </w:rPr>
         <w:lastRenderedPageBreak/>
-        <w:t xml:space="preserve">Initial Authorization is the first protocol that a client uses in the system in order to get authorized. It is used only once by a particular user. Protocol starts with client forming up a Connection request. </w:t>
-      </w:r>
-      <w:proofErr w:type="gramStart"/>
-      <w:r>
-        <w:rPr>
-          <w:lang w:val="en-US"/>
-        </w:rPr>
-        <w:t xml:space="preserve">Considering the generic depiction Figure 2 </w:t>
+        <w:t xml:space="preserve">Initial Authorization is the first protocol that a client uses in the system in order to get authorized. It is used only once by a particular user. Protocol starts with client forming up a Connection request. Considering the generic depiction Figure 2 </w:t>
       </w:r>
       <m:oMath>
         <m:r>
@@ -5643,24 +5582,9 @@
         <w:rPr>
           <w:lang w:val="en-US"/>
         </w:rPr>
-        <w:t xml:space="preserve"> in the case of Initial Authorization.</w:t>
-      </w:r>
-      <w:proofErr w:type="gramEnd"/>
-      <w:r>
-        <w:rPr>
-          <w:lang w:val="en-US"/>
-        </w:rPr>
-        <w:t xml:space="preserve"> Alias is calculated by taking the xor of Serial Number and a random nonce value as </w:t>
-      </w:r>
-      <w:proofErr w:type="gramStart"/>
-      <w:r>
-        <w:rPr>
-          <w:lang w:val="en-US"/>
-        </w:rPr>
-        <w:t xml:space="preserve">following </w:t>
+        <w:t xml:space="preserve"> in the case of Initial Authorization. Alias is calculated by taking the xor of Serial Number and a random nonce value as following </w:t>
       </w:r>
       <m:oMath>
-        <w:proofErr w:type="gramEnd"/>
         <m:r>
           <w:rPr>
             <w:rFonts w:ascii="Cambria Math" w:hAnsi="Cambria Math" w:cs="Helvetica"/>
@@ -5672,8 +5596,8 @@
         <m:nary>
           <m:naryPr>
             <m:chr m:val="⨁"/>
-            <m:subHide m:val="on"/>
-            <m:supHide m:val="on"/>
+            <m:subHide m:val="1"/>
+            <m:supHide m:val="1"/>
             <m:ctrlPr>
               <w:rPr>
                 <w:rFonts w:ascii="Cambria Math" w:hAnsi="Cambria Math" w:cs="Helvetica"/>
@@ -5734,18 +5658,9 @@
           <w:szCs w:val="20"/>
           <w:lang w:val="en-US"/>
         </w:rPr>
-        <w:t xml:space="preserve">. HashToken variable </w:t>
-      </w:r>
-      <w:proofErr w:type="gramStart"/>
-      <w:r>
-        <w:rPr>
-          <w:szCs w:val="20"/>
-          <w:lang w:val="en-US"/>
-        </w:rPr>
-        <w:t xml:space="preserve">is </w:t>
+        <w:t xml:space="preserve">. HashToken variable is </w:t>
       </w:r>
       <m:oMath>
-        <w:proofErr w:type="gramEnd"/>
         <m:sSub>
           <m:sSubPr>
             <m:ctrlPr>
@@ -5784,49 +5699,16 @@
           <w:szCs w:val="20"/>
           <w:lang w:val="en-US"/>
         </w:rPr>
-        <w:t xml:space="preserve">. When TTP receives the Connection Request (CR) it decrypts it with </w:t>
-      </w:r>
-      <w:proofErr w:type="gramStart"/>
-      <w:r>
-        <w:rPr>
-          <w:szCs w:val="20"/>
-          <w:lang w:val="en-US"/>
-        </w:rPr>
-        <w:t>it’s</w:t>
-      </w:r>
-      <w:proofErr w:type="gramEnd"/>
-      <w:r>
-        <w:rPr>
-          <w:szCs w:val="20"/>
-          <w:lang w:val="en-US"/>
-        </w:rPr>
-        <w:t xml:space="preserve"> own private key and mark the client as connected in the database. In Initial Authorization </w:t>
-      </w:r>
-      <w:proofErr w:type="gramStart"/>
-      <w:r>
-        <w:rPr>
-          <w:szCs w:val="20"/>
-          <w:lang w:val="en-US"/>
-        </w:rPr>
-        <w:t xml:space="preserve">protocol </w:t>
+        <w:t xml:space="preserve">. When TTP receives the Connection Request (CR) it decrypts it with it’s own private key and mark the client as connected in the database. In Initial Authorization protocol </w:t>
       </w:r>
       <m:oMath>
-        <w:proofErr w:type="gramEnd"/>
         <m:r>
           <w:rPr>
             <w:rFonts w:ascii="Cambria Math" w:hAnsi="Cambria Math"/>
             <w:szCs w:val="20"/>
             <w:lang w:val="en-US"/>
           </w:rPr>
-          <m:t>Response = Connection Res</m:t>
-        </m:r>
-        <m:r>
-          <w:rPr>
-            <w:rFonts w:ascii="Cambria Math" w:hAnsi="Cambria Math"/>
-            <w:szCs w:val="20"/>
-            <w:lang w:val="en-US"/>
-          </w:rPr>
-          <m:t>ponse</m:t>
+          <m:t>Response = Connection Response</m:t>
         </m:r>
       </m:oMath>
       <w:r>
@@ -5842,18 +5724,9 @@
           <w:lang w:val="en-US"/>
         </w:rPr>
         <w:lastRenderedPageBreak/>
-        <w:t>When TTP receives the alias it first verifies the SN and hashes the Alias. TTP and client will calculate the alias that will be used in the system as following</w:t>
-      </w:r>
-      <w:proofErr w:type="gramStart"/>
-      <w:r>
-        <w:rPr>
-          <w:szCs w:val="20"/>
-          <w:lang w:val="en-US"/>
-        </w:rPr>
-        <w:t xml:space="preserve">: </w:t>
+        <w:t xml:space="preserve">When TTP receives the alias it first verifies the SN and hashes the Alias. TTP and client will calculate the alias that will be used in the system as following: </w:t>
       </w:r>
       <m:oMath>
-        <w:proofErr w:type="gramEnd"/>
         <m:r>
           <w:rPr>
             <w:rFonts w:ascii="Cambria Math" w:hAnsi="Cambria Math"/>
@@ -5885,8 +5758,8 @@
             <m:nary>
               <m:naryPr>
                 <m:chr m:val="⨁"/>
-                <m:subHide m:val="on"/>
-                <m:supHide m:val="on"/>
+                <m:subHide m:val="1"/>
+                <m:supHide m:val="1"/>
                 <m:ctrlPr>
                   <w:rPr>
                     <w:rFonts w:ascii="Cambria Math" w:hAnsi="Cambria Math" w:cs="Helvetica"/>
@@ -6045,18 +5918,9 @@
           <w:szCs w:val="20"/>
           <w:lang w:val="en-US"/>
         </w:rPr>
-        <w:t xml:space="preserve"> </w:t>
-      </w:r>
-      <w:proofErr w:type="gramStart"/>
-      <w:r>
-        <w:rPr>
-          <w:szCs w:val="20"/>
-          <w:lang w:val="en-US"/>
-        </w:rPr>
-        <w:t xml:space="preserve">where </w:t>
+        <w:t xml:space="preserve"> where </w:t>
       </w:r>
       <m:oMath>
-        <w:proofErr w:type="gramEnd"/>
         <m:r>
           <w:rPr>
             <w:rFonts w:ascii="Cambria Math" w:hAnsi="Cambria Math"/>
@@ -6081,21 +5945,12 @@
         <w:lastRenderedPageBreak/>
         <w:t>protocols</w:t>
       </w:r>
-      <w:proofErr w:type="gramStart"/>
-      <w:r>
-        <w:rPr>
-          <w:szCs w:val="20"/>
-          <w:lang w:val="en-US"/>
-        </w:rPr>
-        <w:t>,performing</w:t>
-      </w:r>
-      <w:proofErr w:type="gramEnd"/>
-      <w:r>
-        <w:rPr>
-          <w:szCs w:val="20"/>
-          <w:lang w:val="en-US"/>
-        </w:rPr>
-        <w:t xml:space="preserve"> an XOR operation of SN with a random nonce forms a new Alias</w:t>
+      <w:r>
+        <w:rPr>
+          <w:szCs w:val="20"/>
+          <w:lang w:val="en-US"/>
+        </w:rPr>
+        <w:t>,performing an XOR operation of SN with a random nonce forms a new Alias</w:t>
       </w:r>
       <w:r>
         <w:rPr>
@@ -6116,17 +5971,9 @@
         <w:rPr>
           <w:lang w:val="en-US"/>
         </w:rPr>
-        <w:t xml:space="preserve">The initial time of the session for a user is stored when a user performs one of the two previously mentioned two protocols. Disconnection protocol yields the ending time of the session. In this way, the TTP learns the amount of time that the user got served. This information is used for settlement purposes. In Disconnection </w:t>
-      </w:r>
-      <w:proofErr w:type="gramStart"/>
-      <w:r>
-        <w:rPr>
-          <w:lang w:val="en-US"/>
-        </w:rPr>
-        <w:t xml:space="preserve">protocol </w:t>
+        <w:t xml:space="preserve">The initial time of the session for a user is stored when a user performs one of the two previously mentioned two protocols. Disconnection protocol yields the ending time of the session. In this way, the TTP learns the amount of time that the user got served. This information is used for settlement purposes. In Disconnection protocol </w:t>
       </w:r>
       <m:oMath>
-        <w:proofErr w:type="gramEnd"/>
         <m:r>
           <w:rPr>
             <w:rFonts w:ascii="Cambria Math" w:hAnsi="Cambria Math"/>
@@ -6175,23 +6022,7 @@
         <w:rPr>
           <w:lang w:val="en-US"/>
         </w:rPr>
-        <w:t xml:space="preserve"> so 4-bit packet overhead is enough for this purpose. In Disconnection protocol client does not change </w:t>
-      </w:r>
-      <w:proofErr w:type="spellStart"/>
-      <w:proofErr w:type="gramStart"/>
-      <w:r>
-        <w:rPr>
-          <w:lang w:val="en-US"/>
-        </w:rPr>
-        <w:t>it’s</w:t>
-      </w:r>
-      <w:proofErr w:type="spellEnd"/>
-      <w:proofErr w:type="gramEnd"/>
-      <w:r>
-        <w:rPr>
-          <w:lang w:val="en-US"/>
-        </w:rPr>
-        <w:t xml:space="preserve"> alias but uses the existing one. Therefore TTP could understand that the client with the particular alias wants to disconnect from the system.</w:t>
+        <w:t xml:space="preserve"> so 4-bit packet overhead is enough for this purpose. In Disconnection protocol client does not change it’s alias but uses the existing one. Therefore TTP could understand that the client with the particular alias wants to disconnect from the system.</w:t>
       </w:r>
     </w:p>
     <w:p>
@@ -6312,17 +6143,9 @@
         <w:rPr>
           <w:lang w:val="en-US"/>
         </w:rPr>
-        <w:t xml:space="preserve">. The overall process is called Change Alias protocol. In this protocol the optional the packet request step is executed unlike the other protocols. Every active client forms up a Change Alias Request (CAR). In the case of Change Alias </w:t>
-      </w:r>
-      <w:proofErr w:type="gramStart"/>
-      <w:r>
-        <w:rPr>
-          <w:lang w:val="en-US"/>
-        </w:rPr>
-        <w:t xml:space="preserve">protocol </w:t>
+        <w:t xml:space="preserve">. The overall process is called Change Alias protocol. In this protocol the optional the packet request step is executed unlike the other protocols. Every active client forms up a Change Alias Request (CAR). In the case of Change Alias protocol </w:t>
       </w:r>
       <m:oMath>
-        <w:proofErr w:type="gramEnd"/>
         <m:r>
           <w:rPr>
             <w:rFonts w:ascii="Cambria Math" w:hAnsi="Cambria Math"/>
@@ -6335,21 +6158,7 @@
         <w:rPr>
           <w:lang w:val="en-US"/>
         </w:rPr>
-        <w:t xml:space="preserve">. When TTP receives the CAR and it decrypts the content using </w:t>
-      </w:r>
-      <w:proofErr w:type="gramStart"/>
-      <w:r>
-        <w:rPr>
-          <w:lang w:val="en-US"/>
-        </w:rPr>
-        <w:t>it’s</w:t>
-      </w:r>
-      <w:proofErr w:type="gramEnd"/>
-      <w:r>
-        <w:rPr>
-          <w:lang w:val="en-US"/>
-        </w:rPr>
-        <w:t xml:space="preserve"> private key. Checks the last used hash token, if it is equal to the hash token that resides in the CAR then TTP signs the new Alias and the HashToken</w:t>
+        <w:t>. When TTP receives the CAR and it decrypts the content using it’s private key. Checks the last used hash token, if it is equal to the hash token that resides in the CAR then TTP signs the new Alias and the HashToken</w:t>
       </w:r>
       <w:r>
         <w:rPr>
@@ -6393,10 +6202,10 @@
       <w:r>
         <w:rPr>
           <w:noProof/>
-          <w:lang w:val="en-US" w:eastAsia="tr-TR"/>
+          <w:lang w:val="en-US" w:eastAsia="en-US"/>
         </w:rPr>
         <w:drawing>
-          <wp:inline distT="0" distB="0" distL="0" distR="0">
+          <wp:inline distT="0" distB="0" distL="0" distR="0" wp14:anchorId="771ADE31" wp14:editId="5CCAE679">
             <wp:extent cx="3185795" cy="1790065"/>
             <wp:effectExtent l="0" t="0" r="0" b="0"/>
             <wp:docPr id="30" name="Picture 11" descr="Macintosh HD:Users:canleloglu:Desktop:worddoc:thesisImages:accessPointAuth.png"/>
@@ -6413,10 +6222,10 @@
                     </pic:cNvPicPr>
                   </pic:nvPicPr>
                   <pic:blipFill>
-                    <a:blip r:embed="rId14">
+                    <a:blip r:embed="rId15">
                       <a:extLst>
                         <a:ext uri="{28A0092B-C50C-407E-A947-70E740481C1C}">
-                          <a14:useLocalDpi xmlns:a14="http://schemas.microsoft.com/office/drawing/2010/main" xmlns:wps="http://schemas.microsoft.com/office/word/2010/wordprocessingShape" xmlns:wpi="http://schemas.microsoft.com/office/word/2010/wordprocessingInk" xmlns:wpg="http://schemas.microsoft.com/office/word/2010/wordprocessingGroup" xmlns:w14="http://schemas.microsoft.com/office/word/2010/wordml" xmlns:w="http://schemas.openxmlformats.org/wordprocessingml/2006/main" xmlns:w10="urn:schemas-microsoft-com:office:word" xmlns:wp14="http://schemas.microsoft.com/office/word/2010/wordprocessingDrawing" xmlns:v="urn:schemas-microsoft-com:vml" xmlns:o="urn:schemas-microsoft-com:office:office" xmlns:mv="urn:schemas-microsoft-com:mac:vml" xmlns:mc="http://schemas.openxmlformats.org/markup-compatibility/2006" xmlns:mo="http://schemas.microsoft.com/office/mac/office/2008/main" xmlns:wpc="http://schemas.microsoft.com/office/word/2010/wordprocessingCanvas" xmlns="" val="0"/>
+                          <a14:useLocalDpi xmlns:a14="http://schemas.microsoft.com/office/drawing/2010/main" val="0"/>
                         </a:ext>
                       </a:extLst>
                     </a:blip>
@@ -6453,14 +6262,12 @@
           <w:lang w:val="en-US"/>
         </w:rPr>
       </w:pPr>
-      <w:proofErr w:type="gramStart"/>
       <w:r>
         <w:rPr>
           <w:lang w:val="en-US"/>
         </w:rPr>
         <w:t xml:space="preserve">Figure </w:t>
       </w:r>
-      <w:proofErr w:type="gramEnd"/>
       <w:r>
         <w:rPr>
           <w:lang w:val="en-US"/>
@@ -6492,19 +6299,11 @@
         </w:rPr>
         <w:fldChar w:fldCharType="end"/>
       </w:r>
-      <w:proofErr w:type="gramStart"/>
-      <w:r>
-        <w:rPr>
-          <w:lang w:val="en-US"/>
-        </w:rPr>
-        <w:t>.</w:t>
-      </w:r>
-      <w:proofErr w:type="gramEnd"/>
-      <w:r>
-        <w:rPr>
-          <w:lang w:val="en-US"/>
-        </w:rPr>
-        <w:t xml:space="preserve"> Access Point Authentication</w:t>
+      <w:r>
+        <w:rPr>
+          <w:lang w:val="en-US"/>
+        </w:rPr>
+        <w:t>. Access Point Authentication</w:t>
       </w:r>
     </w:p>
     <w:p>
@@ -6601,10 +6400,10 @@
       <w:r>
         <w:rPr>
           <w:noProof/>
-          <w:lang w:val="en-US" w:eastAsia="tr-TR"/>
+          <w:lang w:val="en-US" w:eastAsia="en-US"/>
         </w:rPr>
         <w:drawing>
-          <wp:inline distT="0" distB="0" distL="0" distR="0">
+          <wp:inline distT="0" distB="0" distL="0" distR="0" wp14:anchorId="6EF8A6B7" wp14:editId="5420B6DC">
             <wp:extent cx="3187700" cy="2197100"/>
             <wp:effectExtent l="0" t="0" r="0" b="0"/>
             <wp:docPr id="24" name="Picture 8" descr="Macintosh HD:Users:canleloglu:Desktop:worddoc:thesisImages:distributingAPPublicKeys.png"/>
@@ -6621,10 +6420,10 @@
                     </pic:cNvPicPr>
                   </pic:nvPicPr>
                   <pic:blipFill>
-                    <a:blip r:embed="rId15">
+                    <a:blip r:embed="rId16">
                       <a:extLst>
                         <a:ext uri="{28A0092B-C50C-407E-A947-70E740481C1C}">
-                          <a14:useLocalDpi xmlns:a14="http://schemas.microsoft.com/office/drawing/2010/main" xmlns:wps="http://schemas.microsoft.com/office/word/2010/wordprocessingShape" xmlns:wpi="http://schemas.microsoft.com/office/word/2010/wordprocessingInk" xmlns:wpg="http://schemas.microsoft.com/office/word/2010/wordprocessingGroup" xmlns:w14="http://schemas.microsoft.com/office/word/2010/wordml" xmlns:w="http://schemas.openxmlformats.org/wordprocessingml/2006/main" xmlns:w10="urn:schemas-microsoft-com:office:word" xmlns:wp14="http://schemas.microsoft.com/office/word/2010/wordprocessingDrawing" xmlns:v="urn:schemas-microsoft-com:vml" xmlns:o="urn:schemas-microsoft-com:office:office" xmlns:mv="urn:schemas-microsoft-com:mac:vml" xmlns:mc="http://schemas.openxmlformats.org/markup-compatibility/2006" xmlns:mo="http://schemas.microsoft.com/office/mac/office/2008/main" xmlns:wpc="http://schemas.microsoft.com/office/word/2010/wordprocessingCanvas" xmlns="" val="0"/>
+                          <a14:useLocalDpi xmlns:a14="http://schemas.microsoft.com/office/drawing/2010/main" val="0"/>
                         </a:ext>
                       </a:extLst>
                     </a:blip>
@@ -6661,14 +6460,12 @@
           <w:lang w:val="en-US"/>
         </w:rPr>
       </w:pPr>
-      <w:proofErr w:type="gramStart"/>
       <w:r>
         <w:rPr>
           <w:lang w:val="en-US"/>
         </w:rPr>
         <w:t xml:space="preserve">Figure </w:t>
       </w:r>
-      <w:proofErr w:type="gramEnd"/>
       <w:r>
         <w:rPr>
           <w:lang w:val="en-US"/>
@@ -6700,19 +6497,11 @@
         </w:rPr>
         <w:fldChar w:fldCharType="end"/>
       </w:r>
-      <w:proofErr w:type="gramStart"/>
-      <w:r>
-        <w:rPr>
-          <w:lang w:val="en-US"/>
-        </w:rPr>
-        <w:t>.</w:t>
-      </w:r>
-      <w:proofErr w:type="gramEnd"/>
-      <w:r>
-        <w:rPr>
-          <w:lang w:val="en-US"/>
-        </w:rPr>
-        <w:t xml:space="preserve"> Distributing Access Point Public Keys</w:t>
+      <w:r>
+        <w:rPr>
+          <w:lang w:val="en-US"/>
+        </w:rPr>
+        <w:t>. Distributing Access Point Public Keys</w:t>
       </w:r>
     </w:p>
     <w:p>
@@ -6822,11 +6611,11 @@
       <w:r>
         <w:rPr>
           <w:noProof/>
-          <w:lang w:val="en-US" w:eastAsia="tr-TR"/>
+          <w:lang w:val="en-US" w:eastAsia="en-US"/>
         </w:rPr>
         <w:lastRenderedPageBreak/>
         <w:drawing>
-          <wp:inline distT="0" distB="0" distL="0" distR="0">
+          <wp:inline distT="0" distB="0" distL="0" distR="0" wp14:anchorId="061403D8" wp14:editId="48E43ADA">
             <wp:extent cx="3189605" cy="5614035"/>
             <wp:effectExtent l="19050" t="0" r="0" b="0"/>
             <wp:docPr id="21" name="Picture 2" descr="C:\Users\SUUSER\Documents\GitHub\worddoc\thesisImages\packetTransfer.png"/>
@@ -6843,7 +6632,7 @@
                     </pic:cNvPicPr>
                   </pic:nvPicPr>
                   <pic:blipFill>
-                    <a:blip r:embed="rId16"/>
+                    <a:blip r:embed="rId17"/>
                     <a:srcRect/>
                     <a:stretch>
                       <a:fillRect/>
@@ -6880,19 +6669,11 @@
           <w:lang w:val="en-US"/>
         </w:rPr>
       </w:pPr>
-      <w:proofErr w:type="gramStart"/>
-      <w:r>
-        <w:rPr>
-          <w:lang w:val="en-US"/>
-        </w:rPr>
-        <w:t>Figure 5.</w:t>
-      </w:r>
-      <w:proofErr w:type="gramEnd"/>
-      <w:r>
-        <w:rPr>
-          <w:lang w:val="en-US"/>
-        </w:rPr>
-        <w:t xml:space="preserve"> Packet Transfer</w:t>
+      <w:r>
+        <w:rPr>
+          <w:lang w:val="en-US"/>
+        </w:rPr>
+        <w:t>Figure 5. Packet Transfer</w:t>
       </w:r>
     </w:p>
     <w:p>
@@ -6978,10 +6759,10 @@
       <w:r>
         <w:rPr>
           <w:noProof/>
-          <w:lang w:val="en-US" w:eastAsia="tr-TR"/>
+          <w:lang w:val="en-US" w:eastAsia="en-US"/>
         </w:rPr>
         <w:drawing>
-          <wp:inline distT="0" distB="0" distL="0" distR="0">
+          <wp:inline distT="0" distB="0" distL="0" distR="0" wp14:anchorId="76B29EAD" wp14:editId="3D7E38C0">
             <wp:extent cx="3186430" cy="2356485"/>
             <wp:effectExtent l="0" t="0" r="0" b="0"/>
             <wp:docPr id="6" name="Picture 6" descr="Macintosh HD:Users:canleloglu:Desktop:worddoc:thesisImages:seamlessMobRoaming.png"/>
@@ -6998,10 +6779,10 @@
                     </pic:cNvPicPr>
                   </pic:nvPicPr>
                   <pic:blipFill>
-                    <a:blip r:embed="rId17">
+                    <a:blip r:embed="rId18">
                       <a:extLst>
                         <a:ext uri="{28A0092B-C50C-407E-A947-70E740481C1C}">
-                          <a14:useLocalDpi xmlns:a14="http://schemas.microsoft.com/office/drawing/2010/main" xmlns:wps="http://schemas.microsoft.com/office/word/2010/wordprocessingShape" xmlns:wpi="http://schemas.microsoft.com/office/word/2010/wordprocessingInk" xmlns:wpg="http://schemas.microsoft.com/office/word/2010/wordprocessingGroup" xmlns:w14="http://schemas.microsoft.com/office/word/2010/wordml" xmlns:w="http://schemas.openxmlformats.org/wordprocessingml/2006/main" xmlns:w10="urn:schemas-microsoft-com:office:word" xmlns:wp14="http://schemas.microsoft.com/office/word/2010/wordprocessingDrawing" xmlns:v="urn:schemas-microsoft-com:vml" xmlns:o="urn:schemas-microsoft-com:office:office" xmlns:mv="urn:schemas-microsoft-com:mac:vml" xmlns:mc="http://schemas.openxmlformats.org/markup-compatibility/2006" xmlns:mo="http://schemas.microsoft.com/office/mac/office/2008/main" xmlns:wpc="http://schemas.microsoft.com/office/word/2010/wordprocessingCanvas" xmlns="" val="0"/>
+                          <a14:useLocalDpi xmlns:a14="http://schemas.microsoft.com/office/drawing/2010/main" val="0"/>
                         </a:ext>
                       </a:extLst>
                     </a:blip>
@@ -7038,19 +6819,11 @@
           <w:lang w:val="en-US"/>
         </w:rPr>
       </w:pPr>
-      <w:proofErr w:type="gramStart"/>
-      <w:r>
-        <w:rPr>
-          <w:lang w:val="en-US"/>
-        </w:rPr>
-        <w:t>Figure 6.</w:t>
-      </w:r>
-      <w:proofErr w:type="gramEnd"/>
-      <w:r>
-        <w:rPr>
-          <w:lang w:val="en-US"/>
-        </w:rPr>
-        <w:t xml:space="preserve"> Seamless Mobility and Roaming</w:t>
+      <w:r>
+        <w:rPr>
+          <w:lang w:val="en-US"/>
+        </w:rPr>
+        <w:t>Figure 6. Seamless Mobility and Roaming</w:t>
       </w:r>
     </w:p>
     <w:p>
@@ -7239,11 +7012,11 @@
         <w:rPr>
           <w:noProof/>
           <w:szCs w:val="20"/>
-          <w:lang w:val="en-US" w:eastAsia="tr-TR"/>
+          <w:lang w:val="en-US" w:eastAsia="en-US"/>
         </w:rPr>
         <w:lastRenderedPageBreak/>
         <w:drawing>
-          <wp:inline distT="0" distB="0" distL="0" distR="0">
+          <wp:inline distT="0" distB="0" distL="0" distR="0" wp14:anchorId="2E53F8CA" wp14:editId="667C2B75">
             <wp:extent cx="4635796" cy="4137784"/>
             <wp:effectExtent l="19050" t="0" r="0" b="0"/>
             <wp:docPr id="4" name="Picture 4" descr="Macintosh HD:Users:canleloglu:Desktop:worddoc:thesisImages:updatePackets.png"/>
@@ -7260,10 +7033,10 @@
                     </pic:cNvPicPr>
                   </pic:nvPicPr>
                   <pic:blipFill>
-                    <a:blip r:embed="rId18">
+                    <a:blip r:embed="rId19">
                       <a:extLst>
                         <a:ext uri="{28A0092B-C50C-407E-A947-70E740481C1C}">
-                          <a14:useLocalDpi xmlns:a14="http://schemas.microsoft.com/office/drawing/2010/main" xmlns:wps="http://schemas.microsoft.com/office/word/2010/wordprocessingShape" xmlns:wpi="http://schemas.microsoft.com/office/word/2010/wordprocessingInk" xmlns:wpg="http://schemas.microsoft.com/office/word/2010/wordprocessingGroup" xmlns:w14="http://schemas.microsoft.com/office/word/2010/wordml" xmlns:w="http://schemas.openxmlformats.org/wordprocessingml/2006/main" xmlns:w10="urn:schemas-microsoft-com:office:word" xmlns:wp14="http://schemas.microsoft.com/office/word/2010/wordprocessingDrawing" xmlns:v="urn:schemas-microsoft-com:vml" xmlns:o="urn:schemas-microsoft-com:office:office" xmlns:mv="urn:schemas-microsoft-com:mac:vml" xmlns:mc="http://schemas.openxmlformats.org/markup-compatibility/2006" xmlns:mo="http://schemas.microsoft.com/office/mac/office/2008/main" xmlns:wpc="http://schemas.microsoft.com/office/word/2010/wordprocessingCanvas" xmlns="" val="0"/>
+                          <a14:useLocalDpi xmlns:a14="http://schemas.microsoft.com/office/drawing/2010/main" val="0"/>
                         </a:ext>
                       </a:extLst>
                     </a:blip>
@@ -7299,19 +7072,11 @@
           <w:lang w:val="en-US"/>
         </w:rPr>
       </w:pPr>
-      <w:proofErr w:type="gramStart"/>
-      <w:r>
-        <w:rPr>
-          <w:lang w:val="en-US"/>
-        </w:rPr>
-        <w:t>Figure 7.</w:t>
-      </w:r>
-      <w:proofErr w:type="gramEnd"/>
-      <w:r>
-        <w:rPr>
-          <w:lang w:val="en-US"/>
-        </w:rPr>
-        <w:t xml:space="preserve"> Update Packets</w:t>
+      <w:r>
+        <w:rPr>
+          <w:lang w:val="en-US"/>
+        </w:rPr>
+        <w:t>Figure 7. Update Packets</w:t>
       </w:r>
     </w:p>
     <w:p>
@@ -7467,7 +7232,16 @@
               <w:szCs w:val="20"/>
               <w:lang w:val="en-US"/>
             </w:rPr>
-            <m:t>Log = OpId∥Connection Request∥</m:t>
+            <m:t>Log = OpId∥Con</m:t>
+          </m:r>
+          <m:r>
+            <w:rPr>
+              <w:rFonts w:ascii="Cambria Math" w:hAnsi="Cambria Math" w:cs="Helvetica"/>
+              <w:sz w:val="20"/>
+              <w:szCs w:val="20"/>
+              <w:lang w:val="en-US"/>
+            </w:rPr>
+            <m:t>nection Request∥</m:t>
           </m:r>
         </m:oMath>
       </m:oMathPara>
@@ -7609,16 +7383,7 @@
               <w:szCs w:val="20"/>
               <w:lang w:val="en-US"/>
             </w:rPr>
-            <m:t>Signed Disconnec</m:t>
-          </m:r>
-          <m:r>
-            <w:rPr>
-              <w:rFonts w:ascii="Cambria Math" w:hAnsi="Cambria Math" w:cs="Helvetica"/>
-              <w:sz w:val="20"/>
-              <w:szCs w:val="20"/>
-              <w:lang w:val="en-US"/>
-            </w:rPr>
-            <m:t>tion Response ∥TS</m:t>
+            <m:t>Signed Disconnection Response ∥TS</m:t>
           </m:r>
         </m:oMath>
       </m:oMathPara>
@@ -7736,10 +7501,10 @@
         <w:ind w:left="0" w:firstLine="215"/>
         <w:jc w:val="both"/>
         <w:rPr>
-          <w:oMath/>
           <w:rFonts w:ascii="Cambria Math" w:hAnsi="Cambria Math" w:cs="Helvetica"/>
           <w:sz w:val="20"/>
           <w:szCs w:val="20"/>
+          <w:oMath/>
         </w:rPr>
       </w:pPr>
       <m:oMathPara>
@@ -8437,9 +8202,8 @@
           <w:shd w:val="clear" w:color="auto" w:fill="FFFFFF"/>
           <w:lang w:val="en-US"/>
         </w:rPr>
-        <w:t xml:space="preserve">In this type of situation home operator has two CRs and </w:t>
-      </w:r>
-      <w:proofErr w:type="spellStart"/>
+        <w:t>In this type of situation home operator has two CRs and DRs,</w:t>
+      </w:r>
       <w:r>
         <w:rPr>
           <w:bCs/>
@@ -8449,9 +8213,8 @@
           <w:shd w:val="clear" w:color="auto" w:fill="FFFFFF"/>
           <w:lang w:val="en-US"/>
         </w:rPr>
-        <w:t>DRs</w:t>
-      </w:r>
-      <w:proofErr w:type="gramStart"/>
+        <w:t xml:space="preserve"> </w:t>
+      </w:r>
       <w:r>
         <w:rPr>
           <w:bCs/>
@@ -8461,20 +8224,7 @@
           <w:shd w:val="clear" w:color="auto" w:fill="FFFFFF"/>
           <w:lang w:val="en-US"/>
         </w:rPr>
-        <w:t>,whereas</w:t>
-      </w:r>
-      <w:proofErr w:type="spellEnd"/>
-      <w:proofErr w:type="gramEnd"/>
-      <w:r>
-        <w:rPr>
-          <w:bCs/>
-          <w:color w:val="000000"/>
-          <w:sz w:val="20"/>
-          <w:szCs w:val="20"/>
-          <w:shd w:val="clear" w:color="auto" w:fill="FFFFFF"/>
-          <w:lang w:val="en-US"/>
-        </w:rPr>
-        <w:t xml:space="preserve"> foreign operator has a CR and DR. Home operator has the following logs:</w:t>
+        <w:t>whereas foreign operator has a CR and DR. Home operator has the following logs:</w:t>
       </w:r>
     </w:p>
     <w:p>
@@ -8482,13 +8232,13 @@
         <w:ind w:firstLine="215"/>
         <w:jc w:val="both"/>
         <w:rPr>
-          <w:oMath/>
           <w:rFonts w:ascii="Cambria Math" w:hAnsi="Cambria Math" w:cs="Helvetica"/>
           <w:color w:val="000000"/>
           <w:sz w:val="20"/>
           <w:szCs w:val="20"/>
           <w:shd w:val="clear" w:color="auto" w:fill="FFFFFF"/>
           <w:lang w:val="en-US"/>
+          <w:oMath/>
         </w:rPr>
       </w:pPr>
       <m:oMathPara>
@@ -8696,13 +8446,13 @@
         <w:ind w:firstLine="215"/>
         <w:jc w:val="both"/>
         <w:rPr>
-          <w:oMath/>
           <w:rFonts w:ascii="Cambria Math" w:hAnsi="Cambria Math" w:cs="Helvetica"/>
           <w:color w:val="000000"/>
           <w:sz w:val="20"/>
           <w:szCs w:val="20"/>
           <w:shd w:val="clear" w:color="auto" w:fill="FFFFFF"/>
           <w:lang w:val="en-US"/>
+          <w:oMath/>
         </w:rPr>
       </w:pPr>
       <m:oMathPara>
@@ -8910,13 +8660,13 @@
         <w:ind w:firstLine="215"/>
         <w:jc w:val="both"/>
         <w:rPr>
-          <w:oMath/>
           <w:rFonts w:ascii="Cambria Math" w:hAnsi="Cambria Math" w:cs="Helvetica"/>
           <w:color w:val="000000"/>
           <w:sz w:val="20"/>
           <w:szCs w:val="20"/>
           <w:shd w:val="clear" w:color="auto" w:fill="FFFFFF"/>
           <w:lang w:val="en-US"/>
+          <w:oMath/>
         </w:rPr>
       </w:pPr>
       <m:oMathPara>
@@ -9731,13 +9481,13 @@
         <w:ind w:firstLine="215"/>
         <w:jc w:val="both"/>
         <w:rPr>
-          <w:oMath/>
           <w:rFonts w:ascii="Cambria Math" w:hAnsi="Cambria Math" w:cs="Helvetica"/>
           <w:color w:val="000000"/>
           <w:sz w:val="20"/>
           <w:szCs w:val="20"/>
           <w:shd w:val="clear" w:color="auto" w:fill="FFFFFF"/>
           <w:lang w:val="en-US"/>
+          <w:oMath/>
         </w:rPr>
       </w:pPr>
       <m:oMathPara>
@@ -9945,13 +9695,13 @@
         <w:ind w:firstLine="215"/>
         <w:jc w:val="both"/>
         <w:rPr>
-          <w:oMath/>
           <w:rFonts w:ascii="Cambria Math" w:hAnsi="Cambria Math" w:cs="Helvetica"/>
           <w:color w:val="000000"/>
           <w:sz w:val="20"/>
           <w:szCs w:val="20"/>
           <w:shd w:val="clear" w:color="auto" w:fill="FFFFFF"/>
           <w:lang w:val="en-US"/>
+          <w:oMath/>
         </w:rPr>
       </w:pPr>
       <m:oMathPara>
@@ -10473,7 +10223,7 @@
         <w:tblStyle w:val="TableGrid"/>
         <w:tblW w:w="0" w:type="auto"/>
         <w:jc w:val="center"/>
-        <w:tblLook w:val="04A0"/>
+        <w:tblLook w:val="04A0" w:firstRow="1" w:lastRow="0" w:firstColumn="1" w:lastColumn="0" w:noHBand="0" w:noVBand="1"/>
       </w:tblPr>
       <w:tblGrid>
         <w:gridCol w:w="2325"/>
@@ -10855,7 +10605,7 @@
         <w:tblStyle w:val="TableGrid"/>
         <w:tblW w:w="0" w:type="auto"/>
         <w:jc w:val="center"/>
-        <w:tblLook w:val="04A0"/>
+        <w:tblLook w:val="04A0" w:firstRow="1" w:lastRow="0" w:firstColumn="1" w:lastColumn="0" w:noHBand="0" w:noVBand="1"/>
       </w:tblPr>
       <w:tblGrid>
         <w:gridCol w:w="737"/>
@@ -11424,10 +11174,10 @@
         <w:tblStyle w:val="TableGrid"/>
         <w:tblW w:w="0" w:type="auto"/>
         <w:jc w:val="center"/>
-        <w:tblLook w:val="04A0"/>
+        <w:tblLook w:val="04A0" w:firstRow="1" w:lastRow="0" w:firstColumn="1" w:lastColumn="0" w:noHBand="0" w:noVBand="1"/>
       </w:tblPr>
       <w:tblGrid>
-        <w:gridCol w:w="989"/>
+        <w:gridCol w:w="990"/>
         <w:gridCol w:w="785"/>
         <w:gridCol w:w="936"/>
         <w:gridCol w:w="683"/>
@@ -11929,10 +11679,10 @@
       <w:r>
         <w:rPr>
           <w:noProof/>
-          <w:lang w:val="en-US" w:eastAsia="tr-TR"/>
+          <w:lang w:val="en-US" w:eastAsia="en-US"/>
         </w:rPr>
         <w:drawing>
-          <wp:inline distT="0" distB="0" distL="0" distR="0">
+          <wp:inline distT="0" distB="0" distL="0" distR="0" wp14:anchorId="449C0BAF" wp14:editId="31790CCB">
             <wp:extent cx="2945130" cy="1988185"/>
             <wp:effectExtent l="19050" t="0" r="7620" b="0"/>
             <wp:docPr id="35" name="Picture 1" descr="C:\Users\SUUSER\Desktop\paper images\unit\endtoendNewSmall.png"/>
@@ -11949,7 +11699,7 @@
                     </pic:cNvPicPr>
                   </pic:nvPicPr>
                   <pic:blipFill>
-                    <a:blip r:embed="rId19"/>
+                    <a:blip r:embed="rId20"/>
                     <a:srcRect/>
                     <a:stretch>
                       <a:fillRect/>
@@ -11986,14 +11736,12 @@
           <w:lang w:val="en-US"/>
         </w:rPr>
       </w:pPr>
-      <w:proofErr w:type="gramStart"/>
       <w:r>
         <w:rPr>
           <w:lang w:val="en-US"/>
         </w:rPr>
         <w:t xml:space="preserve">Figure </w:t>
       </w:r>
-      <w:proofErr w:type="gramEnd"/>
       <w:r>
         <w:rPr>
           <w:lang w:val="en-US"/>
@@ -12026,19 +11774,11 @@
         </w:rPr>
         <w:fldChar w:fldCharType="end"/>
       </w:r>
-      <w:proofErr w:type="gramStart"/>
-      <w:r>
-        <w:rPr>
-          <w:lang w:val="en-US"/>
-        </w:rPr>
-        <w:t>.</w:t>
-      </w:r>
-      <w:proofErr w:type="gramEnd"/>
-      <w:r>
-        <w:rPr>
-          <w:lang w:val="en-US"/>
-        </w:rPr>
-        <w:t xml:space="preserve"> Unit Test Result</w:t>
+      <w:r>
+        <w:rPr>
+          <w:lang w:val="en-US"/>
+        </w:rPr>
+        <w:t>. Unit Test Result</w:t>
       </w:r>
       <w:r>
         <w:rPr>
@@ -12160,10 +11900,10 @@
       <w:r>
         <w:rPr>
           <w:noProof/>
-          <w:lang w:val="en-US" w:eastAsia="tr-TR"/>
+          <w:lang w:val="en-US" w:eastAsia="en-US"/>
         </w:rPr>
         <w:drawing>
-          <wp:inline distT="0" distB="0" distL="0" distR="0">
+          <wp:inline distT="0" distB="0" distL="0" distR="0" wp14:anchorId="0BECA7E2" wp14:editId="10F13E4E">
             <wp:extent cx="2966720" cy="1998980"/>
             <wp:effectExtent l="19050" t="0" r="5080" b="0"/>
             <wp:docPr id="36" name="Picture 2" descr="C:\Users\SUUSER\Desktop\paper images\unit\accesspointunit.png"/>
@@ -12180,7 +11920,7 @@
                     </pic:cNvPicPr>
                   </pic:nvPicPr>
                   <pic:blipFill>
-                    <a:blip r:embed="rId20"/>
+                    <a:blip r:embed="rId21"/>
                     <a:srcRect/>
                     <a:stretch>
                       <a:fillRect/>
@@ -12217,14 +11957,12 @@
           <w:lang w:val="en-US"/>
         </w:rPr>
       </w:pPr>
-      <w:proofErr w:type="gramStart"/>
       <w:r>
         <w:rPr>
           <w:lang w:val="en-US"/>
         </w:rPr>
         <w:t xml:space="preserve">Figure </w:t>
       </w:r>
-      <w:proofErr w:type="gramEnd"/>
       <w:r>
         <w:rPr>
           <w:lang w:val="en-US"/>
@@ -12257,19 +11995,11 @@
         </w:rPr>
         <w:fldChar w:fldCharType="end"/>
       </w:r>
-      <w:proofErr w:type="gramStart"/>
-      <w:r>
-        <w:rPr>
-          <w:lang w:val="en-US"/>
-        </w:rPr>
-        <w:t>.</w:t>
-      </w:r>
-      <w:proofErr w:type="gramEnd"/>
-      <w:r>
-        <w:rPr>
-          <w:lang w:val="en-US"/>
-        </w:rPr>
-        <w:t xml:space="preserve"> Unit Test Result for Access Point Authentication Protocol</w:t>
+      <w:r>
+        <w:rPr>
+          <w:lang w:val="en-US"/>
+        </w:rPr>
+        <w:t>. Unit Test Result for Access Point Authentication Protocol</w:t>
       </w:r>
     </w:p>
     <w:p>
@@ -12410,10 +12140,10 @@
       <w:r>
         <w:rPr>
           <w:noProof/>
-          <w:lang w:val="en-US" w:eastAsia="tr-TR"/>
+          <w:lang w:val="en-US" w:eastAsia="en-US"/>
         </w:rPr>
         <w:drawing>
-          <wp:inline distT="0" distB="0" distL="0" distR="0">
+          <wp:inline distT="0" distB="0" distL="0" distR="0" wp14:anchorId="11EFE877" wp14:editId="3BB5E490">
             <wp:extent cx="2924175" cy="1977390"/>
             <wp:effectExtent l="19050" t="0" r="9525" b="0"/>
             <wp:docPr id="37" name="Picture 3" descr="C:\Users\SUUSER\Desktop\paper images\unit\seamlessmobroamunit.png"/>
@@ -12430,7 +12160,7 @@
                     </pic:cNvPicPr>
                   </pic:nvPicPr>
                   <pic:blipFill>
-                    <a:blip r:embed="rId21"/>
+                    <a:blip r:embed="rId22"/>
                     <a:srcRect/>
                     <a:stretch>
                       <a:fillRect/>
@@ -12467,14 +12197,12 @@
           <w:lang w:val="en-US"/>
         </w:rPr>
       </w:pPr>
-      <w:proofErr w:type="gramStart"/>
       <w:r>
         <w:rPr>
           <w:lang w:val="en-US"/>
         </w:rPr>
         <w:t xml:space="preserve">Figure </w:t>
       </w:r>
-      <w:proofErr w:type="gramEnd"/>
       <w:r>
         <w:rPr>
           <w:lang w:val="en-US"/>
@@ -12507,19 +12235,11 @@
         </w:rPr>
         <w:fldChar w:fldCharType="end"/>
       </w:r>
-      <w:proofErr w:type="gramStart"/>
-      <w:r>
-        <w:rPr>
-          <w:lang w:val="en-US"/>
-        </w:rPr>
-        <w:t>.</w:t>
-      </w:r>
-      <w:proofErr w:type="gramEnd"/>
-      <w:r>
-        <w:rPr>
-          <w:lang w:val="en-US"/>
-        </w:rPr>
-        <w:t xml:space="preserve"> Unit Test Result for Seamless Mobility and Roaming Protocols</w:t>
+      <w:r>
+        <w:rPr>
+          <w:lang w:val="en-US"/>
+        </w:rPr>
+        <w:t>. Unit Test Result for Seamless Mobility and Roaming Protocols</w:t>
       </w:r>
     </w:p>
     <w:p>
@@ -12580,21 +12300,7 @@
         <w:rPr>
           <w:lang w:val="en-US"/>
         </w:rPr>
-        <w:t xml:space="preserve">Packet transfer is the mostly used protocol in the system. It is crucial to have small amount of network delay for this protocol because of </w:t>
-      </w:r>
-      <w:proofErr w:type="spellStart"/>
-      <w:r>
-        <w:rPr>
-          <w:lang w:val="en-US"/>
-        </w:rPr>
-        <w:t>it’s</w:t>
-      </w:r>
-      <w:proofErr w:type="spellEnd"/>
-      <w:r>
-        <w:rPr>
-          <w:lang w:val="en-US"/>
-        </w:rPr>
-        <w:t xml:space="preserve"> often use. Packet transfer unit test scenario is that a client sends a 512-byte packet every minute. </w:t>
+        <w:t xml:space="preserve">Packet transfer is the mostly used protocol in the system. It is crucial to have small amount of network delay for this protocol because of it’s often use. Packet transfer unit test scenario is that a client sends a 512-byte packet every minute. </w:t>
       </w:r>
     </w:p>
     <w:p>
@@ -12622,10 +12328,10 @@
       <w:r>
         <w:rPr>
           <w:noProof/>
-          <w:lang w:val="en-US" w:eastAsia="tr-TR"/>
+          <w:lang w:val="en-US" w:eastAsia="en-US"/>
         </w:rPr>
         <w:drawing>
-          <wp:inline distT="0" distB="0" distL="0" distR="0">
+          <wp:inline distT="0" distB="0" distL="0" distR="0" wp14:anchorId="4C0E3F27" wp14:editId="5999A903">
             <wp:extent cx="2976880" cy="1998980"/>
             <wp:effectExtent l="19050" t="0" r="0" b="0"/>
             <wp:docPr id="38" name="Picture 4" descr="C:\Users\SUUSER\Desktop\paper images\unit\packettransfer.png"/>
@@ -12642,7 +12348,7 @@
                     </pic:cNvPicPr>
                   </pic:nvPicPr>
                   <pic:blipFill>
-                    <a:blip r:embed="rId22"/>
+                    <a:blip r:embed="rId23"/>
                     <a:srcRect/>
                     <a:stretch>
                       <a:fillRect/>
@@ -12679,14 +12385,12 @@
           <w:lang w:val="en-US"/>
         </w:rPr>
       </w:pPr>
-      <w:proofErr w:type="gramStart"/>
       <w:r>
         <w:rPr>
           <w:lang w:val="en-US"/>
         </w:rPr>
         <w:t xml:space="preserve">Figure </w:t>
       </w:r>
-      <w:proofErr w:type="gramEnd"/>
       <w:r>
         <w:rPr>
           <w:lang w:val="en-US"/>
@@ -12719,19 +12423,11 @@
         </w:rPr>
         <w:fldChar w:fldCharType="end"/>
       </w:r>
-      <w:proofErr w:type="gramStart"/>
-      <w:r>
-        <w:rPr>
-          <w:lang w:val="en-US"/>
-        </w:rPr>
-        <w:t>.</w:t>
-      </w:r>
-      <w:proofErr w:type="gramEnd"/>
-      <w:r>
-        <w:rPr>
-          <w:lang w:val="en-US"/>
-        </w:rPr>
-        <w:t xml:space="preserve"> Unit Test Result for Packet Transfer Protocol</w:t>
+      <w:r>
+        <w:rPr>
+          <w:lang w:val="en-US"/>
+        </w:rPr>
+        <w:t>. Unit Test Result for Packet Transfer Protocol</w:t>
       </w:r>
     </w:p>
     <w:p>
@@ -12800,10 +12496,10 @@
       <w:r>
         <w:rPr>
           <w:noProof/>
-          <w:lang w:val="en-US" w:eastAsia="tr-TR"/>
+          <w:lang w:val="en-US" w:eastAsia="en-US"/>
         </w:rPr>
         <w:drawing>
-          <wp:inline distT="0" distB="0" distL="0" distR="0">
+          <wp:inline distT="0" distB="0" distL="0" distR="0" wp14:anchorId="76F5BCDE" wp14:editId="4C5B7640">
             <wp:extent cx="2934335" cy="1988185"/>
             <wp:effectExtent l="19050" t="0" r="0" b="0"/>
             <wp:docPr id="39" name="Picture 5" descr="C:\Users\SUUSER\Desktop\paper images\unit\updatePacketsNewSmall.png"/>
@@ -12820,7 +12516,7 @@
                     </pic:cNvPicPr>
                   </pic:nvPicPr>
                   <pic:blipFill>
-                    <a:blip r:embed="rId23"/>
+                    <a:blip r:embed="rId24"/>
                     <a:srcRect/>
                     <a:stretch>
                       <a:fillRect/>
@@ -12857,14 +12553,12 @@
           <w:lang w:val="en-US"/>
         </w:rPr>
       </w:pPr>
-      <w:proofErr w:type="gramStart"/>
       <w:r>
         <w:rPr>
           <w:lang w:val="en-US"/>
         </w:rPr>
         <w:t xml:space="preserve">Figure </w:t>
       </w:r>
-      <w:proofErr w:type="gramEnd"/>
       <w:r>
         <w:rPr>
           <w:lang w:val="en-US"/>
@@ -12897,19 +12591,11 @@
         </w:rPr>
         <w:fldChar w:fldCharType="end"/>
       </w:r>
-      <w:proofErr w:type="gramStart"/>
-      <w:r>
-        <w:rPr>
-          <w:lang w:val="en-US"/>
-        </w:rPr>
-        <w:t>.</w:t>
-      </w:r>
-      <w:proofErr w:type="gramEnd"/>
-      <w:r>
-        <w:rPr>
-          <w:lang w:val="en-US"/>
-        </w:rPr>
-        <w:t xml:space="preserve"> Unit Test Result for Update Packets Protocol</w:t>
+      <w:r>
+        <w:rPr>
+          <w:lang w:val="en-US"/>
+        </w:rPr>
+        <w:t>. Unit Test Result for Update Packets Protocol</w:t>
       </w:r>
     </w:p>
     <w:p>
@@ -13165,10 +12851,10 @@
       <w:r>
         <w:rPr>
           <w:noProof/>
-          <w:lang w:val="en-US" w:eastAsia="tr-TR"/>
+          <w:lang w:val="en-US" w:eastAsia="en-US"/>
         </w:rPr>
         <w:drawing>
-          <wp:inline distT="0" distB="0" distL="0" distR="0">
+          <wp:inline distT="0" distB="0" distL="0" distR="0" wp14:anchorId="6BD45AC7" wp14:editId="4CAB62DA">
             <wp:extent cx="3189605" cy="2254250"/>
             <wp:effectExtent l="19050" t="0" r="0" b="0"/>
             <wp:docPr id="5" name="Picture 1" descr="C:\Users\SUUSER\Documents\GitHub\worddoc\thesisImages\markovChain.png"/>
@@ -13185,7 +12871,7 @@
                     </pic:cNvPicPr>
                   </pic:nvPicPr>
                   <pic:blipFill>
-                    <a:blip r:embed="rId24"/>
+                    <a:blip r:embed="rId25"/>
                     <a:srcRect/>
                     <a:stretch>
                       <a:fillRect/>
@@ -13224,23 +12910,13 @@
           <w:lang w:val="en-US"/>
         </w:rPr>
       </w:pPr>
-      <w:proofErr w:type="gramStart"/>
       <w:r>
         <w:rPr>
           <w:sz w:val="16"/>
           <w:szCs w:val="16"/>
           <w:lang w:val="en-US"/>
         </w:rPr>
-        <w:t>Figure 13.</w:t>
-      </w:r>
-      <w:proofErr w:type="gramEnd"/>
-      <w:r>
-        <w:rPr>
-          <w:sz w:val="16"/>
-          <w:szCs w:val="16"/>
-          <w:lang w:val="en-US"/>
-        </w:rPr>
-        <w:t xml:space="preserve"> State Diagram of Clients</w:t>
+        <w:t>Figure 13. State Diagram of Clients</w:t>
       </w:r>
     </w:p>
     <w:p>
@@ -13302,17 +12978,9 @@
         <w:rPr>
           <w:lang w:val="en-US"/>
         </w:rPr>
-        <w:t xml:space="preserve"> state with the probability value </w:t>
-      </w:r>
-      <w:proofErr w:type="gramStart"/>
-      <w:r>
-        <w:rPr>
-          <w:lang w:val="en-US"/>
-        </w:rPr>
-        <w:t xml:space="preserve">of </w:t>
+        <w:t xml:space="preserve"> state with the probability value of </w:t>
       </w:r>
       <m:oMath>
-        <w:proofErr w:type="gramEnd"/>
         <m:r>
           <w:rPr>
             <w:rFonts w:ascii="Cambria Math" w:hAnsi="Cambria Math"/>
@@ -13444,17 +13112,9 @@
         <w:rPr>
           <w:lang w:val="en-US"/>
         </w:rPr>
-        <w:t xml:space="preserve"> user stays in the same state with probability value </w:t>
-      </w:r>
-      <w:proofErr w:type="gramStart"/>
-      <w:r>
-        <w:rPr>
-          <w:lang w:val="en-US"/>
-        </w:rPr>
-        <w:t xml:space="preserve">of </w:t>
+        <w:t xml:space="preserve"> user stays in the same state with probability value of </w:t>
       </w:r>
       <m:oMath>
-        <w:proofErr w:type="gramEnd"/>
         <m:r>
           <w:rPr>
             <w:rFonts w:ascii="Cambria Math" w:hAnsi="Cambria Math"/>
@@ -13664,18 +13324,9 @@
           <w:lang w:val="en-US"/>
         </w:rPr>
         <w:lastRenderedPageBreak/>
-        <w:t>In this 2-state Markov chain model, the average connection duration</w:t>
-      </w:r>
-      <w:proofErr w:type="gramStart"/>
-      <w:r>
-        <w:rPr>
-          <w:rFonts w:eastAsiaTheme="minorEastAsia"/>
-          <w:lang w:val="en-US"/>
-        </w:rPr>
-        <w:t xml:space="preserve">, </w:t>
+        <w:t xml:space="preserve">In this 2-state Markov chain model, the average connection duration, </w:t>
       </w:r>
       <m:oMath>
-        <w:proofErr w:type="gramEnd"/>
         <m:sSub>
           <m:sSubPr>
             <m:ctrlPr>
@@ -14285,7 +13936,6 @@
           <w:lang w:val="en-US"/>
         </w:rPr>
       </w:pPr>
-      <w:proofErr w:type="gramStart"/>
       <w:r>
         <w:rPr>
           <w:rFonts w:eastAsiaTheme="minorEastAsia"/>
@@ -14298,15 +13948,7 @@
           <w:rFonts w:eastAsiaTheme="minorEastAsia"/>
           <w:lang w:val="en-US"/>
         </w:rPr>
-        <w:t>here</w:t>
-      </w:r>
-      <w:proofErr w:type="gramEnd"/>
-      <w:r>
-        <w:rPr>
-          <w:rFonts w:eastAsiaTheme="minorEastAsia"/>
-          <w:lang w:val="en-US"/>
-        </w:rPr>
-        <w:t xml:space="preserve">, </w:t>
+        <w:t xml:space="preserve">here, </w:t>
       </w:r>
       <m:oMath>
         <m:sSub>
@@ -14391,18 +14033,9 @@
           <w:rFonts w:eastAsiaTheme="minorEastAsia"/>
           <w:lang w:val="en-US"/>
         </w:rPr>
-        <w:t xml:space="preserve"> state is the average idle time for a user between two connections. This value</w:t>
-      </w:r>
-      <w:proofErr w:type="gramStart"/>
-      <w:r>
-        <w:rPr>
-          <w:rFonts w:eastAsiaTheme="minorEastAsia"/>
-          <w:lang w:val="en-US"/>
-        </w:rPr>
-        <w:t xml:space="preserve">, </w:t>
+        <w:t xml:space="preserve"> state is the average idle time for a user between two connections. This value, </w:t>
       </w:r>
       <m:oMath>
-        <w:proofErr w:type="gramEnd"/>
         <m:sSub>
           <m:sSubPr>
             <m:ctrlPr>
@@ -15051,7 +14684,6 @@
           <w:lang w:val="en-US"/>
         </w:rPr>
       </w:pPr>
-      <w:proofErr w:type="gramStart"/>
       <w:r>
         <w:rPr>
           <w:rFonts w:eastAsiaTheme="minorEastAsia"/>
@@ -15064,15 +14696,7 @@
           <w:rFonts w:eastAsiaTheme="minorEastAsia"/>
           <w:lang w:val="en-US"/>
         </w:rPr>
-        <w:t>here</w:t>
-      </w:r>
-      <w:proofErr w:type="gramEnd"/>
-      <w:r>
-        <w:rPr>
-          <w:rFonts w:eastAsiaTheme="minorEastAsia"/>
-          <w:lang w:val="en-US"/>
-        </w:rPr>
-        <w:t xml:space="preserve">, </w:t>
+        <w:t xml:space="preserve">here, </w:t>
       </w:r>
       <m:oMath>
         <m:sSub>
@@ -15232,23 +14856,7 @@
           <w:szCs w:val="20"/>
           <w:lang w:val="en-US"/>
         </w:rPr>
-        <w:t xml:space="preserve"> in three time slots: (</w:t>
-      </w:r>
-      <w:proofErr w:type="spellStart"/>
-      <w:r>
-        <w:rPr>
-          <w:szCs w:val="20"/>
-          <w:lang w:val="en-US"/>
-        </w:rPr>
-        <w:t>i</w:t>
-      </w:r>
-      <w:proofErr w:type="spellEnd"/>
-      <w:r>
-        <w:rPr>
-          <w:szCs w:val="20"/>
-          <w:lang w:val="en-US"/>
-        </w:rPr>
-        <w:t>) night (00:00 – 07:59), (ii) daytime (08:00 – 15:59), and (iii) evening (16:00 – 23:59).</w:t>
+        <w:t xml:space="preserve"> in three time slots: (i) night (00:00 – 07:59), (ii) daytime (08:00 – 15:59), and (iii) evening (16:00 – 23:59).</w:t>
       </w:r>
     </w:p>
     <w:p>
@@ -15543,21 +15151,12 @@
         </w:rPr>
         <w:t xml:space="preserve"> are determined based on the abovementioned discussion about the client type characteristics and the time slots. These valu</w:t>
       </w:r>
-      <w:proofErr w:type="spellStart"/>
       <w:r>
         <w:rPr>
           <w:rFonts w:eastAsiaTheme="minorEastAsia" w:cs="Helvetica"/>
           <w:lang w:val="en-US"/>
         </w:rPr>
-        <w:t>es</w:t>
-      </w:r>
-      <w:proofErr w:type="spellEnd"/>
-      <w:r>
-        <w:rPr>
-          <w:rFonts w:eastAsiaTheme="minorEastAsia" w:cs="Helvetica"/>
-          <w:lang w:val="en-US"/>
-        </w:rPr>
-        <w:t xml:space="preserve"> are given below. The triplet</w:t>
+        <w:t>es are given below. The triplet</w:t>
       </w:r>
       <w:r>
         <w:rPr>
@@ -15589,11 +15188,11 @@
         <w:shd w:val="clear" w:color="auto" w:fill="FFFFFF"/>
         <w:spacing w:before="0" w:beforeAutospacing="0" w:after="0" w:afterAutospacing="0"/>
         <w:rPr>
-          <w:oMath/>
           <w:rFonts w:ascii="Cambria Math" w:hAnsi="Cambria Math" w:cs="Helvetica"/>
           <w:sz w:val="20"/>
           <w:szCs w:val="20"/>
           <w:lang w:val="en-US"/>
+          <w:oMath/>
         </w:rPr>
       </w:pPr>
       <m:oMathPara>
@@ -15654,11 +15253,11 @@
         <w:shd w:val="clear" w:color="auto" w:fill="FFFFFF"/>
         <w:spacing w:before="0" w:beforeAutospacing="0" w:after="0" w:afterAutospacing="0"/>
         <w:rPr>
-          <w:oMath/>
           <w:rFonts w:ascii="Cambria Math" w:hAnsi="Cambria Math" w:cs="Helvetica"/>
           <w:sz w:val="20"/>
           <w:szCs w:val="20"/>
           <w:lang w:val="en-US"/>
+          <w:oMath/>
         </w:rPr>
       </w:pPr>
       <m:oMathPara>
@@ -15719,11 +15318,11 @@
         <w:shd w:val="clear" w:color="auto" w:fill="FFFFFF"/>
         <w:spacing w:before="0" w:beforeAutospacing="0" w:after="0" w:afterAutospacing="0"/>
         <w:rPr>
-          <w:oMath/>
           <w:rFonts w:ascii="Cambria Math" w:hAnsi="Cambria Math" w:cs="Helvetica"/>
           <w:sz w:val="20"/>
           <w:szCs w:val="20"/>
           <w:lang w:val="en-US"/>
+          <w:oMath/>
         </w:rPr>
       </w:pPr>
       <m:oMathPara>
@@ -15784,11 +15383,11 @@
         <w:shd w:val="clear" w:color="auto" w:fill="FFFFFF"/>
         <w:spacing w:before="0" w:beforeAutospacing="0" w:after="0" w:afterAutospacing="0"/>
         <w:rPr>
-          <w:oMath/>
           <w:rFonts w:ascii="Cambria Math" w:hAnsi="Cambria Math" w:cs="Helvetica"/>
           <w:sz w:val="20"/>
           <w:szCs w:val="20"/>
           <w:lang w:val="en-US"/>
+          <w:oMath/>
         </w:rPr>
       </w:pPr>
     </w:p>
@@ -15798,11 +15397,11 @@
         <w:shd w:val="clear" w:color="auto" w:fill="FFFFFF"/>
         <w:spacing w:before="0" w:beforeAutospacing="0" w:after="0" w:afterAutospacing="0"/>
         <w:rPr>
-          <w:oMath/>
           <w:rFonts w:ascii="Cambria Math" w:hAnsi="Cambria Math" w:cs="Helvetica"/>
           <w:sz w:val="20"/>
           <w:szCs w:val="20"/>
           <w:lang w:val="en-US"/>
+          <w:oMath/>
         </w:rPr>
       </w:pPr>
       <m:oMathPara>
@@ -15863,11 +15462,11 @@
         <w:shd w:val="clear" w:color="auto" w:fill="FFFFFF"/>
         <w:spacing w:before="0" w:beforeAutospacing="0" w:after="0" w:afterAutospacing="0"/>
         <w:rPr>
-          <w:oMath/>
           <w:rFonts w:ascii="Cambria Math" w:hAnsi="Cambria Math" w:cs="Helvetica"/>
           <w:sz w:val="20"/>
           <w:szCs w:val="20"/>
           <w:lang w:val="en-US"/>
+          <w:oMath/>
         </w:rPr>
       </w:pPr>
       <m:oMathPara>
@@ -16258,14 +15857,12 @@
         </w:rPr>
         <w:t xml:space="preserve">, daytime and evening. Every part of the day has different statistical values for client </w:t>
       </w:r>
-      <w:proofErr w:type="spellStart"/>
-      <w:r>
-        <w:rPr>
-          <w:lang w:val="en-US"/>
-        </w:rPr>
-        <w:t>behaviours</w:t>
-      </w:r>
-      <w:proofErr w:type="spellEnd"/>
+      <w:r>
+        <w:rPr>
+          <w:lang w:val="en-US"/>
+        </w:rPr>
+        <w:t>behaviors</w:t>
+      </w:r>
       <w:r>
         <w:rPr>
           <w:lang w:val="en-US"/>
@@ -16556,11 +16153,11 @@
         <w:rPr>
           <w:rFonts w:cs="Helvetica"/>
           <w:noProof/>
-          <w:lang w:val="en-US" w:eastAsia="tr-TR"/>
+          <w:lang w:val="en-US" w:eastAsia="en-US"/>
         </w:rPr>
         <w:lastRenderedPageBreak/>
         <w:drawing>
-          <wp:inline distT="0" distB="0" distL="0" distR="0">
+          <wp:inline distT="0" distB="0" distL="0" distR="0" wp14:anchorId="65FC2806" wp14:editId="15985E6D">
             <wp:extent cx="2047875" cy="1866900"/>
             <wp:effectExtent l="19050" t="0" r="9525" b="0"/>
             <wp:docPr id="50" name="Picture 21" descr="C:\Users\SUUSER\Desktop\paper images\protocols\mobility.png"/>
@@ -16577,7 +16174,7 @@
                     </pic:cNvPicPr>
                   </pic:nvPicPr>
                   <pic:blipFill>
-                    <a:blip r:embed="rId25"/>
+                    <a:blip r:embed="rId26"/>
                     <a:srcRect/>
                     <a:stretch>
                       <a:fillRect/>
@@ -16616,23 +16213,13 @@
           <w:lang w:val="en-US"/>
         </w:rPr>
       </w:pPr>
-      <w:proofErr w:type="gramStart"/>
       <w:r>
         <w:rPr>
           <w:sz w:val="16"/>
           <w:szCs w:val="16"/>
           <w:lang w:val="en-US"/>
         </w:rPr>
-        <w:t>Figure 14.</w:t>
-      </w:r>
-      <w:proofErr w:type="gramEnd"/>
-      <w:r>
-        <w:rPr>
-          <w:sz w:val="16"/>
-          <w:szCs w:val="16"/>
-          <w:lang w:val="en-US"/>
-        </w:rPr>
-        <w:t xml:space="preserve"> User Mobility</w:t>
+        <w:t>Figure 14. User Mobility</w:t>
       </w:r>
     </w:p>
     <w:p>
@@ -16673,7 +16260,6 @@
         </w:rPr>
         <w:t xml:space="preserve">, there are two operators and they have same amount of access points. In current simulations, each operator has 50 access points. </w:t>
       </w:r>
-      <w:proofErr w:type="gramStart"/>
       <w:r>
         <w:rPr>
           <w:rFonts w:cs="Helvetica"/>
@@ -16681,7 +16267,6 @@
         </w:rPr>
         <w:t>The client handovers or roams if there is an active connection during movement between access points.</w:t>
       </w:r>
-      <w:proofErr w:type="gramEnd"/>
       <w:r>
         <w:rPr>
           <w:rFonts w:cs="Helvetica"/>
@@ -16840,30 +16425,14 @@
           <w:rFonts w:cs="Helvetica"/>
           <w:lang w:val="en-US"/>
         </w:rPr>
-        <w:t xml:space="preserve">are described </w:t>
-      </w:r>
-      <w:proofErr w:type="gramStart"/>
-      <w:r>
-        <w:rPr>
-          <w:rFonts w:cs="Helvetica"/>
-          <w:lang w:val="en-US"/>
-        </w:rPr>
-        <w:t>before</w:t>
-      </w:r>
-      <w:r>
-        <w:rPr>
-          <w:rFonts w:cs="Helvetica"/>
-          <w:lang w:val="en-US"/>
-        </w:rPr>
-        <w:t>,</w:t>
-      </w:r>
-      <w:proofErr w:type="gramEnd"/>
-      <w:r>
-        <w:rPr>
-          <w:rFonts w:cs="Helvetica"/>
-          <w:lang w:val="en-US"/>
-        </w:rPr>
-        <w:t xml:space="preserve"> </w:t>
+        <w:t>are described before</w:t>
+      </w:r>
+      <w:r>
+        <w:rPr>
+          <w:rFonts w:cs="Helvetica"/>
+          <w:lang w:val="en-US"/>
+        </w:rPr>
+        <w:t xml:space="preserve">, </w:t>
       </w:r>
       <w:r>
         <w:rPr>
@@ -17118,7 +16687,7 @@
       <w:tblPr>
         <w:tblStyle w:val="TableGrid"/>
         <w:tblW w:w="0" w:type="auto"/>
-        <w:tblLook w:val="04A0"/>
+        <w:tblLook w:val="04A0" w:firstRow="1" w:lastRow="0" w:firstColumn="1" w:lastColumn="0" w:noHBand="0" w:noVBand="1"/>
       </w:tblPr>
       <w:tblGrid>
         <w:gridCol w:w="768"/>
@@ -17737,10 +17306,10 @@
       <w:r>
         <w:rPr>
           <w:noProof/>
-          <w:lang w:val="en-US" w:eastAsia="tr-TR"/>
+          <w:lang w:val="en-US" w:eastAsia="en-US"/>
         </w:rPr>
         <w:drawing>
-          <wp:inline distT="0" distB="0" distL="0" distR="0">
+          <wp:inline distT="0" distB="0" distL="0" distR="0" wp14:anchorId="116B32D3" wp14:editId="5889771B">
             <wp:extent cx="3190875" cy="1905000"/>
             <wp:effectExtent l="19050" t="0" r="9525" b="0"/>
             <wp:docPr id="40" name="Picture 1" descr="C:\Users\SUUSER\Documents\GitHub\worddoc\thesisImages\overviewTotal.png"/>
@@ -17757,7 +17326,7 @@
                     </pic:cNvPicPr>
                   </pic:nvPicPr>
                   <pic:blipFill>
-                    <a:blip r:embed="rId26"/>
+                    <a:blip r:embed="rId27"/>
                     <a:srcRect/>
                     <a:stretch>
                       <a:fillRect/>
@@ -17796,7 +17365,6 @@
           <w:lang w:val="en-US"/>
         </w:rPr>
       </w:pPr>
-      <w:proofErr w:type="gramStart"/>
       <w:r>
         <w:rPr>
           <w:sz w:val="16"/>
@@ -17811,16 +17379,7 @@
           <w:szCs w:val="16"/>
           <w:lang w:val="en-US"/>
         </w:rPr>
-        <w:t>.</w:t>
-      </w:r>
-      <w:proofErr w:type="gramEnd"/>
-      <w:r>
-        <w:rPr>
-          <w:sz w:val="16"/>
-          <w:szCs w:val="16"/>
-          <w:lang w:val="en-US"/>
-        </w:rPr>
-        <w:t xml:space="preserve"> Total Amount of Internet Usage Times for Client Types </w:t>
+        <w:t xml:space="preserve">. Total Amount of Internet Usage Times for Client Types </w:t>
       </w:r>
       <w:r>
         <w:rPr>
@@ -17861,10 +17420,10 @@
       <w:r>
         <w:rPr>
           <w:noProof/>
-          <w:lang w:val="en-US" w:eastAsia="tr-TR"/>
+          <w:lang w:val="en-US" w:eastAsia="en-US"/>
         </w:rPr>
         <w:drawing>
-          <wp:inline distT="0" distB="0" distL="0" distR="0">
+          <wp:inline distT="0" distB="0" distL="0" distR="0" wp14:anchorId="2CAB3854" wp14:editId="3F9CA91C">
             <wp:extent cx="3047134" cy="1810089"/>
             <wp:effectExtent l="19050" t="0" r="866" b="0"/>
             <wp:docPr id="48" name="Picture 2" descr="C:\Users\SUUSER\Documents\GitHub\worddoc\thesisImages\overviewAverage.png"/>
@@ -17881,7 +17440,7 @@
                     </pic:cNvPicPr>
                   </pic:nvPicPr>
                   <pic:blipFill>
-                    <a:blip r:embed="rId27"/>
+                    <a:blip r:embed="rId28"/>
                     <a:srcRect/>
                     <a:stretch>
                       <a:fillRect/>
@@ -17920,7 +17479,6 @@
           <w:lang w:val="en-US"/>
         </w:rPr>
       </w:pPr>
-      <w:proofErr w:type="gramStart"/>
       <w:r>
         <w:rPr>
           <w:sz w:val="16"/>
@@ -17935,16 +17493,7 @@
           <w:szCs w:val="16"/>
           <w:lang w:val="en-US"/>
         </w:rPr>
-        <w:t>.</w:t>
-      </w:r>
-      <w:proofErr w:type="gramEnd"/>
-      <w:r>
-        <w:rPr>
-          <w:sz w:val="16"/>
-          <w:szCs w:val="16"/>
-          <w:lang w:val="en-US"/>
-        </w:rPr>
-        <w:t xml:space="preserve"> Average Usage Times for Client Types vs. Average Delays</w:t>
+        <w:t>. Average Usage Times for Client Types vs. Average Delays</w:t>
       </w:r>
     </w:p>
     <w:p>
@@ -18029,41 +17578,13 @@
         <w:rPr>
           <w:lang w:val="en-US"/>
         </w:rPr>
-        <w:t xml:space="preserve">sed as idle or active. </w:t>
-      </w:r>
-      <w:proofErr w:type="gramStart"/>
-      <w:r>
-        <w:rPr>
-          <w:lang w:val="en-US"/>
-        </w:rPr>
-        <w:t>Figure 16</w:t>
-      </w:r>
-      <w:r>
-        <w:rPr>
-          <w:lang w:val="en-US"/>
-        </w:rPr>
-        <w:t>.</w:t>
-      </w:r>
-      <w:proofErr w:type="gramEnd"/>
-      <w:r>
-        <w:rPr>
-          <w:lang w:val="en-US"/>
-        </w:rPr>
-        <w:t xml:space="preserve"> </w:t>
-      </w:r>
-      <w:proofErr w:type="gramStart"/>
-      <w:r>
-        <w:rPr>
-          <w:lang w:val="en-US"/>
-        </w:rPr>
-        <w:t>Shows the average value for the clients of the same group.</w:t>
-      </w:r>
-      <w:proofErr w:type="gramEnd"/>
-      <w:r>
-        <w:rPr>
-          <w:lang w:val="en-US"/>
-        </w:rPr>
-        <w:t xml:space="preserve"> </w:t>
+        <w:t>sed as idle or active. Figure 16</w:t>
+      </w:r>
+      <w:r>
+        <w:rPr>
+          <w:lang w:val="en-US"/>
+        </w:rPr>
+        <w:t xml:space="preserve">. Shows the average value for the clients of the same group. </w:t>
       </w:r>
     </w:p>
     <w:p>
@@ -18097,10 +17618,10 @@
         <w:rPr>
           <w:rFonts w:cs="Helvetica"/>
           <w:noProof/>
-          <w:lang w:val="en-US" w:eastAsia="tr-TR"/>
+          <w:lang w:val="en-US" w:eastAsia="en-US"/>
         </w:rPr>
         <w:drawing>
-          <wp:inline distT="0" distB="0" distL="0" distR="0">
+          <wp:inline distT="0" distB="0" distL="0" distR="0" wp14:anchorId="781072A8" wp14:editId="2A0B8EEB">
             <wp:extent cx="3170555" cy="2137410"/>
             <wp:effectExtent l="19050" t="0" r="0" b="0"/>
             <wp:docPr id="7" name="Picture 1" descr="C:\Users\SUUSER\Documents\GitHub\worddoc\thesisImages\realSimNewDrawings\initAuthOriginal.png"/>
@@ -18112,292 +17633,6 @@
                 <pic:pic xmlns:pic="http://schemas.openxmlformats.org/drawingml/2006/picture">
                   <pic:nvPicPr>
                     <pic:cNvPr id="0" name="Picture 1" descr="C:\Users\SUUSER\Documents\GitHub\worddoc\thesisImages\realSimNewDrawings\initAuthOriginal.png"/>
-                    <pic:cNvPicPr>
-                      <a:picLocks noChangeAspect="1" noChangeArrowheads="1"/>
-                    </pic:cNvPicPr>
-                  </pic:nvPicPr>
-                  <pic:blipFill>
-                    <a:blip r:embed="rId28"/>
-                    <a:srcRect/>
-                    <a:stretch>
-                      <a:fillRect/>
-                    </a:stretch>
-                  </pic:blipFill>
-                  <pic:spPr bwMode="auto">
-                    <a:xfrm>
-                      <a:off x="0" y="0"/>
-                      <a:ext cx="3170555" cy="2137410"/>
-                    </a:xfrm>
-                    <a:prstGeom prst="rect">
-                      <a:avLst/>
-                    </a:prstGeom>
-                    <a:noFill/>
-                    <a:ln w="9525">
-                      <a:noFill/>
-                      <a:miter lim="800000"/>
-                      <a:headEnd/>
-                      <a:tailEnd/>
-                    </a:ln>
-                  </pic:spPr>
-                </pic:pic>
-              </a:graphicData>
-            </a:graphic>
-          </wp:inline>
-        </w:drawing>
-      </w:r>
-    </w:p>
-    <w:p>
-      <w:pPr>
-        <w:pStyle w:val="IEEEParagraph"/>
-        <w:jc w:val="center"/>
-        <w:rPr>
-          <w:sz w:val="16"/>
-          <w:szCs w:val="16"/>
-          <w:lang w:val="en-US"/>
-        </w:rPr>
-      </w:pPr>
-      <w:proofErr w:type="gramStart"/>
-      <w:r>
-        <w:rPr>
-          <w:sz w:val="16"/>
-          <w:szCs w:val="16"/>
-          <w:lang w:val="en-US"/>
-        </w:rPr>
-        <w:t>Figure 17</w:t>
-      </w:r>
-      <w:r>
-        <w:rPr>
-          <w:sz w:val="16"/>
-          <w:szCs w:val="16"/>
-          <w:lang w:val="en-US"/>
-        </w:rPr>
-        <w:t>.</w:t>
-      </w:r>
-      <w:proofErr w:type="gramEnd"/>
-      <w:r>
-        <w:rPr>
-          <w:sz w:val="16"/>
-          <w:szCs w:val="16"/>
-          <w:lang w:val="en-US"/>
-        </w:rPr>
-        <w:t xml:space="preserve"> Result for Initial Authorization Protocol</w:t>
-      </w:r>
-    </w:p>
-    <w:p>
-      <w:pPr>
-        <w:pStyle w:val="IEEEParagraph"/>
-        <w:rPr>
-          <w:szCs w:val="20"/>
-          <w:lang w:val="en-US"/>
-        </w:rPr>
-      </w:pPr>
-    </w:p>
-    <w:p>
-      <w:pPr>
-        <w:pStyle w:val="IEEEParagraph"/>
-        <w:rPr>
-          <w:rFonts w:cs="Helvetica"/>
-          <w:lang w:val="en-US"/>
-        </w:rPr>
-      </w:pPr>
-      <w:r>
-        <w:rPr>
-          <w:rFonts w:cs="Helvetica"/>
-          <w:i/>
-          <w:lang w:val="en-US"/>
-        </w:rPr>
-        <w:t xml:space="preserve">Initial Authorization </w:t>
-      </w:r>
-      <w:r>
-        <w:rPr>
-          <w:rFonts w:cs="Helvetica"/>
-          <w:lang w:val="en-US"/>
-        </w:rPr>
-        <w:t>protocol is used at the beginning of the service for each user. As it is seen on the chart every one of the 300 users are authenticated at the end of 40th minute.</w:t>
-      </w:r>
-    </w:p>
-    <w:p>
-      <w:pPr>
-        <w:pStyle w:val="IEEEParagraph"/>
-        <w:rPr>
-          <w:szCs w:val="20"/>
-          <w:lang w:val="en-US"/>
-        </w:rPr>
-      </w:pPr>
-      <w:r>
-        <w:rPr>
-          <w:rFonts w:cs="Helvetica"/>
-          <w:lang w:val="en-US"/>
-        </w:rPr>
-        <w:t xml:space="preserve">Simulation starts around the 10th minute </w:t>
-      </w:r>
-      <w:r>
-        <w:rPr>
-          <w:rFonts w:cs="Helvetica"/>
-          <w:lang w:val="en-US"/>
-        </w:rPr>
-        <w:t>in</w:t>
-      </w:r>
-      <w:r>
-        <w:rPr>
-          <w:rFonts w:cs="Helvetica"/>
-          <w:lang w:val="en-US"/>
-        </w:rPr>
-        <w:t xml:space="preserve"> the morning. At the beginning there is a huge amount of users, trying to authenticate. </w:t>
-      </w:r>
-      <w:r>
-        <w:rPr>
-          <w:rFonts w:cs="Helvetica"/>
-          <w:lang w:val="en-US"/>
-        </w:rPr>
-        <w:t xml:space="preserve">Figure 17 </w:t>
-      </w:r>
-      <w:r>
-        <w:rPr>
-          <w:rFonts w:cs="Helvetica"/>
-          <w:lang w:val="en-US"/>
-        </w:rPr>
-        <w:t>indicates</w:t>
-      </w:r>
-      <w:r>
-        <w:rPr>
-          <w:rFonts w:cs="Helvetica"/>
-          <w:lang w:val="en-US"/>
-        </w:rPr>
-        <w:t xml:space="preserve"> that, this process varies between 0.6 and 2.5 seconds. After 10 minutes it </w:t>
-      </w:r>
-      <w:r>
-        <w:rPr>
-          <w:rFonts w:cs="Helvetica"/>
-          <w:lang w:val="en-US"/>
-        </w:rPr>
-        <w:t>attains</w:t>
-      </w:r>
-      <w:r>
-        <w:rPr>
-          <w:rFonts w:cs="Helvetica"/>
-          <w:lang w:val="en-US"/>
-        </w:rPr>
-        <w:t xml:space="preserve"> a balance and </w:t>
-      </w:r>
-      <w:r>
-        <w:rPr>
-          <w:rFonts w:cs="Helvetica"/>
-          <w:i/>
-          <w:lang w:val="en-US"/>
-        </w:rPr>
-        <w:t>Initial Authorization</w:t>
-      </w:r>
-      <w:r>
-        <w:rPr>
-          <w:rFonts w:cs="Helvetica"/>
-          <w:lang w:val="en-US"/>
-        </w:rPr>
-        <w:t xml:space="preserve"> protocol meets </w:t>
-      </w:r>
-      <w:r>
-        <w:rPr>
-          <w:rFonts w:cs="Helvetica"/>
-          <w:lang w:val="en-US"/>
-        </w:rPr>
-        <w:t>a delay</w:t>
-      </w:r>
-      <w:r>
-        <w:rPr>
-          <w:rFonts w:cs="Helvetica"/>
-          <w:lang w:val="en-US"/>
-        </w:rPr>
-        <w:t xml:space="preserve"> of 1 seco</w:t>
-      </w:r>
-      <w:r>
-        <w:rPr>
-          <w:rFonts w:cs="Helvetica"/>
-          <w:lang w:val="en-US"/>
-        </w:rPr>
-        <w:t>nd, which means when users open</w:t>
-      </w:r>
-      <w:r>
-        <w:rPr>
-          <w:rFonts w:cs="Helvetica"/>
-          <w:lang w:val="en-US"/>
-        </w:rPr>
-        <w:t xml:space="preserve"> up their mobile device they </w:t>
-      </w:r>
-      <w:r>
-        <w:rPr>
-          <w:rFonts w:cs="Helvetica"/>
-          <w:lang w:val="en-US"/>
-        </w:rPr>
-        <w:t xml:space="preserve">would </w:t>
-      </w:r>
-      <w:r>
-        <w:rPr>
-          <w:rFonts w:cs="Helvetica"/>
-          <w:lang w:val="en-US"/>
-        </w:rPr>
-        <w:t xml:space="preserve">have </w:t>
-      </w:r>
-      <w:r>
-        <w:rPr>
-          <w:rFonts w:cs="Helvetica"/>
-          <w:lang w:val="en-US"/>
-        </w:rPr>
-        <w:t>Internet</w:t>
-      </w:r>
-      <w:r>
-        <w:rPr>
-          <w:rFonts w:cs="Helvetica"/>
-          <w:lang w:val="en-US"/>
-        </w:rPr>
-        <w:t xml:space="preserve"> service after 1 second.</w:t>
-      </w:r>
-    </w:p>
-    <w:p>
-      <w:pPr>
-        <w:pStyle w:val="IEEEHeading2"/>
-        <w:numPr>
-          <w:ilvl w:val="1"/>
-          <w:numId w:val="7"/>
-        </w:numPr>
-        <w:rPr>
-          <w:lang w:val="en-US"/>
-        </w:rPr>
-      </w:pPr>
-      <w:r>
-        <w:rPr>
-          <w:lang w:val="en-US"/>
-        </w:rPr>
-        <w:t>Real-Life Scenario Simulation Result for Reuse of a Connection Card Protocol</w:t>
-      </w:r>
-    </w:p>
-    <w:p>
-      <w:pPr>
-        <w:pStyle w:val="IEEEParagraph"/>
-        <w:ind w:firstLine="0"/>
-        <w:jc w:val="center"/>
-        <w:rPr>
-          <w:lang w:val="en-US"/>
-        </w:rPr>
-      </w:pPr>
-      <w:r>
-        <w:rPr>
-          <w:rFonts w:cs="Helvetica"/>
-          <w:noProof/>
-          <w:lang w:val="en-US" w:eastAsia="tr-TR"/>
-        </w:rPr>
-        <w:drawing>
-          <wp:inline distT="0" distB="0" distL="0" distR="0">
-            <wp:extent cx="3170555" cy="2137410"/>
-            <wp:effectExtent l="19050" t="0" r="0" b="0"/>
-            <wp:docPr id="8" name="Picture 2" descr="C:\Users\SUUSER\Documents\GitHub\worddoc\thesisImages\realSimNewDrawings\reuseOriginal.png"/>
-            <wp:cNvGraphicFramePr>
-              <a:graphicFrameLocks xmlns:a="http://schemas.openxmlformats.org/drawingml/2006/main" noChangeAspect="1"/>
-            </wp:cNvGraphicFramePr>
-            <a:graphic xmlns:a="http://schemas.openxmlformats.org/drawingml/2006/main">
-              <a:graphicData uri="http://schemas.openxmlformats.org/drawingml/2006/picture">
-                <pic:pic xmlns:pic="http://schemas.openxmlformats.org/drawingml/2006/picture">
-                  <pic:nvPicPr>
-                    <pic:cNvPr id="0" name="Picture 2" descr="C:\Users\SUUSER\Documents\GitHub\worddoc\thesisImages\realSimNewDrawings\reuseOriginal.png"/>
                     <pic:cNvPicPr>
                       <a:picLocks noChangeAspect="1" noChangeArrowheads="1"/>
                     </pic:cNvPicPr>
@@ -18442,14 +17677,13 @@
           <w:lang w:val="en-US"/>
         </w:rPr>
       </w:pPr>
-      <w:proofErr w:type="gramStart"/>
       <w:r>
         <w:rPr>
           <w:sz w:val="16"/>
           <w:szCs w:val="16"/>
           <w:lang w:val="en-US"/>
         </w:rPr>
-        <w:t>Figure 18</w:t>
+        <w:t>Figure 17</w:t>
       </w:r>
       <w:r>
         <w:rPr>
@@ -18457,16 +17691,7 @@
           <w:szCs w:val="16"/>
           <w:lang w:val="en-US"/>
         </w:rPr>
-        <w:t>.</w:t>
-      </w:r>
-      <w:proofErr w:type="gramEnd"/>
-      <w:r>
-        <w:rPr>
-          <w:sz w:val="16"/>
-          <w:szCs w:val="16"/>
-          <w:lang w:val="en-US"/>
-        </w:rPr>
-        <w:t xml:space="preserve"> Result for Reuse of a Connection Card</w:t>
+        <w:t>. Result for Initial Authorization Protocol</w:t>
       </w:r>
     </w:p>
     <w:p>
@@ -18492,79 +17717,150 @@
           <w:i/>
           <w:lang w:val="en-US"/>
         </w:rPr>
-        <w:t>Reuse of a Connection Card</w:t>
-      </w:r>
-      <w:r>
-        <w:rPr>
-          <w:rFonts w:cs="Helvetica"/>
-          <w:lang w:val="en-US"/>
-        </w:rPr>
-        <w:t xml:space="preserve"> protocol is used after disconnecting from the system. As it is seen it is a highly used protocol in </w:t>
-      </w:r>
-      <w:r>
-        <w:rPr>
-          <w:rFonts w:cs="Helvetica"/>
-          <w:lang w:val="en-US"/>
-        </w:rPr>
-        <w:t>the</w:t>
-      </w:r>
-      <w:r>
-        <w:rPr>
-          <w:rFonts w:cs="Helvetica"/>
-          <w:lang w:val="en-US"/>
-        </w:rPr>
-        <w:t xml:space="preserve"> system. It starts around the 50th minute and used for the entire time of the simulation.</w:t>
+        <w:t xml:space="preserve">Initial Authorization </w:t>
+      </w:r>
+      <w:r>
+        <w:rPr>
+          <w:rFonts w:cs="Helvetica"/>
+          <w:lang w:val="en-US"/>
+        </w:rPr>
+        <w:t>protocol is used at the beginning of the service for each user. As it is seen on the chart every one of the 300 users are authenticated at the end of 40th minute.</w:t>
       </w:r>
     </w:p>
     <w:p>
       <w:pPr>
         <w:pStyle w:val="IEEEParagraph"/>
         <w:rPr>
-          <w:rFonts w:cs="Helvetica"/>
-          <w:lang w:val="en-US"/>
-        </w:rPr>
-      </w:pPr>
-      <w:r>
-        <w:rPr>
-          <w:rFonts w:cs="Helvetica"/>
-          <w:lang w:val="en-US"/>
-        </w:rPr>
-        <w:t>As seen on Figure 18</w:t>
-      </w:r>
-      <w:r>
-        <w:rPr>
-          <w:rFonts w:cs="Helvetica"/>
-          <w:lang w:val="en-US"/>
-        </w:rPr>
-        <w:t xml:space="preserve">, at the beginning of the protocol the delay changes between 0.1 and 0.6 second. After some time protocol achieves a balance and a 0.4 second of </w:t>
-      </w:r>
-      <w:r>
-        <w:rPr>
-          <w:rFonts w:cs="Helvetica"/>
-          <w:lang w:val="en-US"/>
-        </w:rPr>
-        <w:t>network</w:t>
-      </w:r>
-      <w:r>
-        <w:rPr>
-          <w:rFonts w:cs="Helvetica"/>
-          <w:lang w:val="en-US"/>
-        </w:rPr>
-        <w:t xml:space="preserve"> delay</w:t>
-      </w:r>
-      <w:r>
-        <w:rPr>
-          <w:rFonts w:cs="Helvetica"/>
-          <w:lang w:val="en-US"/>
-        </w:rPr>
-        <w:t xml:space="preserve"> is observed</w:t>
-      </w:r>
-      <w:r>
-        <w:rPr>
-          <w:rFonts w:cs="Helvetica"/>
-          <w:lang w:val="en-US"/>
-        </w:rPr>
-        <w:t>.</w:t>
+          <w:szCs w:val="20"/>
+          <w:lang w:val="en-US"/>
+        </w:rPr>
+      </w:pPr>
+      <w:r>
+        <w:rPr>
+          <w:rFonts w:cs="Helvetica"/>
+          <w:lang w:val="en-US"/>
+        </w:rPr>
+        <w:t xml:space="preserve">Simulation starts around the 10th minute </w:t>
+      </w:r>
+      <w:r>
+        <w:rPr>
+          <w:rFonts w:cs="Helvetica"/>
+          <w:lang w:val="en-US"/>
+        </w:rPr>
+        <w:t>in</w:t>
+      </w:r>
+      <w:r>
+        <w:rPr>
+          <w:rFonts w:cs="Helvetica"/>
+          <w:lang w:val="en-US"/>
+        </w:rPr>
+        <w:t xml:space="preserve"> the morning. At the beginning there is a huge amount of users, trying to authenticate. </w:t>
+      </w:r>
+      <w:r>
+        <w:rPr>
+          <w:rFonts w:cs="Helvetica"/>
+          <w:lang w:val="en-US"/>
+        </w:rPr>
+        <w:t xml:space="preserve">Figure 17 </w:t>
+      </w:r>
+      <w:r>
+        <w:rPr>
+          <w:rFonts w:cs="Helvetica"/>
+          <w:lang w:val="en-US"/>
+        </w:rPr>
+        <w:t>indicates</w:t>
+      </w:r>
+      <w:r>
+        <w:rPr>
+          <w:rFonts w:cs="Helvetica"/>
+          <w:lang w:val="en-US"/>
+        </w:rPr>
+        <w:t xml:space="preserve"> that, this process varies between 0.6 and 2.5 seconds. After 10 minutes it </w:t>
+      </w:r>
+      <w:r>
+        <w:rPr>
+          <w:rFonts w:cs="Helvetica"/>
+          <w:lang w:val="en-US"/>
+        </w:rPr>
+        <w:t>attains</w:t>
+      </w:r>
+      <w:r>
+        <w:rPr>
+          <w:rFonts w:cs="Helvetica"/>
+          <w:lang w:val="en-US"/>
+        </w:rPr>
+        <w:t xml:space="preserve"> a balance and </w:t>
+      </w:r>
+      <w:r>
+        <w:rPr>
+          <w:rFonts w:cs="Helvetica"/>
+          <w:i/>
+          <w:lang w:val="en-US"/>
+        </w:rPr>
+        <w:t>Initial Authorization</w:t>
+      </w:r>
+      <w:r>
+        <w:rPr>
+          <w:rFonts w:cs="Helvetica"/>
+          <w:lang w:val="en-US"/>
+        </w:rPr>
+        <w:t xml:space="preserve"> protocol meets </w:t>
+      </w:r>
+      <w:r>
+        <w:rPr>
+          <w:rFonts w:cs="Helvetica"/>
+          <w:lang w:val="en-US"/>
+        </w:rPr>
+        <w:t>a delay</w:t>
+      </w:r>
+      <w:r>
+        <w:rPr>
+          <w:rFonts w:cs="Helvetica"/>
+          <w:lang w:val="en-US"/>
+        </w:rPr>
+        <w:t xml:space="preserve"> of 1 seco</w:t>
+      </w:r>
+      <w:r>
+        <w:rPr>
+          <w:rFonts w:cs="Helvetica"/>
+          <w:lang w:val="en-US"/>
+        </w:rPr>
+        <w:t>nd, which means when users open</w:t>
+      </w:r>
+      <w:r>
+        <w:rPr>
+          <w:rFonts w:cs="Helvetica"/>
+          <w:lang w:val="en-US"/>
+        </w:rPr>
+        <w:t xml:space="preserve"> up their mobile device they </w:t>
+      </w:r>
+      <w:r>
+        <w:rPr>
+          <w:rFonts w:cs="Helvetica"/>
+          <w:lang w:val="en-US"/>
+        </w:rPr>
+        <w:t xml:space="preserve">would </w:t>
+      </w:r>
+      <w:r>
+        <w:rPr>
+          <w:rFonts w:cs="Helvetica"/>
+          <w:lang w:val="en-US"/>
+        </w:rPr>
+        <w:t xml:space="preserve">have </w:t>
+      </w:r>
+      <w:r>
+        <w:rPr>
+          <w:rFonts w:cs="Helvetica"/>
+          <w:lang w:val="en-US"/>
+        </w:rPr>
+        <w:t>Internet</w:t>
+      </w:r>
+      <w:r>
+        <w:rPr>
+          <w:rFonts w:cs="Helvetica"/>
+          <w:lang w:val="en-US"/>
+        </w:rPr>
+        <w:t xml:space="preserve"> service after 1 second.</w:t>
       </w:r>
     </w:p>
     <w:p>
@@ -18582,7 +17878,7 @@
         <w:rPr>
           <w:lang w:val="en-US"/>
         </w:rPr>
-        <w:t>Real-Life Scenario Simulation Result for Changing Alias</w:t>
+        <w:t>Real-Life Scenario Simulation Result for Reuse of a Connection Card Protocol</w:t>
       </w:r>
     </w:p>
     <w:p>
@@ -18598,10 +17894,215 @@
         <w:rPr>
           <w:rFonts w:cs="Helvetica"/>
           <w:noProof/>
-          <w:lang w:val="en-US" w:eastAsia="tr-TR"/>
+          <w:lang w:val="en-US" w:eastAsia="en-US"/>
         </w:rPr>
         <w:drawing>
-          <wp:inline distT="0" distB="0" distL="0" distR="0">
+          <wp:inline distT="0" distB="0" distL="0" distR="0" wp14:anchorId="187698D4" wp14:editId="18D1AD1F">
+            <wp:extent cx="3170555" cy="2137410"/>
+            <wp:effectExtent l="19050" t="0" r="0" b="0"/>
+            <wp:docPr id="8" name="Picture 2" descr="C:\Users\SUUSER\Documents\GitHub\worddoc\thesisImages\realSimNewDrawings\reuseOriginal.png"/>
+            <wp:cNvGraphicFramePr>
+              <a:graphicFrameLocks xmlns:a="http://schemas.openxmlformats.org/drawingml/2006/main" noChangeAspect="1"/>
+            </wp:cNvGraphicFramePr>
+            <a:graphic xmlns:a="http://schemas.openxmlformats.org/drawingml/2006/main">
+              <a:graphicData uri="http://schemas.openxmlformats.org/drawingml/2006/picture">
+                <pic:pic xmlns:pic="http://schemas.openxmlformats.org/drawingml/2006/picture">
+                  <pic:nvPicPr>
+                    <pic:cNvPr id="0" name="Picture 2" descr="C:\Users\SUUSER\Documents\GitHub\worddoc\thesisImages\realSimNewDrawings\reuseOriginal.png"/>
+                    <pic:cNvPicPr>
+                      <a:picLocks noChangeAspect="1" noChangeArrowheads="1"/>
+                    </pic:cNvPicPr>
+                  </pic:nvPicPr>
+                  <pic:blipFill>
+                    <a:blip r:embed="rId30"/>
+                    <a:srcRect/>
+                    <a:stretch>
+                      <a:fillRect/>
+                    </a:stretch>
+                  </pic:blipFill>
+                  <pic:spPr bwMode="auto">
+                    <a:xfrm>
+                      <a:off x="0" y="0"/>
+                      <a:ext cx="3170555" cy="2137410"/>
+                    </a:xfrm>
+                    <a:prstGeom prst="rect">
+                      <a:avLst/>
+                    </a:prstGeom>
+                    <a:noFill/>
+                    <a:ln w="9525">
+                      <a:noFill/>
+                      <a:miter lim="800000"/>
+                      <a:headEnd/>
+                      <a:tailEnd/>
+                    </a:ln>
+                  </pic:spPr>
+                </pic:pic>
+              </a:graphicData>
+            </a:graphic>
+          </wp:inline>
+        </w:drawing>
+      </w:r>
+    </w:p>
+    <w:p>
+      <w:pPr>
+        <w:pStyle w:val="IEEEParagraph"/>
+        <w:jc w:val="center"/>
+        <w:rPr>
+          <w:sz w:val="16"/>
+          <w:szCs w:val="16"/>
+          <w:lang w:val="en-US"/>
+        </w:rPr>
+      </w:pPr>
+      <w:r>
+        <w:rPr>
+          <w:sz w:val="16"/>
+          <w:szCs w:val="16"/>
+          <w:lang w:val="en-US"/>
+        </w:rPr>
+        <w:t>Figure 18</w:t>
+      </w:r>
+      <w:r>
+        <w:rPr>
+          <w:sz w:val="16"/>
+          <w:szCs w:val="16"/>
+          <w:lang w:val="en-US"/>
+        </w:rPr>
+        <w:t>. Result for Reuse of a Connection Card</w:t>
+      </w:r>
+    </w:p>
+    <w:p>
+      <w:pPr>
+        <w:pStyle w:val="IEEEParagraph"/>
+        <w:rPr>
+          <w:szCs w:val="20"/>
+          <w:lang w:val="en-US"/>
+        </w:rPr>
+      </w:pPr>
+    </w:p>
+    <w:p>
+      <w:pPr>
+        <w:pStyle w:val="IEEEParagraph"/>
+        <w:rPr>
+          <w:rFonts w:cs="Helvetica"/>
+          <w:lang w:val="en-US"/>
+        </w:rPr>
+      </w:pPr>
+      <w:r>
+        <w:rPr>
+          <w:rFonts w:cs="Helvetica"/>
+          <w:i/>
+          <w:lang w:val="en-US"/>
+        </w:rPr>
+        <w:t>Reuse of a Connection Card</w:t>
+      </w:r>
+      <w:r>
+        <w:rPr>
+          <w:rFonts w:cs="Helvetica"/>
+          <w:lang w:val="en-US"/>
+        </w:rPr>
+        <w:t xml:space="preserve"> protocol is used after disconnecting from the system. As it is seen it is a highly used protocol in </w:t>
+      </w:r>
+      <w:r>
+        <w:rPr>
+          <w:rFonts w:cs="Helvetica"/>
+          <w:lang w:val="en-US"/>
+        </w:rPr>
+        <w:t>the</w:t>
+      </w:r>
+      <w:r>
+        <w:rPr>
+          <w:rFonts w:cs="Helvetica"/>
+          <w:lang w:val="en-US"/>
+        </w:rPr>
+        <w:t xml:space="preserve"> system. It starts around the 50th minute and used for the entire time of the simulation.</w:t>
+      </w:r>
+    </w:p>
+    <w:p>
+      <w:pPr>
+        <w:pStyle w:val="IEEEParagraph"/>
+        <w:rPr>
+          <w:rFonts w:cs="Helvetica"/>
+          <w:lang w:val="en-US"/>
+        </w:rPr>
+      </w:pPr>
+      <w:r>
+        <w:rPr>
+          <w:rFonts w:cs="Helvetica"/>
+          <w:lang w:val="en-US"/>
+        </w:rPr>
+        <w:t>As seen on Figure 18</w:t>
+      </w:r>
+      <w:r>
+        <w:rPr>
+          <w:rFonts w:cs="Helvetica"/>
+          <w:lang w:val="en-US"/>
+        </w:rPr>
+        <w:t xml:space="preserve">, at the beginning of the protocol the delay changes between 0.1 and 0.6 second. After some time protocol achieves a balance and a 0.4 second of </w:t>
+      </w:r>
+      <w:r>
+        <w:rPr>
+          <w:rFonts w:cs="Helvetica"/>
+          <w:lang w:val="en-US"/>
+        </w:rPr>
+        <w:t>network</w:t>
+      </w:r>
+      <w:r>
+        <w:rPr>
+          <w:rFonts w:cs="Helvetica"/>
+          <w:lang w:val="en-US"/>
+        </w:rPr>
+        <w:t xml:space="preserve"> delay</w:t>
+      </w:r>
+      <w:r>
+        <w:rPr>
+          <w:rFonts w:cs="Helvetica"/>
+          <w:lang w:val="en-US"/>
+        </w:rPr>
+        <w:t xml:space="preserve"> is observed</w:t>
+      </w:r>
+      <w:r>
+        <w:rPr>
+          <w:rFonts w:cs="Helvetica"/>
+          <w:lang w:val="en-US"/>
+        </w:rPr>
+        <w:t>.</w:t>
+      </w:r>
+    </w:p>
+    <w:p>
+      <w:pPr>
+        <w:pStyle w:val="IEEEHeading2"/>
+        <w:numPr>
+          <w:ilvl w:val="1"/>
+          <w:numId w:val="7"/>
+        </w:numPr>
+        <w:rPr>
+          <w:lang w:val="en-US"/>
+        </w:rPr>
+      </w:pPr>
+      <w:r>
+        <w:rPr>
+          <w:lang w:val="en-US"/>
+        </w:rPr>
+        <w:t>Real-Life Scenario Simulation Result for Changing Alias</w:t>
+      </w:r>
+    </w:p>
+    <w:p>
+      <w:pPr>
+        <w:pStyle w:val="IEEEParagraph"/>
+        <w:ind w:firstLine="0"/>
+        <w:jc w:val="center"/>
+        <w:rPr>
+          <w:lang w:val="en-US"/>
+        </w:rPr>
+      </w:pPr>
+      <w:r>
+        <w:rPr>
+          <w:rFonts w:cs="Helvetica"/>
+          <w:noProof/>
+          <w:lang w:val="en-US" w:eastAsia="en-US"/>
+        </w:rPr>
+        <w:drawing>
+          <wp:inline distT="0" distB="0" distL="0" distR="0" wp14:anchorId="3EEB4944" wp14:editId="636688B9">
             <wp:extent cx="3170555" cy="2125980"/>
             <wp:effectExtent l="19050" t="0" r="0" b="0"/>
             <wp:docPr id="9" name="Picture 3" descr="C:\Users\SUUSER\Documents\GitHub\worddoc\thesisImages\realSimNewDrawings\changeAliasOriginal.png"/>
@@ -18618,7 +18119,7 @@
                     </pic:cNvPicPr>
                   </pic:nvPicPr>
                   <pic:blipFill>
-                    <a:blip r:embed="rId30"/>
+                    <a:blip r:embed="rId31"/>
                     <a:srcRect/>
                     <a:stretch>
                       <a:fillRect/>
@@ -18657,7 +18158,6 @@
           <w:lang w:val="en-US"/>
         </w:rPr>
       </w:pPr>
-      <w:proofErr w:type="gramStart"/>
       <w:r>
         <w:rPr>
           <w:sz w:val="16"/>
@@ -18672,16 +18172,7 @@
           <w:szCs w:val="16"/>
           <w:lang w:val="en-US"/>
         </w:rPr>
-        <w:t>.</w:t>
-      </w:r>
-      <w:proofErr w:type="gramEnd"/>
-      <w:r>
-        <w:rPr>
-          <w:sz w:val="16"/>
-          <w:szCs w:val="16"/>
-          <w:lang w:val="en-US"/>
-        </w:rPr>
-        <w:t xml:space="preserve"> Result for Changing Alias Protocol</w:t>
+        <w:t>. Result for Changing Alias Protocol</w:t>
       </w:r>
     </w:p>
     <w:p>
@@ -18752,15 +18243,7 @@
           <w:rFonts w:cs="Helvetica"/>
           <w:lang w:val="en-US"/>
         </w:rPr>
-        <w:t xml:space="preserve">, at the beginning of the protocol the delay for the protocol varies between 0.1 and 0.4 seconds. </w:t>
-      </w:r>
-      <w:proofErr w:type="gramStart"/>
-      <w:r>
-        <w:rPr>
-          <w:rFonts w:cs="Helvetica"/>
-          <w:lang w:val="en-US"/>
-        </w:rPr>
-        <w:t xml:space="preserve">After some time the average delay for the protocol </w:t>
+        <w:t xml:space="preserve">, at the beginning of the protocol the delay for the protocol varies between 0.1 and 0.4 seconds. After some time the average delay for the protocol </w:t>
       </w:r>
       <w:r>
         <w:rPr>
@@ -18776,7 +18259,6 @@
         </w:rPr>
         <w:t xml:space="preserve"> 0.4 seconds.</w:t>
       </w:r>
-      <w:proofErr w:type="gramEnd"/>
     </w:p>
     <w:p>
       <w:pPr>
@@ -18810,10 +18292,10 @@
         <w:rPr>
           <w:rFonts w:cs="Helvetica"/>
           <w:noProof/>
-          <w:lang w:val="en-US" w:eastAsia="tr-TR"/>
+          <w:lang w:val="en-US" w:eastAsia="en-US"/>
         </w:rPr>
         <w:drawing>
-          <wp:inline distT="0" distB="0" distL="0" distR="0">
+          <wp:inline distT="0" distB="0" distL="0" distR="0" wp14:anchorId="6F9804EF" wp14:editId="36023BF6">
             <wp:extent cx="3170555" cy="2113915"/>
             <wp:effectExtent l="19050" t="0" r="0" b="0"/>
             <wp:docPr id="11" name="Picture 4" descr="C:\Users\SUUSER\Documents\GitHub\worddoc\thesisImages\realSimNewDrawings\disconnectionOriginal.png"/>
@@ -18830,7 +18312,7 @@
                     </pic:cNvPicPr>
                   </pic:nvPicPr>
                   <pic:blipFill>
-                    <a:blip r:embed="rId31"/>
+                    <a:blip r:embed="rId32"/>
                     <a:srcRect/>
                     <a:stretch>
                       <a:fillRect/>
@@ -18869,7 +18351,6 @@
           <w:lang w:val="en-US"/>
         </w:rPr>
       </w:pPr>
-      <w:proofErr w:type="gramStart"/>
       <w:r>
         <w:rPr>
           <w:sz w:val="16"/>
@@ -18884,16 +18365,7 @@
           <w:szCs w:val="16"/>
           <w:lang w:val="en-US"/>
         </w:rPr>
-        <w:t>.</w:t>
-      </w:r>
-      <w:proofErr w:type="gramEnd"/>
-      <w:r>
-        <w:rPr>
-          <w:sz w:val="16"/>
-          <w:szCs w:val="16"/>
-          <w:lang w:val="en-US"/>
-        </w:rPr>
-        <w:t xml:space="preserve"> Result for Disconnection Protocol</w:t>
+        <w:t>. Result for Disconnection Protocol</w:t>
       </w:r>
     </w:p>
     <w:p>
@@ -19039,10 +18511,10 @@
         <w:rPr>
           <w:rFonts w:cs="Helvetica"/>
           <w:noProof/>
-          <w:lang w:val="en-US" w:eastAsia="tr-TR"/>
+          <w:lang w:val="en-US" w:eastAsia="en-US"/>
         </w:rPr>
         <w:drawing>
-          <wp:inline distT="0" distB="0" distL="0" distR="0">
+          <wp:inline distT="0" distB="0" distL="0" distR="0" wp14:anchorId="0EC31F04" wp14:editId="6E899D57">
             <wp:extent cx="3170555" cy="2137410"/>
             <wp:effectExtent l="19050" t="0" r="0" b="0"/>
             <wp:docPr id="12" name="Picture 5" descr="C:\Users\SUUSER\Documents\GitHub\worddoc\thesisImages\realSimNewDrawings\updatePacketsOriginal.png"/>
@@ -19054,252 +18526,6 @@
                 <pic:pic xmlns:pic="http://schemas.openxmlformats.org/drawingml/2006/picture">
                   <pic:nvPicPr>
                     <pic:cNvPr id="0" name="Picture 5" descr="C:\Users\SUUSER\Documents\GitHub\worddoc\thesisImages\realSimNewDrawings\updatePacketsOriginal.png"/>
-                    <pic:cNvPicPr>
-                      <a:picLocks noChangeAspect="1" noChangeArrowheads="1"/>
-                    </pic:cNvPicPr>
-                  </pic:nvPicPr>
-                  <pic:blipFill>
-                    <a:blip r:embed="rId32"/>
-                    <a:srcRect/>
-                    <a:stretch>
-                      <a:fillRect/>
-                    </a:stretch>
-                  </pic:blipFill>
-                  <pic:spPr bwMode="auto">
-                    <a:xfrm>
-                      <a:off x="0" y="0"/>
-                      <a:ext cx="3170555" cy="2137410"/>
-                    </a:xfrm>
-                    <a:prstGeom prst="rect">
-                      <a:avLst/>
-                    </a:prstGeom>
-                    <a:noFill/>
-                    <a:ln w="9525">
-                      <a:noFill/>
-                      <a:miter lim="800000"/>
-                      <a:headEnd/>
-                      <a:tailEnd/>
-                    </a:ln>
-                  </pic:spPr>
-                </pic:pic>
-              </a:graphicData>
-            </a:graphic>
-          </wp:inline>
-        </w:drawing>
-      </w:r>
-    </w:p>
-    <w:p>
-      <w:pPr>
-        <w:pStyle w:val="IEEEParagraph"/>
-        <w:jc w:val="center"/>
-        <w:rPr>
-          <w:sz w:val="16"/>
-          <w:szCs w:val="16"/>
-          <w:lang w:val="en-US"/>
-        </w:rPr>
-      </w:pPr>
-      <w:proofErr w:type="gramStart"/>
-      <w:r>
-        <w:rPr>
-          <w:sz w:val="16"/>
-          <w:szCs w:val="16"/>
-          <w:lang w:val="en-US"/>
-        </w:rPr>
-        <w:t>Figure 21</w:t>
-      </w:r>
-      <w:r>
-        <w:rPr>
-          <w:sz w:val="16"/>
-          <w:szCs w:val="16"/>
-          <w:lang w:val="en-US"/>
-        </w:rPr>
-        <w:t>.</w:t>
-      </w:r>
-      <w:proofErr w:type="gramEnd"/>
-      <w:r>
-        <w:rPr>
-          <w:sz w:val="16"/>
-          <w:szCs w:val="16"/>
-          <w:lang w:val="en-US"/>
-        </w:rPr>
-        <w:t xml:space="preserve"> Result for Update Packets Protocol</w:t>
-      </w:r>
-    </w:p>
-    <w:p>
-      <w:pPr>
-        <w:pStyle w:val="IEEEParagraph"/>
-        <w:rPr>
-          <w:szCs w:val="20"/>
-          <w:lang w:val="en-US"/>
-        </w:rPr>
-      </w:pPr>
-    </w:p>
-    <w:p>
-      <w:pPr>
-        <w:pStyle w:val="IEEEParagraph"/>
-        <w:rPr>
-          <w:rFonts w:cs="Helvetica"/>
-          <w:lang w:val="en-US"/>
-        </w:rPr>
-      </w:pPr>
-      <w:r>
-        <w:rPr>
-          <w:rFonts w:cs="Helvetica"/>
-          <w:i/>
-          <w:lang w:val="en-US"/>
-        </w:rPr>
-        <w:t>Update Packets</w:t>
-      </w:r>
-      <w:r>
-        <w:rPr>
-          <w:rFonts w:cs="Helvetica"/>
-          <w:lang w:val="en-US"/>
-        </w:rPr>
-        <w:t xml:space="preserve"> protocol is an end-to-end </w:t>
-      </w:r>
-      <w:r>
-        <w:rPr>
-          <w:rFonts w:cs="Helvetica"/>
-          <w:lang w:val="en-US"/>
-        </w:rPr>
-        <w:t>one-way</w:t>
-      </w:r>
-      <w:r>
-        <w:rPr>
-          <w:rFonts w:cs="Helvetica"/>
-          <w:lang w:val="en-US"/>
-        </w:rPr>
-        <w:t xml:space="preserve"> protocol. It is expected to get lower delay values for this one. Only access points use </w:t>
-      </w:r>
-      <w:r>
-        <w:rPr>
-          <w:rFonts w:cs="Helvetica"/>
-          <w:i/>
-          <w:lang w:val="en-US"/>
-        </w:rPr>
-        <w:t xml:space="preserve">Update </w:t>
-      </w:r>
-      <w:r>
-        <w:rPr>
-          <w:rFonts w:cs="Helvetica"/>
-          <w:i/>
-          <w:lang w:val="en-US"/>
-        </w:rPr>
-        <w:t xml:space="preserve">Packets </w:t>
-      </w:r>
-      <w:r>
-        <w:rPr>
-          <w:rFonts w:cs="Helvetica"/>
-          <w:lang w:val="en-US"/>
-        </w:rPr>
-        <w:t>protocol</w:t>
-      </w:r>
-      <w:r>
-        <w:rPr>
-          <w:rFonts w:cs="Helvetica"/>
-          <w:lang w:val="en-US"/>
-        </w:rPr>
-        <w:t xml:space="preserve"> and they send packets to TTP. The packets are sent every 10 minutes.</w:t>
-      </w:r>
-    </w:p>
-    <w:p>
-      <w:pPr>
-        <w:pStyle w:val="IEEEParagraph"/>
-        <w:rPr>
-          <w:rFonts w:cs="Helvetica"/>
-          <w:lang w:val="en-US"/>
-        </w:rPr>
-      </w:pPr>
-      <w:r>
-        <w:rPr>
-          <w:rFonts w:cs="Helvetica"/>
-          <w:lang w:val="en-US"/>
-        </w:rPr>
-        <w:t>As it is seen on Figure 21</w:t>
-      </w:r>
-      <w:r>
-        <w:rPr>
-          <w:rFonts w:cs="Helvetica"/>
-          <w:lang w:val="en-US"/>
-        </w:rPr>
-        <w:t xml:space="preserve">, at the </w:t>
-      </w:r>
-      <w:r>
-        <w:rPr>
-          <w:rFonts w:cs="Helvetica"/>
-          <w:lang w:val="en-US"/>
-        </w:rPr>
-        <w:t>early stages</w:t>
-      </w:r>
-      <w:r>
-        <w:rPr>
-          <w:rFonts w:cs="Helvetica"/>
-          <w:lang w:val="en-US"/>
-        </w:rPr>
-        <w:t xml:space="preserve"> of the protocol, the average delay value varies between 0.6 and 1.4 second but then after some time the protocol </w:t>
-      </w:r>
-      <w:r>
-        <w:rPr>
-          <w:rFonts w:cs="Helvetica"/>
-          <w:lang w:val="en-US"/>
-        </w:rPr>
-        <w:t>stabilized around</w:t>
-      </w:r>
-      <w:r>
-        <w:rPr>
-          <w:rFonts w:cs="Helvetica"/>
-          <w:lang w:val="en-US"/>
-        </w:rPr>
-        <w:t xml:space="preserve"> 0.4 second.</w:t>
-      </w:r>
-    </w:p>
-    <w:p>
-      <w:pPr>
-        <w:pStyle w:val="IEEEHeading2"/>
-        <w:numPr>
-          <w:ilvl w:val="1"/>
-          <w:numId w:val="7"/>
-        </w:numPr>
-        <w:rPr>
-          <w:lang w:val="en-US"/>
-        </w:rPr>
-      </w:pPr>
-      <w:r>
-        <w:rPr>
-          <w:lang w:val="en-US"/>
-        </w:rPr>
-        <w:lastRenderedPageBreak/>
-        <w:t>Real-Life Scenario Simulation Result for Seamless Mobility in Home Operator Protocol</w:t>
-      </w:r>
-    </w:p>
-    <w:p>
-      <w:pPr>
-        <w:pStyle w:val="IEEEParagraph"/>
-        <w:ind w:firstLine="0"/>
-        <w:jc w:val="center"/>
-        <w:rPr>
-          <w:lang w:val="en-US"/>
-        </w:rPr>
-      </w:pPr>
-      <w:r>
-        <w:rPr>
-          <w:rFonts w:cs="Helvetica"/>
-          <w:noProof/>
-          <w:lang w:val="en-US" w:eastAsia="tr-TR"/>
-        </w:rPr>
-        <w:drawing>
-          <wp:inline distT="0" distB="0" distL="0" distR="0">
-            <wp:extent cx="3170555" cy="2137410"/>
-            <wp:effectExtent l="19050" t="0" r="0" b="0"/>
-            <wp:docPr id="13" name="Picture 6" descr="C:\Users\SUUSER\Documents\GitHub\worddoc\thesisImages\realSimNewDrawings\seamlessMobOriginal.png"/>
-            <wp:cNvGraphicFramePr>
-              <a:graphicFrameLocks xmlns:a="http://schemas.openxmlformats.org/drawingml/2006/main" noChangeAspect="1"/>
-            </wp:cNvGraphicFramePr>
-            <a:graphic xmlns:a="http://schemas.openxmlformats.org/drawingml/2006/main">
-              <a:graphicData uri="http://schemas.openxmlformats.org/drawingml/2006/picture">
-                <pic:pic xmlns:pic="http://schemas.openxmlformats.org/drawingml/2006/picture">
-                  <pic:nvPicPr>
-                    <pic:cNvPr id="0" name="Picture 6" descr="C:\Users\SUUSER\Documents\GitHub\worddoc\thesisImages\realSimNewDrawings\seamlessMobOriginal.png"/>
                     <pic:cNvPicPr>
                       <a:picLocks noChangeAspect="1" noChangeArrowheads="1"/>
                     </pic:cNvPicPr>
@@ -19336,6 +18562,242 @@
     </w:p>
     <w:p>
       <w:pPr>
+        <w:pStyle w:val="IEEEParagraph"/>
+        <w:jc w:val="center"/>
+        <w:rPr>
+          <w:sz w:val="16"/>
+          <w:szCs w:val="16"/>
+          <w:lang w:val="en-US"/>
+        </w:rPr>
+      </w:pPr>
+      <w:r>
+        <w:rPr>
+          <w:sz w:val="16"/>
+          <w:szCs w:val="16"/>
+          <w:lang w:val="en-US"/>
+        </w:rPr>
+        <w:t>Figure 21</w:t>
+      </w:r>
+      <w:r>
+        <w:rPr>
+          <w:sz w:val="16"/>
+          <w:szCs w:val="16"/>
+          <w:lang w:val="en-US"/>
+        </w:rPr>
+        <w:t>. Result for Update Packets Protocol</w:t>
+      </w:r>
+    </w:p>
+    <w:p>
+      <w:pPr>
+        <w:pStyle w:val="IEEEParagraph"/>
+        <w:rPr>
+          <w:szCs w:val="20"/>
+          <w:lang w:val="en-US"/>
+        </w:rPr>
+      </w:pPr>
+    </w:p>
+    <w:p>
+      <w:pPr>
+        <w:pStyle w:val="IEEEParagraph"/>
+        <w:rPr>
+          <w:rFonts w:cs="Helvetica"/>
+          <w:lang w:val="en-US"/>
+        </w:rPr>
+      </w:pPr>
+      <w:r>
+        <w:rPr>
+          <w:rFonts w:cs="Helvetica"/>
+          <w:i/>
+          <w:lang w:val="en-US"/>
+        </w:rPr>
+        <w:t>Update Packets</w:t>
+      </w:r>
+      <w:r>
+        <w:rPr>
+          <w:rFonts w:cs="Helvetica"/>
+          <w:lang w:val="en-US"/>
+        </w:rPr>
+        <w:t xml:space="preserve"> protocol is an end-to-end </w:t>
+      </w:r>
+      <w:r>
+        <w:rPr>
+          <w:rFonts w:cs="Helvetica"/>
+          <w:lang w:val="en-US"/>
+        </w:rPr>
+        <w:t>one-way</w:t>
+      </w:r>
+      <w:r>
+        <w:rPr>
+          <w:rFonts w:cs="Helvetica"/>
+          <w:lang w:val="en-US"/>
+        </w:rPr>
+        <w:t xml:space="preserve"> protocol. It is expected to get lower delay values for this one. Only access points use </w:t>
+      </w:r>
+      <w:r>
+        <w:rPr>
+          <w:rFonts w:cs="Helvetica"/>
+          <w:i/>
+          <w:lang w:val="en-US"/>
+        </w:rPr>
+        <w:t xml:space="preserve">Update </w:t>
+      </w:r>
+      <w:r>
+        <w:rPr>
+          <w:rFonts w:cs="Helvetica"/>
+          <w:i/>
+          <w:lang w:val="en-US"/>
+        </w:rPr>
+        <w:t xml:space="preserve">Packets </w:t>
+      </w:r>
+      <w:r>
+        <w:rPr>
+          <w:rFonts w:cs="Helvetica"/>
+          <w:lang w:val="en-US"/>
+        </w:rPr>
+        <w:t>protocol</w:t>
+      </w:r>
+      <w:r>
+        <w:rPr>
+          <w:rFonts w:cs="Helvetica"/>
+          <w:lang w:val="en-US"/>
+        </w:rPr>
+        <w:t xml:space="preserve"> and they send packets to TTP. The packets are sent every 10 minutes.</w:t>
+      </w:r>
+    </w:p>
+    <w:p>
+      <w:pPr>
+        <w:pStyle w:val="IEEEParagraph"/>
+        <w:rPr>
+          <w:rFonts w:cs="Helvetica"/>
+          <w:lang w:val="en-US"/>
+        </w:rPr>
+      </w:pPr>
+      <w:r>
+        <w:rPr>
+          <w:rFonts w:cs="Helvetica"/>
+          <w:lang w:val="en-US"/>
+        </w:rPr>
+        <w:t>As it is seen on Figure 21</w:t>
+      </w:r>
+      <w:r>
+        <w:rPr>
+          <w:rFonts w:cs="Helvetica"/>
+          <w:lang w:val="en-US"/>
+        </w:rPr>
+        <w:t xml:space="preserve">, at the </w:t>
+      </w:r>
+      <w:r>
+        <w:rPr>
+          <w:rFonts w:cs="Helvetica"/>
+          <w:lang w:val="en-US"/>
+        </w:rPr>
+        <w:t>early stages</w:t>
+      </w:r>
+      <w:r>
+        <w:rPr>
+          <w:rFonts w:cs="Helvetica"/>
+          <w:lang w:val="en-US"/>
+        </w:rPr>
+        <w:t xml:space="preserve"> of the protocol, the average delay value varies between 0.6 and 1.4 second but then after some time the protocol </w:t>
+      </w:r>
+      <w:r>
+        <w:rPr>
+          <w:rFonts w:cs="Helvetica"/>
+          <w:lang w:val="en-US"/>
+        </w:rPr>
+        <w:t>stabilized around</w:t>
+      </w:r>
+      <w:r>
+        <w:rPr>
+          <w:rFonts w:cs="Helvetica"/>
+          <w:lang w:val="en-US"/>
+        </w:rPr>
+        <w:t xml:space="preserve"> 0.4 second.</w:t>
+      </w:r>
+    </w:p>
+    <w:p>
+      <w:pPr>
+        <w:pStyle w:val="IEEEHeading2"/>
+        <w:numPr>
+          <w:ilvl w:val="1"/>
+          <w:numId w:val="7"/>
+        </w:numPr>
+        <w:rPr>
+          <w:lang w:val="en-US"/>
+        </w:rPr>
+      </w:pPr>
+      <w:r>
+        <w:rPr>
+          <w:lang w:val="en-US"/>
+        </w:rPr>
+        <w:lastRenderedPageBreak/>
+        <w:t>Real-Life Scenario Simulation Result for Seamless Mobility in Home Operator Protocol</w:t>
+      </w:r>
+    </w:p>
+    <w:p>
+      <w:pPr>
+        <w:pStyle w:val="IEEEParagraph"/>
+        <w:ind w:firstLine="0"/>
+        <w:jc w:val="center"/>
+        <w:rPr>
+          <w:lang w:val="en-US"/>
+        </w:rPr>
+      </w:pPr>
+      <w:r>
+        <w:rPr>
+          <w:rFonts w:cs="Helvetica"/>
+          <w:noProof/>
+          <w:lang w:val="en-US" w:eastAsia="en-US"/>
+        </w:rPr>
+        <w:drawing>
+          <wp:inline distT="0" distB="0" distL="0" distR="0" wp14:anchorId="3065F7FC" wp14:editId="52E74F3E">
+            <wp:extent cx="3170555" cy="2137410"/>
+            <wp:effectExtent l="19050" t="0" r="0" b="0"/>
+            <wp:docPr id="13" name="Picture 6" descr="C:\Users\SUUSER\Documents\GitHub\worddoc\thesisImages\realSimNewDrawings\seamlessMobOriginal.png"/>
+            <wp:cNvGraphicFramePr>
+              <a:graphicFrameLocks xmlns:a="http://schemas.openxmlformats.org/drawingml/2006/main" noChangeAspect="1"/>
+            </wp:cNvGraphicFramePr>
+            <a:graphic xmlns:a="http://schemas.openxmlformats.org/drawingml/2006/main">
+              <a:graphicData uri="http://schemas.openxmlformats.org/drawingml/2006/picture">
+                <pic:pic xmlns:pic="http://schemas.openxmlformats.org/drawingml/2006/picture">
+                  <pic:nvPicPr>
+                    <pic:cNvPr id="0" name="Picture 6" descr="C:\Users\SUUSER\Documents\GitHub\worddoc\thesisImages\realSimNewDrawings\seamlessMobOriginal.png"/>
+                    <pic:cNvPicPr>
+                      <a:picLocks noChangeAspect="1" noChangeArrowheads="1"/>
+                    </pic:cNvPicPr>
+                  </pic:nvPicPr>
+                  <pic:blipFill>
+                    <a:blip r:embed="rId34"/>
+                    <a:srcRect/>
+                    <a:stretch>
+                      <a:fillRect/>
+                    </a:stretch>
+                  </pic:blipFill>
+                  <pic:spPr bwMode="auto">
+                    <a:xfrm>
+                      <a:off x="0" y="0"/>
+                      <a:ext cx="3170555" cy="2137410"/>
+                    </a:xfrm>
+                    <a:prstGeom prst="rect">
+                      <a:avLst/>
+                    </a:prstGeom>
+                    <a:noFill/>
+                    <a:ln w="9525">
+                      <a:noFill/>
+                      <a:miter lim="800000"/>
+                      <a:headEnd/>
+                      <a:tailEnd/>
+                    </a:ln>
+                  </pic:spPr>
+                </pic:pic>
+              </a:graphicData>
+            </a:graphic>
+          </wp:inline>
+        </w:drawing>
+      </w:r>
+    </w:p>
+    <w:p>
+      <w:pPr>
         <w:pStyle w:val="IEEEReferenceItem"/>
         <w:numPr>
           <w:ilvl w:val="0"/>
@@ -19343,16 +18805,11 @@
         </w:numPr>
         <w:jc w:val="center"/>
       </w:pPr>
-      <w:proofErr w:type="gramStart"/>
       <w:r>
         <w:t>Figure 22</w:t>
       </w:r>
       <w:r>
-        <w:t>.</w:t>
-      </w:r>
-      <w:proofErr w:type="gramEnd"/>
-      <w:r>
-        <w:t xml:space="preserve"> Result for Seamless Mobility in Home Operator Protocol</w:t>
+        <w:t>. Result for Seamless Mobility in Home Operator Protocol</w:t>
       </w:r>
     </w:p>
     <w:p>
@@ -19522,10 +18979,10 @@
         <w:rPr>
           <w:rFonts w:cs="Helvetica"/>
           <w:noProof/>
-          <w:lang w:val="en-US" w:eastAsia="tr-TR"/>
+          <w:lang w:val="en-US" w:eastAsia="en-US"/>
         </w:rPr>
         <w:drawing>
-          <wp:inline distT="0" distB="0" distL="0" distR="0">
+          <wp:inline distT="0" distB="0" distL="0" distR="0" wp14:anchorId="0ED7EF6B" wp14:editId="0D0892F2">
             <wp:extent cx="3170555" cy="2149475"/>
             <wp:effectExtent l="19050" t="0" r="0" b="0"/>
             <wp:docPr id="15" name="Picture 7" descr="C:\Users\SUUSER\Documents\GitHub\worddoc\thesisImages\realSimNewDrawings\roamingOriginal.png"/>
@@ -19542,7 +18999,7 @@
                     </pic:cNvPicPr>
                   </pic:nvPicPr>
                   <pic:blipFill>
-                    <a:blip r:embed="rId34"/>
+                    <a:blip r:embed="rId35"/>
                     <a:srcRect/>
                     <a:stretch>
                       <a:fillRect/>
@@ -19581,7 +19038,6 @@
           <w:lang w:val="en-US"/>
         </w:rPr>
       </w:pPr>
-      <w:proofErr w:type="gramStart"/>
       <w:r>
         <w:rPr>
           <w:sz w:val="16"/>
@@ -19596,16 +19052,7 @@
           <w:szCs w:val="16"/>
           <w:lang w:val="en-US"/>
         </w:rPr>
-        <w:t>.</w:t>
-      </w:r>
-      <w:proofErr w:type="gramEnd"/>
-      <w:r>
-        <w:rPr>
-          <w:sz w:val="16"/>
-          <w:szCs w:val="16"/>
-          <w:lang w:val="en-US"/>
-        </w:rPr>
-        <w:t xml:space="preserve"> Result for Roaming Protocol</w:t>
+        <w:t>. Result for Roaming Protocol</w:t>
       </w:r>
     </w:p>
     <w:p>
@@ -19887,10 +19334,10 @@
         <w:rPr>
           <w:noProof/>
           <w:szCs w:val="20"/>
-          <w:lang w:val="en-US" w:eastAsia="tr-TR"/>
+          <w:lang w:val="en-US" w:eastAsia="en-US"/>
         </w:rPr>
         <w:drawing>
-          <wp:inline distT="0" distB="0" distL="0" distR="0">
+          <wp:inline distT="0" distB="0" distL="0" distR="0" wp14:anchorId="1CFA14CC" wp14:editId="40FCA981">
             <wp:extent cx="3168650" cy="2128520"/>
             <wp:effectExtent l="0" t="0" r="0" b="0"/>
             <wp:docPr id="16" name="Picture 1" descr="Macintosh HD:Users:canleloglu:Desktop:worddoc:thesisImages:realSimNewDrawings:packetTransferOriginal.png"/>
@@ -19907,10 +19354,10 @@
                     </pic:cNvPicPr>
                   </pic:nvPicPr>
                   <pic:blipFill>
-                    <a:blip r:embed="rId35">
+                    <a:blip r:embed="rId36">
                       <a:extLst>
                         <a:ext uri="{28A0092B-C50C-407E-A947-70E740481C1C}">
-                          <a14:useLocalDpi xmlns:a14="http://schemas.microsoft.com/office/drawing/2010/main" xmlns:wps="http://schemas.microsoft.com/office/word/2010/wordprocessingShape" xmlns:wpi="http://schemas.microsoft.com/office/word/2010/wordprocessingInk" xmlns:wpg="http://schemas.microsoft.com/office/word/2010/wordprocessingGroup" xmlns:w14="http://schemas.microsoft.com/office/word/2010/wordml" xmlns:w="http://schemas.openxmlformats.org/wordprocessingml/2006/main" xmlns:w10="urn:schemas-microsoft-com:office:word" xmlns:wp14="http://schemas.microsoft.com/office/word/2010/wordprocessingDrawing" xmlns:v="urn:schemas-microsoft-com:vml" xmlns:o="urn:schemas-microsoft-com:office:office" xmlns:mv="urn:schemas-microsoft-com:mac:vml" xmlns:mc="http://schemas.openxmlformats.org/markup-compatibility/2006" xmlns:mo="http://schemas.microsoft.com/office/mac/office/2008/main" xmlns:wpc="http://schemas.microsoft.com/office/word/2010/wordprocessingCanvas" xmlns="" val="0"/>
+                          <a14:useLocalDpi xmlns:a14="http://schemas.microsoft.com/office/drawing/2010/main" val="0"/>
                         </a:ext>
                       </a:extLst>
                     </a:blip>
@@ -19949,7 +19396,6 @@
           <w:lang w:val="en-US"/>
         </w:rPr>
       </w:pPr>
-      <w:proofErr w:type="gramStart"/>
       <w:r>
         <w:rPr>
           <w:sz w:val="16"/>
@@ -19964,16 +19410,7 @@
           <w:szCs w:val="16"/>
           <w:lang w:val="en-US"/>
         </w:rPr>
-        <w:t>.</w:t>
-      </w:r>
-      <w:proofErr w:type="gramEnd"/>
-      <w:r>
-        <w:rPr>
-          <w:sz w:val="16"/>
-          <w:szCs w:val="16"/>
-          <w:lang w:val="en-US"/>
-        </w:rPr>
-        <w:t xml:space="preserve"> Result for Packet Transfer Protocol</w:t>
+        <w:t>. Result for Packet Transfer Protocol</w:t>
       </w:r>
     </w:p>
     <w:p>
@@ -20217,7 +19654,6 @@
           <w:lang w:val="en-US"/>
         </w:rPr>
       </w:pPr>
-      <w:proofErr w:type="gramStart"/>
       <w:r>
         <w:rPr>
           <w:i/>
@@ -20233,16 +19669,7 @@
           <w:szCs w:val="20"/>
           <w:lang w:val="en-US"/>
         </w:rPr>
-        <w:t>: All the connection card information is stored in the TTP’s database.</w:t>
-      </w:r>
-      <w:proofErr w:type="gramEnd"/>
-      <w:r>
-        <w:rPr>
-          <w:sz w:val="20"/>
-          <w:szCs w:val="20"/>
-          <w:lang w:val="en-US"/>
-        </w:rPr>
-        <w:t xml:space="preserve"> TTP authorizes every token; it is not possible for client to use a token for a second time. Since TTP could not get the new token with a series of hash operations.</w:t>
+        <w:t>: All the connection card information is stored in the TTP’s database. TTP authorizes every token; it is not possible for client to use a token for a second time. Since TTP could not get the new token with a series of hash operations.</w:t>
       </w:r>
     </w:p>
     <w:p>
@@ -20411,7 +19838,6 @@
         </w:rPr>
         <w:t xml:space="preserve"> different user types, as there are different types of clients in real life. There is also randomness </w:t>
       </w:r>
-      <w:proofErr w:type="spellStart"/>
       <w:r>
         <w:rPr>
           <w:rFonts w:cs="Helvetica"/>
@@ -20424,15 +19850,14 @@
           <w:rFonts w:cs="Helvetica"/>
           <w:lang w:val="en-US"/>
         </w:rPr>
-        <w:t>the</w:t>
-      </w:r>
-      <w:proofErr w:type="spellEnd"/>
-      <w:r>
-        <w:rPr>
-          <w:rFonts w:cs="Helvetica"/>
-          <w:lang w:val="en-US"/>
-        </w:rPr>
-        <w:t xml:space="preserve"> system, so </w:t>
+        <w:t xml:space="preserve"> </w:t>
+      </w:r>
+      <w:r>
+        <w:rPr>
+          <w:rFonts w:cs="Helvetica"/>
+          <w:lang w:val="en-US"/>
+        </w:rPr>
+        <w:t xml:space="preserve">the system, so </w:t>
       </w:r>
       <w:r>
         <w:rPr>
@@ -20597,7 +20022,7 @@
       <w:r>
         <w:t xml:space="preserve">Network Simulator 3 Official Web Site: </w:t>
       </w:r>
-      <w:hyperlink r:id="rId36" w:history="1">
+      <w:hyperlink r:id="rId37" w:history="1">
         <w:r>
           <w:rPr>
             <w:rStyle w:val="Hyperlink"/>
@@ -20646,7 +20071,7 @@
         </w:rPr>
         <w:t xml:space="preserve">FIPS PUB 197 (2001) Announcing the Advanced Encryption Standard (AES), </w:t>
       </w:r>
-      <w:hyperlink r:id="rId37" w:history="1">
+      <w:hyperlink r:id="rId38" w:history="1">
         <w:r>
           <w:rPr>
             <w:rStyle w:val="Hyperlink"/>
@@ -20758,15 +20183,7 @@
         <w:t xml:space="preserve">Proceedings of Commun. ACM, </w:t>
       </w:r>
       <w:r>
-        <w:t>vol. 24, no. 11</w:t>
-      </w:r>
-      <w:proofErr w:type="gramStart"/>
-      <w:r>
-        <w:t>,pp</w:t>
-      </w:r>
-      <w:proofErr w:type="gramEnd"/>
-      <w:r>
-        <w:t>. 770-772.</w:t>
+        <w:t>vol. 24, no. 11,pp. 770-772.</w:t>
       </w:r>
     </w:p>
     <w:p>
@@ -20779,13 +20196,13 @@
       <w:r>
         <w:t xml:space="preserve">Efstathiou, E., Frangoudis,P., and Polyzos,G. (2006) </w:t>
       </w:r>
-      <w:bookmarkStart w:id="0" w:name="OLE_LINK21"/>
-      <w:bookmarkStart w:id="1" w:name="OLE_LINK22"/>
+      <w:bookmarkStart w:id="1" w:name="OLE_LINK21"/>
+      <w:bookmarkStart w:id="2" w:name="OLE_LINK22"/>
       <w:r>
         <w:t>Stimulating Participation in Wireless Community Networks</w:t>
       </w:r>
-      <w:bookmarkEnd w:id="0"/>
       <w:bookmarkEnd w:id="1"/>
+      <w:bookmarkEnd w:id="2"/>
       <w:r>
         <w:t xml:space="preserve">, </w:t>
       </w:r>
@@ -20822,28 +20239,14 @@
         <w:rPr>
           <w:i/>
         </w:rPr>
-        <w:t xml:space="preserve"> Northwestern University Technical </w:t>
-      </w:r>
-      <w:proofErr w:type="spellStart"/>
-      <w:r>
-        <w:rPr>
-          <w:i/>
-        </w:rPr>
-        <w:t>Report,</w:t>
-      </w:r>
-      <w:hyperlink r:id="rId38" w:history="1">
+        <w:t xml:space="preserve"> Northwestern University Technical Report,</w:t>
+      </w:r>
+      <w:hyperlink r:id="rId39" w:history="1">
         <w:r>
           <w:rPr>
             <w:rStyle w:val="Hyperlink"/>
           </w:rPr>
-          <w:t>http</w:t>
-        </w:r>
-        <w:proofErr w:type="spellEnd"/>
-        <w:r>
-          <w:rPr>
-            <w:rStyle w:val="Hyperlink"/>
-          </w:rPr>
-          <w:t>://networks.cs.northwestern.edu/susinet/TR-09-12.pdf</w:t>
+          <w:t>http://networks.cs.northwestern.edu/susinet/TR-09-12.pdf</w:t>
         </w:r>
       </w:hyperlink>
     </w:p>
@@ -20854,37 +20257,8 @@
           <w:szCs w:val="16"/>
         </w:rPr>
       </w:pPr>
-      <w:proofErr w:type="spellStart"/>
-      <w:r>
-        <w:t>Yakovyna</w:t>
-      </w:r>
-      <w:proofErr w:type="spellEnd"/>
-      <w:r>
-        <w:t xml:space="preserve">, V., </w:t>
-      </w:r>
-      <w:proofErr w:type="spellStart"/>
-      <w:r>
-        <w:t>Fedasyuk</w:t>
-      </w:r>
-      <w:proofErr w:type="spellEnd"/>
-      <w:r>
-        <w:t xml:space="preserve">, D., </w:t>
-      </w:r>
-      <w:proofErr w:type="spellStart"/>
-      <w:r>
-        <w:t>Seniv</w:t>
-      </w:r>
-      <w:proofErr w:type="spellEnd"/>
-      <w:r>
-        <w:t xml:space="preserve"> M., </w:t>
-      </w:r>
-      <w:proofErr w:type="spellStart"/>
-      <w:r>
-        <w:t>Bilas</w:t>
-      </w:r>
-      <w:proofErr w:type="spellEnd"/>
-      <w:r>
-        <w:t xml:space="preserve"> O.  (2007) The performance testing of RSA algorithm software realization, </w:t>
+      <w:r>
+        <w:t xml:space="preserve">Yakovyna, V., Fedasyuk, D., Seniv M., Bilas O.  (2007) The performance testing of RSA algorithm software realization, </w:t>
       </w:r>
       <w:r>
         <w:rPr>
@@ -20929,21 +20303,13 @@
           <w:szCs w:val="16"/>
         </w:rPr>
       </w:pPr>
-      <w:proofErr w:type="gramStart"/>
       <w:r>
         <w:rPr>
           <w:szCs w:val="16"/>
         </w:rPr>
-        <w:t>J. Walker, Wi</w:t>
-      </w:r>
-      <w:proofErr w:type="gramEnd"/>
-      <w:r>
-        <w:rPr>
-          <w:szCs w:val="16"/>
-        </w:rPr>
-        <w:t>-Fi mesh networks, the path to mobile ad-hoc. Available from</w:t>
-      </w:r>
-      <w:hyperlink r:id="rId39" w:history="1">
+        <w:t>J. Walker, Wi-Fi mesh networks, the path to mobile ad-hoc. Available from</w:t>
+      </w:r>
+      <w:hyperlink r:id="rId40" w:history="1">
         <w:r>
           <w:rPr>
             <w:rStyle w:val="Hyperlink"/>
@@ -20997,19 +20363,11 @@
           <w:szCs w:val="16"/>
         </w:rPr>
       </w:pPr>
-      <w:proofErr w:type="spellStart"/>
       <w:r>
         <w:rPr>
           <w:szCs w:val="16"/>
         </w:rPr>
-        <w:t>Chaum</w:t>
-      </w:r>
-      <w:proofErr w:type="spellEnd"/>
-      <w:r>
-        <w:rPr>
-          <w:szCs w:val="16"/>
-        </w:rPr>
-        <w:t xml:space="preserve">, D. (1982) </w:t>
+        <w:t xml:space="preserve">Chaum, D. (1982) </w:t>
       </w:r>
       <w:r>
         <w:rPr>
@@ -21047,7 +20405,6 @@
         </w:rPr>
         <w:t xml:space="preserve">Vaughan-Nichols S.J., (2004) Achieving wireless broadband with WiMax, </w:t>
       </w:r>
-      <w:proofErr w:type="spellStart"/>
       <w:r>
         <w:rPr>
           <w:i/>
@@ -21055,7 +20412,6 @@
         </w:rPr>
         <w:t>IEEEComputer</w:t>
       </w:r>
-      <w:proofErr w:type="spellEnd"/>
       <w:r>
         <w:rPr>
           <w:szCs w:val="16"/>
@@ -21076,7 +20432,7 @@
         </w:rPr>
         <w:t xml:space="preserve">The ZigBee Alliance. Available from: </w:t>
       </w:r>
-      <w:hyperlink r:id="rId40" w:history="1">
+      <w:hyperlink r:id="rId41" w:history="1">
         <w:r>
           <w:rPr>
             <w:rStyle w:val="Hyperlink"/>
@@ -21096,38 +20452,9 @@
       <w:pPr>
         <w:pStyle w:val="IEEEReferenceItem"/>
       </w:pPr>
-      <w:proofErr w:type="spellStart"/>
       <w:r>
         <w:lastRenderedPageBreak/>
-        <w:t>Rao</w:t>
-      </w:r>
-      <w:proofErr w:type="spellEnd"/>
-      <w:r>
-        <w:t xml:space="preserve">, Y.S.; Wing-Cheong </w:t>
-      </w:r>
-      <w:proofErr w:type="spellStart"/>
-      <w:r>
-        <w:t>Yeung</w:t>
-      </w:r>
-      <w:proofErr w:type="spellEnd"/>
-      <w:r>
-        <w:t xml:space="preserve">; </w:t>
-      </w:r>
-      <w:proofErr w:type="spellStart"/>
-      <w:r>
-        <w:t>Kripalani</w:t>
-      </w:r>
-      <w:proofErr w:type="spellEnd"/>
-      <w:r>
-        <w:t>, A.</w:t>
-      </w:r>
-      <w:proofErr w:type="gramStart"/>
-      <w:r>
-        <w:t>; ,</w:t>
-      </w:r>
-      <w:proofErr w:type="gramEnd"/>
-      <w:r>
-        <w:t xml:space="preserve"> "Third-generation (3G) radio access standards,"</w:t>
+        <w:t>Rao, Y.S.; Wing-Cheong Yeung; Kripalani, A.; , "Third-generation (3G) radio access standards,"</w:t>
       </w:r>
       <w:r>
         <w:rPr>
@@ -21157,14 +20484,7 @@
       </w:r>
       <w:r>
         <w:br/>
-      </w:r>
-      <w:proofErr w:type="spellStart"/>
-      <w:r>
-        <w:t>doi</w:t>
-      </w:r>
-      <w:proofErr w:type="spellEnd"/>
-      <w:r>
-        <w:t>: 10.1109/ICCT.2000.890849</w:t>
+        <w:t>doi: 10.1109/ICCT.2000.890849</w:t>
       </w:r>
     </w:p>
     <w:p>
@@ -21172,15 +20492,7 @@
         <w:pStyle w:val="IEEEReferenceItem"/>
       </w:pPr>
       <w:r>
-        <w:t xml:space="preserve">B. </w:t>
-      </w:r>
-      <w:proofErr w:type="spellStart"/>
-      <w:r>
-        <w:t>Schneier</w:t>
-      </w:r>
-      <w:proofErr w:type="spellEnd"/>
-      <w:r>
-        <w:t>, J. Kelsey, D. Whiting, D. Wagner, C. Hall, N. Ferguson Performance Comparison of the AES Submissions, Proc. Second AES Candidate Conference, NIST, March 1999, 15-34.</w:t>
+        <w:t>B. Schneier, J. Kelsey, D. Whiting, D. Wagner, C. Hall, N. Ferguson Performance Comparison of the AES Submissions, Proc. Second AES Candidate Conference, NIST, March 1999, 15-34.</w:t>
       </w:r>
     </w:p>
     <w:p>
@@ -21188,11 +20500,10 @@
         <w:pStyle w:val="IEEEReferenceItem"/>
         <w:jc w:val="left"/>
       </w:pPr>
-      <w:bookmarkStart w:id="2" w:name="_GoBack"/>
       <w:r>
         <w:t xml:space="preserve">Crypto++ 5.6.0 Benchmarks: </w:t>
       </w:r>
-      <w:hyperlink r:id="rId41" w:history="1">
+      <w:hyperlink r:id="rId42" w:history="1">
         <w:r>
           <w:rPr>
             <w:rStyle w:val="Hyperlink"/>
@@ -21200,7 +20511,6 @@
           <w:t>http://www.cryptopp.com/benchmarks.html</w:t>
         </w:r>
       </w:hyperlink>
-      <w:bookmarkEnd w:id="2"/>
     </w:p>
     <w:p>
       <w:pPr>
@@ -21253,7 +20563,7 @@
 </file>
 
 <file path=word/numbering.xml><?xml version="1.0" encoding="utf-8"?>
-<w:numbering xmlns:ve="http://schemas.openxmlformats.org/markup-compatibility/2006" xmlns:o="urn:schemas-microsoft-com:office:office" xmlns:r="http://schemas.openxmlformats.org/officeDocument/2006/relationships" xmlns:m="http://schemas.openxmlformats.org/officeDocument/2006/math" xmlns:v="urn:schemas-microsoft-com:vml" xmlns:wp="http://schemas.openxmlformats.org/drawingml/2006/wordprocessingDrawing" xmlns:w10="urn:schemas-microsoft-com:office:word" xmlns:w="http://schemas.openxmlformats.org/wordprocessingml/2006/main" xmlns:wne="http://schemas.microsoft.com/office/word/2006/wordml">
+<w:numbering xmlns:wpc="http://schemas.microsoft.com/office/word/2010/wordprocessingCanvas" xmlns:mo="http://schemas.microsoft.com/office/mac/office/2008/main" xmlns:mc="http://schemas.openxmlformats.org/markup-compatibility/2006" xmlns:mv="urn:schemas-microsoft-com:mac:vml" xmlns:o="urn:schemas-microsoft-com:office:office" xmlns:r="http://schemas.openxmlformats.org/officeDocument/2006/relationships" xmlns:m="http://schemas.openxmlformats.org/officeDocument/2006/math" xmlns:v="urn:schemas-microsoft-com:vml" xmlns:wp14="http://schemas.microsoft.com/office/word/2010/wordprocessingDrawing" xmlns:wp="http://schemas.openxmlformats.org/drawingml/2006/wordprocessingDrawing" xmlns:w10="urn:schemas-microsoft-com:office:word" xmlns:w="http://schemas.openxmlformats.org/wordprocessingml/2006/main" xmlns:w14="http://schemas.microsoft.com/office/word/2010/wordml" xmlns:wpg="http://schemas.microsoft.com/office/word/2010/wordprocessingGroup" xmlns:wpi="http://schemas.microsoft.com/office/word/2010/wordprocessingInk" xmlns:wne="http://schemas.microsoft.com/office/word/2006/wordml" xmlns:wps="http://schemas.microsoft.com/office/word/2010/wordprocessingShape" mc:Ignorable="w14 wp14">
   <w:abstractNum w:abstractNumId="0">
     <w:nsid w:val="023E2E4D"/>
     <w:multiLevelType w:val="multilevel"/>
@@ -23489,7 +22799,7 @@
 </file>
 
 <file path=word/styles.xml><?xml version="1.0" encoding="utf-8"?>
-<w:styles xmlns:r="http://schemas.openxmlformats.org/officeDocument/2006/relationships" xmlns:w="http://schemas.openxmlformats.org/wordprocessingml/2006/main">
+<w:styles xmlns:mc="http://schemas.openxmlformats.org/markup-compatibility/2006" xmlns:r="http://schemas.openxmlformats.org/officeDocument/2006/relationships" xmlns:w="http://schemas.openxmlformats.org/wordprocessingml/2006/main" xmlns:w14="http://schemas.microsoft.com/office/word/2010/wordml" mc:Ignorable="w14">
   <w:docDefaults>
     <w:rPrDefault>
       <w:rPr>
@@ -23499,7 +22809,7 @@
     </w:rPrDefault>
     <w:pPrDefault/>
   </w:docDefaults>
-  <w:latentStyles w:defLockedState="0" w:defUIPriority="0" w:defSemiHidden="0" w:defUnhideWhenUsed="0" w:defQFormat="0" w:count="267">
+  <w:latentStyles w:defLockedState="0" w:defUIPriority="0" w:defSemiHidden="0" w:defUnhideWhenUsed="0" w:defQFormat="0" w:count="276">
     <w:lsdException w:name="Normal" w:qFormat="1"/>
     <w:lsdException w:name="heading 1" w:qFormat="1"/>
     <w:lsdException w:name="heading 2" w:qFormat="1"/>
@@ -23716,7 +23026,6 @@
     <w:uiPriority w:val="99"/>
     <w:semiHidden/>
     <w:unhideWhenUsed/>
-    <w:qFormat/>
     <w:tblPr>
       <w:tblInd w:w="0" w:type="dxa"/>
       <w:tblCellMar>
@@ -24821,7 +24130,7 @@
 </file>
 
 <file path=customXml/itemProps1.xml><?xml version="1.0" encoding="utf-8"?>
-<ds:datastoreItem xmlns:ds="http://schemas.openxmlformats.org/officeDocument/2006/customXml" ds:itemID="{BFE22F7E-EC9C-D844-A0B1-C6025A364118}">
+<ds:datastoreItem xmlns:ds="http://schemas.openxmlformats.org/officeDocument/2006/customXml" ds:itemID="{F3070E6A-15FB-D946-93DD-BAC03BA69E79}">
   <ds:schemaRefs>
     <ds:schemaRef ds:uri="http://schemas.openxmlformats.org/officeDocument/2006/bibliography"/>
   </ds:schemaRefs>

</xml_diff>